<commit_message>
Update Project Documentation Report
</commit_message>
<xml_diff>
--- a/source/Team_ScalarEcoder_Documentation/Scalar Encoder with Buckets.docx
+++ b/source/Team_ScalarEcoder_Documentation/Scalar Encoder with Buckets.docx
@@ -322,8 +322,28 @@
         <w:rPr>
           <w:rFonts w:asciiTheme="majorBidi" w:hAnsiTheme="majorBidi" w:cstheme="majorBidi"/>
         </w:rPr>
-        <w:t>Encoder in</w:t>
-      </w:r>
+        <w:t xml:space="preserve">Encoder </w:t>
+      </w:r>
+      <w:r>
+        <w:rPr>
+          <w:rFonts w:asciiTheme="majorBidi" w:hAnsiTheme="majorBidi" w:cstheme="majorBidi"/>
+        </w:rPr>
+        <w:t xml:space="preserve">with </w:t>
+      </w:r>
+      <w:proofErr w:type="gramStart"/>
+      <w:r>
+        <w:rPr>
+          <w:rFonts w:asciiTheme="majorBidi" w:hAnsiTheme="majorBidi" w:cstheme="majorBidi"/>
+        </w:rPr>
+        <w:t xml:space="preserve">Buckets  </w:t>
+      </w:r>
+      <w:r>
+        <w:rPr>
+          <w:rFonts w:asciiTheme="majorBidi" w:hAnsiTheme="majorBidi" w:cstheme="majorBidi"/>
+        </w:rPr>
+        <w:t>in</w:t>
+      </w:r>
+      <w:proofErr w:type="gramEnd"/>
       <w:r>
         <w:rPr>
           <w:rFonts w:asciiTheme="majorBidi" w:hAnsiTheme="majorBidi" w:cstheme="majorBidi"/>
@@ -717,24 +737,6 @@
     </w:p>
     <w:p>
       <w:pPr>
-        <w:pStyle w:val="BodyText"/>
-        <w:rPr>
-          <w:b/>
-          <w:i/>
-        </w:rPr>
-      </w:pPr>
-    </w:p>
-    <w:p>
-      <w:pPr>
-        <w:pStyle w:val="BodyText"/>
-        <w:rPr>
-          <w:b/>
-          <w:i/>
-        </w:rPr>
-      </w:pPr>
-    </w:p>
-    <w:p>
-      <w:pPr>
         <w:pStyle w:val="ListParagraph"/>
         <w:numPr>
           <w:ilvl w:val="0"/>
@@ -1497,7 +1499,35 @@
           <w:spacing w:val="-2"/>
           <w:sz w:val="20"/>
         </w:rPr>
-        <w:t xml:space="preserve"> enough to allow for a detailed representation of the input data, while W should be a small fraction of N to preserve sparsity. A common range for N is between 100 and 1000, while W is typically around 2-5% of N.</w:t>
+        <w:t xml:space="preserve"> enough to allow for a detailed representation of the input data, while W should be a small fraction of N to preserve sparsity. A common range for N is between 100 and 1000, while W is typically around 2</w:t>
+      </w:r>
+      <w:r>
+        <w:rPr>
+          <w:spacing w:val="-2"/>
+          <w:sz w:val="20"/>
+        </w:rPr>
+        <w:t>0</w:t>
+      </w:r>
+      <w:r>
+        <w:rPr>
+          <w:spacing w:val="-2"/>
+          <w:sz w:val="20"/>
+        </w:rPr>
+        <w:t>-</w:t>
+      </w:r>
+      <w:r>
+        <w:rPr>
+          <w:spacing w:val="-2"/>
+          <w:sz w:val="20"/>
+        </w:rPr>
+        <w:t>2</w:t>
+      </w:r>
+      <w:r>
+        <w:rPr>
+          <w:spacing w:val="-2"/>
+          <w:sz w:val="20"/>
+        </w:rPr>
+        <w:t>5% of N.</w:t>
       </w:r>
     </w:p>
     <w:p>
@@ -1748,7 +1778,14 @@
         <w:rPr>
           <w:sz w:val="19"/>
         </w:rPr>
-        <w:t xml:space="preserve">, W, and N will depend on the specific characteristics of the input data, such as the range of values, resolution required, and the desired level of noise tolerance. It's important to strike a balance between having enough bits to represent the input values accurately and </w:t>
+        <w:t xml:space="preserve">, W, and N will depend on the specific characteristics of the input data, such as the range of values, resolution required, and the desired level of </w:t>
+      </w:r>
+      <w:r>
+        <w:rPr>
+          <w:sz w:val="19"/>
+        </w:rPr>
+        <w:lastRenderedPageBreak/>
+        <w:t xml:space="preserve">noise tolerance. It's important to strike a balance between having enough bits to represent the input values accurately and </w:t>
       </w:r>
     </w:p>
     <w:p>
@@ -1763,7 +1800,6 @@
         <w:rPr>
           <w:sz w:val="19"/>
         </w:rPr>
-        <w:lastRenderedPageBreak/>
         <w:t>efficiently, while also ensuring that the resulting binary vector is sparse enough to avoid overlap and maintain distinguishability between different inpu</w:t>
       </w:r>
       <w:r>
@@ -1908,25 +1944,6 @@
       <w:r>
         <w:t>.</w:t>
       </w:r>
-    </w:p>
-    <w:p>
-      <w:pPr>
-        <w:pStyle w:val="BodyText"/>
-        <w:spacing w:before="4"/>
-        <w:rPr>
-          <w:b/>
-          <w:sz w:val="29"/>
-        </w:rPr>
-      </w:pPr>
-    </w:p>
-    <w:p>
-      <w:pPr>
-        <w:pStyle w:val="BodyText"/>
-        <w:spacing w:before="10"/>
-      </w:pPr>
-      <w:r>
-        <w:t>We know that there are seven days in a week namely</w:t>
-      </w:r>
       <w:bookmarkEnd w:id="1"/>
     </w:p>
     <w:p>
@@ -2031,11 +2048,9 @@
         </w:rPr>
         <w:t xml:space="preserve"> </w:t>
       </w:r>
-      <w:proofErr w:type="gramStart"/>
-      <w:r>
-        <w:t>representation</w:t>
-      </w:r>
-      <w:proofErr w:type="gramEnd"/>
+      <w:r>
+        <w:t>representations</w:t>
+      </w:r>
       <w:r>
         <w:t>.</w:t>
       </w:r>
@@ -2197,120 +2212,156 @@
         <w:ind w:right="39"/>
         <w:jc w:val="both"/>
         <w:rPr>
-          <w:sz w:val="20"/>
-        </w:rPr>
-      </w:pPr>
-      <w:r>
-        <w:rPr>
-          <w:sz w:val="20"/>
+          <w:rFonts w:asciiTheme="majorBidi" w:hAnsiTheme="majorBidi" w:cstheme="majorBidi"/>
+          <w:sz w:val="20"/>
+          <w:szCs w:val="20"/>
+        </w:rPr>
+      </w:pPr>
+      <w:r>
+        <w:rPr>
+          <w:rFonts w:asciiTheme="majorBidi" w:hAnsiTheme="majorBidi" w:cstheme="majorBidi"/>
+          <w:sz w:val="20"/>
+          <w:szCs w:val="20"/>
         </w:rPr>
         <w:t>This</w:t>
       </w:r>
       <w:r>
         <w:rPr>
+          <w:rFonts w:asciiTheme="majorBidi" w:hAnsiTheme="majorBidi" w:cstheme="majorBidi"/>
           <w:spacing w:val="1"/>
           <w:sz w:val="20"/>
+          <w:szCs w:val="20"/>
         </w:rPr>
         <w:t xml:space="preserve"> </w:t>
       </w:r>
       <w:proofErr w:type="spellStart"/>
       <w:r>
         <w:rPr>
-          <w:sz w:val="20"/>
+          <w:rFonts w:asciiTheme="majorBidi" w:hAnsiTheme="majorBidi" w:cstheme="majorBidi"/>
+          <w:sz w:val="20"/>
+          <w:szCs w:val="20"/>
         </w:rPr>
         <w:t>MinVal</w:t>
       </w:r>
       <w:proofErr w:type="spellEnd"/>
       <w:r>
         <w:rPr>
+          <w:rFonts w:asciiTheme="majorBidi" w:hAnsiTheme="majorBidi" w:cstheme="majorBidi"/>
           <w:spacing w:val="1"/>
           <w:sz w:val="20"/>
-        </w:rPr>
-        <w:t xml:space="preserve"> </w:t>
-      </w:r>
-      <w:r>
-        <w:rPr>
-          <w:sz w:val="20"/>
+          <w:szCs w:val="20"/>
+        </w:rPr>
+        <w:t xml:space="preserve"> </w:t>
+      </w:r>
+      <w:r>
+        <w:rPr>
+          <w:rFonts w:asciiTheme="majorBidi" w:hAnsiTheme="majorBidi" w:cstheme="majorBidi"/>
+          <w:sz w:val="20"/>
+          <w:szCs w:val="20"/>
         </w:rPr>
         <w:t>is</w:t>
       </w:r>
       <w:r>
         <w:rPr>
+          <w:rFonts w:asciiTheme="majorBidi" w:hAnsiTheme="majorBidi" w:cstheme="majorBidi"/>
           <w:spacing w:val="1"/>
           <w:sz w:val="20"/>
-        </w:rPr>
-        <w:t xml:space="preserve"> </w:t>
-      </w:r>
-      <w:r>
-        <w:rPr>
-          <w:sz w:val="20"/>
+          <w:szCs w:val="20"/>
+        </w:rPr>
+        <w:t xml:space="preserve"> </w:t>
+      </w:r>
+      <w:r>
+        <w:rPr>
+          <w:rFonts w:asciiTheme="majorBidi" w:hAnsiTheme="majorBidi" w:cstheme="majorBidi"/>
+          <w:sz w:val="20"/>
+          <w:szCs w:val="20"/>
         </w:rPr>
         <w:t>0</w:t>
       </w:r>
       <w:r>
         <w:rPr>
+          <w:rFonts w:asciiTheme="majorBidi" w:hAnsiTheme="majorBidi" w:cstheme="majorBidi"/>
           <w:spacing w:val="1"/>
           <w:sz w:val="20"/>
-        </w:rPr>
-        <w:t xml:space="preserve"> </w:t>
-      </w:r>
-      <w:r>
-        <w:rPr>
-          <w:sz w:val="20"/>
+          <w:szCs w:val="20"/>
+        </w:rPr>
+        <w:t xml:space="preserve"> </w:t>
+      </w:r>
+      <w:r>
+        <w:rPr>
+          <w:rFonts w:asciiTheme="majorBidi" w:hAnsiTheme="majorBidi" w:cstheme="majorBidi"/>
+          <w:sz w:val="20"/>
+          <w:szCs w:val="20"/>
         </w:rPr>
         <w:t>(January)</w:t>
       </w:r>
       <w:r>
         <w:rPr>
+          <w:rFonts w:asciiTheme="majorBidi" w:hAnsiTheme="majorBidi" w:cstheme="majorBidi"/>
           <w:spacing w:val="1"/>
           <w:sz w:val="20"/>
-        </w:rPr>
-        <w:t xml:space="preserve"> </w:t>
-      </w:r>
-      <w:r>
-        <w:rPr>
-          <w:sz w:val="20"/>
+          <w:szCs w:val="20"/>
+        </w:rPr>
+        <w:t xml:space="preserve"> </w:t>
+      </w:r>
+      <w:r>
+        <w:rPr>
+          <w:rFonts w:asciiTheme="majorBidi" w:hAnsiTheme="majorBidi" w:cstheme="majorBidi"/>
+          <w:sz w:val="20"/>
+          <w:szCs w:val="20"/>
         </w:rPr>
         <w:t>and the</w:t>
       </w:r>
       <w:r>
         <w:rPr>
+          <w:rFonts w:asciiTheme="majorBidi" w:hAnsiTheme="majorBidi" w:cstheme="majorBidi"/>
           <w:spacing w:val="1"/>
           <w:sz w:val="20"/>
+          <w:szCs w:val="20"/>
         </w:rPr>
         <w:t xml:space="preserve"> </w:t>
       </w:r>
       <w:proofErr w:type="spellStart"/>
       <w:r>
         <w:rPr>
-          <w:sz w:val="20"/>
+          <w:rFonts w:asciiTheme="majorBidi" w:hAnsiTheme="majorBidi" w:cstheme="majorBidi"/>
+          <w:sz w:val="20"/>
+          <w:szCs w:val="20"/>
         </w:rPr>
         <w:t>MaxVal</w:t>
       </w:r>
       <w:proofErr w:type="spellEnd"/>
       <w:r>
         <w:rPr>
+          <w:rFonts w:asciiTheme="majorBidi" w:hAnsiTheme="majorBidi" w:cstheme="majorBidi"/>
           <w:spacing w:val="1"/>
           <w:sz w:val="20"/>
-        </w:rPr>
-        <w:t xml:space="preserve"> </w:t>
-      </w:r>
-      <w:r>
-        <w:rPr>
-          <w:sz w:val="20"/>
+          <w:szCs w:val="20"/>
+        </w:rPr>
+        <w:t xml:space="preserve"> </w:t>
+      </w:r>
+      <w:r>
+        <w:rPr>
+          <w:rFonts w:asciiTheme="majorBidi" w:hAnsiTheme="majorBidi" w:cstheme="majorBidi"/>
+          <w:sz w:val="20"/>
+          <w:szCs w:val="20"/>
         </w:rPr>
         <w:t>12</w:t>
       </w:r>
       <w:r>
         <w:rPr>
+          <w:rFonts w:asciiTheme="majorBidi" w:hAnsiTheme="majorBidi" w:cstheme="majorBidi"/>
           <w:spacing w:val="1"/>
           <w:sz w:val="20"/>
-        </w:rPr>
-        <w:t xml:space="preserve"> </w:t>
-      </w:r>
-      <w:r>
-        <w:rPr>
-          <w:sz w:val="20"/>
+          <w:szCs w:val="20"/>
+        </w:rPr>
+        <w:t xml:space="preserve"> </w:t>
+      </w:r>
+      <w:r>
+        <w:rPr>
+          <w:rFonts w:asciiTheme="majorBidi" w:hAnsiTheme="majorBidi" w:cstheme="majorBidi"/>
+          <w:sz w:val="20"/>
+          <w:szCs w:val="20"/>
         </w:rPr>
         <w:t>(December).</w:t>
       </w:r>
@@ -2329,146 +2380,190 @@
         <w:ind w:right="38"/>
         <w:jc w:val="both"/>
         <w:rPr>
-          <w:sz w:val="20"/>
-        </w:rPr>
-      </w:pPr>
-      <w:r>
-        <w:rPr>
-          <w:sz w:val="20"/>
+          <w:rFonts w:asciiTheme="majorBidi" w:hAnsiTheme="majorBidi" w:cstheme="majorBidi"/>
+          <w:sz w:val="20"/>
+          <w:szCs w:val="20"/>
+        </w:rPr>
+      </w:pPr>
+      <w:r>
+        <w:rPr>
+          <w:rFonts w:asciiTheme="majorBidi" w:hAnsiTheme="majorBidi" w:cstheme="majorBidi"/>
+          <w:sz w:val="20"/>
+          <w:szCs w:val="20"/>
         </w:rPr>
         <w:t>The</w:t>
       </w:r>
       <w:r>
         <w:rPr>
+          <w:rFonts w:asciiTheme="majorBidi" w:hAnsiTheme="majorBidi" w:cstheme="majorBidi"/>
           <w:spacing w:val="-7"/>
           <w:sz w:val="20"/>
-        </w:rPr>
-        <w:t xml:space="preserve"> </w:t>
-      </w:r>
-      <w:r>
-        <w:rPr>
-          <w:sz w:val="20"/>
+          <w:szCs w:val="20"/>
+        </w:rPr>
+        <w:t xml:space="preserve"> </w:t>
+      </w:r>
+      <w:r>
+        <w:rPr>
+          <w:rFonts w:asciiTheme="majorBidi" w:hAnsiTheme="majorBidi" w:cstheme="majorBidi"/>
+          <w:sz w:val="20"/>
+          <w:szCs w:val="20"/>
         </w:rPr>
         <w:t>range</w:t>
       </w:r>
       <w:r>
         <w:rPr>
+          <w:rFonts w:asciiTheme="majorBidi" w:hAnsiTheme="majorBidi" w:cstheme="majorBidi"/>
           <w:spacing w:val="-11"/>
           <w:sz w:val="20"/>
-        </w:rPr>
-        <w:t xml:space="preserve"> </w:t>
-      </w:r>
-      <w:r>
-        <w:rPr>
-          <w:sz w:val="20"/>
+          <w:szCs w:val="20"/>
+        </w:rPr>
+        <w:t xml:space="preserve"> </w:t>
+      </w:r>
+      <w:r>
+        <w:rPr>
+          <w:rFonts w:asciiTheme="majorBidi" w:hAnsiTheme="majorBidi" w:cstheme="majorBidi"/>
+          <w:sz w:val="20"/>
+          <w:szCs w:val="20"/>
         </w:rPr>
         <w:t>is</w:t>
       </w:r>
       <w:r>
         <w:rPr>
+          <w:rFonts w:asciiTheme="majorBidi" w:hAnsiTheme="majorBidi" w:cstheme="majorBidi"/>
           <w:spacing w:val="-8"/>
           <w:sz w:val="20"/>
-        </w:rPr>
-        <w:t xml:space="preserve"> </w:t>
-      </w:r>
-      <w:r>
-        <w:rPr>
-          <w:sz w:val="20"/>
+          <w:szCs w:val="20"/>
+        </w:rPr>
+        <w:t xml:space="preserve"> </w:t>
+      </w:r>
+      <w:r>
+        <w:rPr>
+          <w:rFonts w:asciiTheme="majorBidi" w:hAnsiTheme="majorBidi" w:cstheme="majorBidi"/>
+          <w:sz w:val="20"/>
+          <w:szCs w:val="20"/>
         </w:rPr>
         <w:t>calculated</w:t>
       </w:r>
       <w:r>
         <w:rPr>
+          <w:rFonts w:asciiTheme="majorBidi" w:hAnsiTheme="majorBidi" w:cstheme="majorBidi"/>
           <w:spacing w:val="-8"/>
           <w:sz w:val="20"/>
-        </w:rPr>
-        <w:t xml:space="preserve"> </w:t>
-      </w:r>
-      <w:r>
-        <w:rPr>
-          <w:sz w:val="20"/>
+          <w:szCs w:val="20"/>
+        </w:rPr>
+        <w:t xml:space="preserve"> </w:t>
+      </w:r>
+      <w:r>
+        <w:rPr>
+          <w:rFonts w:asciiTheme="majorBidi" w:hAnsiTheme="majorBidi" w:cstheme="majorBidi"/>
+          <w:sz w:val="20"/>
+          <w:szCs w:val="20"/>
         </w:rPr>
         <w:t>with</w:t>
       </w:r>
       <w:r>
         <w:rPr>
+          <w:rFonts w:asciiTheme="majorBidi" w:hAnsiTheme="majorBidi" w:cstheme="majorBidi"/>
           <w:spacing w:val="-8"/>
           <w:sz w:val="20"/>
-        </w:rPr>
-        <w:t xml:space="preserve"> </w:t>
-      </w:r>
-      <w:r>
-        <w:rPr>
-          <w:sz w:val="20"/>
+          <w:szCs w:val="20"/>
+        </w:rPr>
+        <w:t xml:space="preserve"> </w:t>
+      </w:r>
+      <w:r>
+        <w:rPr>
+          <w:rFonts w:asciiTheme="majorBidi" w:hAnsiTheme="majorBidi" w:cstheme="majorBidi"/>
+          <w:sz w:val="20"/>
+          <w:szCs w:val="20"/>
         </w:rPr>
         <w:t>the</w:t>
       </w:r>
       <w:r>
         <w:rPr>
+          <w:rFonts w:asciiTheme="majorBidi" w:hAnsiTheme="majorBidi" w:cstheme="majorBidi"/>
           <w:spacing w:val="-6"/>
           <w:sz w:val="20"/>
-        </w:rPr>
-        <w:t xml:space="preserve"> </w:t>
-      </w:r>
-      <w:r>
-        <w:rPr>
-          <w:sz w:val="20"/>
+          <w:szCs w:val="20"/>
+        </w:rPr>
+        <w:t xml:space="preserve"> </w:t>
+      </w:r>
+      <w:r>
+        <w:rPr>
+          <w:rFonts w:asciiTheme="majorBidi" w:hAnsiTheme="majorBidi" w:cstheme="majorBidi"/>
+          <w:sz w:val="20"/>
+          <w:szCs w:val="20"/>
         </w:rPr>
         <w:t>formula</w:t>
       </w:r>
       <w:r>
         <w:rPr>
+          <w:rFonts w:asciiTheme="majorBidi" w:hAnsiTheme="majorBidi" w:cstheme="majorBidi"/>
           <w:spacing w:val="-2"/>
           <w:sz w:val="20"/>
+          <w:szCs w:val="20"/>
         </w:rPr>
         <w:t xml:space="preserve"> </w:t>
       </w:r>
       <w:proofErr w:type="spellStart"/>
       <w:r>
         <w:rPr>
-          <w:sz w:val="20"/>
+          <w:rFonts w:asciiTheme="majorBidi" w:hAnsiTheme="majorBidi" w:cstheme="majorBidi"/>
+          <w:sz w:val="20"/>
+          <w:szCs w:val="20"/>
         </w:rPr>
         <w:t>MaxVal</w:t>
       </w:r>
       <w:proofErr w:type="spellEnd"/>
       <w:r>
         <w:rPr>
+          <w:rFonts w:asciiTheme="majorBidi" w:hAnsiTheme="majorBidi" w:cstheme="majorBidi"/>
           <w:spacing w:val="-3"/>
           <w:sz w:val="20"/>
-        </w:rPr>
-        <w:t xml:space="preserve"> </w:t>
-      </w:r>
-      <w:r>
-        <w:rPr>
-          <w:sz w:val="20"/>
+          <w:szCs w:val="20"/>
+        </w:rPr>
+        <w:t xml:space="preserve"> </w:t>
+      </w:r>
+      <w:r>
+        <w:rPr>
+          <w:rFonts w:asciiTheme="majorBidi" w:hAnsiTheme="majorBidi" w:cstheme="majorBidi"/>
+          <w:sz w:val="20"/>
+          <w:szCs w:val="20"/>
         </w:rPr>
         <w:t>–</w:t>
       </w:r>
       <w:r>
         <w:rPr>
+          <w:rFonts w:asciiTheme="majorBidi" w:hAnsiTheme="majorBidi" w:cstheme="majorBidi"/>
           <w:spacing w:val="-47"/>
           <w:sz w:val="20"/>
+          <w:szCs w:val="20"/>
         </w:rPr>
         <w:t xml:space="preserve"> </w:t>
       </w:r>
       <w:proofErr w:type="spellStart"/>
       <w:r>
         <w:rPr>
-          <w:sz w:val="20"/>
+          <w:rFonts w:asciiTheme="majorBidi" w:hAnsiTheme="majorBidi" w:cstheme="majorBidi"/>
+          <w:sz w:val="20"/>
+          <w:szCs w:val="20"/>
         </w:rPr>
         <w:t>MinVal</w:t>
       </w:r>
       <w:proofErr w:type="spellEnd"/>
       <w:r>
         <w:rPr>
+          <w:rFonts w:asciiTheme="majorBidi" w:hAnsiTheme="majorBidi" w:cstheme="majorBidi"/>
           <w:spacing w:val="-2"/>
           <w:sz w:val="20"/>
-        </w:rPr>
-        <w:t xml:space="preserve"> </w:t>
-      </w:r>
-      <w:r>
-        <w:rPr>
-          <w:sz w:val="20"/>
+          <w:szCs w:val="20"/>
+        </w:rPr>
+        <w:t xml:space="preserve"> </w:t>
+      </w:r>
+      <w:r>
+        <w:rPr>
+          <w:rFonts w:asciiTheme="majorBidi" w:hAnsiTheme="majorBidi" w:cstheme="majorBidi"/>
+          <w:sz w:val="20"/>
+          <w:szCs w:val="20"/>
         </w:rPr>
         <w:t>= 12.</w:t>
       </w:r>
@@ -2487,64 +2582,84 @@
         <w:ind w:right="43"/>
         <w:jc w:val="both"/>
         <w:rPr>
-          <w:sz w:val="20"/>
-        </w:rPr>
-      </w:pPr>
-      <w:r>
-        <w:rPr>
-          <w:sz w:val="20"/>
+          <w:rFonts w:asciiTheme="majorBidi" w:hAnsiTheme="majorBidi" w:cstheme="majorBidi"/>
+          <w:sz w:val="20"/>
+          <w:szCs w:val="20"/>
+        </w:rPr>
+      </w:pPr>
+      <w:r>
+        <w:rPr>
+          <w:rFonts w:asciiTheme="majorBidi" w:hAnsiTheme="majorBidi" w:cstheme="majorBidi"/>
+          <w:sz w:val="20"/>
+          <w:szCs w:val="20"/>
         </w:rPr>
         <w:t>The number of bits that are set to encode a single</w:t>
       </w:r>
       <w:r>
         <w:rPr>
+          <w:rFonts w:asciiTheme="majorBidi" w:hAnsiTheme="majorBidi" w:cstheme="majorBidi"/>
           <w:spacing w:val="1"/>
           <w:sz w:val="20"/>
-        </w:rPr>
-        <w:t xml:space="preserve"> </w:t>
-      </w:r>
-      <w:r>
-        <w:rPr>
-          <w:sz w:val="20"/>
+          <w:szCs w:val="20"/>
+        </w:rPr>
+        <w:t xml:space="preserve"> </w:t>
+      </w:r>
+      <w:r>
+        <w:rPr>
+          <w:rFonts w:asciiTheme="majorBidi" w:hAnsiTheme="majorBidi" w:cstheme="majorBidi"/>
+          <w:sz w:val="20"/>
+          <w:szCs w:val="20"/>
         </w:rPr>
         <w:t>value the ‘width’ of output signal ‘W’ used for</w:t>
       </w:r>
       <w:r>
         <w:rPr>
+          <w:rFonts w:asciiTheme="majorBidi" w:hAnsiTheme="majorBidi" w:cstheme="majorBidi"/>
           <w:spacing w:val="1"/>
           <w:sz w:val="20"/>
-        </w:rPr>
-        <w:t xml:space="preserve"> </w:t>
-      </w:r>
-      <w:r>
-        <w:rPr>
-          <w:sz w:val="20"/>
+          <w:szCs w:val="20"/>
+        </w:rPr>
+        <w:t xml:space="preserve"> </w:t>
+      </w:r>
+      <w:r>
+        <w:rPr>
+          <w:rFonts w:asciiTheme="majorBidi" w:hAnsiTheme="majorBidi" w:cstheme="majorBidi"/>
+          <w:sz w:val="20"/>
+          <w:szCs w:val="20"/>
         </w:rPr>
         <w:t>representation</w:t>
       </w:r>
       <w:r>
         <w:rPr>
+          <w:rFonts w:asciiTheme="majorBidi" w:hAnsiTheme="majorBidi" w:cstheme="majorBidi"/>
           <w:spacing w:val="-3"/>
           <w:sz w:val="20"/>
-        </w:rPr>
-        <w:t xml:space="preserve"> </w:t>
-      </w:r>
-      <w:r>
-        <w:rPr>
-          <w:sz w:val="20"/>
+          <w:szCs w:val="20"/>
+        </w:rPr>
+        <w:t xml:space="preserve"> </w:t>
+      </w:r>
+      <w:r>
+        <w:rPr>
+          <w:rFonts w:asciiTheme="majorBidi" w:hAnsiTheme="majorBidi" w:cstheme="majorBidi"/>
+          <w:sz w:val="20"/>
+          <w:szCs w:val="20"/>
         </w:rPr>
         <w:t>is</w:t>
       </w:r>
       <w:r>
         <w:rPr>
+          <w:rFonts w:asciiTheme="majorBidi" w:hAnsiTheme="majorBidi" w:cstheme="majorBidi"/>
           <w:spacing w:val="-4"/>
           <w:sz w:val="20"/>
-        </w:rPr>
-        <w:t xml:space="preserve"> </w:t>
-      </w:r>
-      <w:r>
-        <w:rPr>
-          <w:sz w:val="20"/>
+          <w:szCs w:val="20"/>
+        </w:rPr>
+        <w:t xml:space="preserve"> </w:t>
+      </w:r>
+      <w:r>
+        <w:rPr>
+          <w:rFonts w:asciiTheme="majorBidi" w:hAnsiTheme="majorBidi" w:cstheme="majorBidi"/>
+          <w:sz w:val="20"/>
+          <w:szCs w:val="20"/>
         </w:rPr>
         <w:t>3.</w:t>
       </w:r>
@@ -2563,54 +2678,856 @@
         <w:ind w:right="43"/>
         <w:jc w:val="both"/>
         <w:rPr>
-          <w:sz w:val="20"/>
-        </w:rPr>
-      </w:pPr>
-      <w:r>
-        <w:rPr>
-          <w:sz w:val="20"/>
+          <w:rFonts w:asciiTheme="majorBidi" w:hAnsiTheme="majorBidi" w:cstheme="majorBidi"/>
+          <w:sz w:val="20"/>
+          <w:szCs w:val="20"/>
+        </w:rPr>
+      </w:pPr>
+      <w:r>
+        <w:rPr>
+          <w:rFonts w:asciiTheme="majorBidi" w:hAnsiTheme="majorBidi" w:cstheme="majorBidi"/>
+          <w:sz w:val="20"/>
+          <w:szCs w:val="20"/>
         </w:rPr>
         <w:t>Total number of bits in the output ‘N’ used for</w:t>
       </w:r>
       <w:r>
         <w:rPr>
+          <w:rFonts w:asciiTheme="majorBidi" w:hAnsiTheme="majorBidi" w:cstheme="majorBidi"/>
           <w:spacing w:val="1"/>
           <w:sz w:val="20"/>
-        </w:rPr>
-        <w:t xml:space="preserve"> </w:t>
-      </w:r>
-      <w:r>
-        <w:rPr>
-          <w:sz w:val="20"/>
+          <w:szCs w:val="20"/>
+        </w:rPr>
+        <w:t xml:space="preserve"> </w:t>
+      </w:r>
+      <w:r>
+        <w:rPr>
+          <w:rFonts w:asciiTheme="majorBidi" w:hAnsiTheme="majorBidi" w:cstheme="majorBidi"/>
+          <w:sz w:val="20"/>
+          <w:szCs w:val="20"/>
         </w:rPr>
         <w:t>representation</w:t>
       </w:r>
       <w:r>
         <w:rPr>
+          <w:rFonts w:asciiTheme="majorBidi" w:hAnsiTheme="majorBidi" w:cstheme="majorBidi"/>
           <w:spacing w:val="-3"/>
           <w:sz w:val="20"/>
-        </w:rPr>
-        <w:t xml:space="preserve"> </w:t>
-      </w:r>
-      <w:r>
-        <w:rPr>
-          <w:sz w:val="20"/>
+          <w:szCs w:val="20"/>
+        </w:rPr>
+        <w:t xml:space="preserve"> </w:t>
+      </w:r>
+      <w:r>
+        <w:rPr>
+          <w:rFonts w:asciiTheme="majorBidi" w:hAnsiTheme="majorBidi" w:cstheme="majorBidi"/>
+          <w:sz w:val="20"/>
+          <w:szCs w:val="20"/>
         </w:rPr>
         <w:t>is</w:t>
       </w:r>
       <w:r>
         <w:rPr>
+          <w:rFonts w:asciiTheme="majorBidi" w:hAnsiTheme="majorBidi" w:cstheme="majorBidi"/>
           <w:spacing w:val="-4"/>
           <w:sz w:val="20"/>
-        </w:rPr>
-        <w:t xml:space="preserve"> </w:t>
-      </w:r>
-      <w:r>
-        <w:rPr>
-          <w:sz w:val="20"/>
+          <w:szCs w:val="20"/>
+        </w:rPr>
+        <w:t xml:space="preserve"> </w:t>
+      </w:r>
+      <w:r>
+        <w:rPr>
+          <w:rFonts w:asciiTheme="majorBidi" w:hAnsiTheme="majorBidi" w:cstheme="majorBidi"/>
+          <w:sz w:val="20"/>
+          <w:szCs w:val="20"/>
         </w:rPr>
         <w:t>14.</w:t>
       </w:r>
+    </w:p>
+    <w:p>
+      <w:pPr>
+        <w:pStyle w:val="ListParagraph"/>
+        <w:numPr>
+          <w:ilvl w:val="0"/>
+          <w:numId w:val="11"/>
+        </w:numPr>
+        <w:tabs>
+          <w:tab w:val="left" w:pos="556"/>
+        </w:tabs>
+        <w:spacing w:before="2"/>
+        <w:ind w:right="43"/>
+        <w:jc w:val="both"/>
+        <w:rPr>
+          <w:rFonts w:asciiTheme="majorBidi" w:hAnsiTheme="majorBidi" w:cstheme="majorBidi"/>
+          <w:sz w:val="20"/>
+          <w:szCs w:val="20"/>
+        </w:rPr>
+      </w:pPr>
+      <w:r>
+        <w:rPr>
+          <w:rFonts w:asciiTheme="majorBidi" w:hAnsiTheme="majorBidi" w:cstheme="majorBidi"/>
+          <w:sz w:val="20"/>
+          <w:szCs w:val="20"/>
+        </w:rPr>
+        <w:t>We are choosing the value of N=14 and W=3 to get</w:t>
+      </w:r>
+      <w:r>
+        <w:rPr>
+          <w:rFonts w:asciiTheme="majorBidi" w:hAnsiTheme="majorBidi" w:cstheme="majorBidi"/>
+          <w:spacing w:val="-47"/>
+          <w:sz w:val="20"/>
+          <w:szCs w:val="20"/>
+        </w:rPr>
+        <w:t xml:space="preserve"> </w:t>
+      </w:r>
+      <w:r>
+        <w:rPr>
+          <w:rFonts w:asciiTheme="majorBidi" w:hAnsiTheme="majorBidi" w:cstheme="majorBidi"/>
+          <w:sz w:val="20"/>
+          <w:szCs w:val="20"/>
+        </w:rPr>
+        <w:t>the</w:t>
+      </w:r>
+      <w:r>
+        <w:rPr>
+          <w:rFonts w:asciiTheme="majorBidi" w:hAnsiTheme="majorBidi" w:cstheme="majorBidi"/>
+          <w:spacing w:val="-8"/>
+          <w:sz w:val="20"/>
+          <w:szCs w:val="20"/>
+        </w:rPr>
+        <w:t xml:space="preserve"> </w:t>
+      </w:r>
+      <w:r>
+        <w:rPr>
+          <w:rFonts w:asciiTheme="majorBidi" w:hAnsiTheme="majorBidi" w:cstheme="majorBidi"/>
+          <w:sz w:val="20"/>
+          <w:szCs w:val="20"/>
+        </w:rPr>
+        <w:t>desired</w:t>
+      </w:r>
+      <w:r>
+        <w:rPr>
+          <w:rFonts w:asciiTheme="majorBidi" w:hAnsiTheme="majorBidi" w:cstheme="majorBidi"/>
+          <w:spacing w:val="-9"/>
+          <w:sz w:val="20"/>
+          <w:szCs w:val="20"/>
+        </w:rPr>
+        <w:t xml:space="preserve"> </w:t>
+      </w:r>
+      <w:r>
+        <w:rPr>
+          <w:rFonts w:asciiTheme="majorBidi" w:hAnsiTheme="majorBidi" w:cstheme="majorBidi"/>
+          <w:sz w:val="20"/>
+          <w:szCs w:val="20"/>
+        </w:rPr>
+        <w:t>output</w:t>
+      </w:r>
+      <w:r>
+        <w:rPr>
+          <w:rFonts w:asciiTheme="majorBidi" w:hAnsiTheme="majorBidi" w:cstheme="majorBidi"/>
+          <w:spacing w:val="-8"/>
+          <w:sz w:val="20"/>
+          <w:szCs w:val="20"/>
+        </w:rPr>
+        <w:t xml:space="preserve"> </w:t>
+      </w:r>
+      <w:r>
+        <w:rPr>
+          <w:rFonts w:asciiTheme="majorBidi" w:hAnsiTheme="majorBidi" w:cstheme="majorBidi"/>
+          <w:sz w:val="20"/>
+          <w:szCs w:val="20"/>
+        </w:rPr>
+        <w:t>which</w:t>
+      </w:r>
+      <w:r>
+        <w:rPr>
+          <w:rFonts w:asciiTheme="majorBidi" w:hAnsiTheme="majorBidi" w:cstheme="majorBidi"/>
+          <w:spacing w:val="-9"/>
+          <w:sz w:val="20"/>
+          <w:szCs w:val="20"/>
+        </w:rPr>
+        <w:t xml:space="preserve"> </w:t>
+      </w:r>
+      <w:r>
+        <w:rPr>
+          <w:rFonts w:asciiTheme="majorBidi" w:hAnsiTheme="majorBidi" w:cstheme="majorBidi"/>
+          <w:sz w:val="20"/>
+          <w:szCs w:val="20"/>
+        </w:rPr>
+        <w:t>shifts</w:t>
+      </w:r>
+      <w:r>
+        <w:rPr>
+          <w:rFonts w:asciiTheme="majorBidi" w:hAnsiTheme="majorBidi" w:cstheme="majorBidi"/>
+          <w:spacing w:val="-11"/>
+          <w:sz w:val="20"/>
+          <w:szCs w:val="20"/>
+        </w:rPr>
+        <w:t xml:space="preserve"> </w:t>
+      </w:r>
+      <w:r>
+        <w:rPr>
+          <w:rFonts w:asciiTheme="majorBidi" w:hAnsiTheme="majorBidi" w:cstheme="majorBidi"/>
+          <w:sz w:val="20"/>
+          <w:szCs w:val="20"/>
+        </w:rPr>
+        <w:t>between</w:t>
+      </w:r>
+      <w:r>
+        <w:rPr>
+          <w:rFonts w:asciiTheme="majorBidi" w:hAnsiTheme="majorBidi" w:cstheme="majorBidi"/>
+          <w:spacing w:val="-9"/>
+          <w:sz w:val="20"/>
+          <w:szCs w:val="20"/>
+        </w:rPr>
+        <w:t xml:space="preserve"> </w:t>
+      </w:r>
+      <w:r>
+        <w:rPr>
+          <w:rFonts w:asciiTheme="majorBidi" w:hAnsiTheme="majorBidi" w:cstheme="majorBidi"/>
+          <w:sz w:val="20"/>
+          <w:szCs w:val="20"/>
+        </w:rPr>
+        <w:t>January</w:t>
+      </w:r>
+      <w:r>
+        <w:rPr>
+          <w:rFonts w:asciiTheme="majorBidi" w:hAnsiTheme="majorBidi" w:cstheme="majorBidi"/>
+          <w:spacing w:val="-9"/>
+          <w:sz w:val="20"/>
+          <w:szCs w:val="20"/>
+        </w:rPr>
+        <w:t xml:space="preserve"> </w:t>
+      </w:r>
+      <w:r>
+        <w:rPr>
+          <w:rFonts w:asciiTheme="majorBidi" w:hAnsiTheme="majorBidi" w:cstheme="majorBidi"/>
+          <w:sz w:val="20"/>
+          <w:szCs w:val="20"/>
+        </w:rPr>
+        <w:t>to December like</w:t>
+      </w:r>
+      <w:r>
+        <w:rPr>
+          <w:rFonts w:asciiTheme="majorBidi" w:hAnsiTheme="majorBidi" w:cstheme="majorBidi"/>
+          <w:spacing w:val="-1"/>
+          <w:sz w:val="20"/>
+          <w:szCs w:val="20"/>
+        </w:rPr>
+        <w:t xml:space="preserve"> </w:t>
+      </w:r>
+      <w:r>
+        <w:rPr>
+          <w:rFonts w:asciiTheme="majorBidi" w:hAnsiTheme="majorBidi" w:cstheme="majorBidi"/>
+          <w:sz w:val="20"/>
+          <w:szCs w:val="20"/>
+        </w:rPr>
+        <w:t>shown</w:t>
+      </w:r>
+      <w:r>
+        <w:rPr>
+          <w:rFonts w:asciiTheme="majorBidi" w:hAnsiTheme="majorBidi" w:cstheme="majorBidi"/>
+          <w:spacing w:val="-3"/>
+          <w:sz w:val="20"/>
+          <w:szCs w:val="20"/>
+        </w:rPr>
+        <w:t xml:space="preserve"> </w:t>
+      </w:r>
+      <w:r>
+        <w:rPr>
+          <w:rFonts w:asciiTheme="majorBidi" w:hAnsiTheme="majorBidi" w:cstheme="majorBidi"/>
+          <w:sz w:val="20"/>
+          <w:szCs w:val="20"/>
+        </w:rPr>
+        <w:t>below.</w:t>
+      </w:r>
+    </w:p>
+    <w:p>
+      <w:pPr>
+        <w:pStyle w:val="ListParagraph"/>
+        <w:numPr>
+          <w:ilvl w:val="0"/>
+          <w:numId w:val="11"/>
+        </w:numPr>
+        <w:tabs>
+          <w:tab w:val="left" w:pos="556"/>
+        </w:tabs>
+        <w:ind w:right="38"/>
+        <w:jc w:val="both"/>
+        <w:rPr>
+          <w:sz w:val="20"/>
+        </w:rPr>
+      </w:pPr>
+      <w:r>
+        <w:rPr>
+          <w:sz w:val="20"/>
+        </w:rPr>
+        <w:t>If we choose any other values for N and W for</w:t>
+      </w:r>
+      <w:r>
+        <w:rPr>
+          <w:spacing w:val="1"/>
+          <w:sz w:val="20"/>
+        </w:rPr>
+        <w:t xml:space="preserve"> </w:t>
+      </w:r>
+      <w:r>
+        <w:rPr>
+          <w:sz w:val="20"/>
+        </w:rPr>
+        <w:t>example N=</w:t>
+      </w:r>
+      <w:r>
+        <w:rPr>
+          <w:sz w:val="20"/>
+        </w:rPr>
+        <w:t>10</w:t>
+      </w:r>
+      <w:r>
+        <w:rPr>
+          <w:sz w:val="20"/>
+        </w:rPr>
+        <w:t xml:space="preserve"> and W=3 then it does not match the</w:t>
+      </w:r>
+      <w:r>
+        <w:rPr>
+          <w:spacing w:val="1"/>
+          <w:sz w:val="20"/>
+        </w:rPr>
+        <w:t xml:space="preserve"> </w:t>
+      </w:r>
+      <w:r>
+        <w:rPr>
+          <w:sz w:val="20"/>
+        </w:rPr>
+        <w:t>expected</w:t>
+      </w:r>
+      <w:r>
+        <w:rPr>
+          <w:spacing w:val="-4"/>
+          <w:sz w:val="20"/>
+        </w:rPr>
+        <w:t xml:space="preserve"> </w:t>
+      </w:r>
+      <w:r>
+        <w:rPr>
+          <w:sz w:val="20"/>
+        </w:rPr>
+        <w:t>output.</w:t>
+      </w:r>
+    </w:p>
+    <w:p>
+      <w:pPr>
+        <w:pStyle w:val="ListParagraph"/>
+        <w:numPr>
+          <w:ilvl w:val="0"/>
+          <w:numId w:val="11"/>
+        </w:numPr>
+        <w:tabs>
+          <w:tab w:val="left" w:pos="484"/>
+        </w:tabs>
+        <w:ind w:left="483" w:right="421"/>
+        <w:jc w:val="both"/>
+        <w:rPr>
+          <w:sz w:val="20"/>
+        </w:rPr>
+      </w:pPr>
+      <w:r>
+        <w:rPr>
+          <w:sz w:val="20"/>
+        </w:rPr>
+        <w:t xml:space="preserve">This example is periodic because the </w:t>
+      </w:r>
+      <w:r>
+        <w:rPr>
+          <w:sz w:val="20"/>
+        </w:rPr>
+        <w:t>month</w:t>
+      </w:r>
+      <w:r>
+        <w:rPr>
+          <w:sz w:val="20"/>
+        </w:rPr>
+        <w:t>s of the</w:t>
+      </w:r>
+      <w:r>
+        <w:rPr>
+          <w:spacing w:val="1"/>
+          <w:sz w:val="20"/>
+        </w:rPr>
+        <w:t xml:space="preserve"> </w:t>
+      </w:r>
+      <w:r>
+        <w:rPr>
+          <w:sz w:val="20"/>
+        </w:rPr>
+        <w:t>year</w:t>
+      </w:r>
+      <w:r>
+        <w:rPr>
+          <w:spacing w:val="1"/>
+          <w:sz w:val="20"/>
+        </w:rPr>
+        <w:t xml:space="preserve"> </w:t>
+      </w:r>
+      <w:r>
+        <w:rPr>
+          <w:sz w:val="20"/>
+        </w:rPr>
+        <w:t>keep</w:t>
+      </w:r>
+      <w:r>
+        <w:rPr>
+          <w:spacing w:val="1"/>
+          <w:sz w:val="20"/>
+        </w:rPr>
+        <w:t xml:space="preserve"> </w:t>
+      </w:r>
+      <w:r>
+        <w:rPr>
+          <w:sz w:val="20"/>
+        </w:rPr>
+        <w:t>repeating</w:t>
+      </w:r>
+      <w:r>
+        <w:rPr>
+          <w:spacing w:val="1"/>
+          <w:sz w:val="20"/>
+        </w:rPr>
+        <w:t xml:space="preserve"> </w:t>
+      </w:r>
+      <w:r>
+        <w:rPr>
+          <w:sz w:val="20"/>
+        </w:rPr>
+        <w:t>for</w:t>
+      </w:r>
+      <w:r>
+        <w:rPr>
+          <w:spacing w:val="1"/>
+          <w:sz w:val="20"/>
+        </w:rPr>
+        <w:t xml:space="preserve"> </w:t>
+      </w:r>
+      <w:r>
+        <w:rPr>
+          <w:sz w:val="20"/>
+        </w:rPr>
+        <w:t>every</w:t>
+      </w:r>
+      <w:r>
+        <w:rPr>
+          <w:spacing w:val="1"/>
+          <w:sz w:val="20"/>
+        </w:rPr>
+        <w:t xml:space="preserve"> </w:t>
+      </w:r>
+      <w:r>
+        <w:rPr>
+          <w:sz w:val="20"/>
+        </w:rPr>
+        <w:t>13</w:t>
+      </w:r>
+      <w:r>
+        <w:rPr>
+          <w:sz w:val="20"/>
+        </w:rPr>
+        <w:t>th</w:t>
+      </w:r>
+      <w:r>
+        <w:rPr>
+          <w:spacing w:val="1"/>
+          <w:sz w:val="20"/>
+        </w:rPr>
+        <w:t xml:space="preserve"> </w:t>
+      </w:r>
+      <w:r>
+        <w:rPr>
+          <w:sz w:val="20"/>
+        </w:rPr>
+        <w:t>value,</w:t>
+      </w:r>
+      <w:r>
+        <w:rPr>
+          <w:spacing w:val="1"/>
+          <w:sz w:val="20"/>
+        </w:rPr>
+        <w:t xml:space="preserve"> </w:t>
+      </w:r>
+      <w:r>
+        <w:rPr>
+          <w:sz w:val="20"/>
+        </w:rPr>
+        <w:t>so</w:t>
+      </w:r>
+      <w:r>
+        <w:rPr>
+          <w:spacing w:val="1"/>
+          <w:sz w:val="20"/>
+        </w:rPr>
+        <w:t xml:space="preserve"> </w:t>
+      </w:r>
+      <w:r>
+        <w:rPr>
+          <w:sz w:val="20"/>
+        </w:rPr>
+        <w:t>resolution has to be calculated based on formula</w:t>
+      </w:r>
+      <w:r>
+        <w:rPr>
+          <w:spacing w:val="1"/>
+          <w:sz w:val="20"/>
+        </w:rPr>
+        <w:t xml:space="preserve"> </w:t>
+      </w:r>
+      <w:r>
+        <w:rPr>
+          <w:sz w:val="20"/>
+        </w:rPr>
+        <w:t>Range/N</w:t>
+      </w:r>
+      <w:r>
+        <w:rPr>
+          <w:spacing w:val="-3"/>
+          <w:sz w:val="20"/>
+        </w:rPr>
+        <w:t xml:space="preserve"> </w:t>
+      </w:r>
+      <w:r>
+        <w:rPr>
+          <w:sz w:val="20"/>
+        </w:rPr>
+        <w:t>=</w:t>
+      </w:r>
+      <w:r>
+        <w:rPr>
+          <w:spacing w:val="-1"/>
+          <w:sz w:val="20"/>
+        </w:rPr>
+        <w:t xml:space="preserve"> </w:t>
+      </w:r>
+      <w:r>
+        <w:rPr>
+          <w:sz w:val="20"/>
+        </w:rPr>
+        <w:t>0.</w:t>
+      </w:r>
+      <w:r>
+        <w:rPr>
+          <w:sz w:val="20"/>
+        </w:rPr>
+        <w:t>85</w:t>
+      </w:r>
+      <w:r>
+        <w:rPr>
+          <w:sz w:val="20"/>
+        </w:rPr>
+        <w:t>.</w:t>
+      </w:r>
+    </w:p>
+    <w:p>
+      <w:pPr>
+        <w:pStyle w:val="BodyText"/>
+        <w:numPr>
+          <w:ilvl w:val="0"/>
+          <w:numId w:val="11"/>
+        </w:numPr>
+        <w:spacing w:before="1"/>
+        <w:ind w:right="422"/>
+        <w:jc w:val="both"/>
+      </w:pPr>
+      <w:r>
+        <w:t>Once all the inputs are encoded, we call the Bitmap</w:t>
+      </w:r>
+      <w:r>
+        <w:rPr>
+          <w:spacing w:val="1"/>
+        </w:rPr>
+        <w:t xml:space="preserve"> </w:t>
+      </w:r>
+      <w:r>
+        <w:t>method</w:t>
+      </w:r>
+      <w:r>
+        <w:rPr>
+          <w:spacing w:val="-3"/>
+        </w:rPr>
+        <w:t xml:space="preserve"> </w:t>
+      </w:r>
+      <w:r>
+        <w:t>to</w:t>
+      </w:r>
+      <w:r>
+        <w:rPr>
+          <w:spacing w:val="-3"/>
+        </w:rPr>
+        <w:t xml:space="preserve"> </w:t>
+      </w:r>
+      <w:r>
+        <w:t>show</w:t>
+      </w:r>
+      <w:r>
+        <w:rPr>
+          <w:spacing w:val="-4"/>
+        </w:rPr>
+        <w:t xml:space="preserve"> </w:t>
+      </w:r>
+      <w:r>
+        <w:t>the</w:t>
+      </w:r>
+      <w:r>
+        <w:rPr>
+          <w:spacing w:val="4"/>
+        </w:rPr>
+        <w:t xml:space="preserve"> </w:t>
+      </w:r>
+      <w:r>
+        <w:t>output</w:t>
+      </w:r>
+      <w:r>
+        <w:rPr>
+          <w:spacing w:val="-1"/>
+        </w:rPr>
+        <w:t xml:space="preserve"> </w:t>
+      </w:r>
+      <w:r>
+        <w:t>in</w:t>
+      </w:r>
+      <w:r>
+        <w:rPr>
+          <w:spacing w:val="-3"/>
+        </w:rPr>
+        <w:t xml:space="preserve"> </w:t>
+      </w:r>
+      <w:r>
+        <w:t>2D</w:t>
+      </w:r>
+      <w:r>
+        <w:rPr>
+          <w:spacing w:val="1"/>
+        </w:rPr>
+        <w:t xml:space="preserve"> </w:t>
+      </w:r>
+      <w:r>
+        <w:t>Bitmap</w:t>
+      </w:r>
+      <w:r>
+        <w:rPr>
+          <w:spacing w:val="-3"/>
+        </w:rPr>
+        <w:t xml:space="preserve"> </w:t>
+      </w:r>
+      <w:r>
+        <w:t>format.</w:t>
+      </w:r>
+      <w:r>
+        <w:t xml:space="preserve"> </w:t>
+      </w:r>
+      <w:r>
+        <w:t>After setting all the parameter values run the program,</w:t>
+      </w:r>
+      <w:r>
+        <w:rPr>
+          <w:spacing w:val="-47"/>
+        </w:rPr>
+        <w:t xml:space="preserve"> </w:t>
+      </w:r>
+      <w:r>
+        <w:rPr>
+          <w:spacing w:val="-1"/>
+        </w:rPr>
+        <w:t>the</w:t>
+      </w:r>
+      <w:r>
+        <w:rPr>
+          <w:spacing w:val="-10"/>
+        </w:rPr>
+        <w:t xml:space="preserve"> </w:t>
+      </w:r>
+      <w:r>
+        <w:t>output</w:t>
+      </w:r>
+      <w:r>
+        <w:rPr>
+          <w:spacing w:val="-11"/>
+        </w:rPr>
+        <w:t xml:space="preserve"> </w:t>
+      </w:r>
+      <w:r>
+        <w:t>images</w:t>
+      </w:r>
+      <w:r>
+        <w:rPr>
+          <w:spacing w:val="-14"/>
+        </w:rPr>
+        <w:t xml:space="preserve"> </w:t>
+      </w:r>
+      <w:r>
+        <w:t>will</w:t>
+      </w:r>
+      <w:r>
+        <w:rPr>
+          <w:spacing w:val="-11"/>
+        </w:rPr>
+        <w:t xml:space="preserve"> </w:t>
+      </w:r>
+      <w:r>
+        <w:t>be</w:t>
+      </w:r>
+      <w:r>
+        <w:rPr>
+          <w:spacing w:val="-10"/>
+        </w:rPr>
+        <w:t xml:space="preserve"> </w:t>
+      </w:r>
+      <w:r>
+        <w:t>captured</w:t>
+      </w:r>
+      <w:r>
+        <w:rPr>
+          <w:spacing w:val="-17"/>
+        </w:rPr>
+        <w:t xml:space="preserve"> </w:t>
+      </w:r>
+      <w:r>
+        <w:t>and</w:t>
+      </w:r>
+      <w:r>
+        <w:rPr>
+          <w:spacing w:val="-12"/>
+        </w:rPr>
+        <w:t xml:space="preserve"> </w:t>
+      </w:r>
+      <w:r>
+        <w:t>saved</w:t>
+      </w:r>
+      <w:r>
+        <w:rPr>
+          <w:spacing w:val="-17"/>
+        </w:rPr>
+        <w:t xml:space="preserve"> </w:t>
+      </w:r>
+      <w:r>
+        <w:t>in</w:t>
+      </w:r>
+      <w:r>
+        <w:rPr>
+          <w:spacing w:val="-12"/>
+        </w:rPr>
+        <w:t xml:space="preserve"> </w:t>
+      </w:r>
+      <w:r>
+        <w:t>a</w:t>
+      </w:r>
+      <w:r>
+        <w:rPr>
+          <w:spacing w:val="-15"/>
+        </w:rPr>
+        <w:t xml:space="preserve"> </w:t>
+      </w:r>
+      <w:r>
+        <w:t>folder</w:t>
+      </w:r>
+      <w:r>
+        <w:rPr>
+          <w:spacing w:val="-47"/>
+        </w:rPr>
+        <w:t xml:space="preserve"> </w:t>
+      </w:r>
+      <w:r>
+        <w:t>it will show how the shifting is happening for every</w:t>
+      </w:r>
+      <w:r>
+        <w:rPr>
+          <w:spacing w:val="1"/>
+        </w:rPr>
+        <w:t xml:space="preserve"> </w:t>
+      </w:r>
+      <w:r>
+        <w:t>month</w:t>
+      </w:r>
+      <w:r>
+        <w:t xml:space="preserve"> of</w:t>
+      </w:r>
+      <w:r>
+        <w:rPr>
+          <w:spacing w:val="2"/>
+        </w:rPr>
+        <w:t xml:space="preserve"> </w:t>
+      </w:r>
+      <w:r>
+        <w:t>year</w:t>
+      </w:r>
+      <w:r>
+        <w:rPr>
+          <w:sz w:val="24"/>
+        </w:rPr>
+        <w:t>.</w:t>
+      </w:r>
+    </w:p>
+    <w:p>
+      <w:pPr>
+        <w:pStyle w:val="ListParagraph"/>
+        <w:numPr>
+          <w:ilvl w:val="0"/>
+          <w:numId w:val="11"/>
+        </w:numPr>
+        <w:tabs>
+          <w:tab w:val="left" w:pos="484"/>
+        </w:tabs>
+        <w:ind w:left="483" w:right="421"/>
+        <w:jc w:val="both"/>
+        <w:rPr>
+          <w:sz w:val="20"/>
+        </w:rPr>
+      </w:pPr>
+    </w:p>
+    <w:p>
+      <w:pPr>
+        <w:tabs>
+          <w:tab w:val="left" w:pos="556"/>
+        </w:tabs>
+        <w:spacing w:before="2"/>
+        <w:ind w:right="43"/>
+        <w:rPr>
+          <w:rFonts w:asciiTheme="majorBidi" w:hAnsiTheme="majorBidi" w:cstheme="majorBidi"/>
+          <w:sz w:val="20"/>
+          <w:szCs w:val="20"/>
+        </w:rPr>
+      </w:pPr>
+    </w:p>
+    <w:p>
+      <w:pPr>
+        <w:tabs>
+          <w:tab w:val="left" w:pos="556"/>
+        </w:tabs>
+        <w:spacing w:before="2"/>
+        <w:ind w:left="195" w:right="43"/>
+        <w:rPr>
+          <w:rFonts w:asciiTheme="majorBidi" w:hAnsiTheme="majorBidi" w:cstheme="majorBidi"/>
+          <w:sz w:val="20"/>
+          <w:szCs w:val="20"/>
+        </w:rPr>
+      </w:pPr>
+      <w:r>
+        <w:rPr>
+          <w:rFonts w:asciiTheme="majorBidi" w:hAnsiTheme="majorBidi" w:cstheme="majorBidi"/>
+          <w:sz w:val="20"/>
+          <w:szCs w:val="20"/>
+        </w:rPr>
+        <w:t xml:space="preserve"> </w:t>
+      </w:r>
+    </w:p>
+    <w:p>
+      <w:pPr>
+        <w:pStyle w:val="BodyText"/>
+        <w:spacing w:before="10"/>
+      </w:pPr>
+    </w:p>
+    <w:p>
+      <w:pPr>
+        <w:pStyle w:val="BodyText"/>
+        <w:spacing w:before="10"/>
+      </w:pPr>
     </w:p>
     <w:p>
       <w:pPr>
@@ -2629,113 +3546,6 @@
           </w:cols>
         </w:sectPr>
       </w:pPr>
-      <w:r>
-        <w:t>We are choosing the value of N=14 and W=3 to get</w:t>
-      </w:r>
-      <w:r>
-        <w:rPr>
-          <w:spacing w:val="-47"/>
-        </w:rPr>
-        <w:t xml:space="preserve"> </w:t>
-      </w:r>
-      <w:r>
-        <w:t>the</w:t>
-      </w:r>
-      <w:r>
-        <w:rPr>
-          <w:spacing w:val="-8"/>
-        </w:rPr>
-        <w:t xml:space="preserve"> </w:t>
-      </w:r>
-      <w:r>
-        <w:t>desired</w:t>
-      </w:r>
-      <w:r>
-        <w:rPr>
-          <w:spacing w:val="-9"/>
-        </w:rPr>
-        <w:t xml:space="preserve"> </w:t>
-      </w:r>
-      <w:r>
-        <w:t>output</w:t>
-      </w:r>
-      <w:r>
-        <w:rPr>
-          <w:spacing w:val="-8"/>
-        </w:rPr>
-        <w:t xml:space="preserve"> </w:t>
-      </w:r>
-      <w:r>
-        <w:t>which</w:t>
-      </w:r>
-      <w:r>
-        <w:rPr>
-          <w:spacing w:val="-9"/>
-        </w:rPr>
-        <w:t xml:space="preserve"> </w:t>
-      </w:r>
-      <w:r>
-        <w:t>shifts</w:t>
-      </w:r>
-      <w:r>
-        <w:rPr>
-          <w:spacing w:val="-11"/>
-        </w:rPr>
-        <w:t xml:space="preserve"> </w:t>
-      </w:r>
-      <w:r>
-        <w:t>between</w:t>
-      </w:r>
-      <w:r>
-        <w:rPr>
-          <w:spacing w:val="-9"/>
-        </w:rPr>
-        <w:t xml:space="preserve"> </w:t>
-      </w:r>
-      <w:r>
-        <w:t>January</w:t>
-      </w:r>
-      <w:r>
-        <w:rPr>
-          <w:spacing w:val="-9"/>
-        </w:rPr>
-        <w:t xml:space="preserve"> </w:t>
-      </w:r>
-      <w:proofErr w:type="gramStart"/>
-      <w:r>
-        <w:t xml:space="preserve">to </w:t>
-      </w:r>
-      <w:r>
-        <w:rPr>
-          <w:spacing w:val="-47"/>
-        </w:rPr>
-        <w:t xml:space="preserve"> </w:t>
-      </w:r>
-      <w:r>
-        <w:t>December</w:t>
-      </w:r>
-      <w:proofErr w:type="gramEnd"/>
-      <w:r>
-        <w:t xml:space="preserve"> like</w:t>
-      </w:r>
-      <w:r>
-        <w:rPr>
-          <w:spacing w:val="-1"/>
-        </w:rPr>
-        <w:t xml:space="preserve"> </w:t>
-      </w:r>
-      <w:r>
-        <w:t>shown</w:t>
-      </w:r>
-      <w:r>
-        <w:rPr>
-          <w:spacing w:val="-3"/>
-        </w:rPr>
-        <w:t xml:space="preserve"> </w:t>
-      </w:r>
-      <w:r>
-        <w:t>below</w:t>
-      </w:r>
     </w:p>
     <w:p>
       <w:pPr>
@@ -2880,7 +3690,13 @@
                   <w:rPr>
                     <w:sz w:val="24"/>
                   </w:rPr>
-                  <w:t>2020</w:t>
+                  <w:t>202</w:t>
+                </w:r>
+                <w:r>
+                  <w:rPr>
+                    <w:sz w:val="24"/>
+                  </w:rPr>
+                  <w:t>3</w:t>
                 </w:r>
               </w:p>
             </w:txbxContent>
@@ -5464,6 +6280,54 @@
       <w:shd w:val="clear" w:color="auto" w:fill="E1DFDD"/>
     </w:rPr>
   </w:style>
+  <w:style w:type="paragraph" w:styleId="Header">
+    <w:name w:val="header"/>
+    <w:basedOn w:val="Normal"/>
+    <w:link w:val="HeaderChar"/>
+    <w:uiPriority w:val="99"/>
+    <w:unhideWhenUsed/>
+    <w:rsid w:val="009D2ECA"/>
+    <w:pPr>
+      <w:tabs>
+        <w:tab w:val="center" w:pos="4680"/>
+        <w:tab w:val="right" w:pos="9360"/>
+      </w:tabs>
+    </w:pPr>
+  </w:style>
+  <w:style w:type="character" w:customStyle="1" w:styleId="HeaderChar">
+    <w:name w:val="Header Char"/>
+    <w:basedOn w:val="DefaultParagraphFont"/>
+    <w:link w:val="Header"/>
+    <w:uiPriority w:val="99"/>
+    <w:rsid w:val="009D2ECA"/>
+    <w:rPr>
+      <w:rFonts w:ascii="Times New Roman" w:eastAsia="Times New Roman" w:hAnsi="Times New Roman" w:cs="Times New Roman"/>
+    </w:rPr>
+  </w:style>
+  <w:style w:type="paragraph" w:styleId="Footer">
+    <w:name w:val="footer"/>
+    <w:basedOn w:val="Normal"/>
+    <w:link w:val="FooterChar"/>
+    <w:uiPriority w:val="99"/>
+    <w:unhideWhenUsed/>
+    <w:rsid w:val="009D2ECA"/>
+    <w:pPr>
+      <w:tabs>
+        <w:tab w:val="center" w:pos="4680"/>
+        <w:tab w:val="right" w:pos="9360"/>
+      </w:tabs>
+    </w:pPr>
+  </w:style>
+  <w:style w:type="character" w:customStyle="1" w:styleId="FooterChar">
+    <w:name w:val="Footer Char"/>
+    <w:basedOn w:val="DefaultParagraphFont"/>
+    <w:link w:val="Footer"/>
+    <w:uiPriority w:val="99"/>
+    <w:rsid w:val="009D2ECA"/>
+    <w:rPr>
+      <w:rFonts w:ascii="Times New Roman" w:eastAsia="Times New Roman" w:hAnsi="Times New Roman" w:cs="Times New Roman"/>
+    </w:rPr>
+  </w:style>
 </w:styles>
 </file>
 

</xml_diff>

<commit_message>
Updated the unit test in docs file
</commit_message>
<xml_diff>
--- a/source/Team_ScalarEcoder_Documentation/Scalar Encoder with Buckets.docx
+++ b/source/Team_ScalarEcoder_Documentation/Scalar Encoder with Buckets.docx
@@ -335,6 +335,7 @@
       <w:pPr>
         <w:pStyle w:val="Title"/>
         <w:ind w:left="0"/>
+        <w:jc w:val="center"/>
         <w:rPr>
           <w:rFonts w:asciiTheme="majorBidi" w:hAnsiTheme="majorBidi" w:cstheme="majorBidi"/>
           <w:sz w:val="44"/>
@@ -347,33 +348,7 @@
           <w:sz w:val="44"/>
           <w:szCs w:val="44"/>
         </w:rPr>
-        <w:t>Implementation</w:t>
-      </w:r>
-      <w:r>
-        <w:rPr>
-          <w:rFonts w:asciiTheme="majorBidi" w:hAnsiTheme="majorBidi" w:cstheme="majorBidi"/>
-          <w:spacing w:val="-2"/>
-          <w:sz w:val="44"/>
-          <w:szCs w:val="44"/>
-        </w:rPr>
-        <w:t xml:space="preserve"> </w:t>
-      </w:r>
-      <w:r>
-        <w:rPr>
-          <w:rFonts w:asciiTheme="majorBidi" w:hAnsiTheme="majorBidi" w:cstheme="majorBidi"/>
-          <w:sz w:val="44"/>
-          <w:szCs w:val="44"/>
-        </w:rPr>
-        <w:t>of</w:t>
-      </w:r>
-      <w:r>
-        <w:rPr>
-          <w:rFonts w:asciiTheme="majorBidi" w:hAnsiTheme="majorBidi" w:cstheme="majorBidi"/>
-          <w:spacing w:val="2"/>
-          <w:sz w:val="44"/>
-          <w:szCs w:val="44"/>
-        </w:rPr>
-        <w:t xml:space="preserve"> </w:t>
+        <w:t xml:space="preserve">Validation of </w:t>
       </w:r>
       <w:r>
         <w:rPr>
@@ -406,24 +381,7 @@
           <w:sz w:val="44"/>
           <w:szCs w:val="44"/>
         </w:rPr>
-        <w:t>Buckets in</w:t>
-      </w:r>
-      <w:r>
-        <w:rPr>
-          <w:rFonts w:asciiTheme="majorBidi" w:hAnsiTheme="majorBidi" w:cstheme="majorBidi"/>
-          <w:spacing w:val="-2"/>
-          <w:sz w:val="44"/>
-          <w:szCs w:val="44"/>
-        </w:rPr>
-        <w:t xml:space="preserve"> </w:t>
-      </w:r>
-      <w:r>
-        <w:rPr>
-          <w:rFonts w:asciiTheme="majorBidi" w:hAnsiTheme="majorBidi" w:cstheme="majorBidi"/>
-          <w:sz w:val="44"/>
-          <w:szCs w:val="44"/>
-        </w:rPr>
-        <w:t>HTM</w:t>
+        <w:t>Buckets</w:t>
       </w:r>
     </w:p>
     <w:p>
@@ -578,7 +536,7 @@
                   <w:rFonts w:asciiTheme="majorBidi" w:hAnsiTheme="majorBidi" w:cstheme="majorBidi"/>
                   <w:sz w:val="18"/>
                 </w:rPr>
-                <w:t>haris.abbas@stud.fra-uas.de</w:t>
+                <w:t>qureshi.harisabbas1@gmail.com</w:t>
               </w:r>
             </w:hyperlink>
           </w:p>
@@ -3149,6 +3107,7 @@
     <w:p>
       <w:pPr>
         <w:pStyle w:val="BodyText"/>
+        <w:jc w:val="both"/>
         <w:rPr>
           <w:rFonts w:eastAsiaTheme="minorHAnsi"/>
           <w:color w:val="000000"/>
@@ -3162,6 +3121,7 @@
           <w:ilvl w:val="0"/>
           <w:numId w:val="36"/>
         </w:numPr>
+        <w:jc w:val="both"/>
         <w:rPr>
           <w:rFonts w:eastAsiaTheme="minorHAnsi"/>
           <w:color w:val="000000"/>
@@ -3186,6 +3146,7 @@
       <w:pPr>
         <w:pStyle w:val="BodyText"/>
         <w:ind w:left="360"/>
+        <w:jc w:val="both"/>
         <w:rPr>
           <w:rFonts w:eastAsiaTheme="minorHAnsi"/>
           <w:color w:val="000000"/>
@@ -3206,6 +3167,7 @@
           <w:ilvl w:val="0"/>
           <w:numId w:val="36"/>
         </w:numPr>
+        <w:jc w:val="both"/>
         <w:rPr>
           <w:rFonts w:eastAsiaTheme="minorHAnsi"/>
           <w:color w:val="000000"/>
@@ -3226,6 +3188,7 @@
           <w:ilvl w:val="0"/>
           <w:numId w:val="36"/>
         </w:numPr>
+        <w:jc w:val="both"/>
         <w:rPr>
           <w:rFonts w:eastAsiaTheme="minorHAnsi"/>
           <w:color w:val="000000"/>
@@ -3246,6 +3209,7 @@
           <w:ilvl w:val="0"/>
           <w:numId w:val="36"/>
         </w:numPr>
+        <w:jc w:val="both"/>
         <w:rPr>
           <w:rFonts w:eastAsiaTheme="minorHAnsi"/>
           <w:color w:val="000000"/>
@@ -3280,6 +3244,7 @@
           <w:ilvl w:val="0"/>
           <w:numId w:val="36"/>
         </w:numPr>
+        <w:jc w:val="both"/>
         <w:rPr>
           <w:rFonts w:eastAsiaTheme="minorHAnsi"/>
           <w:color w:val="000000"/>
@@ -3321,6 +3286,7 @@
           <w:ilvl w:val="0"/>
           <w:numId w:val="36"/>
         </w:numPr>
+        <w:jc w:val="both"/>
         <w:rPr>
           <w:rFonts w:eastAsiaTheme="minorHAnsi"/>
           <w:color w:val="000000"/>
@@ -3333,6 +3299,17 @@
         </w:rPr>
         <w:t>NInternal = N - 2 * Padding</w:t>
       </w:r>
+    </w:p>
+    <w:p>
+      <w:pPr>
+        <w:pStyle w:val="BodyText"/>
+        <w:ind w:left="1080"/>
+        <w:jc w:val="both"/>
+        <w:rPr>
+          <w:rFonts w:eastAsiaTheme="minorHAnsi"/>
+          <w:color w:val="000000"/>
+        </w:rPr>
+      </w:pPr>
     </w:p>
     <w:p>
       <w:pPr>
@@ -3341,6 +3318,7 @@
           <w:ilvl w:val="0"/>
           <w:numId w:val="36"/>
         </w:numPr>
+        <w:jc w:val="both"/>
         <w:rPr>
           <w:rFonts w:eastAsiaTheme="minorHAnsi"/>
           <w:color w:val="000000"/>
@@ -3360,6 +3338,26 @@
         </w:rPr>
         <w:t>(input - MinVal) * NInternal / Range + Padding)</w:t>
       </w:r>
+    </w:p>
+    <w:p>
+      <w:pPr>
+        <w:pStyle w:val="ListParagraph"/>
+        <w:rPr>
+          <w:rFonts w:eastAsiaTheme="minorHAnsi"/>
+          <w:color w:val="000000"/>
+        </w:rPr>
+      </w:pPr>
+    </w:p>
+    <w:p>
+      <w:pPr>
+        <w:pStyle w:val="BodyText"/>
+        <w:ind w:left="1080"/>
+        <w:jc w:val="both"/>
+        <w:rPr>
+          <w:rFonts w:eastAsiaTheme="minorHAnsi"/>
+          <w:color w:val="000000"/>
+        </w:rPr>
+      </w:pPr>
     </w:p>
     <w:p>
       <w:pPr>
@@ -3368,6 +3366,7 @@
           <w:ilvl w:val="0"/>
           <w:numId w:val="36"/>
         </w:numPr>
+        <w:jc w:val="both"/>
         <w:rPr>
           <w:rFonts w:eastAsiaTheme="minorHAnsi"/>
           <w:color w:val="000000"/>
@@ -3551,6 +3550,7 @@
           <w:ilvl w:val="0"/>
           <w:numId w:val="37"/>
         </w:numPr>
+        <w:jc w:val="both"/>
         <w:rPr>
           <w:rFonts w:eastAsiaTheme="minorHAnsi"/>
           <w:color w:val="000000"/>
@@ -3760,10 +3760,7 @@
     <w:p>
       <w:pPr>
         <w:pStyle w:val="ListParagraph"/>
-        <w:numPr>
-          <w:ilvl w:val="0"/>
-          <w:numId w:val="37"/>
-        </w:numPr>
+        <w:ind w:left="1080" w:firstLine="0"/>
         <w:rPr>
           <w:rFonts w:eastAsiaTheme="minorHAnsi"/>
           <w:color w:val="000000"/>
@@ -3771,24 +3768,6 @@
           <w:szCs w:val="20"/>
         </w:rPr>
       </w:pPr>
-      <w:r>
-        <w:rPr>
-          <w:rFonts w:eastAsiaTheme="minorHAnsi"/>
-          <w:color w:val="000000"/>
-          <w:sz w:val="20"/>
-          <w:szCs w:val="20"/>
-        </w:rPr>
-        <w:t xml:space="preserve">x=floor </w:t>
-      </w:r>
-      <w:r>
-        <w:rPr>
-          <w:rFonts w:eastAsiaTheme="minorHAnsi"/>
-          <w:color w:val="000000"/>
-          <w:sz w:val="20"/>
-          <w:szCs w:val="20"/>
-        </w:rPr>
-        <w:t>(((input - MinVal) + Resolution / 2) / Resolution)) + Padding</w:t>
-      </w:r>
     </w:p>
     <w:p>
       <w:pPr>
@@ -3811,6 +3790,62 @@
           <w:sz w:val="20"/>
           <w:szCs w:val="20"/>
         </w:rPr>
+        <w:t xml:space="preserve">x=floor </w:t>
+      </w:r>
+      <w:r>
+        <w:rPr>
+          <w:rFonts w:eastAsiaTheme="minorHAnsi"/>
+          <w:color w:val="000000"/>
+          <w:sz w:val="20"/>
+          <w:szCs w:val="20"/>
+        </w:rPr>
+        <w:t>(((input - MinVal) + Resolution / 2) / Resolution)) + Padding</w:t>
+      </w:r>
+    </w:p>
+    <w:p>
+      <w:pPr>
+        <w:pStyle w:val="ListParagraph"/>
+        <w:rPr>
+          <w:rFonts w:eastAsiaTheme="minorHAnsi"/>
+          <w:color w:val="000000"/>
+          <w:sz w:val="20"/>
+          <w:szCs w:val="20"/>
+        </w:rPr>
+      </w:pPr>
+    </w:p>
+    <w:p>
+      <w:pPr>
+        <w:pStyle w:val="ListParagraph"/>
+        <w:ind w:left="1080" w:firstLine="0"/>
+        <w:rPr>
+          <w:rFonts w:eastAsiaTheme="minorHAnsi"/>
+          <w:color w:val="000000"/>
+          <w:sz w:val="20"/>
+          <w:szCs w:val="20"/>
+        </w:rPr>
+      </w:pPr>
+    </w:p>
+    <w:p>
+      <w:pPr>
+        <w:pStyle w:val="ListParagraph"/>
+        <w:numPr>
+          <w:ilvl w:val="0"/>
+          <w:numId w:val="37"/>
+        </w:numPr>
+        <w:rPr>
+          <w:rFonts w:eastAsiaTheme="minorHAnsi"/>
+          <w:color w:val="000000"/>
+          <w:sz w:val="20"/>
+          <w:szCs w:val="20"/>
+        </w:rPr>
+      </w:pPr>
+      <w:r>
+        <w:rPr>
+          <w:rFonts w:eastAsiaTheme="minorHAnsi"/>
+          <w:color w:val="000000"/>
+          <w:sz w:val="20"/>
+          <w:szCs w:val="20"/>
+        </w:rPr>
         <w:t xml:space="preserve">ith bit = </w:t>
       </w:r>
       <w:r>
@@ -3849,38 +3884,11 @@
         <w:pStyle w:val="BodyText"/>
       </w:pPr>
       <w:r>
-        <w:t>Here in above formulas the ith bit is representing the starting bit of the bucket or active bit in the SDR.</w:t>
-      </w:r>
-    </w:p>
-    <w:p>
-      <w:pPr>
-        <w:pStyle w:val="BodyText"/>
-      </w:pPr>
-    </w:p>
-    <w:p>
-      <w:pPr>
-        <w:pStyle w:val="BodyText"/>
-      </w:pPr>
-    </w:p>
-    <w:p>
-      <w:pPr>
-        <w:pStyle w:val="BodyText"/>
-      </w:pPr>
-    </w:p>
-    <w:p>
-      <w:pPr>
-        <w:pStyle w:val="BodyText"/>
-      </w:pPr>
-    </w:p>
-    <w:p>
-      <w:pPr>
-        <w:pStyle w:val="BodyText"/>
-      </w:pPr>
-    </w:p>
-    <w:p>
-      <w:pPr>
-        <w:pStyle w:val="BodyText"/>
-      </w:pPr>
+        <w:t>Here in above formulas the ith bit is representing the starting bit of the bucket or active bit in the SDR</w:t>
+      </w:r>
+      <w:r>
+        <w:t>.</w:t>
+      </w:r>
     </w:p>
     <w:p>
       <w:pPr>
@@ -6258,7 +6266,7 @@
           <w:noProof/>
         </w:rPr>
         <w:drawing>
-          <wp:anchor distT="0" distB="0" distL="0" distR="0" simplePos="0" relativeHeight="251659264" behindDoc="1" locked="0" layoutInCell="1" allowOverlap="1" wp14:anchorId="0FA19066" wp14:editId="6B07C4D7">
+          <wp:anchor distT="0" distB="0" distL="0" distR="0" simplePos="0" relativeHeight="251658240" behindDoc="1" locked="0" layoutInCell="1" allowOverlap="1" wp14:anchorId="0FA19066" wp14:editId="6B07C4D7">
             <wp:simplePos x="0" y="0"/>
             <wp:positionH relativeFrom="page">
               <wp:posOffset>1938655</wp:posOffset>
@@ -9793,7 +9801,6 @@
     <w:p>
       <w:pPr>
         <w:pStyle w:val="BodyText"/>
-        <w:ind w:right="413"/>
         <w:jc w:val="both"/>
       </w:pPr>
       <w:r>
@@ -9806,13 +9813,7 @@
         <w:t>employees</w:t>
       </w:r>
       <w:r>
-        <w:t xml:space="preserve"> in</w:t>
-      </w:r>
-      <w:r>
-        <w:rPr>
-          <w:spacing w:val="1"/>
-        </w:rPr>
-        <w:t xml:space="preserve"> </w:t>
+        <w:t xml:space="preserve"> in </w:t>
       </w:r>
       <w:r>
         <w:t>Company</w:t>
@@ -9824,60 +9825,15 @@
         <w:t xml:space="preserve"> Consider</w:t>
       </w:r>
       <w:r>
-        <w:t xml:space="preserve"> we have</w:t>
-      </w:r>
-      <w:r>
-        <w:rPr>
-          <w:spacing w:val="1"/>
-        </w:rPr>
-        <w:t xml:space="preserve"> </w:t>
-      </w:r>
-      <w:r>
-        <w:t>teenagers,</w:t>
-      </w:r>
-      <w:r>
-        <w:rPr>
-          <w:spacing w:val="1"/>
-        </w:rPr>
-        <w:t xml:space="preserve"> </w:t>
-      </w:r>
-      <w:r>
-        <w:t>adults,</w:t>
+        <w:t xml:space="preserve"> we have teenagers, adults,</w:t>
       </w:r>
       <w:r>
         <w:t xml:space="preserve"> middle age</w:t>
       </w:r>
       <w:r>
-        <w:rPr>
-          <w:spacing w:val="1"/>
-        </w:rPr>
-        <w:t xml:space="preserve"> </w:t>
-      </w:r>
-      <w:r>
-        <w:t>and</w:t>
-      </w:r>
-      <w:r>
-        <w:rPr>
-          <w:spacing w:val="1"/>
-        </w:rPr>
-        <w:t xml:space="preserve"> </w:t>
-      </w:r>
-      <w:r>
-        <w:t>senior</w:t>
-      </w:r>
-      <w:r>
-        <w:rPr>
-          <w:spacing w:val="1"/>
-        </w:rPr>
-        <w:t xml:space="preserve"> </w:t>
-      </w:r>
-      <w:r>
-        <w:t>citizens</w:t>
-      </w:r>
-      <w:r>
-        <w:rPr>
-          <w:spacing w:val="1"/>
-        </w:rPr>
+        <w:t xml:space="preserve"> and senior citizens</w:t>
+      </w:r>
+      <w:r>
         <w:t xml:space="preserve"> employees in Company</w:t>
       </w:r>
       <w:r>
@@ -9890,13 +9846,7 @@
         <w:t>employees</w:t>
       </w:r>
       <w:r>
-        <w:rPr>
-          <w:spacing w:val="1"/>
-        </w:rPr>
-        <w:t xml:space="preserve"> </w:t>
-      </w:r>
-      <w:r>
-        <w:t>based on this category choosing the bracket of age</w:t>
+        <w:t xml:space="preserve"> based on this category choosing the bracket of age</w:t>
       </w:r>
       <w:r>
         <w:t>.</w:t>
@@ -11781,41 +11731,74 @@
         <w:pStyle w:val="BodyText"/>
         <w:ind w:left="720" w:right="416"/>
         <w:jc w:val="both"/>
-      </w:pPr>
-      <w:r>
-        <w:t xml:space="preserve">       </w:t>
-      </w:r>
-      <w:r>
-        <w:t>Fig.</w:t>
-      </w:r>
-      <w:r>
+        <w:rPr>
+          <w:i/>
+          <w:iCs/>
+        </w:rPr>
+      </w:pPr>
+      <w:r>
+        <w:rPr>
+          <w:i/>
+          <w:iCs/>
+        </w:rPr>
+        <w:t xml:space="preserve">       Fig.</w:t>
+      </w:r>
+      <w:r>
+        <w:rPr>
+          <w:i/>
+          <w:iCs/>
+        </w:rPr>
         <w:t>6</w:t>
       </w:r>
       <w:r>
+        <w:rPr>
+          <w:i/>
+          <w:iCs/>
+        </w:rPr>
         <w:t>.</w:t>
       </w:r>
       <w:r>
+        <w:rPr>
+          <w:i/>
+          <w:iCs/>
+        </w:rPr>
         <w:t>1</w:t>
       </w:r>
       <w:r>
+        <w:rPr>
+          <w:i/>
+          <w:iCs/>
+        </w:rPr>
         <w:t>.</w:t>
       </w:r>
       <w:r>
         <w:rPr>
+          <w:i/>
+          <w:iCs/>
           <w:spacing w:val="-2"/>
         </w:rPr>
         <w:t xml:space="preserve"> </w:t>
       </w:r>
       <w:r>
+        <w:rPr>
+          <w:i/>
+          <w:iCs/>
+        </w:rPr>
         <w:t>Output</w:t>
       </w:r>
       <w:r>
         <w:rPr>
+          <w:i/>
+          <w:iCs/>
           <w:spacing w:val="-3"/>
         </w:rPr>
         <w:t xml:space="preserve"> </w:t>
       </w:r>
       <w:r>
+        <w:rPr>
+          <w:i/>
+          <w:iCs/>
+        </w:rPr>
         <w:t>of Ticket Number</w:t>
       </w:r>
     </w:p>
@@ -11988,13 +11971,6 @@
     <w:p>
       <w:pPr>
         <w:pStyle w:val="BodyText"/>
-        <w:ind w:left="205" w:right="411"/>
-        <w:jc w:val="both"/>
-      </w:pPr>
-    </w:p>
-    <w:p>
-      <w:pPr>
-        <w:pStyle w:val="BodyText"/>
         <w:spacing w:before="3"/>
         <w:rPr>
           <w:sz w:val="10"/>
@@ -12006,10 +11982,16 @@
         <w:pStyle w:val="BodyText"/>
         <w:ind w:left="720" w:right="416"/>
         <w:jc w:val="both"/>
-      </w:pPr>
-      <w:r>
-        <w:rPr>
-          <w:rFonts w:asciiTheme="majorBidi" w:hAnsiTheme="majorBidi" w:cstheme="majorBidi"/>
+        <w:rPr>
+          <w:i/>
+          <w:iCs/>
+        </w:rPr>
+      </w:pPr>
+      <w:r>
+        <w:rPr>
+          <w:rFonts w:asciiTheme="majorBidi" w:hAnsiTheme="majorBidi" w:cstheme="majorBidi"/>
+          <w:i/>
+          <w:iCs/>
           <w:sz w:val="19"/>
         </w:rPr>
         <w:t xml:space="preserve">   </w:t>
@@ -12017,41 +11999,47 @@
       <w:r>
         <w:rPr>
           <w:rFonts w:asciiTheme="majorBidi" w:hAnsiTheme="majorBidi" w:cstheme="majorBidi"/>
+          <w:i/>
+          <w:iCs/>
           <w:sz w:val="19"/>
         </w:rPr>
         <w:t xml:space="preserve">       </w:t>
       </w:r>
       <w:r>
-        <w:t>Fig.</w:t>
-      </w:r>
-      <w:r>
-        <w:t>6</w:t>
-      </w:r>
-      <w:r>
-        <w:t>.</w:t>
-      </w:r>
-      <w:r>
-        <w:t>2</w:t>
-      </w:r>
-      <w:r>
-        <w:t>.</w:t>
-      </w:r>
-      <w:r>
-        <w:rPr>
+        <w:rPr>
+          <w:i/>
+          <w:iCs/>
+        </w:rPr>
+        <w:t>Fig.6.2.</w:t>
+      </w:r>
+      <w:r>
+        <w:rPr>
+          <w:i/>
+          <w:iCs/>
           <w:spacing w:val="-2"/>
         </w:rPr>
         <w:t xml:space="preserve"> </w:t>
       </w:r>
       <w:r>
+        <w:rPr>
+          <w:i/>
+          <w:iCs/>
+        </w:rPr>
         <w:t>Output</w:t>
       </w:r>
       <w:r>
         <w:rPr>
+          <w:i/>
+          <w:iCs/>
           <w:spacing w:val="-3"/>
         </w:rPr>
         <w:t xml:space="preserve"> </w:t>
       </w:r>
       <w:r>
+        <w:rPr>
+          <w:i/>
+          <w:iCs/>
+        </w:rPr>
         <w:t>of Ticket Number</w:t>
       </w:r>
     </w:p>
@@ -12068,12 +12056,10 @@
     <w:p>
       <w:pPr>
         <w:pStyle w:val="BodyText"/>
-        <w:spacing w:before="1"/>
-        <w:ind w:left="262" w:right="422"/>
         <w:jc w:val="both"/>
       </w:pPr>
       <w:r>
-        <w:t>Once all the inputs are encoded, we call the Bitmap</w:t>
+        <w:t>Once all the inputs are encoded, we can call the Bitmap</w:t>
       </w:r>
       <w:r>
         <w:rPr>
@@ -12082,61 +12068,53 @@
         <w:t xml:space="preserve"> </w:t>
       </w:r>
       <w:r>
-        <w:t>method</w:t>
-      </w:r>
-      <w:r>
-        <w:rPr>
-          <w:spacing w:val="-4"/>
-        </w:rPr>
-        <w:t xml:space="preserve"> </w:t>
-      </w:r>
-      <w:r>
-        <w:t>to</w:t>
-      </w:r>
-      <w:r>
-        <w:rPr>
-          <w:spacing w:val="-3"/>
-        </w:rPr>
-        <w:t xml:space="preserve"> </w:t>
-      </w:r>
-      <w:r>
-        <w:t>show</w:t>
-      </w:r>
-      <w:r>
-        <w:rPr>
-          <w:spacing w:val="-4"/>
-        </w:rPr>
-        <w:t xml:space="preserve"> </w:t>
-      </w:r>
-      <w:r>
-        <w:t>the</w:t>
-      </w:r>
-      <w:r>
-        <w:rPr>
-          <w:spacing w:val="6"/>
-        </w:rPr>
-        <w:t xml:space="preserve"> </w:t>
-      </w:r>
-      <w:r>
-        <w:t>output</w:t>
-      </w:r>
-      <w:r>
-        <w:rPr>
-          <w:spacing w:val="-2"/>
-        </w:rPr>
-        <w:t xml:space="preserve"> </w:t>
-      </w:r>
-      <w:r>
-        <w:t>in</w:t>
-      </w:r>
-      <w:r>
-        <w:rPr>
-          <w:spacing w:val="-3"/>
-        </w:rPr>
-        <w:t xml:space="preserve"> </w:t>
-      </w:r>
-      <w:r>
-        <w:t>2D</w:t>
+        <w:rPr>
+          <w:rStyle w:val="BodyTextChar"/>
+        </w:rPr>
+        <w:t>method to create the output in 2D Bitmap format. After setting all the parameter values and executing the program, the output images will be generated by the Bitmap are</w:t>
+      </w:r>
+      <w:r>
+        <w:rPr>
+          <w:rStyle w:val="BodyTextChar"/>
+        </w:rPr>
+        <w:t xml:space="preserve"> shown in Fig.</w:t>
+      </w:r>
+      <w:r>
+        <w:rPr>
+          <w:rStyle w:val="BodyTextChar"/>
+        </w:rPr>
+        <w:t>6</w:t>
+      </w:r>
+      <w:r>
+        <w:rPr>
+          <w:rStyle w:val="BodyTextChar"/>
+        </w:rPr>
+        <w:t>.3</w:t>
+      </w:r>
+    </w:p>
+    <w:p>
+      <w:pPr>
+        <w:pStyle w:val="BodyText"/>
+        <w:ind w:right="418"/>
+        <w:jc w:val="both"/>
+      </w:pPr>
+      <w:r>
+        <w:t>which is the snapshot of</w:t>
+      </w:r>
+      <w:r>
+        <w:rPr>
+          <w:spacing w:val="-47"/>
+        </w:rPr>
+        <w:t xml:space="preserve"> </w:t>
+      </w:r>
+      <w:r>
+        <w:t>output of encoded temperature</w:t>
+      </w:r>
+      <w:r>
+        <w:t xml:space="preserve"> </w:t>
+      </w:r>
+      <w:r>
+        <w:t>ranges for daily life routine test</w:t>
       </w:r>
       <w:r>
         <w:rPr>
@@ -12145,16 +12123,7 @@
         <w:t xml:space="preserve"> </w:t>
       </w:r>
       <w:r>
-        <w:t>Bitmap</w:t>
-      </w:r>
-      <w:r>
-        <w:rPr>
-          <w:spacing w:val="-3"/>
-        </w:rPr>
-        <w:t xml:space="preserve"> </w:t>
-      </w:r>
-      <w:r>
-        <w:t>format.</w:t>
+        <w:t>case.</w:t>
       </w:r>
     </w:p>
     <w:p>
@@ -12164,134 +12133,9 @@
         <w:jc w:val="both"/>
       </w:pPr>
       <w:r>
-        <w:t>After</w:t>
-      </w:r>
-      <w:r>
-        <w:rPr>
-          <w:spacing w:val="-5"/>
-        </w:rPr>
-        <w:t xml:space="preserve"> </w:t>
-      </w:r>
-      <w:r>
-        <w:t>setting</w:t>
-      </w:r>
-      <w:r>
-        <w:rPr>
-          <w:spacing w:val="-8"/>
-        </w:rPr>
-        <w:t xml:space="preserve"> </w:t>
-      </w:r>
-      <w:r>
-        <w:t>all</w:t>
-      </w:r>
-      <w:r>
-        <w:rPr>
-          <w:spacing w:val="-7"/>
-        </w:rPr>
-        <w:t xml:space="preserve"> </w:t>
-      </w:r>
-      <w:r>
-        <w:t>the</w:t>
-      </w:r>
-      <w:r>
-        <w:rPr>
-          <w:spacing w:val="-2"/>
-        </w:rPr>
-        <w:t xml:space="preserve"> </w:t>
-      </w:r>
-      <w:r>
-        <w:t>parameter</w:t>
-      </w:r>
-      <w:r>
-        <w:rPr>
-          <w:spacing w:val="-4"/>
-        </w:rPr>
-        <w:t xml:space="preserve"> </w:t>
-      </w:r>
-      <w:r>
-        <w:t>values</w:t>
-      </w:r>
-      <w:r>
-        <w:rPr>
-          <w:spacing w:val="-6"/>
-        </w:rPr>
-        <w:t xml:space="preserve"> </w:t>
-      </w:r>
-      <w:r>
-        <w:t>run</w:t>
-      </w:r>
-      <w:r>
-        <w:rPr>
-          <w:spacing w:val="-4"/>
-        </w:rPr>
-        <w:t xml:space="preserve"> </w:t>
-      </w:r>
-      <w:r>
-        <w:t>the</w:t>
-      </w:r>
-      <w:r>
-        <w:rPr>
-          <w:spacing w:val="4"/>
-        </w:rPr>
-        <w:t xml:space="preserve"> </w:t>
-      </w:r>
-      <w:r>
-        <w:t>program,</w:t>
-      </w:r>
-      <w:r>
-        <w:rPr>
-          <w:spacing w:val="-48"/>
-        </w:rPr>
-        <w:t xml:space="preserve"> </w:t>
-      </w:r>
-      <w:r>
-        <w:t>the output images will be captured and saved in a</w:t>
-      </w:r>
-      <w:r>
-        <w:rPr>
-          <w:spacing w:val="1"/>
-        </w:rPr>
-        <w:t xml:space="preserve"> </w:t>
-      </w:r>
-      <w:r>
-        <w:t>folder.</w:t>
-      </w:r>
-      <w:r>
-        <w:t xml:space="preserve"> </w:t>
-      </w:r>
-      <w:r>
-        <w:t>which is the snapshot of</w:t>
-      </w:r>
-      <w:r>
-        <w:rPr>
-          <w:spacing w:val="-47"/>
-        </w:rPr>
-        <w:t xml:space="preserve"> </w:t>
-      </w:r>
-      <w:r>
-        <w:t>output of encoded temperature ranges for daily life routine test</w:t>
-      </w:r>
-      <w:r>
-        <w:rPr>
-          <w:spacing w:val="1"/>
-        </w:rPr>
-        <w:t xml:space="preserve"> </w:t>
-      </w:r>
-      <w:r>
-        <w:t>case.</w:t>
-      </w:r>
-    </w:p>
-    <w:p>
-      <w:pPr>
-        <w:pStyle w:val="BodyText"/>
-        <w:ind w:left="262" w:right="418"/>
-        <w:jc w:val="both"/>
-      </w:pPr>
-      <w:r>
         <w:rPr>
           <w:noProof/>
         </w:rPr>
-        <w:lastRenderedPageBreak/>
         <w:drawing>
           <wp:inline distT="0" distB="0" distL="0" distR="0" wp14:anchorId="3749DAD4" wp14:editId="275CC5C4">
             <wp:extent cx="2562225" cy="2181225"/>
@@ -12338,54 +12182,58 @@
     <w:p>
       <w:pPr>
         <w:pStyle w:val="BodyText"/>
-        <w:spacing w:before="10"/>
-        <w:rPr>
-          <w:rFonts w:asciiTheme="majorBidi" w:hAnsiTheme="majorBidi" w:cstheme="majorBidi"/>
+        <w:ind w:right="416"/>
+        <w:jc w:val="both"/>
+        <w:rPr>
+          <w:i/>
+          <w:iCs/>
+        </w:rPr>
+      </w:pPr>
+      <w:r>
+        <w:rPr>
+          <w:rFonts w:asciiTheme="majorBidi" w:hAnsiTheme="majorBidi" w:cstheme="majorBidi"/>
+          <w:i/>
+          <w:iCs/>
           <w:sz w:val="19"/>
         </w:rPr>
-      </w:pPr>
-    </w:p>
-    <w:p>
-      <w:pPr>
-        <w:pStyle w:val="BodyText"/>
-        <w:ind w:left="720" w:right="416"/>
-        <w:jc w:val="both"/>
-      </w:pPr>
-      <w:r>
-        <w:t>Fig.</w:t>
-      </w:r>
-      <w:r>
-        <w:t>6</w:t>
-      </w:r>
-      <w:r>
-        <w:t>.</w:t>
-      </w:r>
-      <w:r>
-        <w:t>3</w:t>
-      </w:r>
-      <w:r>
-        <w:t>.</w:t>
-      </w:r>
-      <w:r>
-        <w:rPr>
+        <w:t xml:space="preserve">             </w:t>
+      </w:r>
+      <w:r>
+        <w:rPr>
+          <w:i/>
+          <w:iCs/>
+        </w:rPr>
+        <w:t>Fig.6.3.</w:t>
+      </w:r>
+      <w:r>
+        <w:rPr>
+          <w:i/>
+          <w:iCs/>
           <w:spacing w:val="-2"/>
         </w:rPr>
         <w:t xml:space="preserve"> </w:t>
       </w:r>
       <w:r>
+        <w:rPr>
+          <w:i/>
+          <w:iCs/>
+        </w:rPr>
         <w:t>Output</w:t>
       </w:r>
       <w:r>
         <w:rPr>
+          <w:i/>
+          <w:iCs/>
           <w:spacing w:val="-3"/>
         </w:rPr>
         <w:t xml:space="preserve"> </w:t>
       </w:r>
       <w:r>
-        <w:t xml:space="preserve">of </w:t>
-      </w:r>
-      <w:r>
-        <w:t>Temperature Ranges</w:t>
+        <w:rPr>
+          <w:i/>
+          <w:iCs/>
+        </w:rPr>
+        <w:t>of Temperature Ranges</w:t>
       </w:r>
     </w:p>
     <w:p>

</xml_diff>

<commit_message>
Updated the unit tests and docs file
</commit_message>
<xml_diff>
--- a/source/Team_ScalarEcoder_Documentation/Scalar Encoder with Buckets.docx
+++ b/source/Team_ScalarEcoder_Documentation/Scalar Encoder with Buckets.docx
@@ -792,8 +792,9 @@
           <w:sz w:val="20"/>
           <w:szCs w:val="20"/>
         </w:rPr>
-        <w:t xml:space="preserve">his new </w:t>
-      </w:r>
+        <w:t xml:space="preserve">his </w:t>
+      </w:r>
+      <w:proofErr w:type="gramStart"/>
       <w:r>
         <w:rPr>
           <w:rFonts w:asciiTheme="majorBidi" w:hAnsiTheme="majorBidi" w:cstheme="majorBidi"/>
@@ -801,7 +802,26 @@
           <w:sz w:val="20"/>
           <w:szCs w:val="20"/>
         </w:rPr>
-        <w:t xml:space="preserve"> method, which offers </w:t>
+        <w:t xml:space="preserve">new </w:t>
+      </w:r>
+      <w:r>
+        <w:rPr>
+          <w:rFonts w:asciiTheme="majorBidi" w:hAnsiTheme="majorBidi" w:cstheme="majorBidi"/>
+          <w:bCs/>
+          <w:sz w:val="20"/>
+          <w:szCs w:val="20"/>
+        </w:rPr>
+        <w:t xml:space="preserve"> method</w:t>
+      </w:r>
+      <w:proofErr w:type="gramEnd"/>
+      <w:r>
+        <w:rPr>
+          <w:rFonts w:asciiTheme="majorBidi" w:hAnsiTheme="majorBidi" w:cstheme="majorBidi"/>
+          <w:bCs/>
+          <w:sz w:val="20"/>
+          <w:szCs w:val="20"/>
+        </w:rPr>
+        <w:t xml:space="preserve">, which offers </w:t>
       </w:r>
       <w:r>
         <w:rPr>
@@ -1233,7 +1253,21 @@
         <w:rPr>
           <w:rFonts w:asciiTheme="majorBidi" w:hAnsiTheme="majorBidi" w:cstheme="majorBidi"/>
         </w:rPr>
-        <w:t xml:space="preserve">Hierarchical Temporal Memory (HTM) is a machine learning technique that is inspired by the workings of the human brain. It is based on the principles of the neocortex, which is responsible for higher-level functions such as perception, language, and cognition. HTM uses a hierarchical structure of algorithms to learn and process information. Each layer of the hierarchy processes information at a different level of abstraction, with higher-level layers processing more abstract concepts. The algorithms used in HTM are also designed to be able to handle noisy and incomplete data, and to learn continuously without the need for large amounts of training data. One of the key advantages of HTM is its ability to handle temporal data. HTM is designed to learn sequences of data, and to recognize patterns and anomalies in those sequences. This makes it well-suited for applications such as anomaly detection, prediction, and classification in domains such as finance, healthcare, and security. There have been several studies that have demonstrated the effectiveness of HTM in various applications. One study focused on the problem of predicting solar energy production. HTM was able to make accurate predictions of solar energy production based on historical data, outperforming traditional machine learning techniques such as artificial neural networks. Another study focused on the problem of predicting traffic flow. HTM was able to accurately predict traffic flow based on historical data, and was also able to adapt to changing traffic patterns over time. Overall, HTM shows promise as a machine learning technique that is well-suited for handling temporal data and recognizing patterns in that data. Its ability to learn and adapt </w:t>
+        <w:t xml:space="preserve">Hierarchical Temporal Memory (HTM) is a machine learning technique that is inspired by the workings of the human brain. It is based on the principles of the neocortex, which is responsible for higher-level functions such as perception, language, and cognition. HTM uses a hierarchical structure of algorithms to learn and process information. Each layer of the hierarchy processes information at a different level of abstraction, with higher-level layers processing more abstract concepts. The algorithms used in HTM are also designed to be able to handle noisy and incomplete data, and to learn continuously without the need for large amounts of training data. One of the key advantages of HTM is its ability to handle temporal data. HTM is designed to learn sequences of data, and to recognize patterns and anomalies in those sequences. This makes it well-suited for applications such as anomaly detection, prediction, and classification in domains such as finance, healthcare, and security. There have been several studies that have demonstrated the effectiveness of HTM in various applications. One study focused on the problem of predicting solar energy production. HTM was able to make accurate predictions of solar energy production based on historical data, outperforming traditional machine learning techniques such as artificial neural networks. Another study focused on the problem of predicting traffic flow. HTM was able to accurately predict traffic flow based on historical </w:t>
+      </w:r>
+      <w:proofErr w:type="gramStart"/>
+      <w:r>
+        <w:rPr>
+          <w:rFonts w:asciiTheme="majorBidi" w:hAnsiTheme="majorBidi" w:cstheme="majorBidi"/>
+        </w:rPr>
+        <w:t>data, and</w:t>
+      </w:r>
+      <w:proofErr w:type="gramEnd"/>
+      <w:r>
+        <w:rPr>
+          <w:rFonts w:asciiTheme="majorBidi" w:hAnsiTheme="majorBidi" w:cstheme="majorBidi"/>
+        </w:rPr>
+        <w:t xml:space="preserve"> was also able to adapt to changing traffic patterns over time. Overall, HTM shows promise as a machine learning technique that is well-suited for handling temporal data and recognizing patterns in that data. Its ability to learn and adapt </w:t>
       </w:r>
       <w:r>
         <w:rPr>
@@ -1451,7 +1485,21 @@
         <w:rPr>
           <w:rFonts w:asciiTheme="majorBidi" w:hAnsiTheme="majorBidi" w:cstheme="majorBidi"/>
         </w:rPr>
-        <w:t xml:space="preserve"> and represents a set of binary values. Only a small subset of the bits are active (i.e., set to 1), while the rest are inactive (i.e., set to 0). The exact number of active bits in an SDR can vary depending on the desired level of sparsity, but typically only a small percentage of bits are active. Overall, SDRs are a powerful tool in machine learning and are essential to the functioning of HTM. Their ability to represent patterns and relationships in data in a compact and efficient manner makes them well-suited for a wide range of applications.</w:t>
+        <w:t xml:space="preserve"> and represents a set of binary values. Only a small subset of the bits </w:t>
+      </w:r>
+      <w:proofErr w:type="gramStart"/>
+      <w:r>
+        <w:rPr>
+          <w:rFonts w:asciiTheme="majorBidi" w:hAnsiTheme="majorBidi" w:cstheme="majorBidi"/>
+        </w:rPr>
+        <w:t>are</w:t>
+      </w:r>
+      <w:proofErr w:type="gramEnd"/>
+      <w:r>
+        <w:rPr>
+          <w:rFonts w:asciiTheme="majorBidi" w:hAnsiTheme="majorBidi" w:cstheme="majorBidi"/>
+        </w:rPr>
+        <w:t xml:space="preserve"> active (i.e., set to 1), while the rest are inactive (i.e., set to 0). The exact number of active bits in an SDR can vary depending on the desired level of sparsity, but typically only a small percentage of bits are active. Overall, SDRs are a powerful tool in machine learning and are essential to the functioning of HTM. Their ability to represent patterns and relationships in data in a compact and efficient manner makes them well-suited for a wide range of applications.</w:t>
       </w:r>
     </w:p>
     <w:p>
@@ -1655,7 +1703,23 @@
           <w:rFonts w:asciiTheme="majorBidi" w:hAnsiTheme="majorBidi" w:cstheme="majorBidi"/>
           <w:spacing w:val="1"/>
         </w:rPr>
-        <w:t>the range of values we want to represent, such as temperature or speed. Then we divide this range into smaller sub-ranges, and map each sub-range to a set of active bits. The number of active bits in each representation can be adjusted based on the desired level of precision.</w:t>
+        <w:t>the range of values we want to represent, such as temperature or speed. Then we divide this range into smaller sub-</w:t>
+      </w:r>
+      <w:proofErr w:type="gramStart"/>
+      <w:r>
+        <w:rPr>
+          <w:rFonts w:asciiTheme="majorBidi" w:hAnsiTheme="majorBidi" w:cstheme="majorBidi"/>
+          <w:spacing w:val="1"/>
+        </w:rPr>
+        <w:t>ranges, and</w:t>
+      </w:r>
+      <w:proofErr w:type="gramEnd"/>
+      <w:r>
+        <w:rPr>
+          <w:rFonts w:asciiTheme="majorBidi" w:hAnsiTheme="majorBidi" w:cstheme="majorBidi"/>
+          <w:spacing w:val="1"/>
+        </w:rPr>
+        <w:t xml:space="preserve"> map each sub-range to a set of active bits. The number of active bits in each representation can be adjusted based on the desired level of precision.</w:t>
       </w:r>
     </w:p>
     <w:p>
@@ -1684,7 +1748,23 @@
           <w:rFonts w:asciiTheme="majorBidi" w:hAnsiTheme="majorBidi" w:cstheme="majorBidi"/>
           <w:spacing w:val="1"/>
         </w:rPr>
-        <w:t>For example, let's say we want to represent the temperature of a room that can range from 0 to 100 degrees Fahrenheit. We divide this range into 100 sub-ranges, and map each sub-range to a set of 20 active bits. This results in an SDR of 2000 bits, with 20 active bits representing each sub-range</w:t>
+        <w:t>For example, let's say we want to represent the temperature of a room that can range from 0 to 100 degrees Fahrenheit. We divide this range into 100 sub-</w:t>
+      </w:r>
+      <w:proofErr w:type="gramStart"/>
+      <w:r>
+        <w:rPr>
+          <w:rFonts w:asciiTheme="majorBidi" w:hAnsiTheme="majorBidi" w:cstheme="majorBidi"/>
+          <w:spacing w:val="1"/>
+        </w:rPr>
+        <w:t>ranges, and</w:t>
+      </w:r>
+      <w:proofErr w:type="gramEnd"/>
+      <w:r>
+        <w:rPr>
+          <w:rFonts w:asciiTheme="majorBidi" w:hAnsiTheme="majorBidi" w:cstheme="majorBidi"/>
+          <w:spacing w:val="1"/>
+        </w:rPr>
+        <w:t xml:space="preserve"> map each sub-range to a set of 20 active bits. This results in an SDR of 2000 bits, with 20 active bits representing each sub-range</w:t>
       </w:r>
       <w:r>
         <w:rPr>
@@ -1889,7 +1969,21 @@
         <w:rPr>
           <w:rFonts w:asciiTheme="majorBidi" w:hAnsiTheme="majorBidi" w:cstheme="majorBidi"/>
         </w:rPr>
-        <w:t xml:space="preserve">used in Hierarchical Temporal Memory (HTM) systems. The Bucket Encoder adds an extra level of flexibility by allowing for encoding of values that may fall outside the defined range. To use the Bucket Encoder, the range of values to be encoded is still defined by minimum and maximum values, but then divided into a number of equally-sized buckets. Each bucket represents a range of values and is assigned a unique Sparse Distributed Representation (SDR) of active and inactive bits. The resulting encoding provides a more granular representation of the input values. </w:t>
+        <w:t xml:space="preserve">used in Hierarchical Temporal Memory (HTM) systems. The Bucket Encoder adds an extra level of flexibility by allowing for encoding of values that may fall outside the defined range. To use the Bucket Encoder, the range of values to be encoded is still defined by minimum and maximum values, but then divided into a number of </w:t>
+      </w:r>
+      <w:proofErr w:type="gramStart"/>
+      <w:r>
+        <w:rPr>
+          <w:rFonts w:asciiTheme="majorBidi" w:hAnsiTheme="majorBidi" w:cstheme="majorBidi"/>
+        </w:rPr>
+        <w:t>equally-sized</w:t>
+      </w:r>
+      <w:proofErr w:type="gramEnd"/>
+      <w:r>
+        <w:rPr>
+          <w:rFonts w:asciiTheme="majorBidi" w:hAnsiTheme="majorBidi" w:cstheme="majorBidi"/>
+        </w:rPr>
+        <w:t xml:space="preserve"> buckets. Each bucket represents a range of values and is assigned a unique Sparse Distributed Representation (SDR) of active and inactive bits. The resulting encoding provides a more granular representation of the input values. </w:t>
       </w:r>
     </w:p>
     <w:p>
@@ -1941,13 +2035,49 @@
         <w:rPr>
           <w:rFonts w:asciiTheme="majorBidi" w:hAnsiTheme="majorBidi" w:cstheme="majorBidi"/>
         </w:rPr>
-        <w:t>Choose the range of values that you want to be able to represent, minVal and maxVal.</w:t>
-      </w:r>
-      <w:r>
-        <w:rPr>
-          <w:rFonts w:asciiTheme="majorBidi" w:hAnsiTheme="majorBidi" w:cstheme="majorBidi"/>
-        </w:rPr>
-        <w:t xml:space="preserve">. </w:t>
+        <w:t xml:space="preserve">Choose the range of values that you want to be able to represent, </w:t>
+      </w:r>
+      <w:proofErr w:type="spellStart"/>
+      <w:r>
+        <w:rPr>
+          <w:rFonts w:asciiTheme="majorBidi" w:hAnsiTheme="majorBidi" w:cstheme="majorBidi"/>
+        </w:rPr>
+        <w:t>minVal</w:t>
+      </w:r>
+      <w:proofErr w:type="spellEnd"/>
+      <w:r>
+        <w:rPr>
+          <w:rFonts w:asciiTheme="majorBidi" w:hAnsiTheme="majorBidi" w:cstheme="majorBidi"/>
+        </w:rPr>
+        <w:t xml:space="preserve"> and </w:t>
+      </w:r>
+      <w:proofErr w:type="spellStart"/>
+      <w:proofErr w:type="gramStart"/>
+      <w:r>
+        <w:rPr>
+          <w:rFonts w:asciiTheme="majorBidi" w:hAnsiTheme="majorBidi" w:cstheme="majorBidi"/>
+        </w:rPr>
+        <w:t>maxVal</w:t>
+      </w:r>
+      <w:proofErr w:type="spellEnd"/>
+      <w:r>
+        <w:rPr>
+          <w:rFonts w:asciiTheme="majorBidi" w:hAnsiTheme="majorBidi" w:cstheme="majorBidi"/>
+        </w:rPr>
+        <w:t>.</w:t>
+      </w:r>
+      <w:r>
+        <w:rPr>
+          <w:rFonts w:asciiTheme="majorBidi" w:hAnsiTheme="majorBidi" w:cstheme="majorBidi"/>
+        </w:rPr>
+        <w:t>.</w:t>
+      </w:r>
+      <w:proofErr w:type="gramEnd"/>
+      <w:r>
+        <w:rPr>
+          <w:rFonts w:asciiTheme="majorBidi" w:hAnsiTheme="majorBidi" w:cstheme="majorBidi"/>
+        </w:rPr>
+        <w:t xml:space="preserve"> </w:t>
       </w:r>
     </w:p>
     <w:p>
@@ -2025,7 +2155,43 @@
           <w:i/>
           <w:iCs/>
         </w:rPr>
-        <w:t xml:space="preserve">ange = maxVal - minVal. </w:t>
+        <w:t xml:space="preserve">ange = </w:t>
+      </w:r>
+      <w:proofErr w:type="spellStart"/>
+      <w:r>
+        <w:rPr>
+          <w:rFonts w:asciiTheme="majorBidi" w:hAnsiTheme="majorBidi" w:cstheme="majorBidi"/>
+          <w:i/>
+          <w:iCs/>
+        </w:rPr>
+        <w:t>maxVal</w:t>
+      </w:r>
+      <w:proofErr w:type="spellEnd"/>
+      <w:r>
+        <w:rPr>
+          <w:rFonts w:asciiTheme="majorBidi" w:hAnsiTheme="majorBidi" w:cstheme="majorBidi"/>
+          <w:i/>
+          <w:iCs/>
+        </w:rPr>
+        <w:t xml:space="preserve"> - </w:t>
+      </w:r>
+      <w:proofErr w:type="spellStart"/>
+      <w:r>
+        <w:rPr>
+          <w:rFonts w:asciiTheme="majorBidi" w:hAnsiTheme="majorBidi" w:cstheme="majorBidi"/>
+          <w:i/>
+          <w:iCs/>
+        </w:rPr>
+        <w:t>minVal</w:t>
+      </w:r>
+      <w:proofErr w:type="spellEnd"/>
+      <w:r>
+        <w:rPr>
+          <w:rFonts w:asciiTheme="majorBidi" w:hAnsiTheme="majorBidi" w:cstheme="majorBidi"/>
+          <w:i/>
+          <w:iCs/>
+        </w:rPr>
+        <w:t xml:space="preserve">. </w:t>
       </w:r>
     </w:p>
     <w:p>
@@ -2055,7 +2221,21 @@
         <w:rPr>
           <w:rFonts w:asciiTheme="majorBidi" w:hAnsiTheme="majorBidi" w:cstheme="majorBidi"/>
         </w:rPr>
-        <w:t xml:space="preserve">Choose a number of buckets into which you will split the values. </w:t>
+        <w:t xml:space="preserve">Choose </w:t>
+      </w:r>
+      <w:proofErr w:type="gramStart"/>
+      <w:r>
+        <w:rPr>
+          <w:rFonts w:asciiTheme="majorBidi" w:hAnsiTheme="majorBidi" w:cstheme="majorBidi"/>
+        </w:rPr>
+        <w:t>a number of</w:t>
+      </w:r>
+      <w:proofErr w:type="gramEnd"/>
+      <w:r>
+        <w:rPr>
+          <w:rFonts w:asciiTheme="majorBidi" w:hAnsiTheme="majorBidi" w:cstheme="majorBidi"/>
+        </w:rPr>
+        <w:t xml:space="preserve"> buckets into which you will split the values. </w:t>
       </w:r>
     </w:p>
     <w:p>
@@ -2155,7 +2335,21 @@
         <w:rPr>
           <w:rFonts w:asciiTheme="majorBidi" w:hAnsiTheme="majorBidi" w:cstheme="majorBidi"/>
         </w:rPr>
-        <w:t xml:space="preserve">For a given value, v, determine the bucket, i, that it falls into: </w:t>
+        <w:t xml:space="preserve">For a given value, v, determine the bucket, </w:t>
+      </w:r>
+      <w:proofErr w:type="spellStart"/>
+      <w:r>
+        <w:rPr>
+          <w:rFonts w:asciiTheme="majorBidi" w:hAnsiTheme="majorBidi" w:cstheme="majorBidi"/>
+        </w:rPr>
+        <w:t>i</w:t>
+      </w:r>
+      <w:proofErr w:type="spellEnd"/>
+      <w:r>
+        <w:rPr>
+          <w:rFonts w:asciiTheme="majorBidi" w:hAnsiTheme="majorBidi" w:cstheme="majorBidi"/>
+        </w:rPr>
+        <w:t xml:space="preserve">, that it falls into: </w:t>
       </w:r>
     </w:p>
     <w:p>
@@ -2179,13 +2373,41 @@
           <w:iCs/>
         </w:rPr>
       </w:pPr>
+      <w:proofErr w:type="spellStart"/>
       <w:r>
         <w:rPr>
           <w:rFonts w:asciiTheme="majorBidi" w:hAnsiTheme="majorBidi" w:cstheme="majorBidi"/>
           <w:i/>
           <w:iCs/>
         </w:rPr>
-        <w:t>i=floor(buckets*(v-minVal)/Range)</w:t>
+        <w:t>i</w:t>
+      </w:r>
+      <w:proofErr w:type="spellEnd"/>
+      <w:r>
+        <w:rPr>
+          <w:rFonts w:asciiTheme="majorBidi" w:hAnsiTheme="majorBidi" w:cstheme="majorBidi"/>
+          <w:i/>
+          <w:iCs/>
+        </w:rPr>
+        <w:t>=floor(buckets*(v-</w:t>
+      </w:r>
+      <w:proofErr w:type="spellStart"/>
+      <w:r>
+        <w:rPr>
+          <w:rFonts w:asciiTheme="majorBidi" w:hAnsiTheme="majorBidi" w:cstheme="majorBidi"/>
+          <w:i/>
+          <w:iCs/>
+        </w:rPr>
+        <w:t>minVal</w:t>
+      </w:r>
+      <w:proofErr w:type="spellEnd"/>
+      <w:r>
+        <w:rPr>
+          <w:rFonts w:asciiTheme="majorBidi" w:hAnsiTheme="majorBidi" w:cstheme="majorBidi"/>
+          <w:i/>
+          <w:iCs/>
+        </w:rPr>
+        <w:t>)/Range)</w:t>
       </w:r>
     </w:p>
     <w:p>
@@ -2217,7 +2439,21 @@
         <w:rPr>
           <w:rFonts w:asciiTheme="majorBidi" w:hAnsiTheme="majorBidi" w:cstheme="majorBidi"/>
         </w:rPr>
-        <w:t>Create the encoded representation by starting with n unset bits and then set the w consecutive bits starting at index i to active</w:t>
+        <w:t xml:space="preserve">Create the encoded representation by starting with n unset bits and then set the w consecutive bits starting at index </w:t>
+      </w:r>
+      <w:proofErr w:type="spellStart"/>
+      <w:r>
+        <w:rPr>
+          <w:rFonts w:asciiTheme="majorBidi" w:hAnsiTheme="majorBidi" w:cstheme="majorBidi"/>
+        </w:rPr>
+        <w:t>i</w:t>
+      </w:r>
+      <w:proofErr w:type="spellEnd"/>
+      <w:r>
+        <w:rPr>
+          <w:rFonts w:asciiTheme="majorBidi" w:hAnsiTheme="majorBidi" w:cstheme="majorBidi"/>
+        </w:rPr>
+        <w:t xml:space="preserve"> to active</w:t>
       </w:r>
       <w:r>
         <w:rPr>
@@ -2265,11 +2501,33 @@
           <w:rFonts w:asciiTheme="majorBidi" w:hAnsiTheme="majorBidi" w:cstheme="majorBidi"/>
         </w:rPr>
       </w:pPr>
-      <w:r>
-        <w:rPr>
-          <w:rFonts w:asciiTheme="majorBidi" w:hAnsiTheme="majorBidi" w:cstheme="majorBidi"/>
-        </w:rPr>
-        <w:t>minVal is 0℉ and maxVal is 100℉.</w:t>
+      <w:proofErr w:type="spellStart"/>
+      <w:r>
+        <w:rPr>
+          <w:rFonts w:asciiTheme="majorBidi" w:hAnsiTheme="majorBidi" w:cstheme="majorBidi"/>
+        </w:rPr>
+        <w:t>minVal</w:t>
+      </w:r>
+      <w:proofErr w:type="spellEnd"/>
+      <w:r>
+        <w:rPr>
+          <w:rFonts w:asciiTheme="majorBidi" w:hAnsiTheme="majorBidi" w:cstheme="majorBidi"/>
+        </w:rPr>
+        <w:t xml:space="preserve"> is 0℉ and </w:t>
+      </w:r>
+      <w:proofErr w:type="spellStart"/>
+      <w:r>
+        <w:rPr>
+          <w:rFonts w:asciiTheme="majorBidi" w:hAnsiTheme="majorBidi" w:cstheme="majorBidi"/>
+        </w:rPr>
+        <w:t>maxVal</w:t>
+      </w:r>
+      <w:proofErr w:type="spellEnd"/>
+      <w:r>
+        <w:rPr>
+          <w:rFonts w:asciiTheme="majorBidi" w:hAnsiTheme="majorBidi" w:cstheme="majorBidi"/>
+        </w:rPr>
+        <w:t xml:space="preserve"> is 100℉.</w:t>
       </w:r>
     </w:p>
     <w:p>
@@ -2411,7 +2669,43 @@
           <w:i/>
           <w:iCs/>
         </w:rPr>
-        <w:t xml:space="preserve"> i = floor((72 - 0) / ((100 / 10)) = 7 </w:t>
+        <w:t xml:space="preserve"> </w:t>
+      </w:r>
+      <w:proofErr w:type="spellStart"/>
+      <w:r>
+        <w:rPr>
+          <w:rFonts w:asciiTheme="majorBidi" w:hAnsiTheme="majorBidi" w:cstheme="majorBidi"/>
+          <w:i/>
+          <w:iCs/>
+        </w:rPr>
+        <w:t>i</w:t>
+      </w:r>
+      <w:proofErr w:type="spellEnd"/>
+      <w:r>
+        <w:rPr>
+          <w:rFonts w:asciiTheme="majorBidi" w:hAnsiTheme="majorBidi" w:cstheme="majorBidi"/>
+          <w:i/>
+          <w:iCs/>
+        </w:rPr>
+        <w:t xml:space="preserve"> = </w:t>
+      </w:r>
+      <w:proofErr w:type="gramStart"/>
+      <w:r>
+        <w:rPr>
+          <w:rFonts w:asciiTheme="majorBidi" w:hAnsiTheme="majorBidi" w:cstheme="majorBidi"/>
+          <w:i/>
+          <w:iCs/>
+        </w:rPr>
+        <w:t>floor(</w:t>
+      </w:r>
+      <w:proofErr w:type="gramEnd"/>
+      <w:r>
+        <w:rPr>
+          <w:rFonts w:asciiTheme="majorBidi" w:hAnsiTheme="majorBidi" w:cstheme="majorBidi"/>
+          <w:i/>
+          <w:iCs/>
+        </w:rPr>
+        <w:t xml:space="preserve">(72 - 0) / ((100 / 10)) = 7 </w:t>
       </w:r>
     </w:p>
     <w:p>
@@ -2492,11 +2786,19 @@
           </v:shape>
         </w:pict>
       </w:r>
-      <w:r>
-        <w:rPr>
-          <w:rFonts w:asciiTheme="majorBidi" w:hAnsiTheme="majorBidi" w:cstheme="majorBidi"/>
-        </w:rPr>
-        <w:t>…..0000000000000001111100000000000000000…..</w:t>
+      <w:proofErr w:type="gramStart"/>
+      <w:r>
+        <w:rPr>
+          <w:rFonts w:asciiTheme="majorBidi" w:hAnsiTheme="majorBidi" w:cstheme="majorBidi"/>
+        </w:rPr>
+        <w:t>…..</w:t>
+      </w:r>
+      <w:proofErr w:type="gramEnd"/>
+      <w:r>
+        <w:rPr>
+          <w:rFonts w:asciiTheme="majorBidi" w:hAnsiTheme="majorBidi" w:cstheme="majorBidi"/>
+        </w:rPr>
+        <w:t>0000000000000001111100000000000000000…..</w:t>
       </w:r>
     </w:p>
     <w:p>
@@ -2674,7 +2976,23 @@
           <w:rFonts w:asciiTheme="majorBidi" w:hAnsiTheme="majorBidi" w:cstheme="majorBidi"/>
           <w:spacing w:val="1"/>
         </w:rPr>
-        <w:t xml:space="preserve">The number of buckets chosen for a particular implementation determines the granularity of the encoding. A larger number of buckets will result in a more finely-grained representation, while a smaller number of buckets will result in a coarser representation. The choice of the number of buckets should be made based on the application's requirements, balancing the need for precision with the computational and storage costs of a more fine-grained encoding. </w:t>
+        <w:t xml:space="preserve">The number of buckets chosen for a particular implementation determines the granularity of the encoding. A larger number of buckets will result in a more </w:t>
+      </w:r>
+      <w:proofErr w:type="gramStart"/>
+      <w:r>
+        <w:rPr>
+          <w:rFonts w:asciiTheme="majorBidi" w:hAnsiTheme="majorBidi" w:cstheme="majorBidi"/>
+          <w:spacing w:val="1"/>
+        </w:rPr>
+        <w:t>finely-grained</w:t>
+      </w:r>
+      <w:proofErr w:type="gramEnd"/>
+      <w:r>
+        <w:rPr>
+          <w:rFonts w:asciiTheme="majorBidi" w:hAnsiTheme="majorBidi" w:cstheme="majorBidi"/>
+          <w:spacing w:val="1"/>
+        </w:rPr>
+        <w:t xml:space="preserve"> representation, while a smaller number of buckets will result in a coarser representation. The choice of the number of buckets should be made based on the application's requirements, balancing the need for precision with the computational and storage costs of a more fine-grained encoding. </w:t>
       </w:r>
     </w:p>
     <w:p>
@@ -2890,6 +3208,7 @@
           <w:szCs w:val="19"/>
         </w:rPr>
       </w:pPr>
+      <w:proofErr w:type="spellStart"/>
       <w:r>
         <w:rPr>
           <w:rFonts w:ascii="Cascadia Mono" w:eastAsiaTheme="minorHAnsi" w:hAnsi="Cascadia Mono" w:cs="Cascadia Mono"/>
@@ -2898,61 +3217,10 @@
           <w:szCs w:val="19"/>
           <w:lang w:val="en-DE"/>
         </w:rPr>
-        <w:t>GetBucketIndex(input</w:t>
-      </w:r>
-      <w:r>
-        <w:rPr>
-          <w:rFonts w:ascii="Cascadia Mono" w:eastAsiaTheme="minorHAnsi" w:hAnsi="Cascadia Mono" w:cs="Cascadia Mono"/>
-          <w:color w:val="000000"/>
-          <w:sz w:val="19"/>
-          <w:szCs w:val="19"/>
-        </w:rPr>
-        <w:t>)</w:t>
-      </w:r>
-    </w:p>
-    <w:p>
-      <w:pPr>
-        <w:pStyle w:val="BodyText"/>
-      </w:pPr>
-    </w:p>
-    <w:p>
-      <w:pPr>
-        <w:pStyle w:val="BodyText"/>
-      </w:pPr>
-      <w:r>
-        <w:t xml:space="preserve">This method takes the numeric values as a parameter and fed it to another </w:t>
-      </w:r>
-      <w:r>
-        <w:t>method,</w:t>
-      </w:r>
-      <w:r>
-        <w:t xml:space="preserve"> and which is</w:t>
-      </w:r>
-      <w:r>
-        <w:t xml:space="preserve"> also</w:t>
-      </w:r>
-      <w:r>
-        <w:t xml:space="preserve"> </w:t>
-      </w:r>
-      <w:r>
-        <w:t xml:space="preserve">shown </w:t>
-      </w:r>
-      <w:r>
-        <w:t>below:</w:t>
-      </w:r>
-    </w:p>
-    <w:p>
-      <w:pPr>
-        <w:pStyle w:val="BodyText"/>
-      </w:pPr>
-      <w:r>
-        <w:t xml:space="preserve"> </w:t>
-      </w:r>
-    </w:p>
-    <w:p>
-      <w:pPr>
-        <w:pStyle w:val="BodyText"/>
-        <w:jc w:val="center"/>
+        <w:t>GetBucketIndex</w:t>
+      </w:r>
+      <w:proofErr w:type="spellEnd"/>
+      <w:r>
         <w:rPr>
           <w:rFonts w:ascii="Cascadia Mono" w:eastAsiaTheme="minorHAnsi" w:hAnsi="Cascadia Mono" w:cs="Cascadia Mono"/>
           <w:color w:val="000000"/>
@@ -2960,8 +3228,61 @@
           <w:szCs w:val="19"/>
           <w:lang w:val="en-DE"/>
         </w:rPr>
-      </w:pPr>
-      <w:r>
+        <w:t>(input</w:t>
+      </w:r>
+      <w:r>
+        <w:rPr>
+          <w:rFonts w:ascii="Cascadia Mono" w:eastAsiaTheme="minorHAnsi" w:hAnsi="Cascadia Mono" w:cs="Cascadia Mono"/>
+          <w:color w:val="000000"/>
+          <w:sz w:val="19"/>
+          <w:szCs w:val="19"/>
+        </w:rPr>
+        <w:t>)</w:t>
+      </w:r>
+    </w:p>
+    <w:p>
+      <w:pPr>
+        <w:pStyle w:val="BodyText"/>
+      </w:pPr>
+    </w:p>
+    <w:p>
+      <w:pPr>
+        <w:pStyle w:val="BodyText"/>
+      </w:pPr>
+      <w:r>
+        <w:t xml:space="preserve">This method takes the numeric values as a parameter and fed it to another </w:t>
+      </w:r>
+      <w:r>
+        <w:t>method,</w:t>
+      </w:r>
+      <w:r>
+        <w:t xml:space="preserve"> and which is</w:t>
+      </w:r>
+      <w:r>
+        <w:t xml:space="preserve"> also</w:t>
+      </w:r>
+      <w:r>
+        <w:t xml:space="preserve"> </w:t>
+      </w:r>
+      <w:r>
+        <w:t xml:space="preserve">shown </w:t>
+      </w:r>
+      <w:r>
+        <w:t>below:</w:t>
+      </w:r>
+    </w:p>
+    <w:p>
+      <w:pPr>
+        <w:pStyle w:val="BodyText"/>
+      </w:pPr>
+      <w:r>
+        <w:t xml:space="preserve"> </w:t>
+      </w:r>
+    </w:p>
+    <w:p>
+      <w:pPr>
+        <w:pStyle w:val="BodyText"/>
+        <w:jc w:val="center"/>
         <w:rPr>
           <w:rFonts w:ascii="Cascadia Mono" w:eastAsiaTheme="minorHAnsi" w:hAnsi="Cascadia Mono" w:cs="Cascadia Mono"/>
           <w:color w:val="000000"/>
@@ -2969,12 +3290,9 @@
           <w:szCs w:val="19"/>
           <w:lang w:val="en-DE"/>
         </w:rPr>
-        <w:t>GetFirstOnBit(input)</w:t>
-      </w:r>
-    </w:p>
-    <w:p>
-      <w:pPr>
-        <w:pStyle w:val="BodyText"/>
+      </w:pPr>
+      <w:proofErr w:type="spellStart"/>
+      <w:r>
         <w:rPr>
           <w:rFonts w:ascii="Cascadia Mono" w:eastAsiaTheme="minorHAnsi" w:hAnsi="Cascadia Mono" w:cs="Cascadia Mono"/>
           <w:color w:val="000000"/>
@@ -2982,6 +3300,30 @@
           <w:szCs w:val="19"/>
           <w:lang w:val="en-DE"/>
         </w:rPr>
+        <w:t>GetFirstOnBit</w:t>
+      </w:r>
+      <w:proofErr w:type="spellEnd"/>
+      <w:r>
+        <w:rPr>
+          <w:rFonts w:ascii="Cascadia Mono" w:eastAsiaTheme="minorHAnsi" w:hAnsi="Cascadia Mono" w:cs="Cascadia Mono"/>
+          <w:color w:val="000000"/>
+          <w:sz w:val="19"/>
+          <w:szCs w:val="19"/>
+          <w:lang w:val="en-DE"/>
+        </w:rPr>
+        <w:t>(input)</w:t>
+      </w:r>
+    </w:p>
+    <w:p>
+      <w:pPr>
+        <w:pStyle w:val="BodyText"/>
+        <w:rPr>
+          <w:rFonts w:ascii="Cascadia Mono" w:eastAsiaTheme="minorHAnsi" w:hAnsi="Cascadia Mono" w:cs="Cascadia Mono"/>
+          <w:color w:val="000000"/>
+          <w:sz w:val="19"/>
+          <w:szCs w:val="19"/>
+          <w:lang w:val="en-DE"/>
+        </w:rPr>
       </w:pPr>
     </w:p>
     <w:p>
@@ -2999,19 +3341,37 @@
         </w:rPr>
         <w:t xml:space="preserve">This method uses various comparison and different numeric formulas to calculate the bucket number of corresponding number given as input. The formulas for calculating buckets are categorized into two major categories </w:t>
       </w:r>
+      <w:proofErr w:type="spellStart"/>
       <w:r>
         <w:rPr>
           <w:rFonts w:eastAsiaTheme="minorHAnsi"/>
           <w:color w:val="000000"/>
         </w:rPr>
-        <w:t>i.e.</w:t>
-      </w:r>
+        <w:t>i.</w:t>
+      </w:r>
+      <w:proofErr w:type="gramStart"/>
       <w:r>
         <w:rPr>
           <w:rFonts w:eastAsiaTheme="minorHAnsi"/>
           <w:color w:val="000000"/>
         </w:rPr>
-        <w:t>Periodic and Non-Periodic encoding.</w:t>
+        <w:t>e.</w:t>
+      </w:r>
+      <w:r>
+        <w:rPr>
+          <w:rFonts w:eastAsiaTheme="minorHAnsi"/>
+          <w:color w:val="000000"/>
+        </w:rPr>
+        <w:t>Periodic</w:t>
+      </w:r>
+      <w:proofErr w:type="spellEnd"/>
+      <w:proofErr w:type="gramEnd"/>
+      <w:r>
+        <w:rPr>
+          <w:rFonts w:eastAsiaTheme="minorHAnsi"/>
+          <w:color w:val="000000"/>
+        </w:rPr>
+        <w:t xml:space="preserve"> and Non-Periodic encoding.</w:t>
       </w:r>
     </w:p>
     <w:p>
@@ -3194,12 +3554,21 @@
           <w:color w:val="000000"/>
         </w:rPr>
       </w:pPr>
+      <w:proofErr w:type="spellStart"/>
       <w:r>
         <w:rPr>
           <w:rFonts w:eastAsiaTheme="minorHAnsi"/>
           <w:color w:val="000000"/>
         </w:rPr>
-        <w:t>HalfWidth = (W - 1) / 2</w:t>
+        <w:t>HalfWidth</w:t>
+      </w:r>
+      <w:proofErr w:type="spellEnd"/>
+      <w:r>
+        <w:rPr>
+          <w:rFonts w:eastAsiaTheme="minorHAnsi"/>
+          <w:color w:val="000000"/>
+        </w:rPr>
+        <w:t xml:space="preserve"> = (W - 1) / 2</w:t>
       </w:r>
     </w:p>
     <w:p>
@@ -3220,7 +3589,23 @@
           <w:rFonts w:eastAsiaTheme="minorHAnsi"/>
           <w:color w:val="000000"/>
         </w:rPr>
-        <w:t xml:space="preserve">Resolution = RangeInternal / </w:t>
+        <w:t xml:space="preserve">Resolution = </w:t>
+      </w:r>
+      <w:proofErr w:type="spellStart"/>
+      <w:r>
+        <w:rPr>
+          <w:rFonts w:eastAsiaTheme="minorHAnsi"/>
+          <w:color w:val="000000"/>
+        </w:rPr>
+        <w:t>RangeInternal</w:t>
+      </w:r>
+      <w:proofErr w:type="spellEnd"/>
+      <w:r>
+        <w:rPr>
+          <w:rFonts w:eastAsiaTheme="minorHAnsi"/>
+          <w:color w:val="000000"/>
+        </w:rPr>
+        <w:t xml:space="preserve"> / </w:t>
       </w:r>
       <w:r>
         <w:rPr>
@@ -3250,33 +3635,99 @@
           <w:color w:val="000000"/>
         </w:rPr>
       </w:pPr>
+      <w:proofErr w:type="spellStart"/>
       <w:r>
         <w:rPr>
           <w:rFonts w:eastAsiaTheme="minorHAnsi"/>
           <w:color w:val="000000"/>
         </w:rPr>
-        <w:t xml:space="preserve">RangeInternal = MaxVal </w:t>
-      </w:r>
+        <w:t>RangeInternal</w:t>
+      </w:r>
+      <w:proofErr w:type="spellEnd"/>
       <w:r>
         <w:rPr>
           <w:rFonts w:eastAsiaTheme="minorHAnsi"/>
           <w:color w:val="000000"/>
         </w:rPr>
-        <w:t>–</w:t>
-      </w:r>
+        <w:t xml:space="preserve"> = </w:t>
+      </w:r>
+      <w:proofErr w:type="spellStart"/>
       <w:r>
         <w:rPr>
           <w:rFonts w:eastAsiaTheme="minorHAnsi"/>
           <w:color w:val="000000"/>
         </w:rPr>
-        <w:t xml:space="preserve"> MinVal</w:t>
-      </w:r>
+        <w:t>MaxVal</w:t>
+      </w:r>
+      <w:proofErr w:type="spellEnd"/>
       <w:r>
         <w:rPr>
           <w:rFonts w:eastAsiaTheme="minorHAnsi"/>
           <w:color w:val="000000"/>
         </w:rPr>
-        <w:t xml:space="preserve"> (MaxVal and MinVal can be determined from input)</w:t>
+        <w:t xml:space="preserve"> </w:t>
+      </w:r>
+      <w:r>
+        <w:rPr>
+          <w:rFonts w:eastAsiaTheme="minorHAnsi"/>
+          <w:color w:val="000000"/>
+        </w:rPr>
+        <w:t>–</w:t>
+      </w:r>
+      <w:r>
+        <w:rPr>
+          <w:rFonts w:eastAsiaTheme="minorHAnsi"/>
+          <w:color w:val="000000"/>
+        </w:rPr>
+        <w:t xml:space="preserve"> </w:t>
+      </w:r>
+      <w:proofErr w:type="spellStart"/>
+      <w:r>
+        <w:rPr>
+          <w:rFonts w:eastAsiaTheme="minorHAnsi"/>
+          <w:color w:val="000000"/>
+        </w:rPr>
+        <w:t>MinVal</w:t>
+      </w:r>
+      <w:proofErr w:type="spellEnd"/>
+      <w:r>
+        <w:rPr>
+          <w:rFonts w:eastAsiaTheme="minorHAnsi"/>
+          <w:color w:val="000000"/>
+        </w:rPr>
+        <w:t xml:space="preserve"> (</w:t>
+      </w:r>
+      <w:proofErr w:type="spellStart"/>
+      <w:r>
+        <w:rPr>
+          <w:rFonts w:eastAsiaTheme="minorHAnsi"/>
+          <w:color w:val="000000"/>
+        </w:rPr>
+        <w:t>MaxVal</w:t>
+      </w:r>
+      <w:proofErr w:type="spellEnd"/>
+      <w:r>
+        <w:rPr>
+          <w:rFonts w:eastAsiaTheme="minorHAnsi"/>
+          <w:color w:val="000000"/>
+        </w:rPr>
+        <w:t xml:space="preserve"> and </w:t>
+      </w:r>
+      <w:proofErr w:type="spellStart"/>
+      <w:r>
+        <w:rPr>
+          <w:rFonts w:eastAsiaTheme="minorHAnsi"/>
+          <w:color w:val="000000"/>
+        </w:rPr>
+        <w:t>MinVal</w:t>
+      </w:r>
+      <w:proofErr w:type="spellEnd"/>
+      <w:r>
+        <w:rPr>
+          <w:rFonts w:eastAsiaTheme="minorHAnsi"/>
+          <w:color w:val="000000"/>
+        </w:rPr>
+        <w:t xml:space="preserve"> can be determined from input)</w:t>
       </w:r>
     </w:p>
     <w:p>
@@ -3292,12 +3743,21 @@
           <w:color w:val="000000"/>
         </w:rPr>
       </w:pPr>
+      <w:proofErr w:type="spellStart"/>
       <w:r>
         <w:rPr>
           <w:rFonts w:eastAsiaTheme="minorHAnsi"/>
           <w:color w:val="000000"/>
         </w:rPr>
-        <w:t>NInternal = N - 2 * Padding</w:t>
+        <w:t>NInternal</w:t>
+      </w:r>
+      <w:proofErr w:type="spellEnd"/>
+      <w:r>
+        <w:rPr>
+          <w:rFonts w:eastAsiaTheme="minorHAnsi"/>
+          <w:color w:val="000000"/>
+        </w:rPr>
+        <w:t xml:space="preserve"> = N - 2 * Padding</w:t>
       </w:r>
     </w:p>
     <w:p>
@@ -3336,7 +3796,39 @@
           <w:rFonts w:eastAsiaTheme="minorHAnsi"/>
           <w:color w:val="000000"/>
         </w:rPr>
-        <w:t>(input - MinVal) * NInternal / Range + Padding)</w:t>
+        <w:t xml:space="preserve">(input - </w:t>
+      </w:r>
+      <w:proofErr w:type="spellStart"/>
+      <w:r>
+        <w:rPr>
+          <w:rFonts w:eastAsiaTheme="minorHAnsi"/>
+          <w:color w:val="000000"/>
+        </w:rPr>
+        <w:t>MinVal</w:t>
+      </w:r>
+      <w:proofErr w:type="spellEnd"/>
+      <w:r>
+        <w:rPr>
+          <w:rFonts w:eastAsiaTheme="minorHAnsi"/>
+          <w:color w:val="000000"/>
+        </w:rPr>
+        <w:t xml:space="preserve">) * </w:t>
+      </w:r>
+      <w:proofErr w:type="spellStart"/>
+      <w:r>
+        <w:rPr>
+          <w:rFonts w:eastAsiaTheme="minorHAnsi"/>
+          <w:color w:val="000000"/>
+        </w:rPr>
+        <w:t>NInternal</w:t>
+      </w:r>
+      <w:proofErr w:type="spellEnd"/>
+      <w:r>
+        <w:rPr>
+          <w:rFonts w:eastAsiaTheme="minorHAnsi"/>
+          <w:color w:val="000000"/>
+        </w:rPr>
+        <w:t xml:space="preserve"> / Range + Padding)</w:t>
       </w:r>
     </w:p>
     <w:p>
@@ -3372,6 +3864,7 @@
           <w:color w:val="000000"/>
         </w:rPr>
       </w:pPr>
+      <w:proofErr w:type="spellStart"/>
       <w:r>
         <w:rPr>
           <w:rFonts w:eastAsiaTheme="minorHAnsi"/>
@@ -3386,6 +3879,7 @@
         </w:rPr>
         <w:t>th</w:t>
       </w:r>
+      <w:proofErr w:type="spellEnd"/>
       <w:r>
         <w:rPr>
           <w:rFonts w:eastAsiaTheme="minorHAnsi"/>
@@ -3419,14 +3913,39 @@
           <w:rFonts w:eastAsiaTheme="minorHAnsi"/>
           <w:color w:val="000000"/>
         </w:rPr>
-        <w:t xml:space="preserve"> HalfWidth</w:t>
-      </w:r>
+        <w:t xml:space="preserve"> </w:t>
+      </w:r>
+      <w:proofErr w:type="spellStart"/>
       <w:r>
         <w:rPr>
           <w:rFonts w:eastAsiaTheme="minorHAnsi"/>
           <w:color w:val="000000"/>
         </w:rPr>
-        <w:t xml:space="preserve"> (ith bit tell the starting point of bucket in SDR)</w:t>
+        <w:t>HalfWidth</w:t>
+      </w:r>
+      <w:proofErr w:type="spellEnd"/>
+      <w:r>
+        <w:rPr>
+          <w:rFonts w:eastAsiaTheme="minorHAnsi"/>
+          <w:color w:val="000000"/>
+        </w:rPr>
+        <w:t xml:space="preserve"> (</w:t>
+      </w:r>
+      <w:proofErr w:type="spellStart"/>
+      <w:r>
+        <w:rPr>
+          <w:rFonts w:eastAsiaTheme="minorHAnsi"/>
+          <w:color w:val="000000"/>
+        </w:rPr>
+        <w:t>ith</w:t>
+      </w:r>
+      <w:proofErr w:type="spellEnd"/>
+      <w:r>
+        <w:rPr>
+          <w:rFonts w:eastAsiaTheme="minorHAnsi"/>
+          <w:color w:val="000000"/>
+        </w:rPr>
+        <w:t xml:space="preserve"> bit tell the starting point of bucket in SDR)</w:t>
       </w:r>
     </w:p>
     <w:p>
@@ -3666,6 +4185,7 @@
           <w:szCs w:val="20"/>
         </w:rPr>
       </w:pPr>
+      <w:proofErr w:type="spellStart"/>
       <w:r>
         <w:rPr>
           <w:rFonts w:eastAsiaTheme="minorHAnsi"/>
@@ -3673,7 +4193,17 @@
           <w:sz w:val="20"/>
           <w:szCs w:val="20"/>
         </w:rPr>
-        <w:t>HalfWidth = (W - 1) / 2</w:t>
+        <w:t>HalfWidth</w:t>
+      </w:r>
+      <w:proofErr w:type="spellEnd"/>
+      <w:r>
+        <w:rPr>
+          <w:rFonts w:eastAsiaTheme="minorHAnsi"/>
+          <w:color w:val="000000"/>
+          <w:sz w:val="20"/>
+          <w:szCs w:val="20"/>
+        </w:rPr>
+        <w:t xml:space="preserve"> = (W - 1) / 2</w:t>
       </w:r>
     </w:p>
     <w:p>
@@ -3697,8 +4227,19 @@
           <w:sz w:val="20"/>
           <w:szCs w:val="20"/>
         </w:rPr>
-        <w:t>Padding = HalfWidth</w:t>
-      </w:r>
+        <w:t xml:space="preserve">Padding = </w:t>
+      </w:r>
+      <w:proofErr w:type="spellStart"/>
+      <w:r>
+        <w:rPr>
+          <w:rFonts w:eastAsiaTheme="minorHAnsi"/>
+          <w:color w:val="000000"/>
+          <w:sz w:val="20"/>
+          <w:szCs w:val="20"/>
+        </w:rPr>
+        <w:t>HalfWidth</w:t>
+      </w:r>
+      <w:proofErr w:type="spellEnd"/>
     </w:p>
     <w:p>
       <w:pPr>
@@ -3721,7 +4262,47 @@
           <w:sz w:val="20"/>
           <w:szCs w:val="20"/>
         </w:rPr>
-        <w:t>Resolution = (MaxVal - MinVal) / (N - W)</w:t>
+        <w:t>Resolution = (</w:t>
+      </w:r>
+      <w:proofErr w:type="spellStart"/>
+      <w:r>
+        <w:rPr>
+          <w:rFonts w:eastAsiaTheme="minorHAnsi"/>
+          <w:color w:val="000000"/>
+          <w:sz w:val="20"/>
+          <w:szCs w:val="20"/>
+        </w:rPr>
+        <w:t>MaxVal</w:t>
+      </w:r>
+      <w:proofErr w:type="spellEnd"/>
+      <w:r>
+        <w:rPr>
+          <w:rFonts w:eastAsiaTheme="minorHAnsi"/>
+          <w:color w:val="000000"/>
+          <w:sz w:val="20"/>
+          <w:szCs w:val="20"/>
+        </w:rPr>
+        <w:t xml:space="preserve"> - </w:t>
+      </w:r>
+      <w:proofErr w:type="spellStart"/>
+      <w:r>
+        <w:rPr>
+          <w:rFonts w:eastAsiaTheme="minorHAnsi"/>
+          <w:color w:val="000000"/>
+          <w:sz w:val="20"/>
+          <w:szCs w:val="20"/>
+        </w:rPr>
+        <w:t>MinVal</w:t>
+      </w:r>
+      <w:proofErr w:type="spellEnd"/>
+      <w:r>
+        <w:rPr>
+          <w:rFonts w:eastAsiaTheme="minorHAnsi"/>
+          <w:color w:val="000000"/>
+          <w:sz w:val="20"/>
+          <w:szCs w:val="20"/>
+        </w:rPr>
+        <w:t>) / (N - W)</w:t>
       </w:r>
       <w:r>
         <w:rPr>
@@ -3754,7 +4335,27 @@
           <w:sz w:val="20"/>
           <w:szCs w:val="20"/>
         </w:rPr>
-        <w:t>Range = RangeInternal + Resolution</w:t>
+        <w:t xml:space="preserve">Range = </w:t>
+      </w:r>
+      <w:proofErr w:type="spellStart"/>
+      <w:r>
+        <w:rPr>
+          <w:rFonts w:eastAsiaTheme="minorHAnsi"/>
+          <w:color w:val="000000"/>
+          <w:sz w:val="20"/>
+          <w:szCs w:val="20"/>
+        </w:rPr>
+        <w:t>RangeInternal</w:t>
+      </w:r>
+      <w:proofErr w:type="spellEnd"/>
+      <w:r>
+        <w:rPr>
+          <w:rFonts w:eastAsiaTheme="minorHAnsi"/>
+          <w:color w:val="000000"/>
+          <w:sz w:val="20"/>
+          <w:szCs w:val="20"/>
+        </w:rPr>
+        <w:t xml:space="preserve"> + Resolution</w:t>
       </w:r>
     </w:p>
     <w:p>
@@ -3799,7 +4400,27 @@
           <w:sz w:val="20"/>
           <w:szCs w:val="20"/>
         </w:rPr>
-        <w:t>(((input - MinVal) + Resolution / 2) / Resolution)) + Padding</w:t>
+        <w:t xml:space="preserve">(((input - </w:t>
+      </w:r>
+      <w:proofErr w:type="spellStart"/>
+      <w:r>
+        <w:rPr>
+          <w:rFonts w:eastAsiaTheme="minorHAnsi"/>
+          <w:color w:val="000000"/>
+          <w:sz w:val="20"/>
+          <w:szCs w:val="20"/>
+        </w:rPr>
+        <w:t>MinVal</w:t>
+      </w:r>
+      <w:proofErr w:type="spellEnd"/>
+      <w:r>
+        <w:rPr>
+          <w:rFonts w:eastAsiaTheme="minorHAnsi"/>
+          <w:color w:val="000000"/>
+          <w:sz w:val="20"/>
+          <w:szCs w:val="20"/>
+        </w:rPr>
+        <w:t>) + Resolution / 2) / Resolution)) + Padding</w:t>
       </w:r>
     </w:p>
     <w:p>
@@ -3839,6 +4460,7 @@
           <w:szCs w:val="20"/>
         </w:rPr>
       </w:pPr>
+      <w:proofErr w:type="spellStart"/>
       <w:r>
         <w:rPr>
           <w:rFonts w:eastAsiaTheme="minorHAnsi"/>
@@ -3846,8 +4468,9 @@
           <w:sz w:val="20"/>
           <w:szCs w:val="20"/>
         </w:rPr>
-        <w:t xml:space="preserve">ith bit = </w:t>
-      </w:r>
+        <w:t>ith</w:t>
+      </w:r>
+      <w:proofErr w:type="spellEnd"/>
       <w:r>
         <w:rPr>
           <w:rFonts w:eastAsiaTheme="minorHAnsi"/>
@@ -3855,7 +4478,7 @@
           <w:sz w:val="20"/>
           <w:szCs w:val="20"/>
         </w:rPr>
-        <w:t>x</w:t>
+        <w:t xml:space="preserve"> bit = </w:t>
       </w:r>
       <w:r>
         <w:rPr>
@@ -3864,8 +4487,28 @@
           <w:sz w:val="20"/>
           <w:szCs w:val="20"/>
         </w:rPr>
-        <w:t xml:space="preserve"> - HalfWidth</w:t>
-      </w:r>
+        <w:t>x</w:t>
+      </w:r>
+      <w:r>
+        <w:rPr>
+          <w:rFonts w:eastAsiaTheme="minorHAnsi"/>
+          <w:color w:val="000000"/>
+          <w:sz w:val="20"/>
+          <w:szCs w:val="20"/>
+        </w:rPr>
+        <w:t xml:space="preserve"> - </w:t>
+      </w:r>
+      <w:proofErr w:type="spellStart"/>
+      <w:r>
+        <w:rPr>
+          <w:rFonts w:eastAsiaTheme="minorHAnsi"/>
+          <w:color w:val="000000"/>
+          <w:sz w:val="20"/>
+          <w:szCs w:val="20"/>
+        </w:rPr>
+        <w:t>HalfWidth</w:t>
+      </w:r>
+      <w:proofErr w:type="spellEnd"/>
     </w:p>
     <w:p>
       <w:pPr>
@@ -3884,7 +4527,15 @@
         <w:pStyle w:val="BodyText"/>
       </w:pPr>
       <w:r>
-        <w:t>Here in above formulas the ith bit is representing the starting bit of the bucket or active bit in the SDR</w:t>
+        <w:t xml:space="preserve">Here in above formulas the </w:t>
+      </w:r>
+      <w:proofErr w:type="spellStart"/>
+      <w:r>
+        <w:t>ith</w:t>
+      </w:r>
+      <w:proofErr w:type="spellEnd"/>
+      <w:r>
+        <w:t xml:space="preserve"> bit is representing the starting bit of the bucket or active bit in the SDR</w:t>
       </w:r>
       <w:r>
         <w:t>.</w:t>
@@ -3953,6 +4604,207 @@
         </w:rPr>
         <w:t>RESULTS</w:t>
       </w:r>
+    </w:p>
+    <w:p>
+      <w:pPr>
+        <w:pStyle w:val="BodyText"/>
+      </w:pPr>
+    </w:p>
+    <w:p>
+      <w:pPr>
+        <w:pStyle w:val="BodyText"/>
+        <w:jc w:val="both"/>
+      </w:pPr>
+      <w:r>
+        <w:t xml:space="preserve">    </w:t>
+      </w:r>
+      <w:r>
+        <w:t xml:space="preserve">Unit tests are an integral part of software development, especially when it comes to developing new algorithms such as the Scalar Encoder with Bucket. In order to ensure the functionality, reliability, and accuracy of this new encoding algorithm, </w:t>
+      </w:r>
+      <w:proofErr w:type="gramStart"/>
+      <w:r>
+        <w:t>a large number of</w:t>
+      </w:r>
+      <w:proofErr w:type="gramEnd"/>
+      <w:r>
+        <w:t xml:space="preserve"> unit tests were conducted. These tests were designed to evaluate the performance of the Scalar Encoder with Bucket in various scenarios and edge cases, such as encoding different types of data inputs and handling extreme values.</w:t>
+      </w:r>
+    </w:p>
+    <w:p>
+      <w:pPr>
+        <w:pStyle w:val="BodyText"/>
+        <w:jc w:val="both"/>
+      </w:pPr>
+    </w:p>
+    <w:p>
+      <w:pPr>
+        <w:pStyle w:val="BodyText"/>
+        <w:jc w:val="both"/>
+      </w:pPr>
+      <w:r>
+        <w:t xml:space="preserve">    </w:t>
+      </w:r>
+      <w:r>
+        <w:t>The results of the unit tests were very encouraging, indicating that the Scalar Encoder with Bucket performed well under various testing conditions. The tests revealed that the encoding algorithm was highly accurate, reliable, and robust, with a high degree of tolerance for noisy or inconsistent data inputs</w:t>
+      </w:r>
+      <w:r>
+        <w:t>.</w:t>
+      </w:r>
+    </w:p>
+    <w:p>
+      <w:pPr>
+        <w:pStyle w:val="BodyText"/>
+        <w:jc w:val="both"/>
+      </w:pPr>
+    </w:p>
+    <w:p>
+      <w:pPr>
+        <w:pStyle w:val="BodyText"/>
+        <w:jc w:val="both"/>
+      </w:pPr>
+      <w:r>
+        <w:t xml:space="preserve">    </w:t>
+      </w:r>
+      <w:r>
+        <w:t>O</w:t>
+      </w:r>
+      <w:r>
+        <w:t>verall, the unit tests confirmed the effectiveness of the Scalar Encoder with Bucket algorithm and demonstrated its potential for use in a wide range of applications. With its strong performance and flexibility, this new encoding algorithm represents a significant step forward in the field of intelligent systems and data encoding</w:t>
+      </w:r>
+      <w:r>
+        <w:t>.</w:t>
+      </w:r>
+    </w:p>
+    <w:p>
+      <w:pPr>
+        <w:pStyle w:val="BodyText"/>
+        <w:jc w:val="both"/>
+      </w:pPr>
+    </w:p>
+    <w:p>
+      <w:pPr>
+        <w:pStyle w:val="BodyText"/>
+        <w:jc w:val="both"/>
+      </w:pPr>
+      <w:r>
+        <w:t xml:space="preserve">    </w:t>
+      </w:r>
+      <w:r>
+        <w:t>The Scalar Encoder with Bucket algorithm was thoroughly tested to assess its performance under various conditions. A comprehensive set of unit tests were designed and implemented in the "ScalarEnocderExperimtntalTests.cs" file</w:t>
+      </w:r>
+      <w:r>
+        <w:t xml:space="preserve"> and the naming of all the unit tests </w:t>
+      </w:r>
+      <w:proofErr w:type="gramStart"/>
+      <w:r>
+        <w:t>starts  with</w:t>
+      </w:r>
+      <w:proofErr w:type="gramEnd"/>
+      <w:r>
+        <w:t xml:space="preserve"> “ScalarEnoderWithBucket” and shown in figure A.</w:t>
+      </w:r>
+    </w:p>
+    <w:p>
+      <w:pPr>
+        <w:pStyle w:val="BodyText"/>
+        <w:jc w:val="both"/>
+      </w:pPr>
+    </w:p>
+    <w:p>
+      <w:pPr>
+        <w:pStyle w:val="BodyText"/>
+        <w:jc w:val="both"/>
+      </w:pPr>
+      <w:r>
+        <w:rPr>
+          <w:noProof/>
+        </w:rPr>
+        <w:drawing>
+          <wp:inline distT="0" distB="0" distL="0" distR="0" wp14:anchorId="035C7C70" wp14:editId="23A3818F">
+            <wp:extent cx="2950210" cy="3639820"/>
+            <wp:effectExtent l="0" t="0" r="0" b="0"/>
+            <wp:docPr id="10" name="Picture 10" descr="Text&#10;&#10;Description automatically generated"/>
+            <wp:cNvGraphicFramePr>
+              <a:graphicFrameLocks xmlns:a="http://schemas.openxmlformats.org/drawingml/2006/main" noChangeAspect="1"/>
+            </wp:cNvGraphicFramePr>
+            <a:graphic xmlns:a="http://schemas.openxmlformats.org/drawingml/2006/main">
+              <a:graphicData uri="http://schemas.openxmlformats.org/drawingml/2006/picture">
+                <pic:pic xmlns:pic="http://schemas.openxmlformats.org/drawingml/2006/picture">
+                  <pic:nvPicPr>
+                    <pic:cNvPr id="10" name="Picture 10" descr="Text&#10;&#10;Description automatically generated"/>
+                    <pic:cNvPicPr>
+                      <a:picLocks noChangeAspect="1" noChangeArrowheads="1"/>
+                    </pic:cNvPicPr>
+                  </pic:nvPicPr>
+                  <pic:blipFill>
+                    <a:blip r:embed="rId11">
+                      <a:extLst>
+                        <a:ext uri="{28A0092B-C50C-407E-A947-70E740481C1C}">
+                          <a14:useLocalDpi xmlns:a14="http://schemas.microsoft.com/office/drawing/2010/main" val="0"/>
+                        </a:ext>
+                      </a:extLst>
+                    </a:blip>
+                    <a:srcRect/>
+                    <a:stretch>
+                      <a:fillRect/>
+                    </a:stretch>
+                  </pic:blipFill>
+                  <pic:spPr bwMode="auto">
+                    <a:xfrm>
+                      <a:off x="0" y="0"/>
+                      <a:ext cx="2950210" cy="3639820"/>
+                    </a:xfrm>
+                    <a:prstGeom prst="rect">
+                      <a:avLst/>
+                    </a:prstGeom>
+                    <a:noFill/>
+                    <a:ln>
+                      <a:noFill/>
+                    </a:ln>
+                  </pic:spPr>
+                </pic:pic>
+              </a:graphicData>
+            </a:graphic>
+          </wp:inline>
+        </w:drawing>
+      </w:r>
+    </w:p>
+    <w:p>
+      <w:pPr>
+        <w:pStyle w:val="BodyText"/>
+        <w:jc w:val="both"/>
+        <w:rPr>
+          <w:i/>
+          <w:iCs/>
+        </w:rPr>
+      </w:pPr>
+      <w:r>
+        <w:rPr>
+          <w:i/>
+          <w:iCs/>
+        </w:rPr>
+        <w:t xml:space="preserve">            Fig. </w:t>
+      </w:r>
+      <w:r>
+        <w:rPr>
+          <w:i/>
+          <w:iCs/>
+        </w:rPr>
+        <w:t>A:</w:t>
+      </w:r>
+      <w:r>
+        <w:rPr>
+          <w:i/>
+          <w:iCs/>
+        </w:rPr>
+        <w:t xml:space="preserve"> List of Unit Tests </w:t>
+      </w:r>
+    </w:p>
+    <w:p>
+      <w:pPr>
+        <w:pStyle w:val="BodyText"/>
+        <w:jc w:val="both"/>
+      </w:pPr>
     </w:p>
     <w:p>
       <w:pPr>
@@ -4452,6 +5304,7 @@
         </w:rPr>
         <w:t xml:space="preserve"> </w:t>
       </w:r>
+      <w:proofErr w:type="spellStart"/>
       <w:r>
         <w:rPr>
           <w:rFonts w:asciiTheme="majorBidi" w:hAnsiTheme="majorBidi" w:cstheme="majorBidi"/>
@@ -4460,6 +5313,7 @@
         </w:rPr>
         <w:t>MinVal</w:t>
       </w:r>
+      <w:proofErr w:type="spellEnd"/>
       <w:r>
         <w:rPr>
           <w:rFonts w:asciiTheme="majorBidi" w:hAnsiTheme="majorBidi" w:cstheme="majorBidi"/>
@@ -4537,6 +5391,7 @@
         </w:rPr>
         <w:t xml:space="preserve"> </w:t>
       </w:r>
+      <w:proofErr w:type="spellStart"/>
       <w:r>
         <w:rPr>
           <w:rFonts w:asciiTheme="majorBidi" w:hAnsiTheme="majorBidi" w:cstheme="majorBidi"/>
@@ -4545,6 +5400,7 @@
         </w:rPr>
         <w:t>MaxVal</w:t>
       </w:r>
+      <w:proofErr w:type="spellEnd"/>
       <w:r>
         <w:rPr>
           <w:rFonts w:asciiTheme="majorBidi" w:hAnsiTheme="majorBidi" w:cstheme="majorBidi"/>
@@ -4718,6 +5574,7 @@
         </w:rPr>
         <w:t xml:space="preserve"> </w:t>
       </w:r>
+      <w:proofErr w:type="spellStart"/>
       <w:r>
         <w:rPr>
           <w:rFonts w:asciiTheme="majorBidi" w:hAnsiTheme="majorBidi" w:cstheme="majorBidi"/>
@@ -4726,6 +5583,7 @@
         </w:rPr>
         <w:t>MaxVal</w:t>
       </w:r>
+      <w:proofErr w:type="spellEnd"/>
       <w:r>
         <w:rPr>
           <w:rFonts w:asciiTheme="majorBidi" w:hAnsiTheme="majorBidi" w:cstheme="majorBidi"/>
@@ -4752,6 +5610,7 @@
         </w:rPr>
         <w:t xml:space="preserve"> </w:t>
       </w:r>
+      <w:proofErr w:type="spellStart"/>
       <w:r>
         <w:rPr>
           <w:rFonts w:asciiTheme="majorBidi" w:hAnsiTheme="majorBidi" w:cstheme="majorBidi"/>
@@ -4760,6 +5619,7 @@
         </w:rPr>
         <w:t>MinVal</w:t>
       </w:r>
+      <w:proofErr w:type="spellEnd"/>
       <w:r>
         <w:rPr>
           <w:rFonts w:asciiTheme="majorBidi" w:hAnsiTheme="majorBidi" w:cstheme="majorBidi"/>
@@ -5202,7 +6062,7 @@
                     <pic:cNvPicPr/>
                   </pic:nvPicPr>
                   <pic:blipFill>
-                    <a:blip r:embed="rId11">
+                    <a:blip r:embed="rId12">
                       <a:extLst>
                         <a:ext uri="{28A0092B-C50C-407E-A947-70E740481C1C}">
                           <a14:useLocalDpi xmlns:a14="http://schemas.microsoft.com/office/drawing/2010/main" val="0"/>
@@ -5376,7 +6236,25 @@
           <w:sz w:val="20"/>
           <w:szCs w:val="20"/>
         </w:rPr>
-        <w:t xml:space="preserve">example N=10 and W=3 then </w:t>
+        <w:t>example N=10 and W=</w:t>
+      </w:r>
+      <w:proofErr w:type="gramStart"/>
+      <w:r>
+        <w:rPr>
+          <w:rFonts w:asciiTheme="majorBidi" w:hAnsiTheme="majorBidi" w:cstheme="majorBidi"/>
+          <w:sz w:val="20"/>
+          <w:szCs w:val="20"/>
+        </w:rPr>
+        <w:t>3</w:t>
+      </w:r>
+      <w:proofErr w:type="gramEnd"/>
+      <w:r>
+        <w:rPr>
+          <w:rFonts w:asciiTheme="majorBidi" w:hAnsiTheme="majorBidi" w:cstheme="majorBidi"/>
+          <w:sz w:val="20"/>
+          <w:szCs w:val="20"/>
+        </w:rPr>
+        <w:t xml:space="preserve"> then </w:t>
       </w:r>
       <w:r>
         <w:rPr>
@@ -5439,7 +6317,7 @@
                     <pic:cNvPicPr/>
                   </pic:nvPicPr>
                   <pic:blipFill>
-                    <a:blip r:embed="rId12">
+                    <a:blip r:embed="rId13">
                       <a:extLst>
                         <a:ext uri="{28A0092B-C50C-407E-A947-70E740481C1C}">
                           <a14:useLocalDpi xmlns:a14="http://schemas.microsoft.com/office/drawing/2010/main" val="0"/>
@@ -5807,7 +6685,25 @@
           <w:sz w:val="20"/>
           <w:szCs w:val="20"/>
         </w:rPr>
-        <w:t>resolution has to be calculated based on formula</w:t>
+        <w:t xml:space="preserve">resolution </w:t>
+      </w:r>
+      <w:proofErr w:type="gramStart"/>
+      <w:r>
+        <w:rPr>
+          <w:rFonts w:asciiTheme="majorBidi" w:hAnsiTheme="majorBidi" w:cstheme="majorBidi"/>
+          <w:sz w:val="20"/>
+          <w:szCs w:val="20"/>
+        </w:rPr>
+        <w:t>has to</w:t>
+      </w:r>
+      <w:proofErr w:type="gramEnd"/>
+      <w:r>
+        <w:rPr>
+          <w:rFonts w:asciiTheme="majorBidi" w:hAnsiTheme="majorBidi" w:cstheme="majorBidi"/>
+          <w:sz w:val="20"/>
+          <w:szCs w:val="20"/>
+        </w:rPr>
+        <w:t xml:space="preserve"> be calculated based on formula</w:t>
       </w:r>
       <w:r>
         <w:rPr>
@@ -6216,63 +7112,16 @@
       <w:r>
         <w:rPr>
           <w:rFonts w:asciiTheme="majorBidi" w:hAnsiTheme="majorBidi" w:cstheme="majorBidi"/>
-        </w:rPr>
-        <w:t xml:space="preserve"> </w:t>
-      </w:r>
-      <w:r>
-        <w:rPr>
-          <w:rFonts w:asciiTheme="majorBidi" w:hAnsiTheme="majorBidi" w:cstheme="majorBidi"/>
-        </w:rPr>
-        <w:t>3</w:t>
-      </w:r>
-      <w:r>
-        <w:rPr>
-          <w:rFonts w:asciiTheme="majorBidi" w:hAnsiTheme="majorBidi" w:cstheme="majorBidi"/>
-          <w:spacing w:val="1"/>
-        </w:rPr>
-        <w:t xml:space="preserve"> </w:t>
-      </w:r>
-      <w:r>
-        <w:rPr>
-          <w:rFonts w:asciiTheme="majorBidi" w:hAnsiTheme="majorBidi" w:cstheme="majorBidi"/>
-        </w:rPr>
-        <w:t>active</w:t>
-      </w:r>
-      <w:r>
-        <w:rPr>
-          <w:rFonts w:asciiTheme="majorBidi" w:hAnsiTheme="majorBidi" w:cstheme="majorBidi"/>
-          <w:spacing w:val="-1"/>
-        </w:rPr>
-        <w:t xml:space="preserve"> </w:t>
-      </w:r>
-      <w:r>
-        <w:rPr>
-          <w:rFonts w:asciiTheme="majorBidi" w:hAnsiTheme="majorBidi" w:cstheme="majorBidi"/>
-        </w:rPr>
-        <w:t>bits</w:t>
-      </w:r>
-    </w:p>
-    <w:p>
-      <w:pPr>
-        <w:pStyle w:val="BodyText"/>
-        <w:spacing w:before="1"/>
-        <w:rPr>
-          <w:rFonts w:asciiTheme="majorBidi" w:hAnsiTheme="majorBidi" w:cstheme="majorBidi"/>
-        </w:rPr>
-      </w:pPr>
-      <w:r>
-        <w:rPr>
-          <w:rFonts w:asciiTheme="majorBidi" w:hAnsiTheme="majorBidi" w:cstheme="majorBidi"/>
           <w:noProof/>
         </w:rPr>
         <w:drawing>
-          <wp:anchor distT="0" distB="0" distL="0" distR="0" simplePos="0" relativeHeight="251658240" behindDoc="1" locked="0" layoutInCell="1" allowOverlap="1" wp14:anchorId="0FA19066" wp14:editId="6B07C4D7">
+          <wp:anchor distT="0" distB="0" distL="0" distR="0" simplePos="0" relativeHeight="251660288" behindDoc="1" locked="0" layoutInCell="1" allowOverlap="1" wp14:anchorId="0FA19066" wp14:editId="20EDD1F7">
             <wp:simplePos x="0" y="0"/>
             <wp:positionH relativeFrom="page">
-              <wp:posOffset>1938655</wp:posOffset>
+              <wp:posOffset>5398135</wp:posOffset>
             </wp:positionH>
             <wp:positionV relativeFrom="paragraph">
-              <wp:posOffset>5080</wp:posOffset>
+              <wp:posOffset>135890</wp:posOffset>
             </wp:positionV>
             <wp:extent cx="179530" cy="152400"/>
             <wp:effectExtent l="0" t="0" r="0" b="0"/>
@@ -6289,7 +7138,7 @@
                     <pic:cNvPicPr/>
                   </pic:nvPicPr>
                   <pic:blipFill>
-                    <a:blip r:embed="rId13" cstate="print"/>
+                    <a:blip r:embed="rId14" cstate="print"/>
                     <a:stretch>
                       <a:fillRect/>
                     </a:stretch>
@@ -6318,6 +7167,53 @@
       <w:r>
         <w:rPr>
           <w:rFonts w:asciiTheme="majorBidi" w:hAnsiTheme="majorBidi" w:cstheme="majorBidi"/>
+        </w:rPr>
+        <w:t xml:space="preserve"> </w:t>
+      </w:r>
+      <w:r>
+        <w:rPr>
+          <w:rFonts w:asciiTheme="majorBidi" w:hAnsiTheme="majorBidi" w:cstheme="majorBidi"/>
+        </w:rPr>
+        <w:t>3</w:t>
+      </w:r>
+      <w:r>
+        <w:rPr>
+          <w:rFonts w:asciiTheme="majorBidi" w:hAnsiTheme="majorBidi" w:cstheme="majorBidi"/>
+          <w:spacing w:val="1"/>
+        </w:rPr>
+        <w:t xml:space="preserve"> </w:t>
+      </w:r>
+      <w:r>
+        <w:rPr>
+          <w:rFonts w:asciiTheme="majorBidi" w:hAnsiTheme="majorBidi" w:cstheme="majorBidi"/>
+        </w:rPr>
+        <w:t>active</w:t>
+      </w:r>
+      <w:r>
+        <w:rPr>
+          <w:rFonts w:asciiTheme="majorBidi" w:hAnsiTheme="majorBidi" w:cstheme="majorBidi"/>
+          <w:spacing w:val="-1"/>
+        </w:rPr>
+        <w:t xml:space="preserve"> </w:t>
+      </w:r>
+      <w:r>
+        <w:rPr>
+          <w:rFonts w:asciiTheme="majorBidi" w:hAnsiTheme="majorBidi" w:cstheme="majorBidi"/>
+        </w:rPr>
+        <w:t>bits</w:t>
+      </w:r>
+    </w:p>
+    <w:p>
+      <w:pPr>
+        <w:pStyle w:val="BodyText"/>
+        <w:spacing w:before="1"/>
+        <w:rPr>
+          <w:rFonts w:asciiTheme="majorBidi" w:hAnsiTheme="majorBidi" w:cstheme="majorBidi"/>
+        </w:rPr>
+      </w:pPr>
+      <w:r>
+        <w:rPr>
+          <w:rFonts w:asciiTheme="majorBidi" w:hAnsiTheme="majorBidi" w:cstheme="majorBidi"/>
           <w:noProof/>
         </w:rPr>
         <w:t xml:space="preserve">                                         </w:t>
@@ -6528,7 +7424,14 @@
         <w:rPr>
           <w:rFonts w:asciiTheme="majorBidi" w:hAnsiTheme="majorBidi" w:cstheme="majorBidi"/>
         </w:rPr>
-        <w:t>2D</w:t>
+        <w:t>2</w:t>
+      </w:r>
+      <w:proofErr w:type="gramStart"/>
+      <w:r>
+        <w:rPr>
+          <w:rFonts w:asciiTheme="majorBidi" w:hAnsiTheme="majorBidi" w:cstheme="majorBidi"/>
+        </w:rPr>
+        <w:t>D</w:t>
       </w:r>
       <w:r>
         <w:rPr>
@@ -6549,6 +7452,7 @@
         </w:rPr>
         <w:t>Bitmap</w:t>
       </w:r>
+      <w:proofErr w:type="gramEnd"/>
       <w:r>
         <w:rPr>
           <w:rFonts w:asciiTheme="majorBidi" w:hAnsiTheme="majorBidi" w:cstheme="majorBidi"/>
@@ -6651,14 +7555,15 @@
           <w:rFonts w:asciiTheme="majorBidi" w:hAnsiTheme="majorBidi" w:cstheme="majorBidi"/>
           <w:spacing w:val="-10"/>
         </w:rPr>
-        <w:t xml:space="preserve"> </w:t>
+        <w:t xml:space="preserve"> generated by the Bitmap are shown and shifting of months can </w:t>
       </w:r>
       <w:r>
         <w:rPr>
           <w:rFonts w:asciiTheme="majorBidi" w:hAnsiTheme="majorBidi" w:cstheme="majorBidi"/>
           <w:spacing w:val="-10"/>
         </w:rPr>
-        <w:t>generated by the Bitmap are shown and shifting of months can be observed from them.</w:t>
+        <w:lastRenderedPageBreak/>
+        <w:t>be observed from them.</w:t>
       </w:r>
     </w:p>
     <w:p>
@@ -6720,7 +7625,7 @@
                     <pic:cNvPicPr/>
                   </pic:nvPicPr>
                   <pic:blipFill>
-                    <a:blip r:embed="rId14">
+                    <a:blip r:embed="rId15">
                       <a:extLst>
                         <a:ext uri="{28A0092B-C50C-407E-A947-70E740481C1C}">
                           <a14:useLocalDpi xmlns:a14="http://schemas.microsoft.com/office/drawing/2010/main" val="0"/>
@@ -6936,7 +7841,15 @@
         <w:t xml:space="preserve"> </w:t>
       </w:r>
       <w:r>
-        <w:t>of bus for an entire day. Assuming that the Bus arrive</w:t>
+        <w:t xml:space="preserve">of bus for an entire day. </w:t>
+      </w:r>
+      <w:proofErr w:type="gramStart"/>
+      <w:r>
+        <w:t>Assuming that</w:t>
+      </w:r>
+      <w:proofErr w:type="gramEnd"/>
+      <w:r>
+        <w:t xml:space="preserve"> the Bus arrive</w:t>
       </w:r>
       <w:r>
         <w:t>s at</w:t>
@@ -6960,7 +7873,11 @@
         <w:t>,</w:t>
       </w:r>
       <w:r>
-        <w:t xml:space="preserve"> the 24 hours clock will be</w:t>
+        <w:t xml:space="preserve"> the 24 hours clock will </w:t>
+      </w:r>
+      <w:proofErr w:type="gramStart"/>
+      <w:r>
+        <w:t>be</w:t>
       </w:r>
       <w:r>
         <w:t xml:space="preserve"> </w:t>
@@ -6972,7 +7889,11 @@
         <w:t xml:space="preserve"> </w:t>
       </w:r>
       <w:r>
-        <w:t>converted into minutes which will be equal to 1440</w:t>
+        <w:t>converted</w:t>
+      </w:r>
+      <w:proofErr w:type="gramEnd"/>
+      <w:r>
+        <w:t xml:space="preserve"> into minutes which will be equal to 1440</w:t>
       </w:r>
       <w:r>
         <w:rPr>
@@ -7120,12 +8041,14 @@
         </w:rPr>
         <w:t xml:space="preserve"> </w:t>
       </w:r>
+      <w:proofErr w:type="spellStart"/>
       <w:r>
         <w:rPr>
           <w:sz w:val="20"/>
         </w:rPr>
         <w:t>MinVal</w:t>
       </w:r>
+      <w:proofErr w:type="spellEnd"/>
       <w:r>
         <w:rPr>
           <w:spacing w:val="-14"/>
@@ -7172,12 +8095,14 @@
         </w:rPr>
         <w:t xml:space="preserve"> </w:t>
       </w:r>
+      <w:proofErr w:type="spellStart"/>
       <w:r>
         <w:rPr>
           <w:sz w:val="20"/>
         </w:rPr>
         <w:t>MaxVal</w:t>
       </w:r>
+      <w:proofErr w:type="spellEnd"/>
       <w:r>
         <w:rPr>
           <w:sz w:val="20"/>
@@ -7217,7 +8142,35 @@
         <w:rPr>
           <w:sz w:val="20"/>
         </w:rPr>
-        <w:t>Computing the Range = MaxVal – MinVal which</w:t>
+        <w:t xml:space="preserve">Computing the Range = </w:t>
+      </w:r>
+      <w:proofErr w:type="spellStart"/>
+      <w:r>
+        <w:rPr>
+          <w:sz w:val="20"/>
+        </w:rPr>
+        <w:t>MaxVal</w:t>
+      </w:r>
+      <w:proofErr w:type="spellEnd"/>
+      <w:r>
+        <w:rPr>
+          <w:sz w:val="20"/>
+        </w:rPr>
+        <w:t xml:space="preserve"> – </w:t>
+      </w:r>
+      <w:proofErr w:type="spellStart"/>
+      <w:r>
+        <w:rPr>
+          <w:sz w:val="20"/>
+        </w:rPr>
+        <w:t>MinVal</w:t>
+      </w:r>
+      <w:proofErr w:type="spellEnd"/>
+      <w:r>
+        <w:rPr>
+          <w:sz w:val="20"/>
+        </w:rPr>
+        <w:t xml:space="preserve"> which</w:t>
       </w:r>
       <w:r>
         <w:rPr>
@@ -7696,7 +8649,7 @@
                     <pic:cNvPicPr/>
                   </pic:nvPicPr>
                   <pic:blipFill>
-                    <a:blip r:embed="rId15">
+                    <a:blip r:embed="rId16">
                       <a:extLst>
                         <a:ext uri="{28A0092B-C50C-407E-A947-70E740481C1C}">
                           <a14:useLocalDpi xmlns:a14="http://schemas.microsoft.com/office/drawing/2010/main" val="0"/>
@@ -7916,7 +8869,7 @@
                     <pic:cNvPicPr/>
                   </pic:nvPicPr>
                   <pic:blipFill>
-                    <a:blip r:embed="rId16">
+                    <a:blip r:embed="rId17">
                       <a:extLst>
                         <a:ext uri="{28A0092B-C50C-407E-A947-70E740481C1C}">
                           <a14:useLocalDpi xmlns:a14="http://schemas.microsoft.com/office/drawing/2010/main" val="0"/>
@@ -8060,12 +9013,14 @@
         </w:rPr>
         <w:t xml:space="preserve"> </w:t>
       </w:r>
+      <w:proofErr w:type="spellStart"/>
       <w:r>
         <w:rPr>
           <w:sz w:val="20"/>
         </w:rPr>
         <w:t>MinVal</w:t>
       </w:r>
+      <w:proofErr w:type="spellEnd"/>
       <w:r>
         <w:rPr>
           <w:spacing w:val="-1"/>
@@ -8086,11 +9041,19 @@
         </w:rPr>
         <w:t xml:space="preserve"> </w:t>
       </w:r>
-      <w:r>
-        <w:rPr>
-          <w:sz w:val="20"/>
-        </w:rPr>
-        <w:t>MaxVal.</w:t>
+      <w:proofErr w:type="spellStart"/>
+      <w:r>
+        <w:rPr>
+          <w:sz w:val="20"/>
+        </w:rPr>
+        <w:t>MaxVal</w:t>
+      </w:r>
+      <w:proofErr w:type="spellEnd"/>
+      <w:r>
+        <w:rPr>
+          <w:sz w:val="20"/>
+        </w:rPr>
+        <w:t>.</w:t>
       </w:r>
     </w:p>
     <w:p>
@@ -8164,7 +9127,11 @@
         <w:t xml:space="preserve"> </w:t>
       </w:r>
       <w:r>
-        <w:t xml:space="preserve">2D </w:t>
+        <w:t>2</w:t>
+      </w:r>
+      <w:proofErr w:type="gramStart"/>
+      <w:r>
+        <w:t xml:space="preserve">D </w:t>
       </w:r>
       <w:r>
         <w:rPr>
@@ -8175,6 +9142,7 @@
       <w:r>
         <w:t>Bitmap</w:t>
       </w:r>
+      <w:proofErr w:type="gramEnd"/>
       <w:r>
         <w:rPr>
           <w:spacing w:val="-3"/>
@@ -8239,14 +9207,7 @@
         <w:rPr>
           <w:spacing w:val="-10"/>
         </w:rPr>
-        <w:t xml:space="preserve">generated by the Bitmap are </w:t>
-      </w:r>
-      <w:r>
-        <w:rPr>
-          <w:spacing w:val="-10"/>
-        </w:rPr>
-        <w:lastRenderedPageBreak/>
-        <w:t>shown</w:t>
+        <w:t>generated by the Bitmap are shown</w:t>
       </w:r>
       <w:r>
         <w:rPr>
@@ -8285,7 +9246,7 @@
                     <pic:cNvPicPr/>
                   </pic:nvPicPr>
                   <pic:blipFill>
-                    <a:blip r:embed="rId17">
+                    <a:blip r:embed="rId18">
                       <a:extLst>
                         <a:ext uri="{28A0092B-C50C-407E-A947-70E740481C1C}">
                           <a14:useLocalDpi xmlns:a14="http://schemas.microsoft.com/office/drawing/2010/main" val="0"/>
@@ -8602,7 +9563,11 @@
         <w:t>concert</w:t>
       </w:r>
       <w:r>
-        <w:t xml:space="preserve"> is </w:t>
+        <w:t xml:space="preserve"> </w:t>
+      </w:r>
+      <w:proofErr w:type="gramStart"/>
+      <w:r>
+        <w:t xml:space="preserve">is </w:t>
       </w:r>
       <w:r>
         <w:t xml:space="preserve"> divide</w:t>
@@ -8610,6 +9575,7 @@
       <w:r>
         <w:t>d</w:t>
       </w:r>
+      <w:proofErr w:type="gramEnd"/>
       <w:r>
         <w:t xml:space="preserve"> into four different categories, so according to assign ticket number people enter in a show. </w:t>
       </w:r>
@@ -8707,12 +9673,14 @@
         </w:rPr>
         <w:t xml:space="preserve"> </w:t>
       </w:r>
+      <w:proofErr w:type="spellStart"/>
       <w:r>
         <w:rPr>
           <w:sz w:val="20"/>
         </w:rPr>
         <w:t>MinVal</w:t>
       </w:r>
+      <w:proofErr w:type="spellEnd"/>
       <w:r>
         <w:rPr>
           <w:spacing w:val="-1"/>
@@ -8746,12 +9714,14 @@
         </w:rPr>
         <w:t xml:space="preserve"> </w:t>
       </w:r>
+      <w:proofErr w:type="spellStart"/>
       <w:r>
         <w:rPr>
           <w:sz w:val="20"/>
         </w:rPr>
         <w:t>MaxVal</w:t>
       </w:r>
+      <w:proofErr w:type="spellEnd"/>
       <w:r>
         <w:rPr>
           <w:spacing w:val="-1"/>
@@ -8798,14 +9768,30 @@
         <w:rPr>
           <w:sz w:val="20"/>
         </w:rPr>
-        <w:t xml:space="preserve">Computing the Range = MaxVal – </w:t>
-      </w:r>
+        <w:t xml:space="preserve">Computing the Range = </w:t>
+      </w:r>
+      <w:proofErr w:type="spellStart"/>
+      <w:r>
+        <w:rPr>
+          <w:sz w:val="20"/>
+        </w:rPr>
+        <w:t>MaxVal</w:t>
+      </w:r>
+      <w:proofErr w:type="spellEnd"/>
+      <w:r>
+        <w:rPr>
+          <w:sz w:val="20"/>
+        </w:rPr>
+        <w:t xml:space="preserve"> – </w:t>
+      </w:r>
+      <w:proofErr w:type="spellStart"/>
       <w:r>
         <w:rPr>
           <w:sz w:val="20"/>
         </w:rPr>
         <w:t>MinVal</w:t>
       </w:r>
+      <w:proofErr w:type="spellEnd"/>
       <w:r>
         <w:rPr>
           <w:sz w:val="20"/>
@@ -9221,7 +10207,7 @@
                     <pic:cNvPicPr/>
                   </pic:nvPicPr>
                   <pic:blipFill>
-                    <a:blip r:embed="rId18">
+                    <a:blip r:embed="rId19">
                       <a:extLst>
                         <a:ext uri="{28A0092B-C50C-407E-A947-70E740481C1C}">
                           <a14:useLocalDpi xmlns:a14="http://schemas.microsoft.com/office/drawing/2010/main" val="0"/>
@@ -9367,10 +10353,15 @@
         <w:t>8</w:t>
       </w:r>
       <w:r>
-        <w:t xml:space="preserve"> and W=3 then it does not match the expected </w:t>
-      </w:r>
-      <w:r>
-        <w:t>bucket output.</w:t>
+        <w:t xml:space="preserve"> and W=</w:t>
+      </w:r>
+      <w:proofErr w:type="gramStart"/>
+      <w:r>
+        <w:t>3</w:t>
+      </w:r>
+      <w:proofErr w:type="gramEnd"/>
+      <w:r>
+        <w:t xml:space="preserve"> then it does not match the expected bucket output.</w:t>
       </w:r>
     </w:p>
     <w:p>
@@ -9383,6 +10374,7 @@
         <w:rPr>
           <w:noProof/>
         </w:rPr>
+        <w:lastRenderedPageBreak/>
         <w:drawing>
           <wp:inline distT="0" distB="0" distL="0" distR="0" wp14:anchorId="6C938EA8" wp14:editId="73D4C747">
             <wp:extent cx="2949575" cy="839337"/>
@@ -9399,7 +10391,7 @@
                     <pic:cNvPicPr/>
                   </pic:nvPicPr>
                   <pic:blipFill>
-                    <a:blip r:embed="rId19">
+                    <a:blip r:embed="rId20">
                       <a:extLst>
                         <a:ext uri="{28A0092B-C50C-407E-A947-70E740481C1C}">
                           <a14:useLocalDpi xmlns:a14="http://schemas.microsoft.com/office/drawing/2010/main" val="0"/>
@@ -9549,7 +10541,15 @@
         <w:jc w:val="both"/>
       </w:pPr>
       <w:r>
-        <w:t xml:space="preserve">In this tickets number in Music concert test case, there is a several range of ticket numbers mentioned above and we can see the same in the below figure Fig.4.1(Output of Ticket Number for Music Show) which is the snapshot of output of encoded </w:t>
+        <w:t xml:space="preserve">In this tickets number in Music concert test case, there is a several range of ticket numbers mentioned </w:t>
+      </w:r>
+      <w:proofErr w:type="gramStart"/>
+      <w:r>
+        <w:t>above</w:t>
+      </w:r>
+      <w:proofErr w:type="gramEnd"/>
+      <w:r>
+        <w:t xml:space="preserve"> and we can see the same in the below figure Fig.4.1(Output of Ticket Number for Music Show) which is the snapshot of output of encoded </w:t>
       </w:r>
       <w:r>
         <w:t>Ticket Number for Music Show</w:t>
@@ -9591,7 +10591,7 @@
                     <pic:cNvPicPr/>
                   </pic:nvPicPr>
                   <pic:blipFill>
-                    <a:blip r:embed="rId20">
+                    <a:blip r:embed="rId21">
                       <a:extLst>
                         <a:ext uri="{28A0092B-C50C-407E-A947-70E740481C1C}">
                           <a14:useLocalDpi xmlns:a14="http://schemas.microsoft.com/office/drawing/2010/main" val="0"/>
@@ -9913,9 +10913,11 @@
         </w:rPr>
         <w:t xml:space="preserve"> </w:t>
       </w:r>
+      <w:proofErr w:type="spellStart"/>
       <w:r>
         <w:t>MinVal</w:t>
       </w:r>
+      <w:proofErr w:type="spellEnd"/>
       <w:r>
         <w:rPr>
           <w:spacing w:val="-1"/>
@@ -9940,9 +10942,11 @@
         </w:rPr>
         <w:t xml:space="preserve"> </w:t>
       </w:r>
+      <w:proofErr w:type="spellStart"/>
       <w:r>
         <w:t>MaxVal</w:t>
       </w:r>
+      <w:proofErr w:type="spellEnd"/>
       <w:r>
         <w:rPr>
           <w:spacing w:val="-1"/>
@@ -9981,7 +10985,35 @@
         <w:rPr>
           <w:sz w:val="20"/>
         </w:rPr>
-        <w:t>Computing the Range = MaxVal – MinVal which</w:t>
+        <w:t xml:space="preserve">Computing the Range = </w:t>
+      </w:r>
+      <w:proofErr w:type="spellStart"/>
+      <w:r>
+        <w:rPr>
+          <w:sz w:val="20"/>
+        </w:rPr>
+        <w:t>MaxVal</w:t>
+      </w:r>
+      <w:proofErr w:type="spellEnd"/>
+      <w:r>
+        <w:rPr>
+          <w:sz w:val="20"/>
+        </w:rPr>
+        <w:t xml:space="preserve"> – </w:t>
+      </w:r>
+      <w:proofErr w:type="spellStart"/>
+      <w:r>
+        <w:rPr>
+          <w:sz w:val="20"/>
+        </w:rPr>
+        <w:t>MinVal</w:t>
+      </w:r>
+      <w:proofErr w:type="spellEnd"/>
+      <w:r>
+        <w:rPr>
+          <w:sz w:val="20"/>
+        </w:rPr>
+        <w:t xml:space="preserve"> which</w:t>
       </w:r>
       <w:r>
         <w:rPr>
@@ -10356,7 +11388,7 @@
                     <pic:cNvPicPr/>
                   </pic:nvPicPr>
                   <pic:blipFill>
-                    <a:blip r:embed="rId18">
+                    <a:blip r:embed="rId19">
                       <a:extLst>
                         <a:ext uri="{28A0092B-C50C-407E-A947-70E740481C1C}">
                           <a14:useLocalDpi xmlns:a14="http://schemas.microsoft.com/office/drawing/2010/main" val="0"/>
@@ -10655,7 +11687,7 @@
                     <pic:cNvPicPr/>
                   </pic:nvPicPr>
                   <pic:blipFill>
-                    <a:blip r:embed="rId19">
+                    <a:blip r:embed="rId20">
                       <a:extLst>
                         <a:ext uri="{28A0092B-C50C-407E-A947-70E740481C1C}">
                           <a14:useLocalDpi xmlns:a14="http://schemas.microsoft.com/office/drawing/2010/main" val="0"/>
@@ -10868,7 +11900,7 @@
                     <pic:cNvPicPr/>
                   </pic:nvPicPr>
                   <pic:blipFill>
-                    <a:blip r:embed="rId20">
+                    <a:blip r:embed="rId21">
                       <a:extLst>
                         <a:ext uri="{28A0092B-C50C-407E-A947-70E740481C1C}">
                           <a14:useLocalDpi xmlns:a14="http://schemas.microsoft.com/office/drawing/2010/main" val="0"/>
@@ -11116,7 +12148,15 @@
         <w:jc w:val="both"/>
       </w:pPr>
       <w:r>
-        <w:t>At 30 Celsius, it's starting to get hot and you'll want to wear lightweight, breathable clothing. This is a typical temperature for summer days in many parts of the world.</w:t>
+        <w:t xml:space="preserve">At 30 Celsius, it's starting to get </w:t>
+      </w:r>
+      <w:proofErr w:type="gramStart"/>
+      <w:r>
+        <w:t>hot</w:t>
+      </w:r>
+      <w:proofErr w:type="gramEnd"/>
+      <w:r>
+        <w:t xml:space="preserve"> and you'll want to wear lightweight, breathable clothing. This is a typical temperature for summer days in many parts of the world.</w:t>
       </w:r>
       <w:r>
         <w:t xml:space="preserve"> </w:t>
@@ -11137,7 +12177,11 @@
         <w:t xml:space="preserve">At 50 Celsius, it's extremely hot and dangerous. </w:t>
       </w:r>
       <w:r>
-        <w:t>Heatstroke and dehydration are real risks at this temperature.</w:t>
+        <w:t xml:space="preserve">Heatstroke </w:t>
+      </w:r>
+      <w:r>
+        <w:lastRenderedPageBreak/>
+        <w:t>and dehydration are real risks at this temperature.</w:t>
       </w:r>
     </w:p>
     <w:p>
@@ -11241,9 +12285,11 @@
         </w:rPr>
         <w:t xml:space="preserve"> </w:t>
       </w:r>
+      <w:proofErr w:type="spellStart"/>
       <w:r>
         <w:t>MinVal</w:t>
       </w:r>
+      <w:proofErr w:type="spellEnd"/>
       <w:r>
         <w:rPr>
           <w:spacing w:val="-1"/>
@@ -11274,9 +12320,11 @@
         </w:rPr>
         <w:t xml:space="preserve"> </w:t>
       </w:r>
+      <w:proofErr w:type="spellStart"/>
       <w:r>
         <w:t>MaxVal</w:t>
       </w:r>
+      <w:proofErr w:type="spellEnd"/>
       <w:r>
         <w:rPr>
           <w:spacing w:val="-1"/>
@@ -11324,7 +12372,35 @@
         <w:rPr>
           <w:sz w:val="20"/>
         </w:rPr>
-        <w:t>Computing the Range = MaxVal – MinVal which</w:t>
+        <w:t xml:space="preserve">Computing the Range = </w:t>
+      </w:r>
+      <w:proofErr w:type="spellStart"/>
+      <w:r>
+        <w:rPr>
+          <w:sz w:val="20"/>
+        </w:rPr>
+        <w:t>MaxVal</w:t>
+      </w:r>
+      <w:proofErr w:type="spellEnd"/>
+      <w:r>
+        <w:rPr>
+          <w:sz w:val="20"/>
+        </w:rPr>
+        <w:t xml:space="preserve"> – </w:t>
+      </w:r>
+      <w:proofErr w:type="spellStart"/>
+      <w:r>
+        <w:rPr>
+          <w:sz w:val="20"/>
+        </w:rPr>
+        <w:t>MinVal</w:t>
+      </w:r>
+      <w:proofErr w:type="spellEnd"/>
+      <w:r>
+        <w:rPr>
+          <w:sz w:val="20"/>
+        </w:rPr>
+        <w:t xml:space="preserve"> which</w:t>
       </w:r>
       <w:r>
         <w:rPr>
@@ -11699,7 +12775,7 @@
                     <pic:cNvPicPr/>
                   </pic:nvPicPr>
                   <pic:blipFill>
-                    <a:blip r:embed="rId21">
+                    <a:blip r:embed="rId22">
                       <a:extLst>
                         <a:ext uri="{28A0092B-C50C-407E-A947-70E740481C1C}">
                           <a14:useLocalDpi xmlns:a14="http://schemas.microsoft.com/office/drawing/2010/main" val="0"/>
@@ -11834,7 +12910,21 @@
         <w:rPr>
           <w:sz w:val="20"/>
         </w:rPr>
-        <w:t>example N=6 and W=3 then it does not match</w:t>
+        <w:t>example N=6 and W=</w:t>
+      </w:r>
+      <w:proofErr w:type="gramStart"/>
+      <w:r>
+        <w:rPr>
+          <w:sz w:val="20"/>
+        </w:rPr>
+        <w:t>3</w:t>
+      </w:r>
+      <w:proofErr w:type="gramEnd"/>
+      <w:r>
+        <w:rPr>
+          <w:sz w:val="20"/>
+        </w:rPr>
+        <w:t xml:space="preserve"> then it does not match</w:t>
       </w:r>
       <w:r>
         <w:rPr>
@@ -11941,7 +13031,7 @@
                     <pic:cNvPicPr/>
                   </pic:nvPicPr>
                   <pic:blipFill>
-                    <a:blip r:embed="rId22">
+                    <a:blip r:embed="rId23">
                       <a:extLst>
                         <a:ext uri="{28A0092B-C50C-407E-A947-70E740481C1C}">
                           <a14:useLocalDpi xmlns:a14="http://schemas.microsoft.com/office/drawing/2010/main" val="0"/>
@@ -12126,19 +13216,15 @@
         <w:t>case.</w:t>
       </w:r>
     </w:p>
-    <w:p>
-      <w:pPr>
-        <w:pStyle w:val="BodyText"/>
-        <w:ind w:left="262" w:right="418"/>
-        <w:jc w:val="both"/>
-      </w:pPr>
+    <w:p/>
+    <w:p>
       <w:r>
         <w:rPr>
           <w:noProof/>
         </w:rPr>
         <w:drawing>
-          <wp:inline distT="0" distB="0" distL="0" distR="0" wp14:anchorId="3749DAD4" wp14:editId="275CC5C4">
-            <wp:extent cx="2562225" cy="2181225"/>
+          <wp:inline distT="0" distB="0" distL="0" distR="0" wp14:anchorId="68505F09" wp14:editId="72880AB6">
+            <wp:extent cx="2295525" cy="1954183"/>
             <wp:effectExtent l="0" t="0" r="0" b="0"/>
             <wp:docPr id="5" name="Picture 5"/>
             <wp:cNvGraphicFramePr>
@@ -12152,7 +13238,7 @@
                     <pic:cNvPicPr/>
                   </pic:nvPicPr>
                   <pic:blipFill>
-                    <a:blip r:embed="rId23">
+                    <a:blip r:embed="rId24" cstate="print">
                       <a:extLst>
                         <a:ext uri="{28A0092B-C50C-407E-A947-70E740481C1C}">
                           <a14:useLocalDpi xmlns:a14="http://schemas.microsoft.com/office/drawing/2010/main" val="0"/>
@@ -12166,7 +13252,7 @@
                   <pic:spPr>
                     <a:xfrm>
                       <a:off x="0" y="0"/>
-                      <a:ext cx="2562225" cy="2181225"/>
+                      <a:ext cx="2306108" cy="1963192"/>
                     </a:xfrm>
                     <a:prstGeom prst="rect">
                       <a:avLst/>
@@ -12244,6 +13330,318 @@
           <w:rFonts w:asciiTheme="majorBidi" w:hAnsiTheme="majorBidi" w:cstheme="majorBidi"/>
           <w:sz w:val="19"/>
         </w:rPr>
+      </w:pPr>
+    </w:p>
+    <w:p>
+      <w:pPr>
+        <w:pStyle w:val="Heading2"/>
+        <w:numPr>
+          <w:ilvl w:val="0"/>
+          <w:numId w:val="38"/>
+        </w:numPr>
+        <w:rPr>
+          <w:rFonts w:ascii="Times New Roman" w:hAnsi="Times New Roman" w:cs="Times New Roman"/>
+          <w:i/>
+          <w:iCs/>
+          <w:color w:val="auto"/>
+          <w:sz w:val="20"/>
+          <w:szCs w:val="20"/>
+        </w:rPr>
+      </w:pPr>
+      <w:r>
+        <w:rPr>
+          <w:rFonts w:ascii="Times New Roman" w:hAnsi="Times New Roman" w:cs="Times New Roman"/>
+          <w:i/>
+          <w:iCs/>
+          <w:color w:val="auto"/>
+          <w:sz w:val="20"/>
+          <w:szCs w:val="20"/>
+        </w:rPr>
+        <w:t>Test</w:t>
+      </w:r>
+      <w:r>
+        <w:rPr>
+          <w:rFonts w:ascii="Times New Roman" w:hAnsi="Times New Roman" w:cs="Times New Roman"/>
+          <w:i/>
+          <w:iCs/>
+          <w:color w:val="auto"/>
+          <w:spacing w:val="1"/>
+          <w:sz w:val="20"/>
+          <w:szCs w:val="20"/>
+        </w:rPr>
+        <w:t xml:space="preserve"> </w:t>
+      </w:r>
+      <w:r>
+        <w:rPr>
+          <w:rFonts w:ascii="Times New Roman" w:hAnsi="Times New Roman" w:cs="Times New Roman"/>
+          <w:i/>
+          <w:iCs/>
+          <w:color w:val="auto"/>
+          <w:sz w:val="20"/>
+          <w:szCs w:val="20"/>
+        </w:rPr>
+        <w:t>Case</w:t>
+      </w:r>
+      <w:r>
+        <w:rPr>
+          <w:rFonts w:ascii="Times New Roman" w:hAnsi="Times New Roman" w:cs="Times New Roman"/>
+          <w:i/>
+          <w:iCs/>
+          <w:color w:val="auto"/>
+          <w:sz w:val="20"/>
+          <w:szCs w:val="20"/>
+        </w:rPr>
+        <w:t xml:space="preserve"> VI</w:t>
+      </w:r>
+      <w:r>
+        <w:rPr>
+          <w:rFonts w:ascii="Times New Roman" w:hAnsi="Times New Roman" w:cs="Times New Roman"/>
+          <w:i/>
+          <w:iCs/>
+          <w:color w:val="auto"/>
+          <w:sz w:val="20"/>
+          <w:szCs w:val="20"/>
+        </w:rPr>
+        <w:t>:</w:t>
+      </w:r>
+      <w:r>
+        <w:rPr>
+          <w:rFonts w:ascii="Times New Roman" w:hAnsi="Times New Roman" w:cs="Times New Roman"/>
+          <w:i/>
+          <w:iCs/>
+          <w:color w:val="auto"/>
+          <w:sz w:val="20"/>
+          <w:szCs w:val="20"/>
+        </w:rPr>
+        <w:t xml:space="preserve"> </w:t>
+      </w:r>
+      <w:r>
+        <w:rPr>
+          <w:rFonts w:ascii="Times New Roman" w:hAnsi="Times New Roman" w:cs="Times New Roman"/>
+          <w:i/>
+          <w:iCs/>
+          <w:color w:val="auto"/>
+          <w:sz w:val="20"/>
+          <w:szCs w:val="20"/>
+        </w:rPr>
+        <w:t>Basic Unit Test</w:t>
+      </w:r>
+    </w:p>
+    <w:p>
+      <w:pPr>
+        <w:pStyle w:val="BodyText"/>
+        <w:spacing w:before="10"/>
+      </w:pPr>
+    </w:p>
+    <w:p>
+      <w:pPr>
+        <w:pStyle w:val="BodyText"/>
+        <w:spacing w:before="10"/>
+        <w:jc w:val="both"/>
+        <w:rPr>
+          <w:rFonts w:asciiTheme="majorBidi" w:hAnsiTheme="majorBidi" w:cstheme="majorBidi"/>
+        </w:rPr>
+      </w:pPr>
+      <w:r>
+        <w:rPr>
+          <w:rFonts w:asciiTheme="majorBidi" w:hAnsiTheme="majorBidi" w:cstheme="majorBidi"/>
+        </w:rPr>
+        <w:t xml:space="preserve">This </w:t>
+      </w:r>
+      <w:r>
+        <w:rPr>
+          <w:rFonts w:asciiTheme="majorBidi" w:hAnsiTheme="majorBidi" w:cstheme="majorBidi"/>
+        </w:rPr>
+        <w:t xml:space="preserve">is </w:t>
+      </w:r>
+      <w:r>
+        <w:rPr>
+          <w:rFonts w:asciiTheme="majorBidi" w:hAnsiTheme="majorBidi" w:cstheme="majorBidi"/>
+        </w:rPr>
+        <w:t>a</w:t>
+      </w:r>
+      <w:r>
+        <w:rPr>
+          <w:rFonts w:asciiTheme="majorBidi" w:hAnsiTheme="majorBidi" w:cstheme="majorBidi"/>
+        </w:rPr>
+        <w:t xml:space="preserve"> basic unit</w:t>
+      </w:r>
+      <w:r>
+        <w:rPr>
+          <w:rFonts w:asciiTheme="majorBidi" w:hAnsiTheme="majorBidi" w:cstheme="majorBidi"/>
+        </w:rPr>
+        <w:t xml:space="preserve"> test method for a Scalar Encoder with Buckets</w:t>
+      </w:r>
+      <w:r>
+        <w:rPr>
+          <w:rFonts w:asciiTheme="majorBidi" w:hAnsiTheme="majorBidi" w:cstheme="majorBidi"/>
+        </w:rPr>
+        <w:t xml:space="preserve"> for non-periodic SDR</w:t>
+      </w:r>
+      <w:r>
+        <w:rPr>
+          <w:rFonts w:asciiTheme="majorBidi" w:hAnsiTheme="majorBidi" w:cstheme="majorBidi"/>
+        </w:rPr>
+        <w:t>. Th</w:t>
+      </w:r>
+      <w:r>
+        <w:rPr>
+          <w:rFonts w:asciiTheme="majorBidi" w:hAnsiTheme="majorBidi" w:cstheme="majorBidi"/>
+        </w:rPr>
+        <w:t>is</w:t>
+      </w:r>
+      <w:r>
+        <w:rPr>
+          <w:rFonts w:asciiTheme="majorBidi" w:hAnsiTheme="majorBidi" w:cstheme="majorBidi"/>
+        </w:rPr>
+        <w:t xml:space="preserve"> test encodes the first twenty numeric values from 0 to 20 using the Scalar Encoder with Buckets and provides the unit test with the encoded form and the corresponding bucket number. </w:t>
+      </w:r>
+    </w:p>
+    <w:p>
+      <w:pPr>
+        <w:pStyle w:val="BodyText"/>
+        <w:spacing w:before="10"/>
+        <w:jc w:val="both"/>
+        <w:rPr>
+          <w:rFonts w:asciiTheme="majorBidi" w:hAnsiTheme="majorBidi" w:cstheme="majorBidi"/>
+        </w:rPr>
+      </w:pPr>
+    </w:p>
+    <w:p>
+      <w:pPr>
+        <w:pStyle w:val="BodyText"/>
+        <w:spacing w:before="10"/>
+        <w:jc w:val="both"/>
+        <w:rPr>
+          <w:rFonts w:asciiTheme="majorBidi" w:hAnsiTheme="majorBidi" w:cstheme="majorBidi"/>
+        </w:rPr>
+      </w:pPr>
+      <w:r>
+        <w:rPr>
+          <w:rFonts w:asciiTheme="majorBidi" w:hAnsiTheme="majorBidi" w:cstheme="majorBidi"/>
+        </w:rPr>
+        <w:t xml:space="preserve">The data is provided in the form of </w:t>
+      </w:r>
+      <w:proofErr w:type="spellStart"/>
+      <w:r>
+        <w:rPr>
+          <w:rFonts w:asciiTheme="majorBidi" w:hAnsiTheme="majorBidi" w:cstheme="majorBidi"/>
+        </w:rPr>
+        <w:t>DataRows</w:t>
+      </w:r>
+      <w:proofErr w:type="spellEnd"/>
+      <w:r>
+        <w:rPr>
+          <w:rFonts w:asciiTheme="majorBidi" w:hAnsiTheme="majorBidi" w:cstheme="majorBidi"/>
+        </w:rPr>
+        <w:t xml:space="preserve">, where each </w:t>
+      </w:r>
+      <w:proofErr w:type="spellStart"/>
+      <w:r>
+        <w:rPr>
+          <w:rFonts w:asciiTheme="majorBidi" w:hAnsiTheme="majorBidi" w:cstheme="majorBidi"/>
+        </w:rPr>
+        <w:t>DataRow</w:t>
+      </w:r>
+      <w:proofErr w:type="spellEnd"/>
+      <w:r>
+        <w:rPr>
+          <w:rFonts w:asciiTheme="majorBidi" w:hAnsiTheme="majorBidi" w:cstheme="majorBidi"/>
+        </w:rPr>
+        <w:t xml:space="preserve"> contains an input value, its expected encoded form, and its expected bucket number. The test checks if the encoded form and the bucket number produced by the encoder for each input value matches the expected values.</w:t>
+      </w:r>
+    </w:p>
+    <w:p>
+      <w:pPr>
+        <w:pStyle w:val="BodyText"/>
+        <w:spacing w:before="10"/>
+        <w:jc w:val="both"/>
+        <w:rPr>
+          <w:rFonts w:asciiTheme="majorBidi" w:hAnsiTheme="majorBidi" w:cstheme="majorBidi"/>
+        </w:rPr>
+      </w:pPr>
+    </w:p>
+    <w:p>
+      <w:pPr>
+        <w:pStyle w:val="BodyText"/>
+        <w:spacing w:before="10"/>
+        <w:jc w:val="both"/>
+        <w:rPr>
+          <w:rFonts w:asciiTheme="majorBidi" w:hAnsiTheme="majorBidi" w:cstheme="majorBidi"/>
+        </w:rPr>
+      </w:pPr>
+      <w:r>
+        <w:rPr>
+          <w:rFonts w:asciiTheme="majorBidi" w:hAnsiTheme="majorBidi" w:cstheme="majorBidi"/>
+        </w:rPr>
+        <w:t>The encoding formula used by the Scalar Encoder with Buckets is also explained in the summary section of the test method</w:t>
+      </w:r>
+      <w:r>
+        <w:rPr>
+          <w:rFonts w:asciiTheme="majorBidi" w:hAnsiTheme="majorBidi" w:cstheme="majorBidi"/>
+        </w:rPr>
+        <w:t xml:space="preserve">. Below is the description of one of the </w:t>
+      </w:r>
+      <w:proofErr w:type="spellStart"/>
+      <w:r>
+        <w:rPr>
+          <w:rFonts w:asciiTheme="majorBidi" w:hAnsiTheme="majorBidi" w:cstheme="majorBidi"/>
+        </w:rPr>
+        <w:t>DataRow</w:t>
+      </w:r>
+      <w:proofErr w:type="spellEnd"/>
+      <w:r>
+        <w:rPr>
+          <w:rFonts w:asciiTheme="majorBidi" w:hAnsiTheme="majorBidi" w:cstheme="majorBidi"/>
+        </w:rPr>
+        <w:t xml:space="preserve"> used in this unit test.</w:t>
+      </w:r>
+    </w:p>
+    <w:p>
+      <w:pPr>
+        <w:pStyle w:val="BodyText"/>
+        <w:numPr>
+          <w:ilvl w:val="0"/>
+          <w:numId w:val="47"/>
+        </w:numPr>
+        <w:spacing w:before="10"/>
+        <w:jc w:val="both"/>
+        <w:rPr>
+          <w:rFonts w:asciiTheme="majorBidi" w:hAnsiTheme="majorBidi" w:cstheme="majorBidi"/>
+        </w:rPr>
+      </w:pPr>
+    </w:p>
+    <w:p>
+      <w:pPr>
+        <w:pStyle w:val="BodyText"/>
+        <w:spacing w:before="10"/>
+        <w:jc w:val="both"/>
+        <w:rPr>
+          <w:rFonts w:asciiTheme="majorBidi" w:hAnsiTheme="majorBidi" w:cstheme="majorBidi"/>
+        </w:rPr>
+      </w:pPr>
+    </w:p>
+    <w:p>
+      <w:pPr>
+        <w:pStyle w:val="BodyText"/>
+        <w:spacing w:before="10"/>
+        <w:jc w:val="both"/>
+        <w:rPr>
+          <w:rFonts w:asciiTheme="majorBidi" w:hAnsiTheme="majorBidi" w:cstheme="majorBidi"/>
+        </w:rPr>
+      </w:pPr>
+    </w:p>
+    <w:p>
+      <w:pPr>
+        <w:pStyle w:val="BodyText"/>
+        <w:rPr>
+          <w:rFonts w:asciiTheme="majorBidi" w:hAnsiTheme="majorBidi" w:cstheme="majorBidi"/>
+        </w:rPr>
+      </w:pPr>
+    </w:p>
+    <w:p>
+      <w:pPr>
+        <w:pStyle w:val="BodyText"/>
         <w:sectPr>
           <w:type w:val="continuous"/>
           <w:pgSz w:w="11910" w:h="16840"/>
@@ -12287,7 +13685,7 @@
       </w:pPr>
     </w:p>
     <w:sectPr>
-      <w:footerReference w:type="default" r:id="rId24"/>
+      <w:footerReference w:type="default" r:id="rId25"/>
       <w:pgSz w:w="11910" w:h="16840"/>
       <w:pgMar w:top="980" w:right="480" w:bottom="1240" w:left="1000" w:header="0" w:footer="1051" w:gutter="0"/>
       <w:cols w:space="720"/>
@@ -14856,6 +16254,95 @@
     </w:lvl>
   </w:abstractNum>
   <w:abstractNum w:abstractNumId="22" w15:restartNumberingAfterBreak="0">
+    <w:nsid w:val="435C704E"/>
+    <w:multiLevelType w:val="hybridMultilevel"/>
+    <w:tmpl w:val="66CAC74C"/>
+    <w:lvl w:ilvl="0" w:tplc="FFFFFFFF">
+      <w:start w:val="2"/>
+      <w:numFmt w:val="upperLetter"/>
+      <w:lvlText w:val="%1."/>
+      <w:lvlJc w:val="left"/>
+      <w:pPr>
+        <w:ind w:left="720" w:hanging="360"/>
+      </w:pPr>
+      <w:rPr>
+        <w:rFonts w:hint="default"/>
+      </w:rPr>
+    </w:lvl>
+    <w:lvl w:ilvl="1" w:tplc="FFFFFFFF" w:tentative="1">
+      <w:start w:val="1"/>
+      <w:numFmt w:val="lowerLetter"/>
+      <w:lvlText w:val="%2."/>
+      <w:lvlJc w:val="left"/>
+      <w:pPr>
+        <w:ind w:left="1440" w:hanging="360"/>
+      </w:pPr>
+    </w:lvl>
+    <w:lvl w:ilvl="2" w:tplc="FFFFFFFF" w:tentative="1">
+      <w:start w:val="1"/>
+      <w:numFmt w:val="lowerRoman"/>
+      <w:lvlText w:val="%3."/>
+      <w:lvlJc w:val="right"/>
+      <w:pPr>
+        <w:ind w:left="2160" w:hanging="180"/>
+      </w:pPr>
+    </w:lvl>
+    <w:lvl w:ilvl="3" w:tplc="FFFFFFFF" w:tentative="1">
+      <w:start w:val="1"/>
+      <w:numFmt w:val="decimal"/>
+      <w:lvlText w:val="%4."/>
+      <w:lvlJc w:val="left"/>
+      <w:pPr>
+        <w:ind w:left="2880" w:hanging="360"/>
+      </w:pPr>
+    </w:lvl>
+    <w:lvl w:ilvl="4" w:tplc="FFFFFFFF" w:tentative="1">
+      <w:start w:val="1"/>
+      <w:numFmt w:val="lowerLetter"/>
+      <w:lvlText w:val="%5."/>
+      <w:lvlJc w:val="left"/>
+      <w:pPr>
+        <w:ind w:left="3600" w:hanging="360"/>
+      </w:pPr>
+    </w:lvl>
+    <w:lvl w:ilvl="5" w:tplc="FFFFFFFF" w:tentative="1">
+      <w:start w:val="1"/>
+      <w:numFmt w:val="lowerRoman"/>
+      <w:lvlText w:val="%6."/>
+      <w:lvlJc w:val="right"/>
+      <w:pPr>
+        <w:ind w:left="4320" w:hanging="180"/>
+      </w:pPr>
+    </w:lvl>
+    <w:lvl w:ilvl="6" w:tplc="FFFFFFFF" w:tentative="1">
+      <w:start w:val="1"/>
+      <w:numFmt w:val="decimal"/>
+      <w:lvlText w:val="%7."/>
+      <w:lvlJc w:val="left"/>
+      <w:pPr>
+        <w:ind w:left="5040" w:hanging="360"/>
+      </w:pPr>
+    </w:lvl>
+    <w:lvl w:ilvl="7" w:tplc="FFFFFFFF" w:tentative="1">
+      <w:start w:val="1"/>
+      <w:numFmt w:val="lowerLetter"/>
+      <w:lvlText w:val="%8."/>
+      <w:lvlJc w:val="left"/>
+      <w:pPr>
+        <w:ind w:left="5760" w:hanging="360"/>
+      </w:pPr>
+    </w:lvl>
+    <w:lvl w:ilvl="8" w:tplc="FFFFFFFF" w:tentative="1">
+      <w:start w:val="1"/>
+      <w:numFmt w:val="lowerRoman"/>
+      <w:lvlText w:val="%9."/>
+      <w:lvlJc w:val="right"/>
+      <w:pPr>
+        <w:ind w:left="6480" w:hanging="180"/>
+      </w:pPr>
+    </w:lvl>
+  </w:abstractNum>
+  <w:abstractNum w:abstractNumId="23" w15:restartNumberingAfterBreak="0">
     <w:nsid w:val="441B7873"/>
     <w:multiLevelType w:val="hybridMultilevel"/>
     <w:tmpl w:val="03B22466"/>
@@ -14976,7 +16463,7 @@
       </w:rPr>
     </w:lvl>
   </w:abstractNum>
-  <w:abstractNum w:abstractNumId="23" w15:restartNumberingAfterBreak="0">
+  <w:abstractNum w:abstractNumId="24" w15:restartNumberingAfterBreak="0">
     <w:nsid w:val="44D97582"/>
     <w:multiLevelType w:val="hybridMultilevel"/>
     <w:tmpl w:val="8E609594"/>
@@ -15065,7 +16552,185 @@
       </w:pPr>
     </w:lvl>
   </w:abstractNum>
-  <w:abstractNum w:abstractNumId="24" w15:restartNumberingAfterBreak="0">
+  <w:abstractNum w:abstractNumId="25" w15:restartNumberingAfterBreak="0">
+    <w:nsid w:val="46F9045E"/>
+    <w:multiLevelType w:val="hybridMultilevel"/>
+    <w:tmpl w:val="A0160784"/>
+    <w:lvl w:ilvl="0" w:tplc="20000011">
+      <w:start w:val="1"/>
+      <w:numFmt w:val="decimal"/>
+      <w:lvlText w:val="%1)"/>
+      <w:lvlJc w:val="left"/>
+      <w:pPr>
+        <w:ind w:left="720" w:hanging="360"/>
+      </w:pPr>
+      <w:rPr>
+        <w:rFonts w:hint="default"/>
+      </w:rPr>
+    </w:lvl>
+    <w:lvl w:ilvl="1" w:tplc="20000019" w:tentative="1">
+      <w:start w:val="1"/>
+      <w:numFmt w:val="lowerLetter"/>
+      <w:lvlText w:val="%2."/>
+      <w:lvlJc w:val="left"/>
+      <w:pPr>
+        <w:ind w:left="1440" w:hanging="360"/>
+      </w:pPr>
+    </w:lvl>
+    <w:lvl w:ilvl="2" w:tplc="2000001B" w:tentative="1">
+      <w:start w:val="1"/>
+      <w:numFmt w:val="lowerRoman"/>
+      <w:lvlText w:val="%3."/>
+      <w:lvlJc w:val="right"/>
+      <w:pPr>
+        <w:ind w:left="2160" w:hanging="180"/>
+      </w:pPr>
+    </w:lvl>
+    <w:lvl w:ilvl="3" w:tplc="2000000F" w:tentative="1">
+      <w:start w:val="1"/>
+      <w:numFmt w:val="decimal"/>
+      <w:lvlText w:val="%4."/>
+      <w:lvlJc w:val="left"/>
+      <w:pPr>
+        <w:ind w:left="2880" w:hanging="360"/>
+      </w:pPr>
+    </w:lvl>
+    <w:lvl w:ilvl="4" w:tplc="20000019" w:tentative="1">
+      <w:start w:val="1"/>
+      <w:numFmt w:val="lowerLetter"/>
+      <w:lvlText w:val="%5."/>
+      <w:lvlJc w:val="left"/>
+      <w:pPr>
+        <w:ind w:left="3600" w:hanging="360"/>
+      </w:pPr>
+    </w:lvl>
+    <w:lvl w:ilvl="5" w:tplc="2000001B" w:tentative="1">
+      <w:start w:val="1"/>
+      <w:numFmt w:val="lowerRoman"/>
+      <w:lvlText w:val="%6."/>
+      <w:lvlJc w:val="right"/>
+      <w:pPr>
+        <w:ind w:left="4320" w:hanging="180"/>
+      </w:pPr>
+    </w:lvl>
+    <w:lvl w:ilvl="6" w:tplc="2000000F" w:tentative="1">
+      <w:start w:val="1"/>
+      <w:numFmt w:val="decimal"/>
+      <w:lvlText w:val="%7."/>
+      <w:lvlJc w:val="left"/>
+      <w:pPr>
+        <w:ind w:left="5040" w:hanging="360"/>
+      </w:pPr>
+    </w:lvl>
+    <w:lvl w:ilvl="7" w:tplc="20000019" w:tentative="1">
+      <w:start w:val="1"/>
+      <w:numFmt w:val="lowerLetter"/>
+      <w:lvlText w:val="%8."/>
+      <w:lvlJc w:val="left"/>
+      <w:pPr>
+        <w:ind w:left="5760" w:hanging="360"/>
+      </w:pPr>
+    </w:lvl>
+    <w:lvl w:ilvl="8" w:tplc="2000001B" w:tentative="1">
+      <w:start w:val="1"/>
+      <w:numFmt w:val="lowerRoman"/>
+      <w:lvlText w:val="%9."/>
+      <w:lvlJc w:val="right"/>
+      <w:pPr>
+        <w:ind w:left="6480" w:hanging="180"/>
+      </w:pPr>
+    </w:lvl>
+  </w:abstractNum>
+  <w:abstractNum w:abstractNumId="26" w15:restartNumberingAfterBreak="0">
+    <w:nsid w:val="48151221"/>
+    <w:multiLevelType w:val="hybridMultilevel"/>
+    <w:tmpl w:val="72A0E798"/>
+    <w:lvl w:ilvl="0" w:tplc="88B89444">
+      <w:start w:val="1"/>
+      <w:numFmt w:val="lowerRoman"/>
+      <w:lvlText w:val="%1)"/>
+      <w:lvlJc w:val="left"/>
+      <w:pPr>
+        <w:ind w:left="1080" w:hanging="720"/>
+      </w:pPr>
+      <w:rPr>
+        <w:rFonts w:hint="default"/>
+      </w:rPr>
+    </w:lvl>
+    <w:lvl w:ilvl="1" w:tplc="20000019" w:tentative="1">
+      <w:start w:val="1"/>
+      <w:numFmt w:val="lowerLetter"/>
+      <w:lvlText w:val="%2."/>
+      <w:lvlJc w:val="left"/>
+      <w:pPr>
+        <w:ind w:left="1440" w:hanging="360"/>
+      </w:pPr>
+    </w:lvl>
+    <w:lvl w:ilvl="2" w:tplc="2000001B" w:tentative="1">
+      <w:start w:val="1"/>
+      <w:numFmt w:val="lowerRoman"/>
+      <w:lvlText w:val="%3."/>
+      <w:lvlJc w:val="right"/>
+      <w:pPr>
+        <w:ind w:left="2160" w:hanging="180"/>
+      </w:pPr>
+    </w:lvl>
+    <w:lvl w:ilvl="3" w:tplc="2000000F" w:tentative="1">
+      <w:start w:val="1"/>
+      <w:numFmt w:val="decimal"/>
+      <w:lvlText w:val="%4."/>
+      <w:lvlJc w:val="left"/>
+      <w:pPr>
+        <w:ind w:left="2880" w:hanging="360"/>
+      </w:pPr>
+    </w:lvl>
+    <w:lvl w:ilvl="4" w:tplc="20000019" w:tentative="1">
+      <w:start w:val="1"/>
+      <w:numFmt w:val="lowerLetter"/>
+      <w:lvlText w:val="%5."/>
+      <w:lvlJc w:val="left"/>
+      <w:pPr>
+        <w:ind w:left="3600" w:hanging="360"/>
+      </w:pPr>
+    </w:lvl>
+    <w:lvl w:ilvl="5" w:tplc="2000001B" w:tentative="1">
+      <w:start w:val="1"/>
+      <w:numFmt w:val="lowerRoman"/>
+      <w:lvlText w:val="%6."/>
+      <w:lvlJc w:val="right"/>
+      <w:pPr>
+        <w:ind w:left="4320" w:hanging="180"/>
+      </w:pPr>
+    </w:lvl>
+    <w:lvl w:ilvl="6" w:tplc="2000000F" w:tentative="1">
+      <w:start w:val="1"/>
+      <w:numFmt w:val="decimal"/>
+      <w:lvlText w:val="%7."/>
+      <w:lvlJc w:val="left"/>
+      <w:pPr>
+        <w:ind w:left="5040" w:hanging="360"/>
+      </w:pPr>
+    </w:lvl>
+    <w:lvl w:ilvl="7" w:tplc="20000019" w:tentative="1">
+      <w:start w:val="1"/>
+      <w:numFmt w:val="lowerLetter"/>
+      <w:lvlText w:val="%8."/>
+      <w:lvlJc w:val="left"/>
+      <w:pPr>
+        <w:ind w:left="5760" w:hanging="360"/>
+      </w:pPr>
+    </w:lvl>
+    <w:lvl w:ilvl="8" w:tplc="2000001B" w:tentative="1">
+      <w:start w:val="1"/>
+      <w:numFmt w:val="lowerRoman"/>
+      <w:lvlText w:val="%9."/>
+      <w:lvlJc w:val="right"/>
+      <w:pPr>
+        <w:ind w:left="6480" w:hanging="180"/>
+      </w:pPr>
+    </w:lvl>
+  </w:abstractNum>
+  <w:abstractNum w:abstractNumId="27" w15:restartNumberingAfterBreak="0">
     <w:nsid w:val="4B7226AD"/>
     <w:multiLevelType w:val="hybridMultilevel"/>
     <w:tmpl w:val="0600A524"/>
@@ -15154,7 +16819,7 @@
       </w:pPr>
     </w:lvl>
   </w:abstractNum>
-  <w:abstractNum w:abstractNumId="25" w15:restartNumberingAfterBreak="0">
+  <w:abstractNum w:abstractNumId="28" w15:restartNumberingAfterBreak="0">
     <w:nsid w:val="52345191"/>
     <w:multiLevelType w:val="hybridMultilevel"/>
     <w:tmpl w:val="E892AD7E"/>
@@ -15243,7 +16908,7 @@
       </w:pPr>
     </w:lvl>
   </w:abstractNum>
-  <w:abstractNum w:abstractNumId="26" w15:restartNumberingAfterBreak="0">
+  <w:abstractNum w:abstractNumId="29" w15:restartNumberingAfterBreak="0">
     <w:nsid w:val="55805BB9"/>
     <w:multiLevelType w:val="hybridMultilevel"/>
     <w:tmpl w:val="EC04D332"/>
@@ -15332,7 +16997,7 @@
       </w:pPr>
     </w:lvl>
   </w:abstractNum>
-  <w:abstractNum w:abstractNumId="27" w15:restartNumberingAfterBreak="0">
+  <w:abstractNum w:abstractNumId="30" w15:restartNumberingAfterBreak="0">
     <w:nsid w:val="56EB4EE8"/>
     <w:multiLevelType w:val="hybridMultilevel"/>
     <w:tmpl w:val="C772195E"/>
@@ -15421,7 +17086,7 @@
       </w:pPr>
     </w:lvl>
   </w:abstractNum>
-  <w:abstractNum w:abstractNumId="28" w15:restartNumberingAfterBreak="0">
+  <w:abstractNum w:abstractNumId="31" w15:restartNumberingAfterBreak="0">
     <w:nsid w:val="572D2841"/>
     <w:multiLevelType w:val="hybridMultilevel"/>
     <w:tmpl w:val="E9A06490"/>
@@ -15541,7 +17206,7 @@
       </w:rPr>
     </w:lvl>
   </w:abstractNum>
-  <w:abstractNum w:abstractNumId="29" w15:restartNumberingAfterBreak="0">
+  <w:abstractNum w:abstractNumId="32" w15:restartNumberingAfterBreak="0">
     <w:nsid w:val="594274D2"/>
     <w:multiLevelType w:val="hybridMultilevel"/>
     <w:tmpl w:val="F5346A04"/>
@@ -15658,7 +17323,7 @@
       </w:rPr>
     </w:lvl>
   </w:abstractNum>
-  <w:abstractNum w:abstractNumId="30" w15:restartNumberingAfterBreak="0">
+  <w:abstractNum w:abstractNumId="33" w15:restartNumberingAfterBreak="0">
     <w:nsid w:val="5BF1654B"/>
     <w:multiLevelType w:val="hybridMultilevel"/>
     <w:tmpl w:val="D4963868"/>
@@ -15747,7 +17412,7 @@
       </w:pPr>
     </w:lvl>
   </w:abstractNum>
-  <w:abstractNum w:abstractNumId="31" w15:restartNumberingAfterBreak="0">
+  <w:abstractNum w:abstractNumId="34" w15:restartNumberingAfterBreak="0">
     <w:nsid w:val="5DD74D8C"/>
     <w:multiLevelType w:val="hybridMultilevel"/>
     <w:tmpl w:val="9B2ECDD4"/>
@@ -15836,7 +17501,7 @@
       </w:pPr>
     </w:lvl>
   </w:abstractNum>
-  <w:abstractNum w:abstractNumId="32" w15:restartNumberingAfterBreak="0">
+  <w:abstractNum w:abstractNumId="35" w15:restartNumberingAfterBreak="0">
     <w:nsid w:val="5DDB62C7"/>
     <w:multiLevelType w:val="hybridMultilevel"/>
     <w:tmpl w:val="5742FBC4"/>
@@ -15954,7 +17619,7 @@
       </w:rPr>
     </w:lvl>
   </w:abstractNum>
-  <w:abstractNum w:abstractNumId="33" w15:restartNumberingAfterBreak="0">
+  <w:abstractNum w:abstractNumId="36" w15:restartNumberingAfterBreak="0">
     <w:nsid w:val="643A535C"/>
     <w:multiLevelType w:val="hybridMultilevel"/>
     <w:tmpl w:val="7D6ACC48"/>
@@ -16043,7 +17708,7 @@
       </w:pPr>
     </w:lvl>
   </w:abstractNum>
-  <w:abstractNum w:abstractNumId="34" w15:restartNumberingAfterBreak="0">
+  <w:abstractNum w:abstractNumId="37" w15:restartNumberingAfterBreak="0">
     <w:nsid w:val="66A21E56"/>
     <w:multiLevelType w:val="hybridMultilevel"/>
     <w:tmpl w:val="66CAC74C"/>
@@ -16132,7 +17797,7 @@
       </w:pPr>
     </w:lvl>
   </w:abstractNum>
-  <w:abstractNum w:abstractNumId="35" w15:restartNumberingAfterBreak="0">
+  <w:abstractNum w:abstractNumId="38" w15:restartNumberingAfterBreak="0">
     <w:nsid w:val="6D551A5E"/>
     <w:multiLevelType w:val="hybridMultilevel"/>
     <w:tmpl w:val="88EE94BA"/>
@@ -16221,7 +17886,7 @@
       </w:pPr>
     </w:lvl>
   </w:abstractNum>
-  <w:abstractNum w:abstractNumId="36" w15:restartNumberingAfterBreak="0">
+  <w:abstractNum w:abstractNumId="39" w15:restartNumberingAfterBreak="0">
     <w:nsid w:val="6DE47FD6"/>
     <w:multiLevelType w:val="hybridMultilevel"/>
     <w:tmpl w:val="244AA670"/>
@@ -16338,7 +18003,96 @@
       </w:rPr>
     </w:lvl>
   </w:abstractNum>
-  <w:abstractNum w:abstractNumId="37" w15:restartNumberingAfterBreak="0">
+  <w:abstractNum w:abstractNumId="40" w15:restartNumberingAfterBreak="0">
+    <w:nsid w:val="6E3A0299"/>
+    <w:multiLevelType w:val="hybridMultilevel"/>
+    <w:tmpl w:val="66CAC74C"/>
+    <w:lvl w:ilvl="0" w:tplc="FFFFFFFF">
+      <w:start w:val="2"/>
+      <w:numFmt w:val="upperLetter"/>
+      <w:lvlText w:val="%1."/>
+      <w:lvlJc w:val="left"/>
+      <w:pPr>
+        <w:ind w:left="720" w:hanging="360"/>
+      </w:pPr>
+      <w:rPr>
+        <w:rFonts w:hint="default"/>
+      </w:rPr>
+    </w:lvl>
+    <w:lvl w:ilvl="1" w:tplc="FFFFFFFF" w:tentative="1">
+      <w:start w:val="1"/>
+      <w:numFmt w:val="lowerLetter"/>
+      <w:lvlText w:val="%2."/>
+      <w:lvlJc w:val="left"/>
+      <w:pPr>
+        <w:ind w:left="1440" w:hanging="360"/>
+      </w:pPr>
+    </w:lvl>
+    <w:lvl w:ilvl="2" w:tplc="FFFFFFFF" w:tentative="1">
+      <w:start w:val="1"/>
+      <w:numFmt w:val="lowerRoman"/>
+      <w:lvlText w:val="%3."/>
+      <w:lvlJc w:val="right"/>
+      <w:pPr>
+        <w:ind w:left="2160" w:hanging="180"/>
+      </w:pPr>
+    </w:lvl>
+    <w:lvl w:ilvl="3" w:tplc="FFFFFFFF" w:tentative="1">
+      <w:start w:val="1"/>
+      <w:numFmt w:val="decimal"/>
+      <w:lvlText w:val="%4."/>
+      <w:lvlJc w:val="left"/>
+      <w:pPr>
+        <w:ind w:left="2880" w:hanging="360"/>
+      </w:pPr>
+    </w:lvl>
+    <w:lvl w:ilvl="4" w:tplc="FFFFFFFF" w:tentative="1">
+      <w:start w:val="1"/>
+      <w:numFmt w:val="lowerLetter"/>
+      <w:lvlText w:val="%5."/>
+      <w:lvlJc w:val="left"/>
+      <w:pPr>
+        <w:ind w:left="3600" w:hanging="360"/>
+      </w:pPr>
+    </w:lvl>
+    <w:lvl w:ilvl="5" w:tplc="FFFFFFFF" w:tentative="1">
+      <w:start w:val="1"/>
+      <w:numFmt w:val="lowerRoman"/>
+      <w:lvlText w:val="%6."/>
+      <w:lvlJc w:val="right"/>
+      <w:pPr>
+        <w:ind w:left="4320" w:hanging="180"/>
+      </w:pPr>
+    </w:lvl>
+    <w:lvl w:ilvl="6" w:tplc="FFFFFFFF" w:tentative="1">
+      <w:start w:val="1"/>
+      <w:numFmt w:val="decimal"/>
+      <w:lvlText w:val="%7."/>
+      <w:lvlJc w:val="left"/>
+      <w:pPr>
+        <w:ind w:left="5040" w:hanging="360"/>
+      </w:pPr>
+    </w:lvl>
+    <w:lvl w:ilvl="7" w:tplc="FFFFFFFF" w:tentative="1">
+      <w:start w:val="1"/>
+      <w:numFmt w:val="lowerLetter"/>
+      <w:lvlText w:val="%8."/>
+      <w:lvlJc w:val="left"/>
+      <w:pPr>
+        <w:ind w:left="5760" w:hanging="360"/>
+      </w:pPr>
+    </w:lvl>
+    <w:lvl w:ilvl="8" w:tplc="FFFFFFFF" w:tentative="1">
+      <w:start w:val="1"/>
+      <w:numFmt w:val="lowerRoman"/>
+      <w:lvlText w:val="%9."/>
+      <w:lvlJc w:val="right"/>
+      <w:pPr>
+        <w:ind w:left="6480" w:hanging="180"/>
+      </w:pPr>
+    </w:lvl>
+  </w:abstractNum>
+  <w:abstractNum w:abstractNumId="41" w15:restartNumberingAfterBreak="0">
     <w:nsid w:val="6FD45CD7"/>
     <w:multiLevelType w:val="hybridMultilevel"/>
     <w:tmpl w:val="2D44EE5E"/>
@@ -16427,7 +18181,7 @@
       </w:pPr>
     </w:lvl>
   </w:abstractNum>
-  <w:abstractNum w:abstractNumId="38" w15:restartNumberingAfterBreak="0">
+  <w:abstractNum w:abstractNumId="42" w15:restartNumberingAfterBreak="0">
     <w:nsid w:val="750E66C2"/>
     <w:multiLevelType w:val="hybridMultilevel"/>
     <w:tmpl w:val="F58807B4"/>
@@ -16544,7 +18298,7 @@
       </w:rPr>
     </w:lvl>
   </w:abstractNum>
-  <w:abstractNum w:abstractNumId="39" w15:restartNumberingAfterBreak="0">
+  <w:abstractNum w:abstractNumId="43" w15:restartNumberingAfterBreak="0">
     <w:nsid w:val="761546DB"/>
     <w:multiLevelType w:val="hybridMultilevel"/>
     <w:tmpl w:val="28384BCC"/>
@@ -16633,7 +18387,7 @@
       </w:pPr>
     </w:lvl>
   </w:abstractNum>
-  <w:abstractNum w:abstractNumId="40" w15:restartNumberingAfterBreak="0">
+  <w:abstractNum w:abstractNumId="44" w15:restartNumberingAfterBreak="0">
     <w:nsid w:val="79B032AF"/>
     <w:multiLevelType w:val="hybridMultilevel"/>
     <w:tmpl w:val="F0B04BB4"/>
@@ -16722,7 +18476,7 @@
       </w:pPr>
     </w:lvl>
   </w:abstractNum>
-  <w:abstractNum w:abstractNumId="41" w15:restartNumberingAfterBreak="0">
+  <w:abstractNum w:abstractNumId="45" w15:restartNumberingAfterBreak="0">
     <w:nsid w:val="79B2030B"/>
     <w:multiLevelType w:val="hybridMultilevel"/>
     <w:tmpl w:val="CD92F076"/>
@@ -16839,7 +18593,7 @@
       </w:rPr>
     </w:lvl>
   </w:abstractNum>
-  <w:abstractNum w:abstractNumId="42" w15:restartNumberingAfterBreak="0">
+  <w:abstractNum w:abstractNumId="46" w15:restartNumberingAfterBreak="0">
     <w:nsid w:val="7E6E1A29"/>
     <w:multiLevelType w:val="hybridMultilevel"/>
     <w:tmpl w:val="7176603E"/>
@@ -16929,13 +18683,13 @@
     </w:lvl>
   </w:abstractNum>
   <w:num w:numId="1" w16cid:durableId="2061854818">
-    <w:abstractNumId w:val="32"/>
+    <w:abstractNumId w:val="35"/>
   </w:num>
   <w:num w:numId="2" w16cid:durableId="2077705578">
     <w:abstractNumId w:val="12"/>
   </w:num>
   <w:num w:numId="3" w16cid:durableId="1095519302">
-    <w:abstractNumId w:val="38"/>
+    <w:abstractNumId w:val="42"/>
   </w:num>
   <w:num w:numId="4" w16cid:durableId="1168524875">
     <w:abstractNumId w:val="17"/>
@@ -16947,22 +18701,22 @@
     <w:abstractNumId w:val="20"/>
   </w:num>
   <w:num w:numId="7" w16cid:durableId="1966813962">
-    <w:abstractNumId w:val="41"/>
+    <w:abstractNumId w:val="45"/>
   </w:num>
   <w:num w:numId="8" w16cid:durableId="436220300">
     <w:abstractNumId w:val="15"/>
   </w:num>
   <w:num w:numId="9" w16cid:durableId="2133817746">
-    <w:abstractNumId w:val="36"/>
+    <w:abstractNumId w:val="39"/>
   </w:num>
   <w:num w:numId="10" w16cid:durableId="1378509411">
-    <w:abstractNumId w:val="29"/>
+    <w:abstractNumId w:val="32"/>
   </w:num>
   <w:num w:numId="11" w16cid:durableId="474874403">
     <w:abstractNumId w:val="14"/>
   </w:num>
   <w:num w:numId="12" w16cid:durableId="1056852302">
-    <w:abstractNumId w:val="28"/>
+    <w:abstractNumId w:val="31"/>
   </w:num>
   <w:num w:numId="13" w16cid:durableId="1895196965">
     <w:abstractNumId w:val="7"/>
@@ -16971,22 +18725,22 @@
     <w:abstractNumId w:val="8"/>
   </w:num>
   <w:num w:numId="15" w16cid:durableId="1045175855">
-    <w:abstractNumId w:val="22"/>
+    <w:abstractNumId w:val="23"/>
   </w:num>
   <w:num w:numId="16" w16cid:durableId="16389362">
-    <w:abstractNumId w:val="42"/>
+    <w:abstractNumId w:val="46"/>
   </w:num>
   <w:num w:numId="17" w16cid:durableId="31611617">
-    <w:abstractNumId w:val="37"/>
+    <w:abstractNumId w:val="41"/>
   </w:num>
   <w:num w:numId="18" w16cid:durableId="1299341060">
     <w:abstractNumId w:val="1"/>
   </w:num>
   <w:num w:numId="19" w16cid:durableId="95486127">
-    <w:abstractNumId w:val="27"/>
+    <w:abstractNumId w:val="30"/>
   </w:num>
   <w:num w:numId="20" w16cid:durableId="450629677">
-    <w:abstractNumId w:val="23"/>
+    <w:abstractNumId w:val="24"/>
   </w:num>
   <w:num w:numId="21" w16cid:durableId="1447001477">
     <w:abstractNumId w:val="0"/>
@@ -16998,28 +18752,28 @@
     <w:abstractNumId w:val="10"/>
   </w:num>
   <w:num w:numId="24" w16cid:durableId="636764281">
-    <w:abstractNumId w:val="25"/>
+    <w:abstractNumId w:val="28"/>
   </w:num>
   <w:num w:numId="25" w16cid:durableId="1773551526">
     <w:abstractNumId w:val="11"/>
   </w:num>
   <w:num w:numId="26" w16cid:durableId="1368870248">
-    <w:abstractNumId w:val="31"/>
+    <w:abstractNumId w:val="34"/>
   </w:num>
   <w:num w:numId="27" w16cid:durableId="1770618861">
-    <w:abstractNumId w:val="26"/>
+    <w:abstractNumId w:val="29"/>
   </w:num>
   <w:num w:numId="28" w16cid:durableId="2010280602">
-    <w:abstractNumId w:val="35"/>
+    <w:abstractNumId w:val="38"/>
   </w:num>
   <w:num w:numId="29" w16cid:durableId="810515099">
-    <w:abstractNumId w:val="30"/>
+    <w:abstractNumId w:val="33"/>
   </w:num>
   <w:num w:numId="30" w16cid:durableId="1564559276">
-    <w:abstractNumId w:val="40"/>
+    <w:abstractNumId w:val="44"/>
   </w:num>
   <w:num w:numId="31" w16cid:durableId="475610078">
-    <w:abstractNumId w:val="24"/>
+    <w:abstractNumId w:val="27"/>
   </w:num>
   <w:num w:numId="32" w16cid:durableId="2083598483">
     <w:abstractNumId w:val="3"/>
@@ -17031,7 +18785,7 @@
     <w:abstractNumId w:val="18"/>
   </w:num>
   <w:num w:numId="35" w16cid:durableId="106898802">
-    <w:abstractNumId w:val="33"/>
+    <w:abstractNumId w:val="36"/>
   </w:num>
   <w:num w:numId="36" w16cid:durableId="1066488233">
     <w:abstractNumId w:val="19"/>
@@ -17043,10 +18797,10 @@
     <w:abstractNumId w:val="5"/>
   </w:num>
   <w:num w:numId="39" w16cid:durableId="95030313">
-    <w:abstractNumId w:val="34"/>
+    <w:abstractNumId w:val="37"/>
   </w:num>
   <w:num w:numId="40" w16cid:durableId="1828739400">
-    <w:abstractNumId w:val="39"/>
+    <w:abstractNumId w:val="43"/>
   </w:num>
   <w:num w:numId="41" w16cid:durableId="2127235853">
     <w:abstractNumId w:val="4"/>
@@ -17056,6 +18810,18 @@
   </w:num>
   <w:num w:numId="43" w16cid:durableId="305277646">
     <w:abstractNumId w:val="9"/>
+  </w:num>
+  <w:num w:numId="44" w16cid:durableId="1348869608">
+    <w:abstractNumId w:val="40"/>
+  </w:num>
+  <w:num w:numId="45" w16cid:durableId="697774610">
+    <w:abstractNumId w:val="22"/>
+  </w:num>
+  <w:num w:numId="46" w16cid:durableId="1441333896">
+    <w:abstractNumId w:val="26"/>
+  </w:num>
+  <w:num w:numId="47" w16cid:durableId="878474763">
+    <w:abstractNumId w:val="25"/>
   </w:num>
 </w:numbering>
 </file>

</xml_diff>

<commit_message>
Few updatres in docs and files
</commit_message>
<xml_diff>
--- a/source/Team_ScalarEcoder_Documentation/Scalar Encoder with Buckets.docx
+++ b/source/Team_ScalarEcoder_Documentation/Scalar Encoder with Buckets.docx
@@ -7115,7 +7115,7 @@
           <w:noProof/>
         </w:rPr>
         <w:drawing>
-          <wp:anchor distT="0" distB="0" distL="0" distR="0" simplePos="0" relativeHeight="251660288" behindDoc="1" locked="0" layoutInCell="1" allowOverlap="1" wp14:anchorId="0FA19066" wp14:editId="20EDD1F7">
+          <wp:anchor distT="0" distB="0" distL="0" distR="0" simplePos="0" relativeHeight="251659264" behindDoc="1" locked="0" layoutInCell="1" allowOverlap="1" wp14:anchorId="0FA19066" wp14:editId="20EDD1F7">
             <wp:simplePos x="0" y="0"/>
             <wp:positionH relativeFrom="page">
               <wp:posOffset>5398135</wp:posOffset>
@@ -13494,7 +13494,25 @@
         <w:rPr>
           <w:rFonts w:asciiTheme="majorBidi" w:hAnsiTheme="majorBidi" w:cstheme="majorBidi"/>
         </w:rPr>
-        <w:t xml:space="preserve"> test encodes the first twenty numeric values from 0 to 20 using the Scalar Encoder with Buckets and provides the unit test with the encoded form and the corresponding bucket number. </w:t>
+        <w:t xml:space="preserve"> test encodes the first twenty numeric values from 0 to 20 using the Scalar Encoder with Buckets and provides the unit test with the encoded form and the corresponding bucket </w:t>
+      </w:r>
+      <w:r>
+        <w:rPr>
+          <w:rFonts w:asciiTheme="majorBidi" w:hAnsiTheme="majorBidi" w:cstheme="majorBidi"/>
+        </w:rPr>
+        <w:t>number.</w:t>
+      </w:r>
+      <w:r>
+        <w:rPr>
+          <w:rFonts w:asciiTheme="majorBidi" w:hAnsiTheme="majorBidi" w:cstheme="majorBidi"/>
+        </w:rPr>
+        <w:t xml:space="preserve"> The different parameter for the unit test can be computed by following the steps given below. For the case of input value of 15 the starting bit of bucket </w:t>
+      </w:r>
+      <w:r>
+        <w:rPr>
+          <w:rFonts w:asciiTheme="majorBidi" w:hAnsiTheme="majorBidi" w:cstheme="majorBidi"/>
+        </w:rPr>
+        <w:t>is computed as follow:</w:t>
       </w:r>
     </w:p>
     <w:p>
@@ -13510,6 +13528,10 @@
     <w:p>
       <w:pPr>
         <w:pStyle w:val="BodyText"/>
+        <w:numPr>
+          <w:ilvl w:val="0"/>
+          <w:numId w:val="48"/>
+        </w:numPr>
         <w:spacing w:before="10"/>
         <w:jc w:val="both"/>
         <w:rPr>
@@ -13520,50 +13542,36 @@
         <w:rPr>
           <w:rFonts w:asciiTheme="majorBidi" w:hAnsiTheme="majorBidi" w:cstheme="majorBidi"/>
         </w:rPr>
-        <w:t xml:space="preserve">The data is provided in the form of </w:t>
-      </w:r>
-      <w:proofErr w:type="spellStart"/>
-      <w:r>
-        <w:rPr>
-          <w:rFonts w:asciiTheme="majorBidi" w:hAnsiTheme="majorBidi" w:cstheme="majorBidi"/>
-        </w:rPr>
-        <w:t>DataRows</w:t>
-      </w:r>
-      <w:proofErr w:type="spellEnd"/>
-      <w:r>
-        <w:rPr>
-          <w:rFonts w:asciiTheme="majorBidi" w:hAnsiTheme="majorBidi" w:cstheme="majorBidi"/>
-        </w:rPr>
-        <w:t xml:space="preserve">, where each </w:t>
-      </w:r>
-      <w:proofErr w:type="spellStart"/>
-      <w:r>
-        <w:rPr>
-          <w:rFonts w:asciiTheme="majorBidi" w:hAnsiTheme="majorBidi" w:cstheme="majorBidi"/>
-        </w:rPr>
-        <w:t>DataRow</w:t>
-      </w:r>
-      <w:proofErr w:type="spellEnd"/>
-      <w:r>
-        <w:rPr>
-          <w:rFonts w:asciiTheme="majorBidi" w:hAnsiTheme="majorBidi" w:cstheme="majorBidi"/>
-        </w:rPr>
-        <w:t xml:space="preserve"> contains an input value, its expected encoded form, and its expected bucket number. The test checks if the encoded form and the bucket number produced by the encoder for each input value matches the expected values.</w:t>
-      </w:r>
-    </w:p>
-    <w:p>
-      <w:pPr>
-        <w:pStyle w:val="BodyText"/>
+        <w:t>Total number of bits = N= 20</w:t>
+      </w:r>
+    </w:p>
+    <w:p>
+      <w:pPr>
+        <w:pStyle w:val="BodyText"/>
+        <w:numPr>
+          <w:ilvl w:val="0"/>
+          <w:numId w:val="48"/>
+        </w:numPr>
         <w:spacing w:before="10"/>
         <w:jc w:val="both"/>
         <w:rPr>
           <w:rFonts w:asciiTheme="majorBidi" w:hAnsiTheme="majorBidi" w:cstheme="majorBidi"/>
         </w:rPr>
       </w:pPr>
-    </w:p>
-    <w:p>
-      <w:pPr>
-        <w:pStyle w:val="BodyText"/>
+      <w:r>
+        <w:rPr>
+          <w:rFonts w:asciiTheme="majorBidi" w:hAnsiTheme="majorBidi" w:cstheme="majorBidi"/>
+        </w:rPr>
+        <w:t>Input=15</w:t>
+      </w:r>
+    </w:p>
+    <w:p>
+      <w:pPr>
+        <w:pStyle w:val="BodyText"/>
+        <w:numPr>
+          <w:ilvl w:val="0"/>
+          <w:numId w:val="48"/>
+        </w:numPr>
         <w:spacing w:before="10"/>
         <w:jc w:val="both"/>
         <w:rPr>
@@ -13574,27 +13582,7 @@
         <w:rPr>
           <w:rFonts w:asciiTheme="majorBidi" w:hAnsiTheme="majorBidi" w:cstheme="majorBidi"/>
         </w:rPr>
-        <w:t>The encoding formula used by the Scalar Encoder with Buckets is also explained in the summary section of the test method</w:t>
-      </w:r>
-      <w:r>
-        <w:rPr>
-          <w:rFonts w:asciiTheme="majorBidi" w:hAnsiTheme="majorBidi" w:cstheme="majorBidi"/>
-        </w:rPr>
-        <w:t xml:space="preserve">. Below is the description of one of the </w:t>
-      </w:r>
-      <w:proofErr w:type="spellStart"/>
-      <w:r>
-        <w:rPr>
-          <w:rFonts w:asciiTheme="majorBidi" w:hAnsiTheme="majorBidi" w:cstheme="majorBidi"/>
-        </w:rPr>
-        <w:t>DataRow</w:t>
-      </w:r>
-      <w:proofErr w:type="spellEnd"/>
-      <w:r>
-        <w:rPr>
-          <w:rFonts w:asciiTheme="majorBidi" w:hAnsiTheme="majorBidi" w:cstheme="majorBidi"/>
-        </w:rPr>
-        <w:t xml:space="preserve"> used in this unit test.</w:t>
+        <w:t>Width Size = W= 5</w:t>
       </w:r>
     </w:p>
     <w:p>
@@ -13602,8 +13590,1820 @@
         <w:pStyle w:val="BodyText"/>
         <w:numPr>
           <w:ilvl w:val="0"/>
-          <w:numId w:val="47"/>
+          <w:numId w:val="48"/>
         </w:numPr>
+        <w:spacing w:before="10"/>
+        <w:jc w:val="both"/>
+        <w:rPr>
+          <w:rFonts w:asciiTheme="majorBidi" w:hAnsiTheme="majorBidi" w:cstheme="majorBidi"/>
+        </w:rPr>
+      </w:pPr>
+      <w:proofErr w:type="spellStart"/>
+      <w:r>
+        <w:rPr>
+          <w:rFonts w:asciiTheme="majorBidi" w:hAnsiTheme="majorBidi" w:cstheme="majorBidi"/>
+        </w:rPr>
+        <w:t>MinVal</w:t>
+      </w:r>
+      <w:proofErr w:type="spellEnd"/>
+      <w:r>
+        <w:rPr>
+          <w:rFonts w:asciiTheme="majorBidi" w:hAnsiTheme="majorBidi" w:cstheme="majorBidi"/>
+        </w:rPr>
+        <w:t xml:space="preserve"> = 0</w:t>
+      </w:r>
+    </w:p>
+    <w:p>
+      <w:pPr>
+        <w:pStyle w:val="BodyText"/>
+        <w:numPr>
+          <w:ilvl w:val="0"/>
+          <w:numId w:val="48"/>
+        </w:numPr>
+        <w:spacing w:before="10"/>
+        <w:jc w:val="both"/>
+        <w:rPr>
+          <w:rFonts w:asciiTheme="majorBidi" w:hAnsiTheme="majorBidi" w:cstheme="majorBidi"/>
+        </w:rPr>
+      </w:pPr>
+      <w:proofErr w:type="spellStart"/>
+      <w:r>
+        <w:rPr>
+          <w:rFonts w:asciiTheme="majorBidi" w:hAnsiTheme="majorBidi" w:cstheme="majorBidi"/>
+        </w:rPr>
+        <w:t>M</w:t>
+      </w:r>
+      <w:r>
+        <w:rPr>
+          <w:rFonts w:asciiTheme="majorBidi" w:hAnsiTheme="majorBidi" w:cstheme="majorBidi"/>
+        </w:rPr>
+        <w:t>a</w:t>
+      </w:r>
+      <w:r>
+        <w:rPr>
+          <w:rFonts w:asciiTheme="majorBidi" w:hAnsiTheme="majorBidi" w:cstheme="majorBidi"/>
+        </w:rPr>
+        <w:t>xVal</w:t>
+      </w:r>
+      <w:proofErr w:type="spellEnd"/>
+      <w:r>
+        <w:rPr>
+          <w:rFonts w:asciiTheme="majorBidi" w:hAnsiTheme="majorBidi" w:cstheme="majorBidi"/>
+        </w:rPr>
+        <w:t>=20</w:t>
+      </w:r>
+    </w:p>
+    <w:p>
+      <w:pPr>
+        <w:pStyle w:val="BodyText"/>
+        <w:numPr>
+          <w:ilvl w:val="0"/>
+          <w:numId w:val="48"/>
+        </w:numPr>
+        <w:spacing w:before="10"/>
+        <w:jc w:val="both"/>
+        <w:rPr>
+          <w:rFonts w:asciiTheme="majorBidi" w:hAnsiTheme="majorBidi" w:cstheme="majorBidi"/>
+        </w:rPr>
+      </w:pPr>
+      <w:r>
+        <w:rPr>
+          <w:rFonts w:asciiTheme="majorBidi" w:hAnsiTheme="majorBidi" w:cstheme="majorBidi"/>
+        </w:rPr>
+        <w:t>Resolution = (</w:t>
+      </w:r>
+      <w:proofErr w:type="spellStart"/>
+      <w:r>
+        <w:rPr>
+          <w:rFonts w:asciiTheme="majorBidi" w:hAnsiTheme="majorBidi" w:cstheme="majorBidi"/>
+        </w:rPr>
+        <w:t>MaxVal</w:t>
+      </w:r>
+      <w:proofErr w:type="spellEnd"/>
+      <w:r>
+        <w:rPr>
+          <w:rFonts w:asciiTheme="majorBidi" w:hAnsiTheme="majorBidi" w:cstheme="majorBidi"/>
+        </w:rPr>
+        <w:t xml:space="preserve"> - </w:t>
+      </w:r>
+      <w:proofErr w:type="spellStart"/>
+      <w:r>
+        <w:rPr>
+          <w:rFonts w:asciiTheme="majorBidi" w:hAnsiTheme="majorBidi" w:cstheme="majorBidi"/>
+        </w:rPr>
+        <w:t>MinVal</w:t>
+      </w:r>
+      <w:proofErr w:type="spellEnd"/>
+      <w:r>
+        <w:rPr>
+          <w:rFonts w:asciiTheme="majorBidi" w:hAnsiTheme="majorBidi" w:cstheme="majorBidi"/>
+        </w:rPr>
+        <w:t>) / (N - W)</w:t>
+      </w:r>
+    </w:p>
+    <w:p>
+      <w:pPr>
+        <w:pStyle w:val="BodyText"/>
+        <w:spacing w:before="10"/>
+        <w:ind w:left="720"/>
+        <w:jc w:val="both"/>
+        <w:rPr>
+          <w:rFonts w:asciiTheme="majorBidi" w:hAnsiTheme="majorBidi" w:cstheme="majorBidi"/>
+        </w:rPr>
+      </w:pPr>
+      <w:r>
+        <w:rPr>
+          <w:rFonts w:asciiTheme="majorBidi" w:hAnsiTheme="majorBidi" w:cstheme="majorBidi"/>
+        </w:rPr>
+        <w:t xml:space="preserve">                  = (20-0)</w:t>
+      </w:r>
+      <w:proofErr w:type="gramStart"/>
+      <w:r>
+        <w:rPr>
+          <w:rFonts w:asciiTheme="majorBidi" w:hAnsiTheme="majorBidi" w:cstheme="majorBidi"/>
+        </w:rPr>
+        <w:t>/(</w:t>
+      </w:r>
+      <w:proofErr w:type="gramEnd"/>
+      <w:r>
+        <w:rPr>
+          <w:rFonts w:asciiTheme="majorBidi" w:hAnsiTheme="majorBidi" w:cstheme="majorBidi"/>
+        </w:rPr>
+        <w:t>20-5) = 1.333333333333</w:t>
+      </w:r>
+    </w:p>
+    <w:p>
+      <w:pPr>
+        <w:pStyle w:val="BodyText"/>
+        <w:numPr>
+          <w:ilvl w:val="0"/>
+          <w:numId w:val="48"/>
+        </w:numPr>
+        <w:spacing w:before="10"/>
+        <w:jc w:val="both"/>
+        <w:rPr>
+          <w:rFonts w:asciiTheme="majorBidi" w:hAnsiTheme="majorBidi" w:cstheme="majorBidi"/>
+        </w:rPr>
+      </w:pPr>
+      <w:proofErr w:type="spellStart"/>
+      <w:r>
+        <w:rPr>
+          <w:rFonts w:asciiTheme="majorBidi" w:hAnsiTheme="majorBidi" w:cstheme="majorBidi"/>
+        </w:rPr>
+        <w:t>RangeInternal</w:t>
+      </w:r>
+      <w:proofErr w:type="spellEnd"/>
+      <w:r>
+        <w:rPr>
+          <w:rFonts w:asciiTheme="majorBidi" w:hAnsiTheme="majorBidi" w:cstheme="majorBidi"/>
+        </w:rPr>
+        <w:t xml:space="preserve"> = </w:t>
+      </w:r>
+      <w:proofErr w:type="spellStart"/>
+      <w:r>
+        <w:rPr>
+          <w:rFonts w:asciiTheme="majorBidi" w:hAnsiTheme="majorBidi" w:cstheme="majorBidi"/>
+        </w:rPr>
+        <w:t>MaxVal</w:t>
+      </w:r>
+      <w:proofErr w:type="spellEnd"/>
+      <w:r>
+        <w:rPr>
+          <w:rFonts w:asciiTheme="majorBidi" w:hAnsiTheme="majorBidi" w:cstheme="majorBidi"/>
+        </w:rPr>
+        <w:t xml:space="preserve"> </w:t>
+      </w:r>
+      <w:r>
+        <w:rPr>
+          <w:rFonts w:asciiTheme="majorBidi" w:hAnsiTheme="majorBidi" w:cstheme="majorBidi"/>
+        </w:rPr>
+        <w:t>–</w:t>
+      </w:r>
+      <w:r>
+        <w:rPr>
+          <w:rFonts w:asciiTheme="majorBidi" w:hAnsiTheme="majorBidi" w:cstheme="majorBidi"/>
+        </w:rPr>
+        <w:t xml:space="preserve"> </w:t>
+      </w:r>
+      <w:proofErr w:type="spellStart"/>
+      <w:r>
+        <w:rPr>
+          <w:rFonts w:asciiTheme="majorBidi" w:hAnsiTheme="majorBidi" w:cstheme="majorBidi"/>
+        </w:rPr>
+        <w:t>MinVal</w:t>
+      </w:r>
+      <w:proofErr w:type="spellEnd"/>
+      <w:r>
+        <w:rPr>
+          <w:rFonts w:asciiTheme="majorBidi" w:hAnsiTheme="majorBidi" w:cstheme="majorBidi"/>
+        </w:rPr>
+        <w:t xml:space="preserve"> = 20</w:t>
+      </w:r>
+    </w:p>
+    <w:p>
+      <w:pPr>
+        <w:pStyle w:val="BodyText"/>
+        <w:numPr>
+          <w:ilvl w:val="0"/>
+          <w:numId w:val="48"/>
+        </w:numPr>
+        <w:spacing w:before="10"/>
+        <w:jc w:val="both"/>
+        <w:rPr>
+          <w:rFonts w:asciiTheme="majorBidi" w:hAnsiTheme="majorBidi" w:cstheme="majorBidi"/>
+        </w:rPr>
+      </w:pPr>
+      <w:proofErr w:type="spellStart"/>
+      <w:r>
+        <w:rPr>
+          <w:rFonts w:asciiTheme="majorBidi" w:hAnsiTheme="majorBidi" w:cstheme="majorBidi"/>
+        </w:rPr>
+        <w:t>HalfWidth</w:t>
+      </w:r>
+      <w:proofErr w:type="spellEnd"/>
+      <w:r>
+        <w:rPr>
+          <w:rFonts w:asciiTheme="majorBidi" w:hAnsiTheme="majorBidi" w:cstheme="majorBidi"/>
+        </w:rPr>
+        <w:t xml:space="preserve"> = (W - 1) / 2 = 2</w:t>
+      </w:r>
+    </w:p>
+    <w:p>
+      <w:pPr>
+        <w:pStyle w:val="BodyText"/>
+        <w:numPr>
+          <w:ilvl w:val="0"/>
+          <w:numId w:val="48"/>
+        </w:numPr>
+        <w:spacing w:before="10"/>
+        <w:jc w:val="both"/>
+        <w:rPr>
+          <w:rFonts w:asciiTheme="majorBidi" w:hAnsiTheme="majorBidi" w:cstheme="majorBidi"/>
+        </w:rPr>
+      </w:pPr>
+      <w:r>
+        <w:rPr>
+          <w:rFonts w:asciiTheme="majorBidi" w:hAnsiTheme="majorBidi" w:cstheme="majorBidi"/>
+        </w:rPr>
+        <w:t xml:space="preserve">Padding = </w:t>
+      </w:r>
+      <w:proofErr w:type="spellStart"/>
+      <w:r>
+        <w:rPr>
+          <w:rFonts w:asciiTheme="majorBidi" w:hAnsiTheme="majorBidi" w:cstheme="majorBidi"/>
+        </w:rPr>
+        <w:t>HalfWidth</w:t>
+      </w:r>
+      <w:proofErr w:type="spellEnd"/>
+      <w:r>
+        <w:rPr>
+          <w:rFonts w:asciiTheme="majorBidi" w:hAnsiTheme="majorBidi" w:cstheme="majorBidi"/>
+        </w:rPr>
+        <w:t xml:space="preserve"> = 2</w:t>
+      </w:r>
+    </w:p>
+    <w:p>
+      <w:pPr>
+        <w:pStyle w:val="BodyText"/>
+        <w:numPr>
+          <w:ilvl w:val="0"/>
+          <w:numId w:val="48"/>
+        </w:numPr>
+        <w:spacing w:before="10"/>
+        <w:jc w:val="both"/>
+        <w:rPr>
+          <w:rFonts w:asciiTheme="majorBidi" w:hAnsiTheme="majorBidi" w:cstheme="majorBidi"/>
+        </w:rPr>
+      </w:pPr>
+      <w:r>
+        <w:rPr>
+          <w:rFonts w:asciiTheme="majorBidi" w:hAnsiTheme="majorBidi" w:cstheme="majorBidi"/>
+        </w:rPr>
+        <w:t xml:space="preserve">Range = </w:t>
+      </w:r>
+      <w:proofErr w:type="spellStart"/>
+      <w:r>
+        <w:rPr>
+          <w:rFonts w:asciiTheme="majorBidi" w:hAnsiTheme="majorBidi" w:cstheme="majorBidi"/>
+        </w:rPr>
+        <w:t>RangeInternal</w:t>
+      </w:r>
+      <w:proofErr w:type="spellEnd"/>
+      <w:r>
+        <w:rPr>
+          <w:rFonts w:asciiTheme="majorBidi" w:hAnsiTheme="majorBidi" w:cstheme="majorBidi"/>
+        </w:rPr>
+        <w:t xml:space="preserve"> + Resolution = 21.3333</w:t>
+      </w:r>
+    </w:p>
+    <w:p>
+      <w:pPr>
+        <w:pStyle w:val="BodyText"/>
+        <w:spacing w:before="10"/>
+        <w:ind w:left="720"/>
+        <w:jc w:val="both"/>
+        <w:rPr>
+          <w:rFonts w:asciiTheme="majorBidi" w:hAnsiTheme="majorBidi" w:cstheme="majorBidi"/>
+        </w:rPr>
+      </w:pPr>
+    </w:p>
+    <w:p>
+      <w:pPr>
+        <w:pStyle w:val="BodyText"/>
+        <w:numPr>
+          <w:ilvl w:val="0"/>
+          <w:numId w:val="48"/>
+        </w:numPr>
+        <w:spacing w:before="10"/>
+        <w:jc w:val="both"/>
+        <w:rPr>
+          <w:rFonts w:asciiTheme="majorBidi" w:hAnsiTheme="majorBidi" w:cstheme="majorBidi"/>
+        </w:rPr>
+      </w:pPr>
+      <w:r>
+        <w:rPr>
+          <w:rFonts w:asciiTheme="majorBidi" w:hAnsiTheme="majorBidi" w:cstheme="majorBidi"/>
+        </w:rPr>
+        <w:t>x</w:t>
+      </w:r>
+      <w:r>
+        <w:rPr>
+          <w:rFonts w:asciiTheme="majorBidi" w:hAnsiTheme="majorBidi" w:cstheme="majorBidi"/>
+        </w:rPr>
+        <w:t xml:space="preserve">= </w:t>
+      </w:r>
+      <w:r>
+        <w:rPr>
+          <w:rFonts w:asciiTheme="majorBidi" w:hAnsiTheme="majorBidi" w:cstheme="majorBidi"/>
+        </w:rPr>
+        <w:t>floor</w:t>
+      </w:r>
+      <w:r>
+        <w:rPr>
+          <w:rFonts w:asciiTheme="majorBidi" w:hAnsiTheme="majorBidi" w:cstheme="majorBidi"/>
+        </w:rPr>
+        <w:t xml:space="preserve"> (</w:t>
+      </w:r>
+      <w:r>
+        <w:rPr>
+          <w:rFonts w:asciiTheme="majorBidi" w:hAnsiTheme="majorBidi" w:cstheme="majorBidi"/>
+        </w:rPr>
+        <w:t xml:space="preserve">((input - </w:t>
+      </w:r>
+      <w:proofErr w:type="spellStart"/>
+      <w:r>
+        <w:rPr>
+          <w:rFonts w:asciiTheme="majorBidi" w:hAnsiTheme="majorBidi" w:cstheme="majorBidi"/>
+        </w:rPr>
+        <w:t>MinVal</w:t>
+      </w:r>
+      <w:proofErr w:type="spellEnd"/>
+      <w:r>
+        <w:rPr>
+          <w:rFonts w:asciiTheme="majorBidi" w:hAnsiTheme="majorBidi" w:cstheme="majorBidi"/>
+        </w:rPr>
+        <w:t>) + Resolution / 2) / Resolution)) + Padding</w:t>
+      </w:r>
+      <w:r>
+        <w:rPr>
+          <w:rFonts w:asciiTheme="majorBidi" w:hAnsiTheme="majorBidi" w:cstheme="majorBidi"/>
+        </w:rPr>
+        <w:t xml:space="preserve"> = 13</w:t>
+      </w:r>
+    </w:p>
+    <w:p>
+      <w:pPr>
+        <w:pStyle w:val="BodyText"/>
+        <w:numPr>
+          <w:ilvl w:val="0"/>
+          <w:numId w:val="48"/>
+        </w:numPr>
+        <w:spacing w:before="10"/>
+        <w:jc w:val="both"/>
+        <w:rPr>
+          <w:rFonts w:asciiTheme="majorBidi" w:hAnsiTheme="majorBidi" w:cstheme="majorBidi"/>
+        </w:rPr>
+      </w:pPr>
+      <w:proofErr w:type="spellStart"/>
+      <w:r>
+        <w:rPr>
+          <w:rFonts w:asciiTheme="majorBidi" w:hAnsiTheme="majorBidi" w:cstheme="majorBidi"/>
+        </w:rPr>
+        <w:t>ith</w:t>
+      </w:r>
+      <w:proofErr w:type="spellEnd"/>
+      <w:r>
+        <w:rPr>
+          <w:rFonts w:asciiTheme="majorBidi" w:hAnsiTheme="majorBidi" w:cstheme="majorBidi"/>
+        </w:rPr>
+        <w:t xml:space="preserve"> </w:t>
+      </w:r>
+      <w:proofErr w:type="gramStart"/>
+      <w:r>
+        <w:rPr>
+          <w:rFonts w:asciiTheme="majorBidi" w:hAnsiTheme="majorBidi" w:cstheme="majorBidi"/>
+        </w:rPr>
+        <w:t xml:space="preserve">bit </w:t>
+      </w:r>
+      <w:r>
+        <w:rPr>
+          <w:rFonts w:asciiTheme="majorBidi" w:hAnsiTheme="majorBidi" w:cstheme="majorBidi"/>
+        </w:rPr>
+        <w:t xml:space="preserve"> =</w:t>
+      </w:r>
+      <w:proofErr w:type="gramEnd"/>
+      <w:r>
+        <w:rPr>
+          <w:rFonts w:asciiTheme="majorBidi" w:hAnsiTheme="majorBidi" w:cstheme="majorBidi"/>
+        </w:rPr>
+        <w:t xml:space="preserve"> </w:t>
+      </w:r>
+      <w:r>
+        <w:rPr>
+          <w:rFonts w:asciiTheme="majorBidi" w:hAnsiTheme="majorBidi" w:cstheme="majorBidi"/>
+        </w:rPr>
+        <w:t xml:space="preserve">x </w:t>
+      </w:r>
+      <w:r>
+        <w:rPr>
+          <w:rFonts w:asciiTheme="majorBidi" w:hAnsiTheme="majorBidi" w:cstheme="majorBidi"/>
+        </w:rPr>
+        <w:t>–</w:t>
+      </w:r>
+      <w:r>
+        <w:rPr>
+          <w:rFonts w:asciiTheme="majorBidi" w:hAnsiTheme="majorBidi" w:cstheme="majorBidi"/>
+        </w:rPr>
+        <w:t xml:space="preserve"> </w:t>
+      </w:r>
+      <w:proofErr w:type="spellStart"/>
+      <w:r>
+        <w:rPr>
+          <w:rFonts w:asciiTheme="majorBidi" w:hAnsiTheme="majorBidi" w:cstheme="majorBidi"/>
+        </w:rPr>
+        <w:t>HalfWidth</w:t>
+      </w:r>
+      <w:proofErr w:type="spellEnd"/>
+      <w:r>
+        <w:rPr>
+          <w:rFonts w:asciiTheme="majorBidi" w:hAnsiTheme="majorBidi" w:cstheme="majorBidi"/>
+        </w:rPr>
+        <w:t xml:space="preserve"> = 13-2 = 11</w:t>
+      </w:r>
+    </w:p>
+    <w:p>
+      <w:pPr>
+        <w:pStyle w:val="BodyText"/>
+        <w:spacing w:before="10"/>
+        <w:jc w:val="both"/>
+        <w:rPr>
+          <w:rFonts w:asciiTheme="majorBidi" w:hAnsiTheme="majorBidi" w:cstheme="majorBidi"/>
+        </w:rPr>
+      </w:pPr>
+      <w:r>
+        <w:rPr>
+          <w:rFonts w:asciiTheme="majorBidi" w:hAnsiTheme="majorBidi" w:cstheme="majorBidi"/>
+        </w:rPr>
+        <w:t xml:space="preserve">            </w:t>
+      </w:r>
+    </w:p>
+    <w:p>
+      <w:pPr>
+        <w:pStyle w:val="BodyText"/>
+        <w:spacing w:before="10"/>
+        <w:jc w:val="both"/>
+        <w:rPr>
+          <w:rFonts w:asciiTheme="majorBidi" w:hAnsiTheme="majorBidi" w:cstheme="majorBidi"/>
+        </w:rPr>
+      </w:pPr>
+      <w:r>
+        <w:rPr>
+          <w:rFonts w:asciiTheme="majorBidi" w:hAnsiTheme="majorBidi" w:cstheme="majorBidi"/>
+        </w:rPr>
+        <w:t xml:space="preserve">The parameter </w:t>
+      </w:r>
+      <w:proofErr w:type="spellStart"/>
+      <w:r>
+        <w:rPr>
+          <w:rFonts w:asciiTheme="majorBidi" w:hAnsiTheme="majorBidi" w:cstheme="majorBidi"/>
+        </w:rPr>
+        <w:t>ith</w:t>
+      </w:r>
+      <w:proofErr w:type="spellEnd"/>
+      <w:r>
+        <w:rPr>
+          <w:rFonts w:asciiTheme="majorBidi" w:hAnsiTheme="majorBidi" w:cstheme="majorBidi"/>
+        </w:rPr>
+        <w:t xml:space="preserve"> bit is representing the starting bit of active ones in the SDR of length of </w:t>
+      </w:r>
+      <w:proofErr w:type="gramStart"/>
+      <w:r>
+        <w:rPr>
+          <w:rFonts w:asciiTheme="majorBidi" w:hAnsiTheme="majorBidi" w:cstheme="majorBidi"/>
+        </w:rPr>
+        <w:t>20.</w:t>
+      </w:r>
+      <w:r>
+        <w:rPr>
+          <w:rFonts w:asciiTheme="majorBidi" w:hAnsiTheme="majorBidi" w:cstheme="majorBidi"/>
+        </w:rPr>
+        <w:t>The</w:t>
+      </w:r>
+      <w:proofErr w:type="gramEnd"/>
+      <w:r>
+        <w:rPr>
+          <w:rFonts w:asciiTheme="majorBidi" w:hAnsiTheme="majorBidi" w:cstheme="majorBidi"/>
+        </w:rPr>
+        <w:t xml:space="preserve"> data is provided in the form of </w:t>
+      </w:r>
+      <w:proofErr w:type="spellStart"/>
+      <w:r>
+        <w:rPr>
+          <w:rFonts w:asciiTheme="majorBidi" w:hAnsiTheme="majorBidi" w:cstheme="majorBidi"/>
+        </w:rPr>
+        <w:t>DataRows</w:t>
+      </w:r>
+      <w:proofErr w:type="spellEnd"/>
+      <w:r>
+        <w:rPr>
+          <w:rFonts w:asciiTheme="majorBidi" w:hAnsiTheme="majorBidi" w:cstheme="majorBidi"/>
+        </w:rPr>
+        <w:t>, where each DataRow contains an input value, its expected encoded form, and its expected bucket number. The test checks if the encoded form and the bucket number produced by the encoder for each input value matches the expected values.</w:t>
+      </w:r>
+    </w:p>
+    <w:p>
+      <w:pPr>
+        <w:pStyle w:val="BodyText"/>
+        <w:spacing w:before="10"/>
+        <w:jc w:val="both"/>
+        <w:rPr>
+          <w:rFonts w:asciiTheme="majorBidi" w:hAnsiTheme="majorBidi" w:cstheme="majorBidi"/>
+        </w:rPr>
+      </w:pPr>
+    </w:p>
+    <w:p>
+      <w:pPr>
+        <w:pStyle w:val="BodyText"/>
+        <w:spacing w:before="10"/>
+        <w:jc w:val="both"/>
+        <w:rPr>
+          <w:rFonts w:asciiTheme="majorBidi" w:hAnsiTheme="majorBidi" w:cstheme="majorBidi"/>
+        </w:rPr>
+      </w:pPr>
+      <w:r>
+        <w:rPr>
+          <w:rFonts w:asciiTheme="majorBidi" w:hAnsiTheme="majorBidi" w:cstheme="majorBidi"/>
+        </w:rPr>
+        <w:t>The encoding formula used by the Scalar Encoder with Buckets is also explained in the summary section of the test method</w:t>
+      </w:r>
+      <w:r>
+        <w:rPr>
+          <w:rFonts w:asciiTheme="majorBidi" w:hAnsiTheme="majorBidi" w:cstheme="majorBidi"/>
+        </w:rPr>
+        <w:t xml:space="preserve">. Below is the description </w:t>
+      </w:r>
+      <w:r>
+        <w:rPr>
+          <w:rFonts w:asciiTheme="majorBidi" w:hAnsiTheme="majorBidi" w:cstheme="majorBidi"/>
+        </w:rPr>
+        <w:t xml:space="preserve">for the </w:t>
+      </w:r>
+      <w:r>
+        <w:rPr>
+          <w:rFonts w:asciiTheme="majorBidi" w:hAnsiTheme="majorBidi" w:cstheme="majorBidi"/>
+        </w:rPr>
+        <w:t xml:space="preserve">DataRow used </w:t>
+      </w:r>
+      <w:r>
+        <w:rPr>
+          <w:rFonts w:asciiTheme="majorBidi" w:hAnsiTheme="majorBidi" w:cstheme="majorBidi"/>
+        </w:rPr>
+        <w:t>for encoding numeric value 15.</w:t>
+      </w:r>
+    </w:p>
+    <w:p>
+      <w:pPr>
+        <w:pStyle w:val="BodyText"/>
+        <w:spacing w:before="10"/>
+        <w:jc w:val="both"/>
+        <w:rPr>
+          <w:rFonts w:asciiTheme="majorBidi" w:hAnsiTheme="majorBidi" w:cstheme="majorBidi"/>
+        </w:rPr>
+      </w:pPr>
+    </w:p>
+    <w:p>
+      <w:pPr>
+        <w:pStyle w:val="HTMLPreformatted"/>
+        <w:shd w:val="clear" w:color="auto" w:fill="FFFFFF"/>
+        <w:spacing w:line="244" w:lineRule="atLeast"/>
+        <w:rPr>
+          <w:color w:val="333333"/>
+        </w:rPr>
+      </w:pPr>
+      <w:r>
+        <w:rPr>
+          <w:color w:val="0000CC"/>
+        </w:rPr>
+        <w:t>[</w:t>
+      </w:r>
+      <w:proofErr w:type="gramStart"/>
+      <w:r>
+        <w:rPr>
+          <w:color w:val="0000CC"/>
+        </w:rPr>
+        <w:t>DataRow(</w:t>
+      </w:r>
+      <w:proofErr w:type="gramEnd"/>
+      <w:r>
+        <w:rPr>
+          <w:color w:val="0000CC"/>
+        </w:rPr>
+        <w:t>15, 11, new int[]</w:t>
+      </w:r>
+      <w:r>
+        <w:rPr>
+          <w:color w:val="333333"/>
+        </w:rPr>
+        <w:t xml:space="preserve"> { </w:t>
+      </w:r>
+      <w:r>
+        <w:rPr>
+          <w:b/>
+          <w:bCs/>
+          <w:color w:val="6600EE"/>
+        </w:rPr>
+        <w:t>0</w:t>
+      </w:r>
+      <w:r>
+        <w:rPr>
+          <w:color w:val="333333"/>
+        </w:rPr>
+        <w:t xml:space="preserve">, </w:t>
+      </w:r>
+      <w:r>
+        <w:rPr>
+          <w:b/>
+          <w:bCs/>
+          <w:color w:val="6600EE"/>
+        </w:rPr>
+        <w:t>0</w:t>
+      </w:r>
+      <w:r>
+        <w:rPr>
+          <w:color w:val="333333"/>
+        </w:rPr>
+        <w:t xml:space="preserve">, </w:t>
+      </w:r>
+      <w:r>
+        <w:rPr>
+          <w:b/>
+          <w:bCs/>
+          <w:color w:val="6600EE"/>
+        </w:rPr>
+        <w:t>0</w:t>
+      </w:r>
+      <w:r>
+        <w:rPr>
+          <w:color w:val="333333"/>
+        </w:rPr>
+        <w:t xml:space="preserve">, </w:t>
+      </w:r>
+      <w:r>
+        <w:rPr>
+          <w:b/>
+          <w:bCs/>
+          <w:color w:val="6600EE"/>
+        </w:rPr>
+        <w:t>0</w:t>
+      </w:r>
+      <w:r>
+        <w:rPr>
+          <w:color w:val="333333"/>
+        </w:rPr>
+        <w:t xml:space="preserve">, </w:t>
+      </w:r>
+      <w:r>
+        <w:rPr>
+          <w:b/>
+          <w:bCs/>
+          <w:color w:val="6600EE"/>
+        </w:rPr>
+        <w:t>0</w:t>
+      </w:r>
+      <w:r>
+        <w:rPr>
+          <w:color w:val="333333"/>
+        </w:rPr>
+        <w:t xml:space="preserve">, </w:t>
+      </w:r>
+      <w:r>
+        <w:rPr>
+          <w:b/>
+          <w:bCs/>
+          <w:color w:val="6600EE"/>
+        </w:rPr>
+        <w:t>0</w:t>
+      </w:r>
+      <w:r>
+        <w:rPr>
+          <w:color w:val="333333"/>
+        </w:rPr>
+        <w:t xml:space="preserve">, </w:t>
+      </w:r>
+      <w:r>
+        <w:rPr>
+          <w:b/>
+          <w:bCs/>
+          <w:color w:val="6600EE"/>
+        </w:rPr>
+        <w:t>0</w:t>
+      </w:r>
+      <w:r>
+        <w:rPr>
+          <w:color w:val="333333"/>
+        </w:rPr>
+        <w:t xml:space="preserve">, </w:t>
+      </w:r>
+      <w:r>
+        <w:rPr>
+          <w:b/>
+          <w:bCs/>
+          <w:color w:val="6600EE"/>
+        </w:rPr>
+        <w:t>0</w:t>
+      </w:r>
+      <w:r>
+        <w:rPr>
+          <w:color w:val="333333"/>
+        </w:rPr>
+        <w:t xml:space="preserve">, </w:t>
+      </w:r>
+      <w:r>
+        <w:rPr>
+          <w:b/>
+          <w:bCs/>
+          <w:color w:val="6600EE"/>
+        </w:rPr>
+        <w:t>0</w:t>
+      </w:r>
+      <w:r>
+        <w:rPr>
+          <w:color w:val="333333"/>
+        </w:rPr>
+        <w:t xml:space="preserve">, </w:t>
+      </w:r>
+      <w:r>
+        <w:rPr>
+          <w:b/>
+          <w:bCs/>
+          <w:color w:val="6600EE"/>
+        </w:rPr>
+        <w:t>0</w:t>
+      </w:r>
+      <w:r>
+        <w:rPr>
+          <w:color w:val="333333"/>
+        </w:rPr>
+        <w:t xml:space="preserve">, </w:t>
+      </w:r>
+      <w:r>
+        <w:rPr>
+          <w:b/>
+          <w:bCs/>
+          <w:color w:val="6600EE"/>
+        </w:rPr>
+        <w:t>0</w:t>
+      </w:r>
+      <w:r>
+        <w:rPr>
+          <w:color w:val="333333"/>
+        </w:rPr>
+        <w:t xml:space="preserve">, </w:t>
+      </w:r>
+      <w:r>
+        <w:rPr>
+          <w:b/>
+          <w:bCs/>
+          <w:color w:val="6600EE"/>
+        </w:rPr>
+        <w:t>1</w:t>
+      </w:r>
+      <w:r>
+        <w:rPr>
+          <w:color w:val="333333"/>
+        </w:rPr>
+        <w:t xml:space="preserve">, </w:t>
+      </w:r>
+      <w:r>
+        <w:rPr>
+          <w:b/>
+          <w:bCs/>
+          <w:color w:val="6600EE"/>
+        </w:rPr>
+        <w:t>1</w:t>
+      </w:r>
+      <w:r>
+        <w:rPr>
+          <w:color w:val="333333"/>
+        </w:rPr>
+        <w:t xml:space="preserve">, </w:t>
+      </w:r>
+      <w:r>
+        <w:rPr>
+          <w:b/>
+          <w:bCs/>
+          <w:color w:val="6600EE"/>
+        </w:rPr>
+        <w:t>1</w:t>
+      </w:r>
+      <w:r>
+        <w:rPr>
+          <w:color w:val="333333"/>
+        </w:rPr>
+        <w:t xml:space="preserve">, </w:t>
+      </w:r>
+      <w:r>
+        <w:rPr>
+          <w:b/>
+          <w:bCs/>
+          <w:color w:val="6600EE"/>
+        </w:rPr>
+        <w:t>1</w:t>
+      </w:r>
+      <w:r>
+        <w:rPr>
+          <w:color w:val="333333"/>
+        </w:rPr>
+        <w:t xml:space="preserve">, </w:t>
+      </w:r>
+      <w:r>
+        <w:rPr>
+          <w:b/>
+          <w:bCs/>
+          <w:color w:val="6600EE"/>
+        </w:rPr>
+        <w:t>1</w:t>
+      </w:r>
+      <w:r>
+        <w:rPr>
+          <w:color w:val="333333"/>
+        </w:rPr>
+        <w:t xml:space="preserve">, </w:t>
+      </w:r>
+      <w:r>
+        <w:rPr>
+          <w:b/>
+          <w:bCs/>
+          <w:color w:val="6600EE"/>
+        </w:rPr>
+        <w:t>0</w:t>
+      </w:r>
+      <w:r>
+        <w:rPr>
+          <w:color w:val="333333"/>
+        </w:rPr>
+        <w:t xml:space="preserve">, </w:t>
+      </w:r>
+      <w:r>
+        <w:rPr>
+          <w:b/>
+          <w:bCs/>
+          <w:color w:val="6600EE"/>
+        </w:rPr>
+        <w:t>0</w:t>
+      </w:r>
+      <w:r>
+        <w:rPr>
+          <w:color w:val="333333"/>
+        </w:rPr>
+        <w:t xml:space="preserve">, </w:t>
+      </w:r>
+      <w:r>
+        <w:rPr>
+          <w:b/>
+          <w:bCs/>
+          <w:color w:val="6600EE"/>
+        </w:rPr>
+        <w:t>0</w:t>
+      </w:r>
+      <w:r>
+        <w:rPr>
+          <w:color w:val="333333"/>
+        </w:rPr>
+        <w:t xml:space="preserve">, </w:t>
+      </w:r>
+      <w:r>
+        <w:rPr>
+          <w:b/>
+          <w:bCs/>
+          <w:color w:val="6600EE"/>
+        </w:rPr>
+        <w:t>0</w:t>
+      </w:r>
+      <w:r>
+        <w:rPr>
+          <w:color w:val="333333"/>
+        </w:rPr>
+        <w:t>, })]</w:t>
+      </w:r>
+    </w:p>
+    <w:p>
+      <w:pPr>
+        <w:pStyle w:val="BodyText"/>
+        <w:spacing w:before="10"/>
+        <w:jc w:val="both"/>
+        <w:rPr>
+          <w:rFonts w:asciiTheme="majorBidi" w:hAnsiTheme="majorBidi" w:cstheme="majorBidi"/>
+          <w:lang w:val="en-DE"/>
+        </w:rPr>
+      </w:pPr>
+    </w:p>
+    <w:p>
+      <w:pPr>
+        <w:pStyle w:val="BodyText"/>
+        <w:spacing w:before="10"/>
+        <w:jc w:val="both"/>
+        <w:rPr>
+          <w:rFonts w:asciiTheme="majorBidi" w:hAnsiTheme="majorBidi" w:cstheme="majorBidi"/>
+        </w:rPr>
+      </w:pPr>
+      <w:r>
+        <w:rPr>
+          <w:rFonts w:asciiTheme="majorBidi" w:hAnsiTheme="majorBidi" w:cstheme="majorBidi"/>
+        </w:rPr>
+        <w:t xml:space="preserve">This attribute specifies that the input to the test case is </w:t>
+      </w:r>
+      <w:r>
+        <w:rPr>
+          <w:rFonts w:asciiTheme="majorBidi" w:hAnsiTheme="majorBidi" w:cstheme="majorBidi"/>
+        </w:rPr>
+        <w:t>15</w:t>
+      </w:r>
+      <w:r>
+        <w:rPr>
+          <w:rFonts w:asciiTheme="majorBidi" w:hAnsiTheme="majorBidi" w:cstheme="majorBidi"/>
+        </w:rPr>
+        <w:t xml:space="preserve">, the expected output is </w:t>
+      </w:r>
+      <w:r>
+        <w:rPr>
+          <w:rFonts w:asciiTheme="majorBidi" w:hAnsiTheme="majorBidi" w:cstheme="majorBidi"/>
+        </w:rPr>
+        <w:t>11</w:t>
+      </w:r>
+      <w:r>
+        <w:rPr>
+          <w:rFonts w:asciiTheme="majorBidi" w:hAnsiTheme="majorBidi" w:cstheme="majorBidi"/>
+        </w:rPr>
+        <w:t xml:space="preserve">, and the expected encoded form of </w:t>
+      </w:r>
+      <w:r>
+        <w:rPr>
+          <w:rFonts w:asciiTheme="majorBidi" w:hAnsiTheme="majorBidi" w:cstheme="majorBidi"/>
+        </w:rPr>
+        <w:t>15</w:t>
+      </w:r>
+      <w:r>
+        <w:rPr>
+          <w:rFonts w:asciiTheme="majorBidi" w:hAnsiTheme="majorBidi" w:cstheme="majorBidi"/>
+        </w:rPr>
+        <w:t xml:space="preserve"> </w:t>
+      </w:r>
+      <w:r>
+        <w:rPr>
+          <w:rFonts w:asciiTheme="majorBidi" w:hAnsiTheme="majorBidi" w:cstheme="majorBidi"/>
+        </w:rPr>
+        <w:t>is</w:t>
+      </w:r>
+    </w:p>
+    <w:p>
+      <w:pPr>
+        <w:pStyle w:val="BodyText"/>
+        <w:spacing w:before="10"/>
+        <w:jc w:val="both"/>
+        <w:rPr>
+          <w:rFonts w:asciiTheme="majorBidi" w:hAnsiTheme="majorBidi" w:cstheme="majorBidi"/>
+        </w:rPr>
+      </w:pPr>
+    </w:p>
+    <w:p>
+      <w:pPr>
+        <w:pStyle w:val="BodyText"/>
+        <w:spacing w:before="10"/>
+        <w:jc w:val="both"/>
+        <w:rPr>
+          <w:color w:val="333333"/>
+        </w:rPr>
+      </w:pPr>
+      <w:r>
+        <w:rPr>
+          <w:color w:val="333333"/>
+        </w:rPr>
+        <w:lastRenderedPageBreak/>
+        <w:t xml:space="preserve">{ </w:t>
+      </w:r>
+      <w:r>
+        <w:rPr>
+          <w:b/>
+          <w:bCs/>
+          <w:color w:val="6600EE"/>
+        </w:rPr>
+        <w:t>0</w:t>
+      </w:r>
+      <w:r>
+        <w:rPr>
+          <w:color w:val="333333"/>
+        </w:rPr>
+        <w:t xml:space="preserve">, </w:t>
+      </w:r>
+      <w:r>
+        <w:rPr>
+          <w:b/>
+          <w:bCs/>
+          <w:color w:val="6600EE"/>
+        </w:rPr>
+        <w:t>0</w:t>
+      </w:r>
+      <w:r>
+        <w:rPr>
+          <w:color w:val="333333"/>
+        </w:rPr>
+        <w:t xml:space="preserve">, </w:t>
+      </w:r>
+      <w:r>
+        <w:rPr>
+          <w:b/>
+          <w:bCs/>
+          <w:color w:val="6600EE"/>
+        </w:rPr>
+        <w:t>0</w:t>
+      </w:r>
+      <w:r>
+        <w:rPr>
+          <w:color w:val="333333"/>
+        </w:rPr>
+        <w:t xml:space="preserve">, </w:t>
+      </w:r>
+      <w:r>
+        <w:rPr>
+          <w:b/>
+          <w:bCs/>
+          <w:color w:val="6600EE"/>
+        </w:rPr>
+        <w:t>0</w:t>
+      </w:r>
+      <w:r>
+        <w:rPr>
+          <w:color w:val="333333"/>
+        </w:rPr>
+        <w:t xml:space="preserve">, </w:t>
+      </w:r>
+      <w:r>
+        <w:rPr>
+          <w:b/>
+          <w:bCs/>
+          <w:color w:val="6600EE"/>
+        </w:rPr>
+        <w:t>0</w:t>
+      </w:r>
+      <w:r>
+        <w:rPr>
+          <w:color w:val="333333"/>
+        </w:rPr>
+        <w:t xml:space="preserve">, </w:t>
+      </w:r>
+      <w:r>
+        <w:rPr>
+          <w:b/>
+          <w:bCs/>
+          <w:color w:val="6600EE"/>
+        </w:rPr>
+        <w:t>0</w:t>
+      </w:r>
+      <w:r>
+        <w:rPr>
+          <w:color w:val="333333"/>
+        </w:rPr>
+        <w:t xml:space="preserve">, </w:t>
+      </w:r>
+      <w:r>
+        <w:rPr>
+          <w:b/>
+          <w:bCs/>
+          <w:color w:val="6600EE"/>
+        </w:rPr>
+        <w:t>0</w:t>
+      </w:r>
+      <w:r>
+        <w:rPr>
+          <w:color w:val="333333"/>
+        </w:rPr>
+        <w:t xml:space="preserve">, </w:t>
+      </w:r>
+      <w:r>
+        <w:rPr>
+          <w:b/>
+          <w:bCs/>
+          <w:color w:val="6600EE"/>
+        </w:rPr>
+        <w:t>0</w:t>
+      </w:r>
+      <w:r>
+        <w:rPr>
+          <w:color w:val="333333"/>
+        </w:rPr>
+        <w:t xml:space="preserve">, </w:t>
+      </w:r>
+      <w:r>
+        <w:rPr>
+          <w:b/>
+          <w:bCs/>
+          <w:color w:val="6600EE"/>
+        </w:rPr>
+        <w:t>0</w:t>
+      </w:r>
+      <w:r>
+        <w:rPr>
+          <w:color w:val="333333"/>
+        </w:rPr>
+        <w:t xml:space="preserve">, </w:t>
+      </w:r>
+      <w:r>
+        <w:rPr>
+          <w:b/>
+          <w:bCs/>
+          <w:color w:val="6600EE"/>
+        </w:rPr>
+        <w:t>0</w:t>
+      </w:r>
+      <w:r>
+        <w:rPr>
+          <w:color w:val="333333"/>
+        </w:rPr>
+        <w:t xml:space="preserve">, </w:t>
+      </w:r>
+      <w:r>
+        <w:rPr>
+          <w:b/>
+          <w:bCs/>
+          <w:color w:val="6600EE"/>
+        </w:rPr>
+        <w:t>0</w:t>
+      </w:r>
+      <w:r>
+        <w:rPr>
+          <w:color w:val="333333"/>
+        </w:rPr>
+        <w:t xml:space="preserve">, </w:t>
+      </w:r>
+      <w:r>
+        <w:rPr>
+          <w:b/>
+          <w:bCs/>
+          <w:color w:val="6600EE"/>
+        </w:rPr>
+        <w:t>1</w:t>
+      </w:r>
+      <w:r>
+        <w:rPr>
+          <w:color w:val="333333"/>
+        </w:rPr>
+        <w:t xml:space="preserve">, </w:t>
+      </w:r>
+      <w:r>
+        <w:rPr>
+          <w:b/>
+          <w:bCs/>
+          <w:color w:val="6600EE"/>
+        </w:rPr>
+        <w:t>1</w:t>
+      </w:r>
+      <w:r>
+        <w:rPr>
+          <w:color w:val="333333"/>
+        </w:rPr>
+        <w:t xml:space="preserve">, </w:t>
+      </w:r>
+      <w:r>
+        <w:rPr>
+          <w:b/>
+          <w:bCs/>
+          <w:color w:val="6600EE"/>
+        </w:rPr>
+        <w:t>1</w:t>
+      </w:r>
+      <w:r>
+        <w:rPr>
+          <w:color w:val="333333"/>
+        </w:rPr>
+        <w:t xml:space="preserve">, </w:t>
+      </w:r>
+      <w:r>
+        <w:rPr>
+          <w:b/>
+          <w:bCs/>
+          <w:color w:val="6600EE"/>
+        </w:rPr>
+        <w:t>1</w:t>
+      </w:r>
+      <w:r>
+        <w:rPr>
+          <w:color w:val="333333"/>
+        </w:rPr>
+        <w:t xml:space="preserve">, </w:t>
+      </w:r>
+      <w:r>
+        <w:rPr>
+          <w:b/>
+          <w:bCs/>
+          <w:color w:val="6600EE"/>
+        </w:rPr>
+        <w:t>1</w:t>
+      </w:r>
+      <w:r>
+        <w:rPr>
+          <w:color w:val="333333"/>
+        </w:rPr>
+        <w:t xml:space="preserve">, </w:t>
+      </w:r>
+      <w:r>
+        <w:rPr>
+          <w:b/>
+          <w:bCs/>
+          <w:color w:val="6600EE"/>
+        </w:rPr>
+        <w:t>0</w:t>
+      </w:r>
+      <w:r>
+        <w:rPr>
+          <w:color w:val="333333"/>
+        </w:rPr>
+        <w:t xml:space="preserve">, </w:t>
+      </w:r>
+      <w:r>
+        <w:rPr>
+          <w:b/>
+          <w:bCs/>
+          <w:color w:val="6600EE"/>
+        </w:rPr>
+        <w:t>0</w:t>
+      </w:r>
+      <w:r>
+        <w:rPr>
+          <w:color w:val="333333"/>
+        </w:rPr>
+        <w:t xml:space="preserve">, </w:t>
+      </w:r>
+      <w:r>
+        <w:rPr>
+          <w:b/>
+          <w:bCs/>
+          <w:color w:val="6600EE"/>
+        </w:rPr>
+        <w:t>0</w:t>
+      </w:r>
+      <w:r>
+        <w:rPr>
+          <w:color w:val="333333"/>
+        </w:rPr>
+        <w:t xml:space="preserve">, </w:t>
+      </w:r>
+      <w:r>
+        <w:rPr>
+          <w:b/>
+          <w:bCs/>
+          <w:color w:val="6600EE"/>
+        </w:rPr>
+        <w:t>0</w:t>
+      </w:r>
+      <w:r>
+        <w:rPr>
+          <w:color w:val="333333"/>
+        </w:rPr>
+        <w:t>, }</w:t>
+      </w:r>
+    </w:p>
+    <w:p>
+      <w:pPr>
+        <w:pStyle w:val="BodyText"/>
+        <w:spacing w:before="10"/>
+        <w:jc w:val="both"/>
+        <w:rPr>
+          <w:rFonts w:asciiTheme="majorBidi" w:hAnsiTheme="majorBidi" w:cstheme="majorBidi"/>
+        </w:rPr>
+      </w:pPr>
+    </w:p>
+    <w:p>
+      <w:pPr>
+        <w:pStyle w:val="BodyText"/>
+        <w:spacing w:before="10"/>
+        <w:jc w:val="both"/>
+        <w:rPr>
+          <w:rFonts w:asciiTheme="majorBidi" w:hAnsiTheme="majorBidi" w:cstheme="majorBidi"/>
+        </w:rPr>
+      </w:pPr>
+      <w:r>
+        <w:rPr>
+          <w:rFonts w:asciiTheme="majorBidi" w:hAnsiTheme="majorBidi" w:cstheme="majorBidi"/>
+        </w:rPr>
+        <w:t xml:space="preserve">The input and expected output are specified as arguments to the DataRow attribute, and the expected encoded form is specified as an array of integers. The test method that is decorated with this DataRow attribute will be executed once for this input/output combination, with the encoded form of </w:t>
+      </w:r>
+      <w:r>
+        <w:rPr>
+          <w:rFonts w:asciiTheme="majorBidi" w:hAnsiTheme="majorBidi" w:cstheme="majorBidi"/>
+        </w:rPr>
+        <w:t>15</w:t>
+      </w:r>
+      <w:r>
+        <w:rPr>
+          <w:rFonts w:asciiTheme="majorBidi" w:hAnsiTheme="majorBidi" w:cstheme="majorBidi"/>
+        </w:rPr>
+        <w:t xml:space="preserve"> being checked against the expected encoded </w:t>
+      </w:r>
+      <w:r>
+        <w:rPr>
+          <w:rFonts w:asciiTheme="majorBidi" w:hAnsiTheme="majorBidi" w:cstheme="majorBidi"/>
+        </w:rPr>
+        <w:t>form.</w:t>
+      </w:r>
+      <w:r>
+        <w:rPr>
+          <w:rFonts w:asciiTheme="majorBidi" w:hAnsiTheme="majorBidi" w:cstheme="majorBidi"/>
+        </w:rPr>
+        <w:t xml:space="preserve"> Below is the result of this unit test for the input of 15.</w:t>
+      </w:r>
+    </w:p>
+    <w:p>
+      <w:pPr>
+        <w:pStyle w:val="BodyText"/>
+        <w:spacing w:before="10"/>
+        <w:jc w:val="both"/>
+        <w:rPr>
+          <w:rFonts w:asciiTheme="majorBidi" w:hAnsiTheme="majorBidi" w:cstheme="majorBidi"/>
+        </w:rPr>
+      </w:pPr>
+    </w:p>
+    <w:p>
+      <w:pPr>
+        <w:pStyle w:val="BodyText"/>
+        <w:spacing w:before="10"/>
+        <w:jc w:val="both"/>
+        <w:rPr>
+          <w:rFonts w:asciiTheme="majorBidi" w:hAnsiTheme="majorBidi" w:cstheme="majorBidi"/>
+        </w:rPr>
+      </w:pPr>
+      <w:r>
+        <w:rPr>
+          <w:rFonts w:asciiTheme="majorBidi" w:hAnsiTheme="majorBidi" w:cstheme="majorBidi"/>
+          <w:noProof/>
+        </w:rPr>
+        <w:drawing>
+          <wp:inline distT="0" distB="0" distL="0" distR="0" wp14:anchorId="1D4F4E8E" wp14:editId="6908D2B1">
+            <wp:extent cx="2943225" cy="655409"/>
+            <wp:effectExtent l="0" t="0" r="0" b="0"/>
+            <wp:docPr id="12" name="Picture 12"/>
+            <wp:cNvGraphicFramePr>
+              <a:graphicFrameLocks xmlns:a="http://schemas.openxmlformats.org/drawingml/2006/main" noChangeAspect="1"/>
+            </wp:cNvGraphicFramePr>
+            <a:graphic xmlns:a="http://schemas.openxmlformats.org/drawingml/2006/main">
+              <a:graphicData uri="http://schemas.openxmlformats.org/drawingml/2006/picture">
+                <pic:pic xmlns:pic="http://schemas.openxmlformats.org/drawingml/2006/picture">
+                  <pic:nvPicPr>
+                    <pic:cNvPr id="0" name="Picture 2"/>
+                    <pic:cNvPicPr>
+                      <a:picLocks noChangeAspect="1" noChangeArrowheads="1"/>
+                    </pic:cNvPicPr>
+                  </pic:nvPicPr>
+                  <pic:blipFill>
+                    <a:blip r:embed="rId25">
+                      <a:extLst>
+                        <a:ext uri="{28A0092B-C50C-407E-A947-70E740481C1C}">
+                          <a14:useLocalDpi xmlns:a14="http://schemas.microsoft.com/office/drawing/2010/main" val="0"/>
+                        </a:ext>
+                      </a:extLst>
+                    </a:blip>
+                    <a:srcRect/>
+                    <a:stretch>
+                      <a:fillRect/>
+                    </a:stretch>
+                  </pic:blipFill>
+                  <pic:spPr bwMode="auto">
+                    <a:xfrm>
+                      <a:off x="0" y="0"/>
+                      <a:ext cx="2961168" cy="659405"/>
+                    </a:xfrm>
+                    <a:prstGeom prst="rect">
+                      <a:avLst/>
+                    </a:prstGeom>
+                    <a:noFill/>
+                    <a:ln>
+                      <a:noFill/>
+                    </a:ln>
+                  </pic:spPr>
+                </pic:pic>
+              </a:graphicData>
+            </a:graphic>
+          </wp:inline>
+        </w:drawing>
+      </w:r>
+    </w:p>
+    <w:p>
+      <w:pPr>
+        <w:pStyle w:val="BodyText"/>
+        <w:spacing w:before="10"/>
+        <w:jc w:val="both"/>
+        <w:rPr>
+          <w:rFonts w:asciiTheme="majorBidi" w:hAnsiTheme="majorBidi" w:cstheme="majorBidi"/>
+          <w:i/>
+          <w:iCs/>
+        </w:rPr>
+      </w:pPr>
+      <w:r>
+        <w:rPr>
+          <w:rFonts w:asciiTheme="majorBidi" w:hAnsiTheme="majorBidi" w:cstheme="majorBidi"/>
+          <w:i/>
+          <w:iCs/>
+        </w:rPr>
+        <w:t xml:space="preserve">           Fig.7.1: </w:t>
+      </w:r>
+      <w:r>
+        <w:rPr>
+          <w:rFonts w:asciiTheme="majorBidi" w:hAnsiTheme="majorBidi" w:cstheme="majorBidi"/>
+          <w:i/>
+          <w:iCs/>
+        </w:rPr>
+        <w:t>B</w:t>
+      </w:r>
+      <w:r>
+        <w:rPr>
+          <w:rFonts w:asciiTheme="majorBidi" w:hAnsiTheme="majorBidi" w:cstheme="majorBidi"/>
+          <w:i/>
+          <w:iCs/>
+        </w:rPr>
+        <w:t>ucket</w:t>
+      </w:r>
+      <w:r>
+        <w:rPr>
+          <w:rFonts w:asciiTheme="majorBidi" w:hAnsiTheme="majorBidi" w:cstheme="majorBidi"/>
+          <w:i/>
+          <w:iCs/>
+        </w:rPr>
+        <w:t xml:space="preserve"> and </w:t>
+      </w:r>
+      <w:r>
+        <w:rPr>
+          <w:rFonts w:asciiTheme="majorBidi" w:hAnsiTheme="majorBidi" w:cstheme="majorBidi"/>
+          <w:i/>
+          <w:iCs/>
+        </w:rPr>
+        <w:t xml:space="preserve">encoding for number </w:t>
+      </w:r>
+      <w:r>
+        <w:rPr>
+          <w:rFonts w:asciiTheme="majorBidi" w:hAnsiTheme="majorBidi" w:cstheme="majorBidi"/>
+          <w:i/>
+          <w:iCs/>
+        </w:rPr>
+        <w:t>15.</w:t>
+      </w:r>
+    </w:p>
+    <w:p>
+      <w:pPr>
+        <w:pStyle w:val="BodyText"/>
+        <w:spacing w:before="10"/>
+        <w:jc w:val="both"/>
+        <w:rPr>
+          <w:rFonts w:asciiTheme="majorBidi" w:hAnsiTheme="majorBidi" w:cstheme="majorBidi"/>
+        </w:rPr>
+      </w:pPr>
+    </w:p>
+    <w:p>
+      <w:pPr>
+        <w:pStyle w:val="BodyText"/>
+        <w:jc w:val="both"/>
+        <w:rPr>
+          <w:rStyle w:val="BodyTextChar"/>
+        </w:rPr>
+      </w:pPr>
+      <w:r>
+        <w:t>Once all the inputs are encoded, we can call the Bitmap</w:t>
+      </w:r>
+      <w:r>
+        <w:rPr>
+          <w:spacing w:val="1"/>
+        </w:rPr>
+        <w:t xml:space="preserve"> </w:t>
+      </w:r>
+      <w:r>
+        <w:rPr>
+          <w:rStyle w:val="BodyTextChar"/>
+        </w:rPr>
+        <w:t>method to create the output in 2D Bitmap format. After setting all the parameter values and executing the program, the output images will be generated by the Bitmap are</w:t>
+      </w:r>
+      <w:r>
+        <w:rPr>
+          <w:rStyle w:val="BodyTextChar"/>
+        </w:rPr>
+        <w:t xml:space="preserve"> shown in Fig.</w:t>
+      </w:r>
+      <w:r>
+        <w:rPr>
+          <w:rStyle w:val="BodyTextChar"/>
+        </w:rPr>
+        <w:t>7</w:t>
+      </w:r>
+      <w:r>
+        <w:rPr>
+          <w:rStyle w:val="BodyTextChar"/>
+        </w:rPr>
+        <w:t>.</w:t>
+      </w:r>
+      <w:r>
+        <w:rPr>
+          <w:rStyle w:val="BodyTextChar"/>
+        </w:rPr>
+        <w:t>2</w:t>
+      </w:r>
+    </w:p>
+    <w:p>
+      <w:pPr>
+        <w:pStyle w:val="BodyText"/>
+        <w:jc w:val="both"/>
+        <w:rPr>
+          <w:rStyle w:val="BodyTextChar"/>
+        </w:rPr>
+      </w:pPr>
+    </w:p>
+    <w:p>
+      <w:pPr>
+        <w:pStyle w:val="BodyText"/>
+        <w:jc w:val="both"/>
+      </w:pPr>
+      <w:r>
+        <w:rPr>
+          <w:noProof/>
+        </w:rPr>
+        <w:drawing>
+          <wp:inline distT="0" distB="0" distL="0" distR="0" wp14:anchorId="1D69E7B4" wp14:editId="5AB264DC">
+            <wp:extent cx="2950210" cy="1278890"/>
+            <wp:effectExtent l="0" t="0" r="0" b="0"/>
+            <wp:docPr id="23" name="Picture 23" descr="Background pattern&#10;&#10;Description automatically generated"/>
+            <wp:cNvGraphicFramePr>
+              <a:graphicFrameLocks xmlns:a="http://schemas.openxmlformats.org/drawingml/2006/main" noChangeAspect="1"/>
+            </wp:cNvGraphicFramePr>
+            <a:graphic xmlns:a="http://schemas.openxmlformats.org/drawingml/2006/main">
+              <a:graphicData uri="http://schemas.openxmlformats.org/drawingml/2006/picture">
+                <pic:pic xmlns:pic="http://schemas.openxmlformats.org/drawingml/2006/picture">
+                  <pic:nvPicPr>
+                    <pic:cNvPr id="23" name="Picture 23" descr="Background pattern&#10;&#10;Description automatically generated"/>
+                    <pic:cNvPicPr>
+                      <a:picLocks noChangeAspect="1" noChangeArrowheads="1"/>
+                    </pic:cNvPicPr>
+                  </pic:nvPicPr>
+                  <pic:blipFill>
+                    <a:blip r:embed="rId26" cstate="print">
+                      <a:extLst>
+                        <a:ext uri="{28A0092B-C50C-407E-A947-70E740481C1C}">
+                          <a14:useLocalDpi xmlns:a14="http://schemas.microsoft.com/office/drawing/2010/main" val="0"/>
+                        </a:ext>
+                      </a:extLst>
+                    </a:blip>
+                    <a:srcRect/>
+                    <a:stretch>
+                      <a:fillRect/>
+                    </a:stretch>
+                  </pic:blipFill>
+                  <pic:spPr bwMode="auto">
+                    <a:xfrm>
+                      <a:off x="0" y="0"/>
+                      <a:ext cx="2950210" cy="1278890"/>
+                    </a:xfrm>
+                    <a:prstGeom prst="rect">
+                      <a:avLst/>
+                    </a:prstGeom>
+                    <a:noFill/>
+                    <a:ln>
+                      <a:noFill/>
+                    </a:ln>
+                  </pic:spPr>
+                </pic:pic>
+              </a:graphicData>
+            </a:graphic>
+          </wp:inline>
+        </w:drawing>
+      </w:r>
+    </w:p>
+    <w:p>
+      <w:pPr>
+        <w:pStyle w:val="BodyText"/>
+        <w:jc w:val="both"/>
+        <w:rPr>
+          <w:i/>
+          <w:iCs/>
+        </w:rPr>
+      </w:pPr>
+      <w:r>
+        <w:rPr>
+          <w:i/>
+          <w:iCs/>
+        </w:rPr>
+        <w:t xml:space="preserve">        </w:t>
+      </w:r>
+      <w:r>
+        <w:rPr>
+          <w:i/>
+          <w:iCs/>
+        </w:rPr>
+        <w:t>Fig 7.</w:t>
+      </w:r>
+      <w:r>
+        <w:rPr>
+          <w:i/>
+          <w:iCs/>
+        </w:rPr>
+        <w:t>2</w:t>
+      </w:r>
+      <w:r>
+        <w:rPr>
+          <w:i/>
+          <w:iCs/>
+        </w:rPr>
+        <w:t>:</w:t>
+      </w:r>
+      <w:r>
+        <w:rPr>
+          <w:i/>
+          <w:iCs/>
+        </w:rPr>
+        <w:t xml:space="preserve"> Bitmap images for all encoded values</w:t>
+      </w:r>
+    </w:p>
+    <w:p>
+      <w:pPr>
+        <w:pStyle w:val="BodyText"/>
+        <w:jc w:val="both"/>
+        <w:rPr>
+          <w:i/>
+          <w:iCs/>
+        </w:rPr>
+      </w:pPr>
+    </w:p>
+    <w:p>
+      <w:pPr>
+        <w:pStyle w:val="BodyText"/>
+        <w:jc w:val="both"/>
+      </w:pPr>
+      <w:r>
+        <w:t>The Bitmap image also has bucket number and input value embedded on it and for the numeric value 15 the corresponding Bitmap is shown in Fig 7.3</w:t>
+      </w:r>
+    </w:p>
+    <w:p>
+      <w:pPr>
+        <w:pStyle w:val="BodyText"/>
+        <w:jc w:val="both"/>
+      </w:pPr>
+    </w:p>
+    <w:p>
+      <w:pPr>
+        <w:pStyle w:val="BodyText"/>
+        <w:jc w:val="both"/>
+      </w:pPr>
+      <w:r>
+        <w:rPr>
+          <w:noProof/>
+        </w:rPr>
+        <w:drawing>
+          <wp:inline distT="0" distB="0" distL="0" distR="0" wp14:anchorId="21A7B49F" wp14:editId="7E5B70CB">
+            <wp:extent cx="1208690" cy="1208690"/>
+            <wp:effectExtent l="0" t="0" r="0" b="0"/>
+            <wp:docPr id="27" name="Picture 27"/>
+            <wp:cNvGraphicFramePr>
+              <a:graphicFrameLocks xmlns:a="http://schemas.openxmlformats.org/drawingml/2006/main" noChangeAspect="1"/>
+            </wp:cNvGraphicFramePr>
+            <a:graphic xmlns:a="http://schemas.openxmlformats.org/drawingml/2006/main">
+              <a:graphicData uri="http://schemas.openxmlformats.org/drawingml/2006/picture">
+                <pic:pic xmlns:pic="http://schemas.openxmlformats.org/drawingml/2006/picture">
+                  <pic:nvPicPr>
+                    <pic:cNvPr id="0" name="Picture 5"/>
+                    <pic:cNvPicPr>
+                      <a:picLocks noChangeAspect="1" noChangeArrowheads="1"/>
+                    </pic:cNvPicPr>
+                  </pic:nvPicPr>
+                  <pic:blipFill>
+                    <a:blip r:embed="rId27" cstate="print">
+                      <a:extLst>
+                        <a:ext uri="{28A0092B-C50C-407E-A947-70E740481C1C}">
+                          <a14:useLocalDpi xmlns:a14="http://schemas.microsoft.com/office/drawing/2010/main" val="0"/>
+                        </a:ext>
+                      </a:extLst>
+                    </a:blip>
+                    <a:srcRect/>
+                    <a:stretch>
+                      <a:fillRect/>
+                    </a:stretch>
+                  </pic:blipFill>
+                  <pic:spPr bwMode="auto">
+                    <a:xfrm>
+                      <a:off x="0" y="0"/>
+                      <a:ext cx="1221667" cy="1221667"/>
+                    </a:xfrm>
+                    <a:prstGeom prst="rect">
+                      <a:avLst/>
+                    </a:prstGeom>
+                    <a:noFill/>
+                    <a:ln>
+                      <a:noFill/>
+                    </a:ln>
+                  </pic:spPr>
+                </pic:pic>
+              </a:graphicData>
+            </a:graphic>
+          </wp:inline>
+        </w:drawing>
+      </w:r>
+    </w:p>
+    <w:p>
+      <w:pPr>
+        <w:pStyle w:val="BodyText"/>
+        <w:spacing w:before="77"/>
+        <w:ind w:left="267" w:right="387"/>
+        <w:jc w:val="both"/>
+        <w:rPr>
+          <w:i/>
+          <w:iCs/>
+        </w:rPr>
+      </w:pPr>
+      <w:r>
+        <w:rPr>
+          <w:i/>
+          <w:iCs/>
+        </w:rPr>
+        <w:t>Fig.7.</w:t>
+      </w:r>
+      <w:r>
+        <w:rPr>
+          <w:i/>
+          <w:iCs/>
+        </w:rPr>
+        <w:t>3</w:t>
+      </w:r>
+      <w:r>
+        <w:rPr>
+          <w:i/>
+          <w:iCs/>
+        </w:rPr>
+        <w:t xml:space="preserve"> Bitmap for the value 15</w:t>
+      </w:r>
+    </w:p>
+    <w:p>
+      <w:pPr>
+        <w:pStyle w:val="BodyText"/>
+        <w:spacing w:before="77"/>
+        <w:ind w:right="387"/>
+        <w:jc w:val="both"/>
+      </w:pPr>
+    </w:p>
+    <w:p>
+      <w:pPr>
+        <w:pStyle w:val="BodyText"/>
+        <w:spacing w:before="77"/>
+        <w:ind w:right="387"/>
+        <w:jc w:val="both"/>
+      </w:pPr>
+    </w:p>
+    <w:p>
+      <w:pPr>
+        <w:pStyle w:val="BodyText"/>
+        <w:spacing w:before="10"/>
+        <w:jc w:val="both"/>
+        <w:rPr>
+          <w:rFonts w:asciiTheme="majorBidi" w:hAnsiTheme="majorBidi" w:cstheme="majorBidi"/>
+        </w:rPr>
+      </w:pPr>
+    </w:p>
+    <w:p>
+      <w:pPr>
+        <w:pStyle w:val="BodyText"/>
+        <w:spacing w:before="10"/>
+        <w:jc w:val="both"/>
+        <w:rPr>
+          <w:rFonts w:asciiTheme="majorBidi" w:hAnsiTheme="majorBidi" w:cstheme="majorBidi"/>
+        </w:rPr>
+      </w:pPr>
+    </w:p>
+    <w:p>
+      <w:pPr>
+        <w:pStyle w:val="BodyText"/>
+        <w:spacing w:before="10"/>
+        <w:jc w:val="both"/>
+        <w:rPr>
+          <w:rFonts w:asciiTheme="majorBidi" w:hAnsiTheme="majorBidi" w:cstheme="majorBidi"/>
+        </w:rPr>
+      </w:pPr>
+    </w:p>
+    <w:p>
+      <w:pPr>
+        <w:pStyle w:val="BodyText"/>
         <w:spacing w:before="10"/>
         <w:jc w:val="both"/>
         <w:rPr>
@@ -13685,7 +15485,7 @@
       </w:pPr>
     </w:p>
     <w:sectPr>
-      <w:footerReference w:type="default" r:id="rId25"/>
+      <w:footerReference w:type="default" r:id="rId28"/>
       <w:pgSz w:w="11910" w:h="16840"/>
       <w:pgMar w:top="980" w:right="480" w:bottom="1240" w:left="1000" w:header="0" w:footer="1051" w:gutter="0"/>
       <w:cols w:space="720"/>
@@ -14219,6 +16019,95 @@
     </w:lvl>
   </w:abstractNum>
   <w:abstractNum w:abstractNumId="2" w15:restartNumberingAfterBreak="0">
+    <w:nsid w:val="0A1037DC"/>
+    <w:multiLevelType w:val="hybridMultilevel"/>
+    <w:tmpl w:val="7088A724"/>
+    <w:lvl w:ilvl="0" w:tplc="20000011">
+      <w:start w:val="1"/>
+      <w:numFmt w:val="decimal"/>
+      <w:lvlText w:val="%1)"/>
+      <w:lvlJc w:val="left"/>
+      <w:pPr>
+        <w:ind w:left="720" w:hanging="360"/>
+      </w:pPr>
+      <w:rPr>
+        <w:rFonts w:hint="default"/>
+      </w:rPr>
+    </w:lvl>
+    <w:lvl w:ilvl="1" w:tplc="20000019" w:tentative="1">
+      <w:start w:val="1"/>
+      <w:numFmt w:val="lowerLetter"/>
+      <w:lvlText w:val="%2."/>
+      <w:lvlJc w:val="left"/>
+      <w:pPr>
+        <w:ind w:left="1440" w:hanging="360"/>
+      </w:pPr>
+    </w:lvl>
+    <w:lvl w:ilvl="2" w:tplc="2000001B" w:tentative="1">
+      <w:start w:val="1"/>
+      <w:numFmt w:val="lowerRoman"/>
+      <w:lvlText w:val="%3."/>
+      <w:lvlJc w:val="right"/>
+      <w:pPr>
+        <w:ind w:left="2160" w:hanging="180"/>
+      </w:pPr>
+    </w:lvl>
+    <w:lvl w:ilvl="3" w:tplc="2000000F" w:tentative="1">
+      <w:start w:val="1"/>
+      <w:numFmt w:val="decimal"/>
+      <w:lvlText w:val="%4."/>
+      <w:lvlJc w:val="left"/>
+      <w:pPr>
+        <w:ind w:left="2880" w:hanging="360"/>
+      </w:pPr>
+    </w:lvl>
+    <w:lvl w:ilvl="4" w:tplc="20000019" w:tentative="1">
+      <w:start w:val="1"/>
+      <w:numFmt w:val="lowerLetter"/>
+      <w:lvlText w:val="%5."/>
+      <w:lvlJc w:val="left"/>
+      <w:pPr>
+        <w:ind w:left="3600" w:hanging="360"/>
+      </w:pPr>
+    </w:lvl>
+    <w:lvl w:ilvl="5" w:tplc="2000001B" w:tentative="1">
+      <w:start w:val="1"/>
+      <w:numFmt w:val="lowerRoman"/>
+      <w:lvlText w:val="%6."/>
+      <w:lvlJc w:val="right"/>
+      <w:pPr>
+        <w:ind w:left="4320" w:hanging="180"/>
+      </w:pPr>
+    </w:lvl>
+    <w:lvl w:ilvl="6" w:tplc="2000000F" w:tentative="1">
+      <w:start w:val="1"/>
+      <w:numFmt w:val="decimal"/>
+      <w:lvlText w:val="%7."/>
+      <w:lvlJc w:val="left"/>
+      <w:pPr>
+        <w:ind w:left="5040" w:hanging="360"/>
+      </w:pPr>
+    </w:lvl>
+    <w:lvl w:ilvl="7" w:tplc="20000019" w:tentative="1">
+      <w:start w:val="1"/>
+      <w:numFmt w:val="lowerLetter"/>
+      <w:lvlText w:val="%8."/>
+      <w:lvlJc w:val="left"/>
+      <w:pPr>
+        <w:ind w:left="5760" w:hanging="360"/>
+      </w:pPr>
+    </w:lvl>
+    <w:lvl w:ilvl="8" w:tplc="2000001B" w:tentative="1">
+      <w:start w:val="1"/>
+      <w:numFmt w:val="lowerRoman"/>
+      <w:lvlText w:val="%9."/>
+      <w:lvlJc w:val="right"/>
+      <w:pPr>
+        <w:ind w:left="6480" w:hanging="180"/>
+      </w:pPr>
+    </w:lvl>
+  </w:abstractNum>
+  <w:abstractNum w:abstractNumId="3" w15:restartNumberingAfterBreak="0">
     <w:nsid w:val="0DAC2391"/>
     <w:multiLevelType w:val="hybridMultilevel"/>
     <w:tmpl w:val="0DF0094E"/>
@@ -14308,7 +16197,7 @@
       </w:pPr>
     </w:lvl>
   </w:abstractNum>
-  <w:abstractNum w:abstractNumId="3" w15:restartNumberingAfterBreak="0">
+  <w:abstractNum w:abstractNumId="4" w15:restartNumberingAfterBreak="0">
     <w:nsid w:val="169E61C8"/>
     <w:multiLevelType w:val="hybridMultilevel"/>
     <w:tmpl w:val="FFC6E036"/>
@@ -14397,7 +16286,7 @@
       </w:pPr>
     </w:lvl>
   </w:abstractNum>
-  <w:abstractNum w:abstractNumId="4" w15:restartNumberingAfterBreak="0">
+  <w:abstractNum w:abstractNumId="5" w15:restartNumberingAfterBreak="0">
     <w:nsid w:val="170B4103"/>
     <w:multiLevelType w:val="hybridMultilevel"/>
     <w:tmpl w:val="94448AAE"/>
@@ -14490,7 +16379,7 @@
       </w:pPr>
     </w:lvl>
   </w:abstractNum>
-  <w:abstractNum w:abstractNumId="5" w15:restartNumberingAfterBreak="0">
+  <w:abstractNum w:abstractNumId="6" w15:restartNumberingAfterBreak="0">
     <w:nsid w:val="18EE29E5"/>
     <w:multiLevelType w:val="hybridMultilevel"/>
     <w:tmpl w:val="66CAC74C"/>
@@ -14579,7 +16468,7 @@
       </w:pPr>
     </w:lvl>
   </w:abstractNum>
-  <w:abstractNum w:abstractNumId="6" w15:restartNumberingAfterBreak="0">
+  <w:abstractNum w:abstractNumId="7" w15:restartNumberingAfterBreak="0">
     <w:nsid w:val="1A7D6A57"/>
     <w:multiLevelType w:val="hybridMultilevel"/>
     <w:tmpl w:val="245AFC4A"/>
@@ -14668,7 +16557,7 @@
       </w:pPr>
     </w:lvl>
   </w:abstractNum>
-  <w:abstractNum w:abstractNumId="7" w15:restartNumberingAfterBreak="0">
+  <w:abstractNum w:abstractNumId="8" w15:restartNumberingAfterBreak="0">
     <w:nsid w:val="1C581168"/>
     <w:multiLevelType w:val="hybridMultilevel"/>
     <w:tmpl w:val="FF4CCC02"/>
@@ -14785,7 +16674,7 @@
       </w:rPr>
     </w:lvl>
   </w:abstractNum>
-  <w:abstractNum w:abstractNumId="8" w15:restartNumberingAfterBreak="0">
+  <w:abstractNum w:abstractNumId="9" w15:restartNumberingAfterBreak="0">
     <w:nsid w:val="1DA865A5"/>
     <w:multiLevelType w:val="hybridMultilevel"/>
     <w:tmpl w:val="50EE3756"/>
@@ -14902,7 +16791,7 @@
       </w:rPr>
     </w:lvl>
   </w:abstractNum>
-  <w:abstractNum w:abstractNumId="9" w15:restartNumberingAfterBreak="0">
+  <w:abstractNum w:abstractNumId="10" w15:restartNumberingAfterBreak="0">
     <w:nsid w:val="1EFF521E"/>
     <w:multiLevelType w:val="hybridMultilevel"/>
     <w:tmpl w:val="66CAC74C"/>
@@ -14991,7 +16880,7 @@
       </w:pPr>
     </w:lvl>
   </w:abstractNum>
-  <w:abstractNum w:abstractNumId="10" w15:restartNumberingAfterBreak="0">
+  <w:abstractNum w:abstractNumId="11" w15:restartNumberingAfterBreak="0">
     <w:nsid w:val="20EB1087"/>
     <w:multiLevelType w:val="hybridMultilevel"/>
     <w:tmpl w:val="8DB2832E"/>
@@ -15080,7 +16969,7 @@
       </w:pPr>
     </w:lvl>
   </w:abstractNum>
-  <w:abstractNum w:abstractNumId="11" w15:restartNumberingAfterBreak="0">
+  <w:abstractNum w:abstractNumId="12" w15:restartNumberingAfterBreak="0">
     <w:nsid w:val="217130FB"/>
     <w:multiLevelType w:val="hybridMultilevel"/>
     <w:tmpl w:val="02223AB4"/>
@@ -15169,7 +17058,7 @@
       </w:pPr>
     </w:lvl>
   </w:abstractNum>
-  <w:abstractNum w:abstractNumId="12" w15:restartNumberingAfterBreak="0">
+  <w:abstractNum w:abstractNumId="13" w15:restartNumberingAfterBreak="0">
     <w:nsid w:val="220F435F"/>
     <w:multiLevelType w:val="hybridMultilevel"/>
     <w:tmpl w:val="969C67AA"/>
@@ -15286,7 +17175,7 @@
       </w:rPr>
     </w:lvl>
   </w:abstractNum>
-  <w:abstractNum w:abstractNumId="13" w15:restartNumberingAfterBreak="0">
+  <w:abstractNum w:abstractNumId="14" w15:restartNumberingAfterBreak="0">
     <w:nsid w:val="236172C9"/>
     <w:multiLevelType w:val="hybridMultilevel"/>
     <w:tmpl w:val="C8EA3A3A"/>
@@ -15403,7 +17292,7 @@
       </w:rPr>
     </w:lvl>
   </w:abstractNum>
-  <w:abstractNum w:abstractNumId="14" w15:restartNumberingAfterBreak="0">
+  <w:abstractNum w:abstractNumId="15" w15:restartNumberingAfterBreak="0">
     <w:nsid w:val="23647751"/>
     <w:multiLevelType w:val="hybridMultilevel"/>
     <w:tmpl w:val="75EA1D54"/>
@@ -15521,7 +17410,7 @@
       </w:rPr>
     </w:lvl>
   </w:abstractNum>
-  <w:abstractNum w:abstractNumId="15" w15:restartNumberingAfterBreak="0">
+  <w:abstractNum w:abstractNumId="16" w15:restartNumberingAfterBreak="0">
     <w:nsid w:val="23CD2C20"/>
     <w:multiLevelType w:val="hybridMultilevel"/>
     <w:tmpl w:val="177666A2"/>
@@ -15639,7 +17528,7 @@
       </w:rPr>
     </w:lvl>
   </w:abstractNum>
-  <w:abstractNum w:abstractNumId="16" w15:restartNumberingAfterBreak="0">
+  <w:abstractNum w:abstractNumId="17" w15:restartNumberingAfterBreak="0">
     <w:nsid w:val="2B5067D5"/>
     <w:multiLevelType w:val="hybridMultilevel"/>
     <w:tmpl w:val="DA8A5DC6"/>
@@ -15728,7 +17617,7 @@
       </w:pPr>
     </w:lvl>
   </w:abstractNum>
-  <w:abstractNum w:abstractNumId="17" w15:restartNumberingAfterBreak="0">
+  <w:abstractNum w:abstractNumId="18" w15:restartNumberingAfterBreak="0">
     <w:nsid w:val="2DEF52E0"/>
     <w:multiLevelType w:val="hybridMultilevel"/>
     <w:tmpl w:val="5C86FA8E"/>
@@ -15845,7 +17734,7 @@
       </w:rPr>
     </w:lvl>
   </w:abstractNum>
-  <w:abstractNum w:abstractNumId="18" w15:restartNumberingAfterBreak="0">
+  <w:abstractNum w:abstractNumId="19" w15:restartNumberingAfterBreak="0">
     <w:nsid w:val="2EA77A73"/>
     <w:multiLevelType w:val="hybridMultilevel"/>
     <w:tmpl w:val="447A8A38"/>
@@ -15934,7 +17823,7 @@
       </w:pPr>
     </w:lvl>
   </w:abstractNum>
-  <w:abstractNum w:abstractNumId="19" w15:restartNumberingAfterBreak="0">
+  <w:abstractNum w:abstractNumId="20" w15:restartNumberingAfterBreak="0">
     <w:nsid w:val="31A712B5"/>
     <w:multiLevelType w:val="hybridMultilevel"/>
     <w:tmpl w:val="8A3A6BE0"/>
@@ -16023,7 +17912,7 @@
       </w:pPr>
     </w:lvl>
   </w:abstractNum>
-  <w:abstractNum w:abstractNumId="20" w15:restartNumberingAfterBreak="0">
+  <w:abstractNum w:abstractNumId="21" w15:restartNumberingAfterBreak="0">
     <w:nsid w:val="37DA6049"/>
     <w:multiLevelType w:val="hybridMultilevel"/>
     <w:tmpl w:val="49BE52E4"/>
@@ -16140,7 +18029,7 @@
       </w:rPr>
     </w:lvl>
   </w:abstractNum>
-  <w:abstractNum w:abstractNumId="21" w15:restartNumberingAfterBreak="0">
+  <w:abstractNum w:abstractNumId="22" w15:restartNumberingAfterBreak="0">
     <w:nsid w:val="3C3467BA"/>
     <w:multiLevelType w:val="hybridMultilevel"/>
     <w:tmpl w:val="4CD88468"/>
@@ -16253,7 +18142,7 @@
       </w:rPr>
     </w:lvl>
   </w:abstractNum>
-  <w:abstractNum w:abstractNumId="22" w15:restartNumberingAfterBreak="0">
+  <w:abstractNum w:abstractNumId="23" w15:restartNumberingAfterBreak="0">
     <w:nsid w:val="435C704E"/>
     <w:multiLevelType w:val="hybridMultilevel"/>
     <w:tmpl w:val="66CAC74C"/>
@@ -16342,7 +18231,7 @@
       </w:pPr>
     </w:lvl>
   </w:abstractNum>
-  <w:abstractNum w:abstractNumId="23" w15:restartNumberingAfterBreak="0">
+  <w:abstractNum w:abstractNumId="24" w15:restartNumberingAfterBreak="0">
     <w:nsid w:val="441B7873"/>
     <w:multiLevelType w:val="hybridMultilevel"/>
     <w:tmpl w:val="03B22466"/>
@@ -16463,7 +18352,7 @@
       </w:rPr>
     </w:lvl>
   </w:abstractNum>
-  <w:abstractNum w:abstractNumId="24" w15:restartNumberingAfterBreak="0">
+  <w:abstractNum w:abstractNumId="25" w15:restartNumberingAfterBreak="0">
     <w:nsid w:val="44D97582"/>
     <w:multiLevelType w:val="hybridMultilevel"/>
     <w:tmpl w:val="8E609594"/>
@@ -16552,7 +18441,7 @@
       </w:pPr>
     </w:lvl>
   </w:abstractNum>
-  <w:abstractNum w:abstractNumId="25" w15:restartNumberingAfterBreak="0">
+  <w:abstractNum w:abstractNumId="26" w15:restartNumberingAfterBreak="0">
     <w:nsid w:val="46F9045E"/>
     <w:multiLevelType w:val="hybridMultilevel"/>
     <w:tmpl w:val="A0160784"/>
@@ -16641,7 +18530,7 @@
       </w:pPr>
     </w:lvl>
   </w:abstractNum>
-  <w:abstractNum w:abstractNumId="26" w15:restartNumberingAfterBreak="0">
+  <w:abstractNum w:abstractNumId="27" w15:restartNumberingAfterBreak="0">
     <w:nsid w:val="48151221"/>
     <w:multiLevelType w:val="hybridMultilevel"/>
     <w:tmpl w:val="72A0E798"/>
@@ -16730,7 +18619,7 @@
       </w:pPr>
     </w:lvl>
   </w:abstractNum>
-  <w:abstractNum w:abstractNumId="27" w15:restartNumberingAfterBreak="0">
+  <w:abstractNum w:abstractNumId="28" w15:restartNumberingAfterBreak="0">
     <w:nsid w:val="4B7226AD"/>
     <w:multiLevelType w:val="hybridMultilevel"/>
     <w:tmpl w:val="0600A524"/>
@@ -16819,7 +18708,7 @@
       </w:pPr>
     </w:lvl>
   </w:abstractNum>
-  <w:abstractNum w:abstractNumId="28" w15:restartNumberingAfterBreak="0">
+  <w:abstractNum w:abstractNumId="29" w15:restartNumberingAfterBreak="0">
     <w:nsid w:val="52345191"/>
     <w:multiLevelType w:val="hybridMultilevel"/>
     <w:tmpl w:val="E892AD7E"/>
@@ -16908,7 +18797,7 @@
       </w:pPr>
     </w:lvl>
   </w:abstractNum>
-  <w:abstractNum w:abstractNumId="29" w15:restartNumberingAfterBreak="0">
+  <w:abstractNum w:abstractNumId="30" w15:restartNumberingAfterBreak="0">
     <w:nsid w:val="55805BB9"/>
     <w:multiLevelType w:val="hybridMultilevel"/>
     <w:tmpl w:val="EC04D332"/>
@@ -16997,7 +18886,7 @@
       </w:pPr>
     </w:lvl>
   </w:abstractNum>
-  <w:abstractNum w:abstractNumId="30" w15:restartNumberingAfterBreak="0">
+  <w:abstractNum w:abstractNumId="31" w15:restartNumberingAfterBreak="0">
     <w:nsid w:val="56EB4EE8"/>
     <w:multiLevelType w:val="hybridMultilevel"/>
     <w:tmpl w:val="C772195E"/>
@@ -17086,7 +18975,7 @@
       </w:pPr>
     </w:lvl>
   </w:abstractNum>
-  <w:abstractNum w:abstractNumId="31" w15:restartNumberingAfterBreak="0">
+  <w:abstractNum w:abstractNumId="32" w15:restartNumberingAfterBreak="0">
     <w:nsid w:val="572D2841"/>
     <w:multiLevelType w:val="hybridMultilevel"/>
     <w:tmpl w:val="E9A06490"/>
@@ -17206,7 +19095,7 @@
       </w:rPr>
     </w:lvl>
   </w:abstractNum>
-  <w:abstractNum w:abstractNumId="32" w15:restartNumberingAfterBreak="0">
+  <w:abstractNum w:abstractNumId="33" w15:restartNumberingAfterBreak="0">
     <w:nsid w:val="594274D2"/>
     <w:multiLevelType w:val="hybridMultilevel"/>
     <w:tmpl w:val="F5346A04"/>
@@ -17323,7 +19212,7 @@
       </w:rPr>
     </w:lvl>
   </w:abstractNum>
-  <w:abstractNum w:abstractNumId="33" w15:restartNumberingAfterBreak="0">
+  <w:abstractNum w:abstractNumId="34" w15:restartNumberingAfterBreak="0">
     <w:nsid w:val="5BF1654B"/>
     <w:multiLevelType w:val="hybridMultilevel"/>
     <w:tmpl w:val="D4963868"/>
@@ -17412,7 +19301,7 @@
       </w:pPr>
     </w:lvl>
   </w:abstractNum>
-  <w:abstractNum w:abstractNumId="34" w15:restartNumberingAfterBreak="0">
+  <w:abstractNum w:abstractNumId="35" w15:restartNumberingAfterBreak="0">
     <w:nsid w:val="5DD74D8C"/>
     <w:multiLevelType w:val="hybridMultilevel"/>
     <w:tmpl w:val="9B2ECDD4"/>
@@ -17501,7 +19390,7 @@
       </w:pPr>
     </w:lvl>
   </w:abstractNum>
-  <w:abstractNum w:abstractNumId="35" w15:restartNumberingAfterBreak="0">
+  <w:abstractNum w:abstractNumId="36" w15:restartNumberingAfterBreak="0">
     <w:nsid w:val="5DDB62C7"/>
     <w:multiLevelType w:val="hybridMultilevel"/>
     <w:tmpl w:val="5742FBC4"/>
@@ -17619,7 +19508,7 @@
       </w:rPr>
     </w:lvl>
   </w:abstractNum>
-  <w:abstractNum w:abstractNumId="36" w15:restartNumberingAfterBreak="0">
+  <w:abstractNum w:abstractNumId="37" w15:restartNumberingAfterBreak="0">
     <w:nsid w:val="643A535C"/>
     <w:multiLevelType w:val="hybridMultilevel"/>
     <w:tmpl w:val="7D6ACC48"/>
@@ -17708,7 +19597,7 @@
       </w:pPr>
     </w:lvl>
   </w:abstractNum>
-  <w:abstractNum w:abstractNumId="37" w15:restartNumberingAfterBreak="0">
+  <w:abstractNum w:abstractNumId="38" w15:restartNumberingAfterBreak="0">
     <w:nsid w:val="66A21E56"/>
     <w:multiLevelType w:val="hybridMultilevel"/>
     <w:tmpl w:val="66CAC74C"/>
@@ -17797,7 +19686,7 @@
       </w:pPr>
     </w:lvl>
   </w:abstractNum>
-  <w:abstractNum w:abstractNumId="38" w15:restartNumberingAfterBreak="0">
+  <w:abstractNum w:abstractNumId="39" w15:restartNumberingAfterBreak="0">
     <w:nsid w:val="6D551A5E"/>
     <w:multiLevelType w:val="hybridMultilevel"/>
     <w:tmpl w:val="88EE94BA"/>
@@ -17886,7 +19775,7 @@
       </w:pPr>
     </w:lvl>
   </w:abstractNum>
-  <w:abstractNum w:abstractNumId="39" w15:restartNumberingAfterBreak="0">
+  <w:abstractNum w:abstractNumId="40" w15:restartNumberingAfterBreak="0">
     <w:nsid w:val="6DE47FD6"/>
     <w:multiLevelType w:val="hybridMultilevel"/>
     <w:tmpl w:val="244AA670"/>
@@ -18003,7 +19892,7 @@
       </w:rPr>
     </w:lvl>
   </w:abstractNum>
-  <w:abstractNum w:abstractNumId="40" w15:restartNumberingAfterBreak="0">
+  <w:abstractNum w:abstractNumId="41" w15:restartNumberingAfterBreak="0">
     <w:nsid w:val="6E3A0299"/>
     <w:multiLevelType w:val="hybridMultilevel"/>
     <w:tmpl w:val="66CAC74C"/>
@@ -18092,7 +19981,7 @@
       </w:pPr>
     </w:lvl>
   </w:abstractNum>
-  <w:abstractNum w:abstractNumId="41" w15:restartNumberingAfterBreak="0">
+  <w:abstractNum w:abstractNumId="42" w15:restartNumberingAfterBreak="0">
     <w:nsid w:val="6FD45CD7"/>
     <w:multiLevelType w:val="hybridMultilevel"/>
     <w:tmpl w:val="2D44EE5E"/>
@@ -18181,7 +20070,7 @@
       </w:pPr>
     </w:lvl>
   </w:abstractNum>
-  <w:abstractNum w:abstractNumId="42" w15:restartNumberingAfterBreak="0">
+  <w:abstractNum w:abstractNumId="43" w15:restartNumberingAfterBreak="0">
     <w:nsid w:val="750E66C2"/>
     <w:multiLevelType w:val="hybridMultilevel"/>
     <w:tmpl w:val="F58807B4"/>
@@ -18298,7 +20187,7 @@
       </w:rPr>
     </w:lvl>
   </w:abstractNum>
-  <w:abstractNum w:abstractNumId="43" w15:restartNumberingAfterBreak="0">
+  <w:abstractNum w:abstractNumId="44" w15:restartNumberingAfterBreak="0">
     <w:nsid w:val="761546DB"/>
     <w:multiLevelType w:val="hybridMultilevel"/>
     <w:tmpl w:val="28384BCC"/>
@@ -18387,7 +20276,7 @@
       </w:pPr>
     </w:lvl>
   </w:abstractNum>
-  <w:abstractNum w:abstractNumId="44" w15:restartNumberingAfterBreak="0">
+  <w:abstractNum w:abstractNumId="45" w15:restartNumberingAfterBreak="0">
     <w:nsid w:val="79B032AF"/>
     <w:multiLevelType w:val="hybridMultilevel"/>
     <w:tmpl w:val="F0B04BB4"/>
@@ -18476,7 +20365,7 @@
       </w:pPr>
     </w:lvl>
   </w:abstractNum>
-  <w:abstractNum w:abstractNumId="45" w15:restartNumberingAfterBreak="0">
+  <w:abstractNum w:abstractNumId="46" w15:restartNumberingAfterBreak="0">
     <w:nsid w:val="79B2030B"/>
     <w:multiLevelType w:val="hybridMultilevel"/>
     <w:tmpl w:val="CD92F076"/>
@@ -18593,7 +20482,7 @@
       </w:rPr>
     </w:lvl>
   </w:abstractNum>
-  <w:abstractNum w:abstractNumId="46" w15:restartNumberingAfterBreak="0">
+  <w:abstractNum w:abstractNumId="47" w15:restartNumberingAfterBreak="0">
     <w:nsid w:val="7E6E1A29"/>
     <w:multiLevelType w:val="hybridMultilevel"/>
     <w:tmpl w:val="7176603E"/>
@@ -18683,145 +20572,148 @@
     </w:lvl>
   </w:abstractNum>
   <w:num w:numId="1" w16cid:durableId="2061854818">
-    <w:abstractNumId w:val="35"/>
+    <w:abstractNumId w:val="36"/>
   </w:num>
   <w:num w:numId="2" w16cid:durableId="2077705578">
-    <w:abstractNumId w:val="12"/>
+    <w:abstractNumId w:val="13"/>
   </w:num>
   <w:num w:numId="3" w16cid:durableId="1095519302">
-    <w:abstractNumId w:val="42"/>
+    <w:abstractNumId w:val="43"/>
   </w:num>
   <w:num w:numId="4" w16cid:durableId="1168524875">
-    <w:abstractNumId w:val="17"/>
+    <w:abstractNumId w:val="18"/>
   </w:num>
   <w:num w:numId="5" w16cid:durableId="2061440596">
-    <w:abstractNumId w:val="13"/>
+    <w:abstractNumId w:val="14"/>
   </w:num>
   <w:num w:numId="6" w16cid:durableId="1579826696">
-    <w:abstractNumId w:val="20"/>
+    <w:abstractNumId w:val="21"/>
   </w:num>
   <w:num w:numId="7" w16cid:durableId="1966813962">
-    <w:abstractNumId w:val="45"/>
+    <w:abstractNumId w:val="46"/>
   </w:num>
   <w:num w:numId="8" w16cid:durableId="436220300">
+    <w:abstractNumId w:val="16"/>
+  </w:num>
+  <w:num w:numId="9" w16cid:durableId="2133817746">
+    <w:abstractNumId w:val="40"/>
+  </w:num>
+  <w:num w:numId="10" w16cid:durableId="1378509411">
+    <w:abstractNumId w:val="33"/>
+  </w:num>
+  <w:num w:numId="11" w16cid:durableId="474874403">
     <w:abstractNumId w:val="15"/>
   </w:num>
-  <w:num w:numId="9" w16cid:durableId="2133817746">
-    <w:abstractNumId w:val="39"/>
-  </w:num>
-  <w:num w:numId="10" w16cid:durableId="1378509411">
+  <w:num w:numId="12" w16cid:durableId="1056852302">
     <w:abstractNumId w:val="32"/>
   </w:num>
-  <w:num w:numId="11" w16cid:durableId="474874403">
-    <w:abstractNumId w:val="14"/>
-  </w:num>
-  <w:num w:numId="12" w16cid:durableId="1056852302">
-    <w:abstractNumId w:val="31"/>
-  </w:num>
   <w:num w:numId="13" w16cid:durableId="1895196965">
-    <w:abstractNumId w:val="7"/>
+    <w:abstractNumId w:val="8"/>
   </w:num>
   <w:num w:numId="14" w16cid:durableId="21245789">
-    <w:abstractNumId w:val="8"/>
+    <w:abstractNumId w:val="9"/>
   </w:num>
   <w:num w:numId="15" w16cid:durableId="1045175855">
-    <w:abstractNumId w:val="23"/>
+    <w:abstractNumId w:val="24"/>
   </w:num>
   <w:num w:numId="16" w16cid:durableId="16389362">
-    <w:abstractNumId w:val="46"/>
+    <w:abstractNumId w:val="47"/>
   </w:num>
   <w:num w:numId="17" w16cid:durableId="31611617">
-    <w:abstractNumId w:val="41"/>
+    <w:abstractNumId w:val="42"/>
   </w:num>
   <w:num w:numId="18" w16cid:durableId="1299341060">
     <w:abstractNumId w:val="1"/>
   </w:num>
   <w:num w:numId="19" w16cid:durableId="95486127">
-    <w:abstractNumId w:val="30"/>
+    <w:abstractNumId w:val="31"/>
   </w:num>
   <w:num w:numId="20" w16cid:durableId="450629677">
-    <w:abstractNumId w:val="24"/>
+    <w:abstractNumId w:val="25"/>
   </w:num>
   <w:num w:numId="21" w16cid:durableId="1447001477">
     <w:abstractNumId w:val="0"/>
   </w:num>
   <w:num w:numId="22" w16cid:durableId="1197960008">
-    <w:abstractNumId w:val="16"/>
+    <w:abstractNumId w:val="17"/>
   </w:num>
   <w:num w:numId="23" w16cid:durableId="739715132">
+    <w:abstractNumId w:val="11"/>
+  </w:num>
+  <w:num w:numId="24" w16cid:durableId="636764281">
+    <w:abstractNumId w:val="29"/>
+  </w:num>
+  <w:num w:numId="25" w16cid:durableId="1773551526">
+    <w:abstractNumId w:val="12"/>
+  </w:num>
+  <w:num w:numId="26" w16cid:durableId="1368870248">
+    <w:abstractNumId w:val="35"/>
+  </w:num>
+  <w:num w:numId="27" w16cid:durableId="1770618861">
+    <w:abstractNumId w:val="30"/>
+  </w:num>
+  <w:num w:numId="28" w16cid:durableId="2010280602">
+    <w:abstractNumId w:val="39"/>
+  </w:num>
+  <w:num w:numId="29" w16cid:durableId="810515099">
+    <w:abstractNumId w:val="34"/>
+  </w:num>
+  <w:num w:numId="30" w16cid:durableId="1564559276">
+    <w:abstractNumId w:val="45"/>
+  </w:num>
+  <w:num w:numId="31" w16cid:durableId="475610078">
+    <w:abstractNumId w:val="28"/>
+  </w:num>
+  <w:num w:numId="32" w16cid:durableId="2083598483">
+    <w:abstractNumId w:val="4"/>
+  </w:num>
+  <w:num w:numId="33" w16cid:durableId="1311448769">
+    <w:abstractNumId w:val="7"/>
+  </w:num>
+  <w:num w:numId="34" w16cid:durableId="939264370">
+    <w:abstractNumId w:val="19"/>
+  </w:num>
+  <w:num w:numId="35" w16cid:durableId="106898802">
+    <w:abstractNumId w:val="37"/>
+  </w:num>
+  <w:num w:numId="36" w16cid:durableId="1066488233">
+    <w:abstractNumId w:val="20"/>
+  </w:num>
+  <w:num w:numId="37" w16cid:durableId="2093578276">
+    <w:abstractNumId w:val="3"/>
+  </w:num>
+  <w:num w:numId="38" w16cid:durableId="1748847121">
+    <w:abstractNumId w:val="6"/>
+  </w:num>
+  <w:num w:numId="39" w16cid:durableId="95030313">
+    <w:abstractNumId w:val="38"/>
+  </w:num>
+  <w:num w:numId="40" w16cid:durableId="1828739400">
+    <w:abstractNumId w:val="44"/>
+  </w:num>
+  <w:num w:numId="41" w16cid:durableId="2127235853">
+    <w:abstractNumId w:val="5"/>
+  </w:num>
+  <w:num w:numId="42" w16cid:durableId="1302151003">
+    <w:abstractNumId w:val="22"/>
+  </w:num>
+  <w:num w:numId="43" w16cid:durableId="305277646">
     <w:abstractNumId w:val="10"/>
   </w:num>
-  <w:num w:numId="24" w16cid:durableId="636764281">
-    <w:abstractNumId w:val="28"/>
+  <w:num w:numId="44" w16cid:durableId="1348869608">
+    <w:abstractNumId w:val="41"/>
   </w:num>
-  <w:num w:numId="25" w16cid:durableId="1773551526">
-    <w:abstractNumId w:val="11"/>
+  <w:num w:numId="45" w16cid:durableId="697774610">
+    <w:abstractNumId w:val="23"/>
   </w:num>
-  <w:num w:numId="26" w16cid:durableId="1368870248">
-    <w:abstractNumId w:val="34"/>
-  </w:num>
-  <w:num w:numId="27" w16cid:durableId="1770618861">
-    <w:abstractNumId w:val="29"/>
-  </w:num>
-  <w:num w:numId="28" w16cid:durableId="2010280602">
-    <w:abstractNumId w:val="38"/>
-  </w:num>
-  <w:num w:numId="29" w16cid:durableId="810515099">
-    <w:abstractNumId w:val="33"/>
-  </w:num>
-  <w:num w:numId="30" w16cid:durableId="1564559276">
-    <w:abstractNumId w:val="44"/>
-  </w:num>
-  <w:num w:numId="31" w16cid:durableId="475610078">
+  <w:num w:numId="46" w16cid:durableId="1441333896">
     <w:abstractNumId w:val="27"/>
   </w:num>
-  <w:num w:numId="32" w16cid:durableId="2083598483">
-    <w:abstractNumId w:val="3"/>
-  </w:num>
-  <w:num w:numId="33" w16cid:durableId="1311448769">
-    <w:abstractNumId w:val="6"/>
-  </w:num>
-  <w:num w:numId="34" w16cid:durableId="939264370">
-    <w:abstractNumId w:val="18"/>
-  </w:num>
-  <w:num w:numId="35" w16cid:durableId="106898802">
-    <w:abstractNumId w:val="36"/>
-  </w:num>
-  <w:num w:numId="36" w16cid:durableId="1066488233">
-    <w:abstractNumId w:val="19"/>
-  </w:num>
-  <w:num w:numId="37" w16cid:durableId="2093578276">
-    <w:abstractNumId w:val="2"/>
-  </w:num>
-  <w:num w:numId="38" w16cid:durableId="1748847121">
-    <w:abstractNumId w:val="5"/>
-  </w:num>
-  <w:num w:numId="39" w16cid:durableId="95030313">
-    <w:abstractNumId w:val="37"/>
-  </w:num>
-  <w:num w:numId="40" w16cid:durableId="1828739400">
-    <w:abstractNumId w:val="43"/>
-  </w:num>
-  <w:num w:numId="41" w16cid:durableId="2127235853">
-    <w:abstractNumId w:val="4"/>
-  </w:num>
-  <w:num w:numId="42" w16cid:durableId="1302151003">
-    <w:abstractNumId w:val="21"/>
-  </w:num>
-  <w:num w:numId="43" w16cid:durableId="305277646">
-    <w:abstractNumId w:val="9"/>
-  </w:num>
-  <w:num w:numId="44" w16cid:durableId="1348869608">
-    <w:abstractNumId w:val="40"/>
-  </w:num>
-  <w:num w:numId="45" w16cid:durableId="697774610">
-    <w:abstractNumId w:val="22"/>
-  </w:num>
-  <w:num w:numId="46" w16cid:durableId="1441333896">
+  <w:num w:numId="47" w16cid:durableId="878474763">
     <w:abstractNumId w:val="26"/>
   </w:num>
-  <w:num w:numId="47" w16cid:durableId="878474763">
-    <w:abstractNumId w:val="25"/>
+  <w:num w:numId="48" w16cid:durableId="802843996">
+    <w:abstractNumId w:val="2"/>
   </w:num>
 </w:numbering>
 </file>
@@ -19502,6 +21394,58 @@
       <w:szCs w:val="24"/>
     </w:rPr>
   </w:style>
+  <w:style w:type="paragraph" w:styleId="HTMLPreformatted">
+    <w:name w:val="HTML Preformatted"/>
+    <w:basedOn w:val="Normal"/>
+    <w:link w:val="HTMLPreformattedChar"/>
+    <w:uiPriority w:val="99"/>
+    <w:semiHidden/>
+    <w:unhideWhenUsed/>
+    <w:rsid w:val="007566B2"/>
+    <w:pPr>
+      <w:widowControl/>
+      <w:tabs>
+        <w:tab w:val="left" w:pos="916"/>
+        <w:tab w:val="left" w:pos="1832"/>
+        <w:tab w:val="left" w:pos="2748"/>
+        <w:tab w:val="left" w:pos="3664"/>
+        <w:tab w:val="left" w:pos="4580"/>
+        <w:tab w:val="left" w:pos="5496"/>
+        <w:tab w:val="left" w:pos="6412"/>
+        <w:tab w:val="left" w:pos="7328"/>
+        <w:tab w:val="left" w:pos="8244"/>
+        <w:tab w:val="left" w:pos="9160"/>
+        <w:tab w:val="left" w:pos="10076"/>
+        <w:tab w:val="left" w:pos="10992"/>
+        <w:tab w:val="left" w:pos="11908"/>
+        <w:tab w:val="left" w:pos="12824"/>
+        <w:tab w:val="left" w:pos="13740"/>
+        <w:tab w:val="left" w:pos="14656"/>
+      </w:tabs>
+      <w:autoSpaceDE/>
+      <w:autoSpaceDN/>
+    </w:pPr>
+    <w:rPr>
+      <w:rFonts w:ascii="Courier New" w:hAnsi="Courier New" w:cs="Courier New"/>
+      <w:sz w:val="20"/>
+      <w:szCs w:val="20"/>
+      <w:lang w:val="en-DE" w:eastAsia="en-DE"/>
+    </w:rPr>
+  </w:style>
+  <w:style w:type="character" w:customStyle="1" w:styleId="HTMLPreformattedChar">
+    <w:name w:val="HTML Preformatted Char"/>
+    <w:basedOn w:val="DefaultParagraphFont"/>
+    <w:link w:val="HTMLPreformatted"/>
+    <w:uiPriority w:val="99"/>
+    <w:semiHidden/>
+    <w:rsid w:val="007566B2"/>
+    <w:rPr>
+      <w:rFonts w:ascii="Courier New" w:eastAsia="Times New Roman" w:hAnsi="Courier New" w:cs="Courier New"/>
+      <w:sz w:val="20"/>
+      <w:szCs w:val="20"/>
+      <w:lang w:val="en-DE" w:eastAsia="en-DE"/>
+    </w:rPr>
+  </w:style>
 </w:styles>
 </file>
 

</xml_diff>

<commit_message>
update documentation and clean code
</commit_message>
<xml_diff>
--- a/source/Team_ScalarEcoder_Documentation/Scalar Encoder with Buckets.docx
+++ b/source/Team_ScalarEcoder_Documentation/Scalar Encoder with Buckets.docx
@@ -1,6 +1,6 @@
 
 <file path=word/document.xml><?xml version="1.0" encoding="utf-8"?>
-<w:document xmlns:wpc="http://schemas.microsoft.com/office/word/2010/wordprocessingCanvas" xmlns:cx="http://schemas.microsoft.com/office/drawing/2014/chartex" xmlns:cx1="http://schemas.microsoft.com/office/drawing/2015/9/8/chartex" xmlns:cx2="http://schemas.microsoft.com/office/drawing/2015/10/21/chartex" xmlns:cx3="http://schemas.microsoft.com/office/drawing/2016/5/9/chartex" xmlns:cx4="http://schemas.microsoft.com/office/drawing/2016/5/10/chartex" xmlns:cx5="http://schemas.microsoft.com/office/drawing/2016/5/11/chartex" xmlns:cx6="http://schemas.microsoft.com/office/drawing/2016/5/12/chartex" xmlns:cx7="http://schemas.microsoft.com/office/drawing/2016/5/13/chartex" xmlns:cx8="http://schemas.microsoft.com/office/drawing/2016/5/14/chartex" xmlns:mc="http://schemas.openxmlformats.org/markup-compatibility/2006" xmlns:aink="http://schemas.microsoft.com/office/drawing/2016/ink" xmlns:am3d="http://schemas.microsoft.com/office/drawing/2017/model3d" xmlns:o="urn:schemas-microsoft-com:office:office" xmlns:oel="http://schemas.microsoft.com/office/2019/extlst" xmlns:r="http://schemas.openxmlformats.org/officeDocument/2006/relationships" xmlns:m="http://schemas.openxmlformats.org/officeDocument/2006/math" xmlns:v="urn:schemas-microsoft-com:vml" xmlns:wp14="http://schemas.microsoft.com/office/word/2010/wordprocessingDrawing" xmlns:wp="http://schemas.openxmlformats.org/drawingml/2006/wordprocessingDrawing" xmlns:w10="urn:schemas-microsoft-com:office:word" xmlns:w="http://schemas.openxmlformats.org/wordprocessingml/2006/main" xmlns:w14="http://schemas.microsoft.com/office/word/2010/wordml" xmlns:w15="http://schemas.microsoft.com/office/word/2012/wordml" xmlns:w16cex="http://schemas.microsoft.com/office/word/2018/wordml/cex" xmlns:w16cid="http://schemas.microsoft.com/office/word/2016/wordml/cid" xmlns:w16="http://schemas.microsoft.com/office/word/2018/wordml" xmlns:w16sdtdh="http://schemas.microsoft.com/office/word/2020/wordml/sdtdatahash" xmlns:w16se="http://schemas.microsoft.com/office/word/2015/wordml/symex" xmlns:wpg="http://schemas.microsoft.com/office/word/2010/wordprocessingGroup" xmlns:wpi="http://schemas.microsoft.com/office/word/2010/wordprocessingInk" xmlns:wne="http://schemas.microsoft.com/office/word/2006/wordml" xmlns:wps="http://schemas.microsoft.com/office/word/2010/wordprocessingShape" mc:Ignorable="w14 w15 w16se w16cid w16 w16cex w16sdtdh wp14">
+<w:document xmlns:wpc="http://schemas.microsoft.com/office/word/2010/wordprocessingCanvas" xmlns:cx="http://schemas.microsoft.com/office/drawing/2014/chartex" xmlns:cx1="http://schemas.microsoft.com/office/drawing/2015/9/8/chartex" xmlns:cx2="http://schemas.microsoft.com/office/drawing/2015/10/21/chartex" xmlns:cx3="http://schemas.microsoft.com/office/drawing/2016/5/9/chartex" xmlns:cx4="http://schemas.microsoft.com/office/drawing/2016/5/10/chartex" xmlns:cx5="http://schemas.microsoft.com/office/drawing/2016/5/11/chartex" xmlns:cx6="http://schemas.microsoft.com/office/drawing/2016/5/12/chartex" xmlns:cx7="http://schemas.microsoft.com/office/drawing/2016/5/13/chartex" xmlns:cx8="http://schemas.microsoft.com/office/drawing/2016/5/14/chartex" xmlns:mc="http://schemas.openxmlformats.org/markup-compatibility/2006" xmlns:aink="http://schemas.microsoft.com/office/drawing/2016/ink" xmlns:am3d="http://schemas.microsoft.com/office/drawing/2017/model3d" xmlns:o="urn:schemas-microsoft-com:office:office" xmlns:oel="http://schemas.microsoft.com/office/2019/extlst" xmlns:r="http://schemas.openxmlformats.org/officeDocument/2006/relationships" xmlns:m="http://schemas.openxmlformats.org/officeDocument/2006/math" xmlns:v="urn:schemas-microsoft-com:vml" xmlns:wp14="http://schemas.microsoft.com/office/word/2010/wordprocessingDrawing" xmlns:wp="http://schemas.openxmlformats.org/drawingml/2006/wordprocessingDrawing" xmlns:w10="urn:schemas-microsoft-com:office:word" xmlns:w="http://schemas.openxmlformats.org/wordprocessingml/2006/main" xmlns:w14="http://schemas.microsoft.com/office/word/2010/wordml" xmlns:w15="http://schemas.microsoft.com/office/word/2012/wordml" xmlns:w16cex="http://schemas.microsoft.com/office/word/2018/wordml/cex" xmlns:w16cid="http://schemas.microsoft.com/office/word/2016/wordml/cid" xmlns:w16="http://schemas.microsoft.com/office/word/2018/wordml" xmlns:w16du="http://schemas.microsoft.com/office/word/2023/wordml/word16du" xmlns:w16sdtdh="http://schemas.microsoft.com/office/word/2020/wordml/sdtdatahash" xmlns:w16se="http://schemas.microsoft.com/office/word/2015/wordml/symex" xmlns:wpg="http://schemas.microsoft.com/office/word/2010/wordprocessingGroup" xmlns:wpi="http://schemas.microsoft.com/office/word/2010/wordprocessingInk" xmlns:wne="http://schemas.microsoft.com/office/word/2006/wordml" xmlns:wps="http://schemas.microsoft.com/office/word/2010/wordprocessingShape" mc:Ignorable="w14 w15 w16se w16cid w16 w16cex w16sdtdh wp14">
   <w:body>
     <w:tbl>
       <w:tblPr>
@@ -33,8 +33,8 @@
                 <w:rFonts w:asciiTheme="majorBidi" w:hAnsiTheme="majorBidi" w:cstheme="majorBidi"/>
               </w:rPr>
             </w:pPr>
-            <w:bookmarkStart w:id="0" w:name="_Hlk130482451"/>
-            <w:bookmarkStart w:id="1" w:name="_Hlk129909562"/>
+            <w:bookmarkStart w:id="0" w:name="_Hlk129909562"/>
+            <w:bookmarkStart w:id="1" w:name="_Hlk130482451"/>
           </w:p>
           <w:p>
             <w:pPr>
@@ -648,7 +648,7 @@
           <w:sz w:val="20"/>
           <w:szCs w:val="20"/>
         </w:rPr>
-        <w:t xml:space="preserve">Scalar encoding is a fundamental operation in machine learning systems, and the Scalar Encoder with Buckets is a </w:t>
+        <w:t xml:space="preserve">Scalar encoding is a fundamental operation in machine learning systems, and the Scalar Encoder with Buckets is a new method that provides efficient and flexible scalar value encoding. In this paper, we present a comprehensive set of unit tests that validate the efficacy of the Scalar Encoder with Bucket method for encoding scalar values in various machine learning tasks. Our tests show that the new method significantly improves the accuracy and efficiency of scalar encoding compared to traditional scalar encoding methods. By incorporating the bucketing concept, the encoding with bucket method enables more precise and accurate encoding of scalar values, making it an ideal choice for use in machine learning applications. </w:t>
       </w:r>
       <w:r>
         <w:rPr>
@@ -657,106 +657,7 @@
           <w:sz w:val="20"/>
           <w:szCs w:val="20"/>
         </w:rPr>
-        <w:t xml:space="preserve">new </w:t>
-      </w:r>
-      <w:r>
-        <w:rPr>
-          <w:rFonts w:asciiTheme="majorBidi" w:hAnsiTheme="majorBidi" w:cstheme="majorBidi"/>
-          <w:bCs/>
-          <w:sz w:val="20"/>
-          <w:szCs w:val="20"/>
-        </w:rPr>
-        <w:t>method that provides efficient and flexible scalar value encoding. In this paper, we present a comprehensive set of unit tests that validate the efficacy of the S</w:t>
-      </w:r>
-      <w:r>
-        <w:rPr>
-          <w:rFonts w:asciiTheme="majorBidi" w:hAnsiTheme="majorBidi" w:cstheme="majorBidi"/>
-          <w:bCs/>
-          <w:sz w:val="20"/>
-          <w:szCs w:val="20"/>
-        </w:rPr>
-        <w:t>calar Encoder with Bucket</w:t>
-      </w:r>
-      <w:r>
-        <w:rPr>
-          <w:rFonts w:asciiTheme="majorBidi" w:hAnsiTheme="majorBidi" w:cstheme="majorBidi"/>
-          <w:bCs/>
-          <w:sz w:val="20"/>
-          <w:szCs w:val="20"/>
-        </w:rPr>
-        <w:t xml:space="preserve"> method for encoding scalar values in various machine learning tasks. Our tests show that the </w:t>
-      </w:r>
-      <w:r>
-        <w:rPr>
-          <w:rFonts w:asciiTheme="majorBidi" w:hAnsiTheme="majorBidi" w:cstheme="majorBidi"/>
-          <w:bCs/>
-          <w:sz w:val="20"/>
-          <w:szCs w:val="20"/>
-        </w:rPr>
-        <w:t xml:space="preserve">new </w:t>
-      </w:r>
-      <w:r>
-        <w:rPr>
-          <w:rFonts w:asciiTheme="majorBidi" w:hAnsiTheme="majorBidi" w:cstheme="majorBidi"/>
-          <w:bCs/>
-          <w:sz w:val="20"/>
-          <w:szCs w:val="20"/>
-        </w:rPr>
-        <w:t xml:space="preserve">method significantly improves the accuracy and efficiency of scalar encoding compared to traditional scalar encoding methods. By incorporating the bucketing concept, the </w:t>
-      </w:r>
-      <w:r>
-        <w:rPr>
-          <w:rFonts w:asciiTheme="majorBidi" w:hAnsiTheme="majorBidi" w:cstheme="majorBidi"/>
-          <w:bCs/>
-          <w:sz w:val="20"/>
-          <w:szCs w:val="20"/>
-        </w:rPr>
-        <w:t>encoding with bucket</w:t>
-      </w:r>
-      <w:r>
-        <w:rPr>
-          <w:rFonts w:asciiTheme="majorBidi" w:hAnsiTheme="majorBidi" w:cstheme="majorBidi"/>
-          <w:bCs/>
-          <w:sz w:val="20"/>
-          <w:szCs w:val="20"/>
-        </w:rPr>
-        <w:t xml:space="preserve"> method enables more precise and accurate encoding of scalar values, making it an ideal choice for use in machine learning applications. </w:t>
-      </w:r>
-      <w:r>
-        <w:rPr>
-          <w:rFonts w:asciiTheme="majorBidi" w:hAnsiTheme="majorBidi" w:cstheme="majorBidi"/>
-          <w:bCs/>
-          <w:sz w:val="20"/>
-          <w:szCs w:val="20"/>
-        </w:rPr>
-        <w:t>Our rigorous unit tests, which involved testing various parameters of the Scalar Encoder with Buckets method, validate the effectiveness of th</w:t>
-      </w:r>
-      <w:r>
-        <w:rPr>
-          <w:rFonts w:asciiTheme="majorBidi" w:hAnsiTheme="majorBidi" w:cstheme="majorBidi"/>
-          <w:bCs/>
-          <w:sz w:val="20"/>
-          <w:szCs w:val="20"/>
-        </w:rPr>
-        <w:t>is new</w:t>
-      </w:r>
-      <w:r>
-        <w:rPr>
-          <w:rFonts w:asciiTheme="majorBidi" w:hAnsiTheme="majorBidi" w:cstheme="majorBidi"/>
-          <w:bCs/>
-          <w:sz w:val="20"/>
-          <w:szCs w:val="20"/>
-        </w:rPr>
-        <w:t xml:space="preserve"> method for scalar value </w:t>
-      </w:r>
-      <w:r>
-        <w:rPr>
-          <w:rFonts w:asciiTheme="majorBidi" w:hAnsiTheme="majorBidi" w:cstheme="majorBidi"/>
-          <w:bCs/>
-          <w:sz w:val="20"/>
-          <w:szCs w:val="20"/>
-        </w:rPr>
-        <w:t>encoding.</w:t>
+        <w:t>Our rigorous unit tests, which involved testing various parameters of the Scalar Encoder with Buckets method, validate the effectiveness of this new method for scalar value encoding.</w:t>
       </w:r>
       <w:r>
         <w:rPr>
@@ -1212,18 +1113,7 @@
           <w:sz w:val="20"/>
           <w:szCs w:val="20"/>
         </w:rPr>
-        <w:t>Hierarchical Temporal Memory (HT</w:t>
-      </w:r>
-      <w:r>
-        <w:rPr>
-          <w:rFonts w:ascii="Times New Roman" w:hAnsi="Times New Roman" w:cs="Times New Roman"/>
-          <w:i/>
-          <w:iCs/>
-          <w:color w:val="auto"/>
-          <w:sz w:val="20"/>
-          <w:szCs w:val="20"/>
-        </w:rPr>
-        <w:t>M)</w:t>
+        <w:t>Hierarchical Temporal Memory (HTM)</w:t>
       </w:r>
     </w:p>
     <w:p>
@@ -1253,21 +1143,7 @@
         <w:rPr>
           <w:rFonts w:asciiTheme="majorBidi" w:hAnsiTheme="majorBidi" w:cstheme="majorBidi"/>
         </w:rPr>
-        <w:t xml:space="preserve">Hierarchical Temporal Memory (HTM) is a machine learning technique that is inspired by the workings of the human brain. It is based on the principles of the neocortex, which is responsible for higher-level functions such as perception, language, and cognition. HTM uses a hierarchical structure of algorithms to learn and process information. Each layer of the hierarchy processes information at a different level of abstraction, with higher-level layers processing more abstract concepts. The algorithms used in HTM are also designed to be able to handle noisy and incomplete data, and to learn continuously without the need for large amounts of training data. One of the key advantages of HTM is its ability to handle temporal data. HTM is designed to learn sequences of data, and to recognize patterns and anomalies in those sequences. This makes it well-suited for applications such as anomaly detection, prediction, and classification in domains such as finance, healthcare, and security. There have been several studies that have demonstrated the effectiveness of HTM in various applications. One study focused on the problem of predicting solar energy production. HTM was able to make accurate predictions of solar energy production based on historical data, outperforming traditional machine learning techniques such as artificial neural networks. Another study focused on the problem of predicting traffic flow. HTM was able to accurately predict traffic flow based on historical </w:t>
-      </w:r>
-      <w:proofErr w:type="gramStart"/>
-      <w:r>
-        <w:rPr>
-          <w:rFonts w:asciiTheme="majorBidi" w:hAnsiTheme="majorBidi" w:cstheme="majorBidi"/>
-        </w:rPr>
-        <w:t>data, and</w:t>
-      </w:r>
-      <w:proofErr w:type="gramEnd"/>
-      <w:r>
-        <w:rPr>
-          <w:rFonts w:asciiTheme="majorBidi" w:hAnsiTheme="majorBidi" w:cstheme="majorBidi"/>
-        </w:rPr>
-        <w:t xml:space="preserve"> was also able to adapt to changing traffic patterns over time. Overall, HTM shows promise as a machine learning technique that is well-suited for handling temporal data and recognizing patterns in that data. Its ability to learn and adapt </w:t>
+        <w:t xml:space="preserve">Hierarchical Temporal Memory (HTM) is a machine learning technique that is inspired by the workings of the human brain. It is based on the principles of the neocortex, which is responsible for higher-level functions such as perception, language, and cognition. HTM uses a hierarchical structure of algorithms to learn and process information. Each layer of the hierarchy processes information at a different level of abstraction, with higher-level layers processing more abstract concepts. The algorithms used in HTM are also designed to be able to handle noisy and incomplete data, and to learn continuously without the need for large amounts of training data. One of the key advantages of HTM is its ability to handle temporal data. HTM is designed to learn sequences of data, and to recognize patterns and anomalies in those sequences. This makes it well-suited for applications such as anomaly detection, prediction, and classification in domains such as finance, healthcare, and security. There have been several studies that have demonstrated the effectiveness of HTM in various applications. One study focused on the problem of predicting solar energy production. HTM was able to make accurate predictions of solar energy production based on historical data, outperforming traditional machine learning techniques such as artificial neural networks. Another study focused on the problem of predicting traffic flow. HTM was able to accurately predict traffic flow based on historical data, and was also able to adapt to changing traffic patterns over time. Overall, HTM shows promise as a machine learning technique that is well-suited for handling temporal data and recognizing patterns in that data. Its ability to learn and adapt </w:t>
       </w:r>
       <w:r>
         <w:rPr>
@@ -1703,68 +1579,36 @@
           <w:rFonts w:asciiTheme="majorBidi" w:hAnsiTheme="majorBidi" w:cstheme="majorBidi"/>
           <w:spacing w:val="1"/>
         </w:rPr>
-        <w:t>the range of values we want to represent, such as temperature or speed. Then we divide this range into smaller sub-</w:t>
-      </w:r>
-      <w:proofErr w:type="gramStart"/>
-      <w:r>
+        <w:t>the range of values we want to represent, such as temperature or speed. Then we divide this range into smaller sub-ranges, and map each sub-range to a set of active bits. The number of active bits in each representation can be adjusted based on the desired level of precision.</w:t>
+      </w:r>
+    </w:p>
+    <w:p>
+      <w:pPr>
+        <w:pStyle w:val="BodyText"/>
+        <w:ind w:right="39"/>
+        <w:jc w:val="both"/>
         <w:rPr>
           <w:rFonts w:asciiTheme="majorBidi" w:hAnsiTheme="majorBidi" w:cstheme="majorBidi"/>
           <w:spacing w:val="1"/>
         </w:rPr>
-        <w:t>ranges, and</w:t>
-      </w:r>
-      <w:proofErr w:type="gramEnd"/>
-      <w:r>
+      </w:pPr>
+    </w:p>
+    <w:p>
+      <w:pPr>
+        <w:pStyle w:val="BodyText"/>
+        <w:ind w:right="39"/>
+        <w:jc w:val="both"/>
         <w:rPr>
           <w:rFonts w:asciiTheme="majorBidi" w:hAnsiTheme="majorBidi" w:cstheme="majorBidi"/>
           <w:spacing w:val="1"/>
         </w:rPr>
-        <w:t xml:space="preserve"> map each sub-range to a set of active bits. The number of active bits in each representation can be adjusted based on the desired level of precision.</w:t>
-      </w:r>
-    </w:p>
-    <w:p>
-      <w:pPr>
-        <w:pStyle w:val="BodyText"/>
-        <w:ind w:right="39"/>
-        <w:jc w:val="both"/>
+      </w:pPr>
+      <w:r>
         <w:rPr>
           <w:rFonts w:asciiTheme="majorBidi" w:hAnsiTheme="majorBidi" w:cstheme="majorBidi"/>
           <w:spacing w:val="1"/>
         </w:rPr>
-      </w:pPr>
-    </w:p>
-    <w:p>
-      <w:pPr>
-        <w:pStyle w:val="BodyText"/>
-        <w:ind w:right="39"/>
-        <w:jc w:val="both"/>
-        <w:rPr>
-          <w:rFonts w:asciiTheme="majorBidi" w:hAnsiTheme="majorBidi" w:cstheme="majorBidi"/>
-          <w:spacing w:val="1"/>
-        </w:rPr>
-      </w:pPr>
-      <w:r>
-        <w:rPr>
-          <w:rFonts w:asciiTheme="majorBidi" w:hAnsiTheme="majorBidi" w:cstheme="majorBidi"/>
-          <w:spacing w:val="1"/>
-        </w:rPr>
-        <w:t>For example, let's say we want to represent the temperature of a room that can range from 0 to 100 degrees Fahrenheit. We divide this range into 100 sub-</w:t>
-      </w:r>
-      <w:proofErr w:type="gramStart"/>
-      <w:r>
-        <w:rPr>
-          <w:rFonts w:asciiTheme="majorBidi" w:hAnsiTheme="majorBidi" w:cstheme="majorBidi"/>
-          <w:spacing w:val="1"/>
-        </w:rPr>
-        <w:t>ranges, and</w:t>
-      </w:r>
-      <w:proofErr w:type="gramEnd"/>
-      <w:r>
-        <w:rPr>
-          <w:rFonts w:asciiTheme="majorBidi" w:hAnsiTheme="majorBidi" w:cstheme="majorBidi"/>
-          <w:spacing w:val="1"/>
-        </w:rPr>
-        <w:t xml:space="preserve"> map each sub-range to a set of 20 active bits. This results in an SDR of 2000 bits, with 20 active bits representing each sub-range</w:t>
+        <w:t>For example, let's say we want to represent the temperature of a room that can range from 0 to 100 degrees Fahrenheit. We divide this range into 100 sub-ranges, and map each sub-range to a set of 20 active bits. This results in an SDR of 2000 bits, with 20 active bits representing each sub-range</w:t>
       </w:r>
       <w:r>
         <w:rPr>
@@ -1842,14 +1686,7 @@
           <w:rFonts w:asciiTheme="majorBidi" w:hAnsiTheme="majorBidi" w:cstheme="majorBidi"/>
           <w:spacing w:val="1"/>
         </w:rPr>
-        <w:t>……00000000000000111111111111111111000000000…</w:t>
-      </w:r>
-      <w:r>
-        <w:rPr>
-          <w:rFonts w:asciiTheme="majorBidi" w:hAnsiTheme="majorBidi" w:cstheme="majorBidi"/>
-          <w:spacing w:val="1"/>
-        </w:rPr>
-        <w:t>.</w:t>
+        <w:t>……00000000000000111111111111111111000000000….</w:t>
       </w:r>
     </w:p>
     <w:p>
@@ -1969,21 +1806,7 @@
         <w:rPr>
           <w:rFonts w:asciiTheme="majorBidi" w:hAnsiTheme="majorBidi" w:cstheme="majorBidi"/>
         </w:rPr>
-        <w:t xml:space="preserve">used in Hierarchical Temporal Memory (HTM) systems. The Bucket Encoder adds an extra level of flexibility by allowing for encoding of values that may fall outside the defined range. To use the Bucket Encoder, the range of values to be encoded is still defined by minimum and maximum values, but then divided into a number of </w:t>
-      </w:r>
-      <w:proofErr w:type="gramStart"/>
-      <w:r>
-        <w:rPr>
-          <w:rFonts w:asciiTheme="majorBidi" w:hAnsiTheme="majorBidi" w:cstheme="majorBidi"/>
-        </w:rPr>
-        <w:t>equally-sized</w:t>
-      </w:r>
-      <w:proofErr w:type="gramEnd"/>
-      <w:r>
-        <w:rPr>
-          <w:rFonts w:asciiTheme="majorBidi" w:hAnsiTheme="majorBidi" w:cstheme="majorBidi"/>
-        </w:rPr>
-        <w:t xml:space="preserve"> buckets. Each bucket represents a range of values and is assigned a unique Sparse Distributed Representation (SDR) of active and inactive bits. The resulting encoding provides a more granular representation of the input values. </w:t>
+        <w:t xml:space="preserve">used in Hierarchical Temporal Memory (HTM) systems. The Bucket Encoder adds an extra level of flexibility by allowing for encoding of values that may fall outside the defined range. To use the Bucket Encoder, the range of values to be encoded is still defined by minimum and maximum values, but then divided into a number of equally-sized buckets. Each bucket represents a range of values and is assigned a unique Sparse Distributed Representation (SDR) of active and inactive bits. The resulting encoding provides a more granular representation of the input values. </w:t>
       </w:r>
     </w:p>
     <w:p>
@@ -2221,21 +2044,7 @@
         <w:rPr>
           <w:rFonts w:asciiTheme="majorBidi" w:hAnsiTheme="majorBidi" w:cstheme="majorBidi"/>
         </w:rPr>
-        <w:t xml:space="preserve">Choose </w:t>
-      </w:r>
-      <w:proofErr w:type="gramStart"/>
-      <w:r>
-        <w:rPr>
-          <w:rFonts w:asciiTheme="majorBidi" w:hAnsiTheme="majorBidi" w:cstheme="majorBidi"/>
-        </w:rPr>
-        <w:t>a number of</w:t>
-      </w:r>
-      <w:proofErr w:type="gramEnd"/>
-      <w:r>
-        <w:rPr>
-          <w:rFonts w:asciiTheme="majorBidi" w:hAnsiTheme="majorBidi" w:cstheme="majorBidi"/>
-        </w:rPr>
-        <w:t xml:space="preserve"> buckets into which you will split the values. </w:t>
+        <w:t xml:space="preserve">Choose a number of buckets into which you will split the values. </w:t>
       </w:r>
     </w:p>
     <w:p>
@@ -2976,23 +2785,7 @@
           <w:rFonts w:asciiTheme="majorBidi" w:hAnsiTheme="majorBidi" w:cstheme="majorBidi"/>
           <w:spacing w:val="1"/>
         </w:rPr>
-        <w:t xml:space="preserve">The number of buckets chosen for a particular implementation determines the granularity of the encoding. A larger number of buckets will result in a more </w:t>
-      </w:r>
-      <w:proofErr w:type="gramStart"/>
-      <w:r>
-        <w:rPr>
-          <w:rFonts w:asciiTheme="majorBidi" w:hAnsiTheme="majorBidi" w:cstheme="majorBidi"/>
-          <w:spacing w:val="1"/>
-        </w:rPr>
-        <w:t>finely-grained</w:t>
-      </w:r>
-      <w:proofErr w:type="gramEnd"/>
-      <w:r>
-        <w:rPr>
-          <w:rFonts w:asciiTheme="majorBidi" w:hAnsiTheme="majorBidi" w:cstheme="majorBidi"/>
-          <w:spacing w:val="1"/>
-        </w:rPr>
-        <w:t xml:space="preserve"> representation, while a smaller number of buckets will result in a coarser representation. The choice of the number of buckets should be made based on the application's requirements, balancing the need for precision with the computational and storage costs of a more fine-grained encoding. </w:t>
+        <w:t xml:space="preserve">The number of buckets chosen for a particular implementation determines the granularity of the encoding. A larger number of buckets will result in a more finely-grained representation, while a smaller number of buckets will result in a coarser representation. The choice of the number of buckets should be made based on the application's requirements, balancing the need for precision with the computational and storage costs of a more fine-grained encoding. </w:t>
       </w:r>
     </w:p>
     <w:p>
@@ -3208,121 +3001,97 @@
           <w:szCs w:val="19"/>
         </w:rPr>
       </w:pPr>
-      <w:proofErr w:type="spellStart"/>
       <w:r>
         <w:rPr>
           <w:rFonts w:ascii="Cascadia Mono" w:eastAsiaTheme="minorHAnsi" w:hAnsi="Cascadia Mono" w:cs="Cascadia Mono"/>
           <w:color w:val="000000"/>
           <w:sz w:val="19"/>
           <w:szCs w:val="19"/>
-          <w:lang w:val="en-DE"/>
-        </w:rPr>
-        <w:t>GetBucketIndex</w:t>
-      </w:r>
-      <w:proofErr w:type="spellEnd"/>
+          <w:lang/>
+        </w:rPr>
+        <w:t>GetBucketIndex(input</w:t>
+      </w:r>
       <w:r>
         <w:rPr>
           <w:rFonts w:ascii="Cascadia Mono" w:eastAsiaTheme="minorHAnsi" w:hAnsi="Cascadia Mono" w:cs="Cascadia Mono"/>
           <w:color w:val="000000"/>
           <w:sz w:val="19"/>
           <w:szCs w:val="19"/>
-          <w:lang w:val="en-DE"/>
-        </w:rPr>
-        <w:t>(input</w:t>
-      </w:r>
-      <w:r>
+        </w:rPr>
+        <w:t>)</w:t>
+      </w:r>
+    </w:p>
+    <w:p>
+      <w:pPr>
+        <w:pStyle w:val="BodyText"/>
+      </w:pPr>
+    </w:p>
+    <w:p>
+      <w:pPr>
+        <w:pStyle w:val="BodyText"/>
+      </w:pPr>
+      <w:r>
+        <w:t xml:space="preserve">This method takes the numeric values as a parameter and fed it to another </w:t>
+      </w:r>
+      <w:r>
+        <w:t>method,</w:t>
+      </w:r>
+      <w:r>
+        <w:t xml:space="preserve"> and which is</w:t>
+      </w:r>
+      <w:r>
+        <w:t xml:space="preserve"> also</w:t>
+      </w:r>
+      <w:r>
+        <w:t xml:space="preserve"> </w:t>
+      </w:r>
+      <w:r>
+        <w:t xml:space="preserve">shown </w:t>
+      </w:r>
+      <w:r>
+        <w:t>below:</w:t>
+      </w:r>
+    </w:p>
+    <w:p>
+      <w:pPr>
+        <w:pStyle w:val="BodyText"/>
+      </w:pPr>
+      <w:r>
+        <w:t xml:space="preserve"> </w:t>
+      </w:r>
+    </w:p>
+    <w:p>
+      <w:pPr>
+        <w:pStyle w:val="BodyText"/>
+        <w:jc w:val="center"/>
         <w:rPr>
           <w:rFonts w:ascii="Cascadia Mono" w:eastAsiaTheme="minorHAnsi" w:hAnsi="Cascadia Mono" w:cs="Cascadia Mono"/>
           <w:color w:val="000000"/>
           <w:sz w:val="19"/>
           <w:szCs w:val="19"/>
-        </w:rPr>
-        <w:t>)</w:t>
-      </w:r>
-    </w:p>
-    <w:p>
-      <w:pPr>
-        <w:pStyle w:val="BodyText"/>
-      </w:pPr>
-    </w:p>
-    <w:p>
-      <w:pPr>
-        <w:pStyle w:val="BodyText"/>
-      </w:pPr>
-      <w:r>
-        <w:t xml:space="preserve">This method takes the numeric values as a parameter and fed it to another </w:t>
-      </w:r>
-      <w:r>
-        <w:t>method,</w:t>
-      </w:r>
-      <w:r>
-        <w:t xml:space="preserve"> and which is</w:t>
-      </w:r>
-      <w:r>
-        <w:t xml:space="preserve"> also</w:t>
-      </w:r>
-      <w:r>
-        <w:t xml:space="preserve"> </w:t>
-      </w:r>
-      <w:r>
-        <w:t xml:space="preserve">shown </w:t>
-      </w:r>
-      <w:r>
-        <w:t>below:</w:t>
-      </w:r>
-    </w:p>
-    <w:p>
-      <w:pPr>
-        <w:pStyle w:val="BodyText"/>
-      </w:pPr>
-      <w:r>
-        <w:t xml:space="preserve"> </w:t>
-      </w:r>
-    </w:p>
-    <w:p>
-      <w:pPr>
-        <w:pStyle w:val="BodyText"/>
-        <w:jc w:val="center"/>
+          <w:lang/>
+        </w:rPr>
+      </w:pPr>
+      <w:r>
         <w:rPr>
           <w:rFonts w:ascii="Cascadia Mono" w:eastAsiaTheme="minorHAnsi" w:hAnsi="Cascadia Mono" w:cs="Cascadia Mono"/>
           <w:color w:val="000000"/>
           <w:sz w:val="19"/>
           <w:szCs w:val="19"/>
-          <w:lang w:val="en-DE"/>
-        </w:rPr>
-      </w:pPr>
-      <w:proofErr w:type="spellStart"/>
-      <w:r>
+          <w:lang/>
+        </w:rPr>
+        <w:t>GetFirstOnBit(input)</w:t>
+      </w:r>
+    </w:p>
+    <w:p>
+      <w:pPr>
+        <w:pStyle w:val="BodyText"/>
         <w:rPr>
           <w:rFonts w:ascii="Cascadia Mono" w:eastAsiaTheme="minorHAnsi" w:hAnsi="Cascadia Mono" w:cs="Cascadia Mono"/>
           <w:color w:val="000000"/>
           <w:sz w:val="19"/>
           <w:szCs w:val="19"/>
-          <w:lang w:val="en-DE"/>
-        </w:rPr>
-        <w:t>GetFirstOnBit</w:t>
-      </w:r>
-      <w:proofErr w:type="spellEnd"/>
-      <w:r>
-        <w:rPr>
-          <w:rFonts w:ascii="Cascadia Mono" w:eastAsiaTheme="minorHAnsi" w:hAnsi="Cascadia Mono" w:cs="Cascadia Mono"/>
-          <w:color w:val="000000"/>
-          <w:sz w:val="19"/>
-          <w:szCs w:val="19"/>
-          <w:lang w:val="en-DE"/>
-        </w:rPr>
-        <w:t>(input)</w:t>
-      </w:r>
-    </w:p>
-    <w:p>
-      <w:pPr>
-        <w:pStyle w:val="BodyText"/>
-        <w:rPr>
-          <w:rFonts w:ascii="Cascadia Mono" w:eastAsiaTheme="minorHAnsi" w:hAnsi="Cascadia Mono" w:cs="Cascadia Mono"/>
-          <w:color w:val="000000"/>
-          <w:sz w:val="19"/>
-          <w:szCs w:val="19"/>
-          <w:lang w:val="en-DE"/>
+          <w:lang/>
         </w:rPr>
       </w:pPr>
     </w:p>
@@ -4518,7 +4287,7 @@
           <w:color w:val="000000"/>
           <w:sz w:val="19"/>
           <w:szCs w:val="19"/>
-          <w:lang w:val="en-DE"/>
+          <w:lang/>
         </w:rPr>
       </w:pPr>
     </w:p>
@@ -4546,7 +4315,7 @@
         <w:pStyle w:val="BodyText"/>
       </w:pPr>
     </w:p>
-    <w:bookmarkEnd w:id="1"/>
+    <w:bookmarkEnd w:id="0"/>
     <w:p>
       <w:pPr>
         <w:pStyle w:val="Heading1"/>
@@ -4619,15 +4388,7 @@
         <w:t xml:space="preserve">    </w:t>
       </w:r>
       <w:r>
-        <w:t xml:space="preserve">Unit tests are an integral part of software development, especially when it comes to developing new algorithms such as the Scalar Encoder with Bucket. In order to ensure the functionality, reliability, and accuracy of this new encoding algorithm, </w:t>
-      </w:r>
-      <w:proofErr w:type="gramStart"/>
-      <w:r>
-        <w:t>a large number of</w:t>
-      </w:r>
-      <w:proofErr w:type="gramEnd"/>
-      <w:r>
-        <w:t xml:space="preserve"> unit tests were conducted. These tests were designed to evaluate the performance of the Scalar Encoder with Bucket in various scenarios and edge cases, such as encoding different types of data inputs and handling extreme values.</w:t>
+        <w:t>Unit tests are an integral part of software development, especially when it comes to developing new algorithms such as the Scalar Encoder with Bucket. In order to ensure the functionality, reliability, and accuracy of this new encoding algorithm, a large number of unit tests were conducted. These tests were designed to evaluate the performance of the Scalar Encoder with Bucket in various scenarios and edge cases, such as encoding different types of data inputs and handling extreme values.</w:t>
       </w:r>
     </w:p>
     <w:p>
@@ -4953,7 +4714,7 @@
         </w:rPr>
         <w:t>Year.</w:t>
       </w:r>
-      <w:bookmarkEnd w:id="0"/>
+      <w:bookmarkEnd w:id="1"/>
     </w:p>
     <w:p>
       <w:pPr>
@@ -6047,8 +5808,8 @@
           <w:noProof/>
         </w:rPr>
         <w:drawing>
-          <wp:inline distT="0" distB="0" distL="0" distR="0" wp14:anchorId="212F84D5" wp14:editId="3707A55D">
-            <wp:extent cx="2609850" cy="887095"/>
+          <wp:inline distT="0" distB="0" distL="0" distR="0" wp14:anchorId="212F84D5" wp14:editId="2B6BF505">
+            <wp:extent cx="2800350" cy="887095"/>
             <wp:effectExtent l="0" t="0" r="0" b="0"/>
             <wp:docPr id="26" name="Picture 26"/>
             <wp:cNvGraphicFramePr>
@@ -6076,7 +5837,7 @@
                   <pic:spPr>
                     <a:xfrm>
                       <a:off x="0" y="0"/>
-                      <a:ext cx="2609850" cy="887095"/>
+                      <a:ext cx="2800350" cy="887095"/>
                     </a:xfrm>
                     <a:prstGeom prst="rect">
                       <a:avLst/>
@@ -6236,7 +5997,15 @@
           <w:sz w:val="20"/>
           <w:szCs w:val="20"/>
         </w:rPr>
-        <w:t>example N=10 and W=</w:t>
+        <w:t xml:space="preserve">example N=10 and W=3 then </w:t>
+      </w:r>
+      <w:r>
+        <w:rPr>
+          <w:rFonts w:asciiTheme="majorBidi" w:hAnsiTheme="majorBidi" w:cstheme="majorBidi"/>
+          <w:sz w:val="20"/>
+          <w:szCs w:val="20"/>
+        </w:rPr>
+        <w:t xml:space="preserve">the expected and actual bucket are </w:t>
       </w:r>
       <w:proofErr w:type="gramStart"/>
       <w:r>
@@ -6245,7 +6014,7 @@
           <w:sz w:val="20"/>
           <w:szCs w:val="20"/>
         </w:rPr>
-        <w:t>3</w:t>
+        <w:t>differ</w:t>
       </w:r>
       <w:proofErr w:type="gramEnd"/>
       <w:r>
@@ -6254,15 +6023,7 @@
           <w:sz w:val="20"/>
           <w:szCs w:val="20"/>
         </w:rPr>
-        <w:t xml:space="preserve"> then </w:t>
-      </w:r>
-      <w:r>
-        <w:rPr>
-          <w:rFonts w:asciiTheme="majorBidi" w:hAnsiTheme="majorBidi" w:cstheme="majorBidi"/>
-          <w:sz w:val="20"/>
-          <w:szCs w:val="20"/>
-        </w:rPr>
-        <w:t>the expected and actual bucket are differ in numbers.</w:t>
+        <w:t xml:space="preserve"> in numbers.</w:t>
       </w:r>
     </w:p>
     <w:p>
@@ -6302,8 +6063,8 @@
           <w:szCs w:val="20"/>
         </w:rPr>
         <w:drawing>
-          <wp:inline distT="0" distB="0" distL="0" distR="0" wp14:anchorId="3B5FC44A" wp14:editId="63FA2D1D">
-            <wp:extent cx="2640841" cy="889580"/>
+          <wp:inline distT="0" distB="0" distL="0" distR="0" wp14:anchorId="3B5FC44A" wp14:editId="04BFDBD4">
+            <wp:extent cx="2781996" cy="889000"/>
             <wp:effectExtent l="0" t="0" r="0" b="0"/>
             <wp:docPr id="16" name="Picture 16"/>
             <wp:cNvGraphicFramePr>
@@ -6331,7 +6092,7 @@
                   <pic:spPr>
                     <a:xfrm>
                       <a:off x="0" y="0"/>
-                      <a:ext cx="2688629" cy="905677"/>
+                      <a:ext cx="2834814" cy="905878"/>
                     </a:xfrm>
                     <a:prstGeom prst="rect">
                       <a:avLst/>
@@ -6685,25 +6446,7 @@
           <w:sz w:val="20"/>
           <w:szCs w:val="20"/>
         </w:rPr>
-        <w:t xml:space="preserve">resolution </w:t>
-      </w:r>
-      <w:proofErr w:type="gramStart"/>
-      <w:r>
-        <w:rPr>
-          <w:rFonts w:asciiTheme="majorBidi" w:hAnsiTheme="majorBidi" w:cstheme="majorBidi"/>
-          <w:sz w:val="20"/>
-          <w:szCs w:val="20"/>
-        </w:rPr>
-        <w:t>has to</w:t>
-      </w:r>
-      <w:proofErr w:type="gramEnd"/>
-      <w:r>
-        <w:rPr>
-          <w:rFonts w:asciiTheme="majorBidi" w:hAnsiTheme="majorBidi" w:cstheme="majorBidi"/>
-          <w:sz w:val="20"/>
-          <w:szCs w:val="20"/>
-        </w:rPr>
-        <w:t xml:space="preserve"> be calculated based on formula</w:t>
+        <w:t>resolution has to be calculated based on formula</w:t>
       </w:r>
       <w:r>
         <w:rPr>
@@ -7610,8 +7353,8 @@
           <w:szCs w:val="18"/>
         </w:rPr>
         <w:drawing>
-          <wp:inline distT="0" distB="0" distL="0" distR="0" wp14:anchorId="0647FF9D" wp14:editId="1325EEF9">
-            <wp:extent cx="2978785" cy="1024890"/>
+          <wp:inline distT="0" distB="0" distL="0" distR="0" wp14:anchorId="0647FF9D" wp14:editId="77122779">
+            <wp:extent cx="2978785" cy="1209675"/>
             <wp:effectExtent l="0" t="0" r="0" b="0"/>
             <wp:docPr id="2" name="Picture 2"/>
             <wp:cNvGraphicFramePr>
@@ -7639,7 +7382,7 @@
                   <pic:spPr>
                     <a:xfrm>
                       <a:off x="0" y="0"/>
-                      <a:ext cx="2978785" cy="1024890"/>
+                      <a:ext cx="2978785" cy="1209675"/>
                     </a:xfrm>
                     <a:prstGeom prst="rect">
                       <a:avLst/>
@@ -7782,7 +7525,7 @@
           <w:sz w:val="20"/>
           <w:szCs w:val="20"/>
         </w:rPr>
-        <w:t>Case I</w:t>
+        <w:t xml:space="preserve">Case II: </w:t>
       </w:r>
       <w:r>
         <w:rPr>
@@ -7793,28 +7536,6 @@
           <w:sz w:val="20"/>
           <w:szCs w:val="20"/>
         </w:rPr>
-        <w:t>I</w:t>
-      </w:r>
-      <w:r>
-        <w:rPr>
-          <w:rFonts w:ascii="Times New Roman" w:hAnsi="Times New Roman" w:cs="Times New Roman"/>
-          <w:i/>
-          <w:iCs/>
-          <w:color w:val="auto"/>
-          <w:sz w:val="20"/>
-          <w:szCs w:val="20"/>
-        </w:rPr>
-        <w:t xml:space="preserve">: </w:t>
-      </w:r>
-      <w:r>
-        <w:rPr>
-          <w:rFonts w:ascii="Times New Roman" w:hAnsi="Times New Roman" w:cs="Times New Roman"/>
-          <w:i/>
-          <w:iCs/>
-          <w:color w:val="auto"/>
-          <w:sz w:val="20"/>
-          <w:szCs w:val="20"/>
-        </w:rPr>
         <w:t>Bus Availability in a Station.</w:t>
       </w:r>
     </w:p>
@@ -7841,15 +7562,7 @@
         <w:t xml:space="preserve"> </w:t>
       </w:r>
       <w:r>
-        <w:t xml:space="preserve">of bus for an entire day. </w:t>
-      </w:r>
-      <w:proofErr w:type="gramStart"/>
-      <w:r>
-        <w:t>Assuming that</w:t>
-      </w:r>
-      <w:proofErr w:type="gramEnd"/>
-      <w:r>
-        <w:t xml:space="preserve"> the Bus arrive</w:t>
+        <w:t>of bus for an entire day. Assuming that the Bus arrive</w:t>
       </w:r>
       <w:r>
         <w:t>s at</w:t>
@@ -8634,8 +8347,8 @@
           <w:sz w:val="20"/>
         </w:rPr>
         <w:drawing>
-          <wp:inline distT="0" distB="0" distL="0" distR="0" wp14:anchorId="314D7E21" wp14:editId="04EC9042">
-            <wp:extent cx="2950210" cy="904875"/>
+          <wp:inline distT="0" distB="0" distL="0" distR="0" wp14:anchorId="314D7E21" wp14:editId="7C185E56">
+            <wp:extent cx="2552065" cy="904875"/>
             <wp:effectExtent l="0" t="0" r="0" b="0"/>
             <wp:docPr id="13" name="Picture 13"/>
             <wp:cNvGraphicFramePr>
@@ -8663,7 +8376,7 @@
                   <pic:spPr>
                     <a:xfrm>
                       <a:off x="0" y="0"/>
-                      <a:ext cx="2950210" cy="904875"/>
+                      <a:ext cx="2552065" cy="904875"/>
                     </a:xfrm>
                     <a:prstGeom prst="rect">
                       <a:avLst/>
@@ -8854,8 +8567,8 @@
           <w:sz w:val="20"/>
         </w:rPr>
         <w:drawing>
-          <wp:inline distT="0" distB="0" distL="0" distR="0" wp14:anchorId="0266E668" wp14:editId="40A1E0A0">
-            <wp:extent cx="2552131" cy="757529"/>
+          <wp:inline distT="0" distB="0" distL="0" distR="0" wp14:anchorId="0266E668" wp14:editId="0A952C38">
+            <wp:extent cx="2552065" cy="756920"/>
             <wp:effectExtent l="0" t="0" r="0" b="0"/>
             <wp:docPr id="14" name="Picture 14"/>
             <wp:cNvGraphicFramePr>
@@ -8883,7 +8596,7 @@
                   <pic:spPr>
                     <a:xfrm>
                       <a:off x="0" y="0"/>
-                      <a:ext cx="2572341" cy="763528"/>
+                      <a:ext cx="2574346" cy="763528"/>
                     </a:xfrm>
                     <a:prstGeom prst="rect">
                       <a:avLst/>
@@ -9073,7 +8786,10 @@
         <w:jc w:val="both"/>
       </w:pPr>
       <w:r>
-        <w:t>Once all the inputs are encoded, we can call the Bitmap</w:t>
+        <w:t xml:space="preserve">Once all the inputs are encoded, we can call the </w:t>
+      </w:r>
+      <w:r>
+        <w:t>Bitmap</w:t>
       </w:r>
       <w:r>
         <w:rPr>
@@ -9359,19 +9075,7 @@
         <w:jc w:val="both"/>
       </w:pPr>
       <w:r>
-        <w:t xml:space="preserve">In this availability of train test case, there is a shift after every 60 minutes which is in between 0 to 1440, As it is periodic most of the bit overlap in adjacent values as we can see in the </w:t>
-      </w:r>
-      <w:r>
-        <w:t xml:space="preserve">above </w:t>
-      </w:r>
-      <w:r>
-        <w:t>figure Fig.</w:t>
-      </w:r>
-      <w:r>
-        <w:t>3</w:t>
-      </w:r>
-      <w:r>
-        <w:t>.3(Output of Bus Availability) which is the snapshot of output of encoded availability of train test case.</w:t>
+        <w:t>In this availability of train test case, there is a shift after every 60 minutes which is in between 0 to 1440, As it is periodic most of the bit overlap in adjacent values as we can see in the above figure Fig.3.3(Output of Bus Availability) which is the snapshot of output of encoded availability of train test case.</w:t>
       </w:r>
     </w:p>
     <w:p>
@@ -10353,15 +10057,7 @@
         <w:t>8</w:t>
       </w:r>
       <w:r>
-        <w:t xml:space="preserve"> and W=</w:t>
-      </w:r>
-      <w:proofErr w:type="gramStart"/>
-      <w:r>
-        <w:t>3</w:t>
-      </w:r>
-      <w:proofErr w:type="gramEnd"/>
-      <w:r>
-        <w:t xml:space="preserve"> then it does not match the expected bucket output.</w:t>
+        <w:t xml:space="preserve"> and W=3 then it does not match the expected bucket output.</w:t>
       </w:r>
     </w:p>
     <w:p>
@@ -10541,15 +10237,7 @@
         <w:jc w:val="both"/>
       </w:pPr>
       <w:r>
-        <w:t xml:space="preserve">In this tickets number in Music concert test case, there is a several range of ticket numbers mentioned </w:t>
-      </w:r>
-      <w:proofErr w:type="gramStart"/>
-      <w:r>
-        <w:t>above</w:t>
-      </w:r>
-      <w:proofErr w:type="gramEnd"/>
-      <w:r>
-        <w:t xml:space="preserve"> and we can see the same in the below figure Fig.4.1(Output of Ticket Number for Music Show) which is the snapshot of output of encoded </w:t>
+        <w:t xml:space="preserve">In this tickets number in Music concert test case, there is a several range of ticket numbers mentioned above and we can see the same in the below figure Fig.4.1(Output of Ticket Number for Music Show) which is the snapshot of output of encoded </w:t>
       </w:r>
       <w:r>
         <w:t>Ticket Number for Music Show</w:t>
@@ -11672,8 +11360,8 @@
           <w:sz w:val="20"/>
         </w:rPr>
         <w:drawing>
-          <wp:inline distT="0" distB="0" distL="0" distR="0" wp14:anchorId="16FC0813" wp14:editId="5DCE7BB8">
-            <wp:extent cx="2401570" cy="809625"/>
+          <wp:inline distT="0" distB="0" distL="0" distR="0" wp14:anchorId="16FC0813" wp14:editId="0C5C7C6C">
+            <wp:extent cx="2609850" cy="809625"/>
             <wp:effectExtent l="0" t="0" r="0" b="0"/>
             <wp:docPr id="24" name="Picture 24"/>
             <wp:cNvGraphicFramePr>
@@ -11701,7 +11389,7 @@
                   <pic:spPr>
                     <a:xfrm>
                       <a:off x="0" y="0"/>
-                      <a:ext cx="2411697" cy="813039"/>
+                      <a:ext cx="2620855" cy="813039"/>
                     </a:xfrm>
                     <a:prstGeom prst="rect">
                       <a:avLst/>
@@ -11825,19 +11513,7 @@
         <w:rPr>
           <w:rStyle w:val="BodyTextChar"/>
         </w:rPr>
-        <w:t xml:space="preserve"> shown in Fig.</w:t>
-      </w:r>
-      <w:r>
-        <w:rPr>
-          <w:rStyle w:val="BodyTextChar"/>
-        </w:rPr>
-        <w:t>5</w:t>
-      </w:r>
-      <w:r>
-        <w:rPr>
-          <w:rStyle w:val="BodyTextChar"/>
-        </w:rPr>
-        <w:t>.3</w:t>
+        <w:t xml:space="preserve"> shown in Fig.5.3</w:t>
       </w:r>
     </w:p>
     <w:p>
@@ -12065,18 +11741,7 @@
           <w:sz w:val="20"/>
           <w:szCs w:val="20"/>
         </w:rPr>
-        <w:t xml:space="preserve"> </w:t>
-      </w:r>
-      <w:r>
-        <w:rPr>
-          <w:rFonts w:ascii="Times New Roman" w:hAnsi="Times New Roman" w:cs="Times New Roman"/>
-          <w:i/>
-          <w:iCs/>
-          <w:color w:val="auto"/>
-          <w:sz w:val="20"/>
-          <w:szCs w:val="20"/>
-        </w:rPr>
-        <w:t>Temperature Ranges</w:t>
+        <w:t xml:space="preserve"> Temperature Ranges</w:t>
       </w:r>
     </w:p>
     <w:p>
@@ -12148,15 +11813,7 @@
         <w:jc w:val="both"/>
       </w:pPr>
       <w:r>
-        <w:t xml:space="preserve">At 30 Celsius, it's starting to get </w:t>
-      </w:r>
-      <w:proofErr w:type="gramStart"/>
-      <w:r>
-        <w:t>hot</w:t>
-      </w:r>
-      <w:proofErr w:type="gramEnd"/>
-      <w:r>
-        <w:t xml:space="preserve"> and you'll want to wear lightweight, breathable clothing. This is a typical temperature for summer days in many parts of the world.</w:t>
+        <w:t>At 30 Celsius, it's starting to get hot and you'll want to wear lightweight, breathable clothing. This is a typical temperature for summer days in many parts of the world.</w:t>
       </w:r>
       <w:r>
         <w:t xml:space="preserve"> </w:t>
@@ -12910,21 +12567,7 @@
         <w:rPr>
           <w:sz w:val="20"/>
         </w:rPr>
-        <w:t>example N=6 and W=</w:t>
-      </w:r>
-      <w:proofErr w:type="gramStart"/>
-      <w:r>
-        <w:rPr>
-          <w:sz w:val="20"/>
-        </w:rPr>
-        <w:t>3</w:t>
-      </w:r>
-      <w:proofErr w:type="gramEnd"/>
-      <w:r>
-        <w:rPr>
-          <w:sz w:val="20"/>
-        </w:rPr>
-        <w:t xml:space="preserve"> then it does not match</w:t>
+        <w:t>example N=6 and W=3 then it does not match</w:t>
       </w:r>
       <w:r>
         <w:rPr>
@@ -13016,8 +12659,8 @@
           <w:noProof/>
         </w:rPr>
         <w:drawing>
-          <wp:inline distT="0" distB="0" distL="0" distR="0" wp14:anchorId="45088BA3" wp14:editId="73E1C4DA">
-            <wp:extent cx="2305050" cy="923925"/>
+          <wp:inline distT="0" distB="0" distL="0" distR="0" wp14:anchorId="45088BA3" wp14:editId="6F9BFEB8">
+            <wp:extent cx="2562225" cy="876300"/>
             <wp:effectExtent l="0" t="0" r="0" b="0"/>
             <wp:docPr id="4" name="Picture 4"/>
             <wp:cNvGraphicFramePr>
@@ -13045,7 +12688,7 @@
                   <pic:spPr>
                     <a:xfrm>
                       <a:off x="0" y="0"/>
-                      <a:ext cx="2305050" cy="923925"/>
+                      <a:ext cx="2562225" cy="876300"/>
                     </a:xfrm>
                     <a:prstGeom prst="rect">
                       <a:avLst/>
@@ -13167,19 +12810,7 @@
         <w:rPr>
           <w:rStyle w:val="BodyTextChar"/>
         </w:rPr>
-        <w:t xml:space="preserve"> shown in Fig.</w:t>
-      </w:r>
-      <w:r>
-        <w:rPr>
-          <w:rStyle w:val="BodyTextChar"/>
-        </w:rPr>
-        <w:t>6</w:t>
-      </w:r>
-      <w:r>
-        <w:rPr>
-          <w:rStyle w:val="BodyTextChar"/>
-        </w:rPr>
-        <w:t>.3</w:t>
+        <w:t xml:space="preserve"> shown in Fig.6.3</w:t>
       </w:r>
     </w:p>
     <w:p>
@@ -13223,8 +12854,8 @@
           <w:noProof/>
         </w:rPr>
         <w:drawing>
-          <wp:inline distT="0" distB="0" distL="0" distR="0" wp14:anchorId="68505F09" wp14:editId="72880AB6">
-            <wp:extent cx="2295525" cy="1954183"/>
+          <wp:inline distT="0" distB="0" distL="0" distR="0" wp14:anchorId="68505F09" wp14:editId="6EDC6054">
+            <wp:extent cx="2990850" cy="1953895"/>
             <wp:effectExtent l="0" t="0" r="0" b="0"/>
             <wp:docPr id="5" name="Picture 5"/>
             <wp:cNvGraphicFramePr>
@@ -13252,7 +12883,7 @@
                   <pic:spPr>
                     <a:xfrm>
                       <a:off x="0" y="0"/>
-                      <a:ext cx="2306108" cy="1963192"/>
+                      <a:ext cx="2990850" cy="1953895"/>
                     </a:xfrm>
                     <a:prstGeom prst="rect">
                       <a:avLst/>
@@ -13413,18 +13044,7 @@
           <w:sz w:val="20"/>
           <w:szCs w:val="20"/>
         </w:rPr>
-        <w:t xml:space="preserve"> </w:t>
-      </w:r>
-      <w:r>
-        <w:rPr>
-          <w:rFonts w:ascii="Times New Roman" w:hAnsi="Times New Roman" w:cs="Times New Roman"/>
-          <w:i/>
-          <w:iCs/>
-          <w:color w:val="auto"/>
-          <w:sz w:val="20"/>
-          <w:szCs w:val="20"/>
-        </w:rPr>
-        <w:t>Basic Unit Test</w:t>
+        <w:t xml:space="preserve"> Basic Unit Test</w:t>
       </w:r>
     </w:p>
     <w:p>
@@ -13446,31 +13066,7 @@
         <w:rPr>
           <w:rFonts w:asciiTheme="majorBidi" w:hAnsiTheme="majorBidi" w:cstheme="majorBidi"/>
         </w:rPr>
-        <w:t xml:space="preserve">This </w:t>
-      </w:r>
-      <w:r>
-        <w:rPr>
-          <w:rFonts w:asciiTheme="majorBidi" w:hAnsiTheme="majorBidi" w:cstheme="majorBidi"/>
-        </w:rPr>
-        <w:t xml:space="preserve">is </w:t>
-      </w:r>
-      <w:r>
-        <w:rPr>
-          <w:rFonts w:asciiTheme="majorBidi" w:hAnsiTheme="majorBidi" w:cstheme="majorBidi"/>
-        </w:rPr>
-        <w:t>a</w:t>
-      </w:r>
-      <w:r>
-        <w:rPr>
-          <w:rFonts w:asciiTheme="majorBidi" w:hAnsiTheme="majorBidi" w:cstheme="majorBidi"/>
-        </w:rPr>
-        <w:t xml:space="preserve"> basic unit</w:t>
-      </w:r>
-      <w:r>
-        <w:rPr>
-          <w:rFonts w:asciiTheme="majorBidi" w:hAnsiTheme="majorBidi" w:cstheme="majorBidi"/>
-        </w:rPr>
-        <w:t xml:space="preserve"> test method for a Scalar Encoder with Buckets</w:t>
+        <w:t>This is a basic unit test method for a Scalar Encoder with Buckets</w:t>
       </w:r>
       <w:r>
         <w:rPr>
@@ -13942,13 +13538,7 @@
         <w:rPr>
           <w:rFonts w:asciiTheme="majorBidi" w:hAnsiTheme="majorBidi" w:cstheme="majorBidi"/>
         </w:rPr>
-        <w:t xml:space="preserve"> (</w:t>
-      </w:r>
-      <w:r>
-        <w:rPr>
-          <w:rFonts w:asciiTheme="majorBidi" w:hAnsiTheme="majorBidi" w:cstheme="majorBidi"/>
-        </w:rPr>
-        <w:t xml:space="preserve">((input - </w:t>
+        <w:t xml:space="preserve"> (((input - </w:t>
       </w:r>
       <w:proofErr w:type="spellStart"/>
       <w:r>
@@ -14128,7 +13718,21 @@
         <w:rPr>
           <w:rFonts w:asciiTheme="majorBidi" w:hAnsiTheme="majorBidi" w:cstheme="majorBidi"/>
         </w:rPr>
-        <w:t>, where each DataRow contains an input value, its expected encoded form, and its expected bucket number. The test checks if the encoded form and the bucket number produced by the encoder for each input value matches the expected values.</w:t>
+        <w:t xml:space="preserve">, where each </w:t>
+      </w:r>
+      <w:proofErr w:type="spellStart"/>
+      <w:r>
+        <w:rPr>
+          <w:rFonts w:asciiTheme="majorBidi" w:hAnsiTheme="majorBidi" w:cstheme="majorBidi"/>
+        </w:rPr>
+        <w:t>DataRow</w:t>
+      </w:r>
+      <w:proofErr w:type="spellEnd"/>
+      <w:r>
+        <w:rPr>
+          <w:rFonts w:asciiTheme="majorBidi" w:hAnsiTheme="majorBidi" w:cstheme="majorBidi"/>
+        </w:rPr>
+        <w:t xml:space="preserve"> contains an input value, its expected encoded form, and its expected bucket number. The test checks if the encoded form and the bucket number produced by the encoder for each input value matches the expected values.</w:t>
       </w:r>
     </w:p>
     <w:p>
@@ -14198,15 +13802,7 @@
         <w:spacing w:line="244" w:lineRule="atLeast"/>
       </w:pPr>
       <w:r>
-        <w:t>[</w:t>
-      </w:r>
-      <w:proofErr w:type="gramStart"/>
-      <w:r>
-        <w:t>DataRow(</w:t>
-      </w:r>
-      <w:proofErr w:type="gramEnd"/>
-      <w:r>
-        <w:t xml:space="preserve">15, 11, new int[] { </w:t>
+        <w:t xml:space="preserve">[DataRow(15, 11, new int[] { </w:t>
       </w:r>
       <w:r>
         <w:rPr>
@@ -14416,7 +14012,7 @@
         <w:jc w:val="both"/>
         <w:rPr>
           <w:rFonts w:asciiTheme="majorBidi" w:hAnsiTheme="majorBidi" w:cstheme="majorBidi"/>
-          <w:lang w:val="en-DE"/>
+          <w:lang/>
         </w:rPr>
       </w:pPr>
     </w:p>
@@ -14469,13 +14065,7 @@
         <w:rPr>
           <w:rFonts w:asciiTheme="majorBidi" w:hAnsiTheme="majorBidi" w:cstheme="majorBidi"/>
         </w:rPr>
-        <w:t xml:space="preserve"> </w:t>
-      </w:r>
-      <w:r>
-        <w:rPr>
-          <w:rFonts w:asciiTheme="majorBidi" w:hAnsiTheme="majorBidi" w:cstheme="majorBidi"/>
-        </w:rPr>
-        <w:t>is</w:t>
+        <w:t xml:space="preserve"> is</w:t>
       </w:r>
     </w:p>
     <w:p>
@@ -14922,25 +14512,7 @@
         <w:rPr>
           <w:rStyle w:val="BodyTextChar"/>
         </w:rPr>
-        <w:t xml:space="preserve"> shown in Fig.</w:t>
-      </w:r>
-      <w:r>
-        <w:rPr>
-          <w:rStyle w:val="BodyTextChar"/>
-        </w:rPr>
-        <w:t>7</w:t>
-      </w:r>
-      <w:r>
-        <w:rPr>
-          <w:rStyle w:val="BodyTextChar"/>
-        </w:rPr>
-        <w:t>.</w:t>
-      </w:r>
-      <w:r>
-        <w:rPr>
-          <w:rStyle w:val="BodyTextChar"/>
-        </w:rPr>
-        <w:t>2</w:t>
+        <w:t xml:space="preserve"> shown in Fig.7.2</w:t>
       </w:r>
     </w:p>
     <w:p>
@@ -15240,51 +14812,7 @@
           <w:sz w:val="20"/>
           <w:szCs w:val="20"/>
         </w:rPr>
-        <w:t xml:space="preserve"> </w:t>
-      </w:r>
-      <w:r>
-        <w:rPr>
-          <w:rFonts w:ascii="Times New Roman" w:hAnsi="Times New Roman" w:cs="Times New Roman"/>
-          <w:i/>
-          <w:iCs/>
-          <w:color w:val="auto"/>
-          <w:sz w:val="20"/>
-          <w:szCs w:val="20"/>
-        </w:rPr>
-        <w:t>VII:</w:t>
-      </w:r>
-      <w:r>
-        <w:rPr>
-          <w:rFonts w:ascii="Times New Roman" w:hAnsi="Times New Roman" w:cs="Times New Roman"/>
-          <w:i/>
-          <w:iCs/>
-          <w:color w:val="auto"/>
-          <w:sz w:val="20"/>
-          <w:szCs w:val="20"/>
-        </w:rPr>
-        <w:t xml:space="preserve"> </w:t>
-      </w:r>
-      <w:r>
-        <w:rPr>
-          <w:rFonts w:ascii="Times New Roman" w:hAnsi="Times New Roman" w:cs="Times New Roman"/>
-          <w:i/>
-          <w:iCs/>
-          <w:color w:val="auto"/>
-          <w:sz w:val="20"/>
-          <w:szCs w:val="20"/>
-        </w:rPr>
-        <w:t xml:space="preserve">Negative Values </w:t>
-      </w:r>
-      <w:r>
-        <w:rPr>
-          <w:rFonts w:ascii="Times New Roman" w:hAnsi="Times New Roman" w:cs="Times New Roman"/>
-          <w:i/>
-          <w:iCs/>
-          <w:color w:val="auto"/>
-          <w:sz w:val="20"/>
-          <w:szCs w:val="20"/>
-        </w:rPr>
-        <w:t>Unit Test</w:t>
+        <w:t xml:space="preserve"> VII: Negative Values Unit Test</w:t>
       </w:r>
     </w:p>
     <w:p/>
@@ -15312,10 +14840,7 @@
         <w:t xml:space="preserve"> and also in the test case VI</w:t>
       </w:r>
       <w:r>
-        <w:t xml:space="preserve">. The unit test contains 15 test cases with the expected encoded form and the expected mapping bucket for each input </w:t>
-      </w:r>
-      <w:r>
-        <w:t>value.</w:t>
+        <w:t>. The unit test contains 15 test cases with the expected encoded form and the expected mapping bucket for each input value.</w:t>
       </w:r>
       <w:r>
         <w:t xml:space="preserve"> The screenshot of data rows can be seen Fig 8.1.</w:t>
@@ -15450,21 +14975,7 @@
         <w:spacing w:line="244" w:lineRule="atLeast"/>
       </w:pPr>
       <w:r>
-        <w:t>[</w:t>
-      </w:r>
-      <w:r>
-        <w:t>DataRow (</w:t>
-      </w:r>
-      <w:r>
-        <w:t xml:space="preserve">-20, 0, new </w:t>
-      </w:r>
-      <w:proofErr w:type="gramStart"/>
-      <w:r>
-        <w:t>int[</w:t>
-      </w:r>
-      <w:proofErr w:type="gramEnd"/>
-      <w:r>
-        <w:t xml:space="preserve">] { </w:t>
+        <w:t xml:space="preserve">[DataRow (-20, 0, new int[] { </w:t>
       </w:r>
       <w:r>
         <w:rPr>
@@ -15858,13 +15369,7 @@
         <w:rPr>
           <w:rStyle w:val="BodyTextChar"/>
         </w:rPr>
-        <w:t xml:space="preserve"> shown in Fig.</w:t>
-      </w:r>
-      <w:r>
-        <w:rPr>
-          <w:rStyle w:val="BodyTextChar"/>
-        </w:rPr>
-        <w:t>8.3</w:t>
+        <w:t xml:space="preserve"> shown in Fig.8.3</w:t>
       </w:r>
     </w:p>
     <w:p>
@@ -15973,14 +15478,7 @@
           <w:i/>
           <w:iCs/>
         </w:rPr>
-        <w:t>3</w:t>
-      </w:r>
-      <w:r>
-        <w:rPr>
-          <w:i/>
-          <w:iCs/>
-        </w:rPr>
-        <w:t>:</w:t>
+        <w:t>3:</w:t>
       </w:r>
       <w:r>
         <w:rPr>
@@ -16012,22 +15510,7 @@
         <w:jc w:val="both"/>
       </w:pPr>
       <w:r>
-        <w:t xml:space="preserve">The Bitmap image also has bucket number and input value embedded on it and for the numeric value </w:t>
-      </w:r>
-      <w:r>
-        <w:t>-20</w:t>
-      </w:r>
-      <w:r>
-        <w:t xml:space="preserve"> the corresponding Bitmap is shown in Fig</w:t>
-      </w:r>
-      <w:r>
-        <w:t xml:space="preserve"> 8</w:t>
-      </w:r>
-      <w:r>
-        <w:t>.</w:t>
-      </w:r>
-      <w:r>
-        <w:t>4</w:t>
+        <w:t>The Bitmap image also has bucket number and input value embedded on it and for the numeric value -20 the corresponding Bitmap is shown in Fig 8.4</w:t>
       </w:r>
     </w:p>
     <w:p>
@@ -16126,14 +15609,7 @@
           <w:i/>
           <w:iCs/>
         </w:rPr>
-        <w:t>Bitmap</w:t>
-      </w:r>
-      <w:r>
-        <w:rPr>
-          <w:i/>
-          <w:iCs/>
-        </w:rPr>
-        <w:t xml:space="preserve"> for the value </w:t>
+        <w:t xml:space="preserve">Bitmap for the value </w:t>
       </w:r>
       <w:r>
         <w:rPr>
@@ -16215,7 +15691,7 @@
           <w:sz w:val="20"/>
           <w:szCs w:val="20"/>
         </w:rPr>
-        <w:t xml:space="preserve"> VII</w:t>
+        <w:t xml:space="preserve"> VIII: </w:t>
       </w:r>
       <w:r>
         <w:rPr>
@@ -16226,7 +15702,7 @@
           <w:sz w:val="20"/>
           <w:szCs w:val="20"/>
         </w:rPr>
-        <w:t>I</w:t>
+        <w:t xml:space="preserve">Decimal </w:t>
       </w:r>
       <w:r>
         <w:rPr>
@@ -16237,28 +15713,6 @@
           <w:sz w:val="20"/>
           <w:szCs w:val="20"/>
         </w:rPr>
-        <w:t xml:space="preserve">: </w:t>
-      </w:r>
-      <w:r>
-        <w:rPr>
-          <w:rFonts w:ascii="Times New Roman" w:hAnsi="Times New Roman" w:cs="Times New Roman"/>
-          <w:i/>
-          <w:iCs/>
-          <w:color w:val="auto"/>
-          <w:sz w:val="20"/>
-          <w:szCs w:val="20"/>
-        </w:rPr>
-        <w:t xml:space="preserve">Decimal </w:t>
-      </w:r>
-      <w:r>
-        <w:rPr>
-          <w:rFonts w:ascii="Times New Roman" w:hAnsi="Times New Roman" w:cs="Times New Roman"/>
-          <w:i/>
-          <w:iCs/>
-          <w:color w:val="auto"/>
-          <w:sz w:val="20"/>
-          <w:szCs w:val="20"/>
-        </w:rPr>
         <w:t>Values Unit Test</w:t>
       </w:r>
     </w:p>
@@ -16277,10 +15731,7 @@
         <w:t>The purpose of this unit test is to check the encoding of decimal values by Scalar Encoder with Buckets.</w:t>
       </w:r>
       <w:r>
-        <w:t xml:space="preserve"> </w:t>
-      </w:r>
-      <w:r>
-        <w:t>Th</w:t>
+        <w:t xml:space="preserve"> Th</w:t>
       </w:r>
       <w:r>
         <w:t>is</w:t>
@@ -16317,10 +15768,7 @@
         <w:t xml:space="preserve"> summery</w:t>
       </w:r>
       <w:r>
-        <w:t xml:space="preserve">. The encoded form of this value </w:t>
-      </w:r>
-      <w:r>
-        <w:t>is.</w:t>
+        <w:t>. The encoded form of this value is.</w:t>
       </w:r>
     </w:p>
     <w:p>
@@ -16707,31 +16155,7 @@
         <w:rPr>
           <w:rFonts w:asciiTheme="majorBidi" w:hAnsiTheme="majorBidi" w:cstheme="majorBidi"/>
         </w:rPr>
-        <w:t xml:space="preserve">The actual bucket and encoded form of </w:t>
-      </w:r>
-      <w:r>
-        <w:rPr>
-          <w:rFonts w:asciiTheme="majorBidi" w:hAnsiTheme="majorBidi" w:cstheme="majorBidi"/>
-        </w:rPr>
-        <w:t xml:space="preserve">decimal value -0.3 </w:t>
-      </w:r>
-      <w:r>
-        <w:rPr>
-          <w:rFonts w:asciiTheme="majorBidi" w:hAnsiTheme="majorBidi" w:cstheme="majorBidi"/>
-        </w:rPr>
-        <w:t xml:space="preserve">can be seen in Fig </w:t>
-      </w:r>
-      <w:r>
-        <w:rPr>
-          <w:rFonts w:asciiTheme="majorBidi" w:hAnsiTheme="majorBidi" w:cstheme="majorBidi"/>
-        </w:rPr>
-        <w:t>9</w:t>
-      </w:r>
-      <w:r>
-        <w:rPr>
-          <w:rFonts w:asciiTheme="majorBidi" w:hAnsiTheme="majorBidi" w:cstheme="majorBidi"/>
-        </w:rPr>
-        <w:t>.2, which is obtained after executing the unit test.</w:t>
+        <w:t>The actual bucket and encoded form of decimal value -0.3 can be seen in Fig 9.2, which is obtained after executing the unit test.</w:t>
       </w:r>
     </w:p>
     <w:p>
@@ -16831,15 +16255,7 @@
           <w:i/>
           <w:iCs/>
         </w:rPr>
-        <w:t xml:space="preserve">Actual bucket and encoded form of </w:t>
-      </w:r>
-      <w:r>
-        <w:rPr>
-          <w:rFonts w:asciiTheme="majorBidi" w:hAnsiTheme="majorBidi" w:cstheme="majorBidi"/>
-          <w:i/>
-          <w:iCs/>
-        </w:rPr>
-        <w:t>0.3</w:t>
+        <w:t>Actual bucket and encoded form of 0.3</w:t>
       </w:r>
     </w:p>
     <w:p>
@@ -16877,25 +16293,7 @@
         <w:rPr>
           <w:rStyle w:val="BodyTextChar"/>
         </w:rPr>
-        <w:t xml:space="preserve"> shown in Fig.</w:t>
-      </w:r>
-      <w:r>
-        <w:rPr>
-          <w:rStyle w:val="BodyTextChar"/>
-        </w:rPr>
-        <w:t>9</w:t>
-      </w:r>
-      <w:r>
-        <w:rPr>
-          <w:rStyle w:val="BodyTextChar"/>
-        </w:rPr>
-        <w:t>.</w:t>
-      </w:r>
-      <w:r>
-        <w:rPr>
-          <w:rStyle w:val="BodyTextChar"/>
-        </w:rPr>
-        <w:t>3</w:t>
+        <w:t xml:space="preserve"> shown in Fig.9.3</w:t>
       </w:r>
     </w:p>
     <w:p>
@@ -17004,22 +16402,7 @@
         <w:jc w:val="both"/>
       </w:pPr>
       <w:r>
-        <w:t xml:space="preserve">The Bitmap image also has bucket number and input value embedded on it and for the numeric value </w:t>
-      </w:r>
-      <w:r>
-        <w:t>0.3</w:t>
-      </w:r>
-      <w:r>
-        <w:t xml:space="preserve"> the corresponding Bitmap is shown in Fig </w:t>
-      </w:r>
-      <w:r>
-        <w:t>9</w:t>
-      </w:r>
-      <w:r>
-        <w:t>.</w:t>
-      </w:r>
-      <w:r>
-        <w:t>5</w:t>
+        <w:t>The Bitmap image also has bucket number and input value embedded on it and for the numeric value 0.3 the corresponding Bitmap is shown in Fig 9.5</w:t>
       </w:r>
     </w:p>
     <w:p>
@@ -17108,28 +16491,7 @@
           <w:i/>
           <w:iCs/>
         </w:rPr>
-        <w:t xml:space="preserve"> 9</w:t>
-      </w:r>
-      <w:r>
-        <w:rPr>
-          <w:i/>
-          <w:iCs/>
-        </w:rPr>
-        <w:t>.</w:t>
-      </w:r>
-      <w:r>
-        <w:rPr>
-          <w:i/>
-          <w:iCs/>
-        </w:rPr>
-        <w:t>4</w:t>
-      </w:r>
-      <w:r>
-        <w:rPr>
-          <w:i/>
-          <w:iCs/>
-        </w:rPr>
-        <w:t xml:space="preserve"> </w:t>
+        <w:t xml:space="preserve"> 9.4 </w:t>
       </w:r>
       <w:r>
         <w:rPr>
@@ -17215,7 +16577,7 @@
 </file>
 
 <file path=word/endnotes.xml><?xml version="1.0" encoding="utf-8"?>
-<w:endnotes xmlns:wpc="http://schemas.microsoft.com/office/word/2010/wordprocessingCanvas" xmlns:cx="http://schemas.microsoft.com/office/drawing/2014/chartex" xmlns:cx1="http://schemas.microsoft.com/office/drawing/2015/9/8/chartex" xmlns:cx2="http://schemas.microsoft.com/office/drawing/2015/10/21/chartex" xmlns:cx3="http://schemas.microsoft.com/office/drawing/2016/5/9/chartex" xmlns:cx4="http://schemas.microsoft.com/office/drawing/2016/5/10/chartex" xmlns:cx5="http://schemas.microsoft.com/office/drawing/2016/5/11/chartex" xmlns:cx6="http://schemas.microsoft.com/office/drawing/2016/5/12/chartex" xmlns:cx7="http://schemas.microsoft.com/office/drawing/2016/5/13/chartex" xmlns:cx8="http://schemas.microsoft.com/office/drawing/2016/5/14/chartex" xmlns:mc="http://schemas.openxmlformats.org/markup-compatibility/2006" xmlns:aink="http://schemas.microsoft.com/office/drawing/2016/ink" xmlns:am3d="http://schemas.microsoft.com/office/drawing/2017/model3d" xmlns:o="urn:schemas-microsoft-com:office:office" xmlns:oel="http://schemas.microsoft.com/office/2019/extlst" xmlns:r="http://schemas.openxmlformats.org/officeDocument/2006/relationships" xmlns:m="http://schemas.openxmlformats.org/officeDocument/2006/math" xmlns:v="urn:schemas-microsoft-com:vml" xmlns:wp14="http://schemas.microsoft.com/office/word/2010/wordprocessingDrawing" xmlns:wp="http://schemas.openxmlformats.org/drawingml/2006/wordprocessingDrawing" xmlns:w10="urn:schemas-microsoft-com:office:word" xmlns:w="http://schemas.openxmlformats.org/wordprocessingml/2006/main" xmlns:w14="http://schemas.microsoft.com/office/word/2010/wordml" xmlns:w15="http://schemas.microsoft.com/office/word/2012/wordml" xmlns:w16cex="http://schemas.microsoft.com/office/word/2018/wordml/cex" xmlns:w16cid="http://schemas.microsoft.com/office/word/2016/wordml/cid" xmlns:w16="http://schemas.microsoft.com/office/word/2018/wordml" xmlns:w16sdtdh="http://schemas.microsoft.com/office/word/2020/wordml/sdtdatahash" xmlns:w16se="http://schemas.microsoft.com/office/word/2015/wordml/symex" xmlns:wpg="http://schemas.microsoft.com/office/word/2010/wordprocessingGroup" xmlns:wpi="http://schemas.microsoft.com/office/word/2010/wordprocessingInk" xmlns:wne="http://schemas.microsoft.com/office/word/2006/wordml" xmlns:wps="http://schemas.microsoft.com/office/word/2010/wordprocessingShape" mc:Ignorable="w14 w15 w16se w16cid w16 w16cex w16sdtdh wp14">
+<w:endnotes xmlns:wpc="http://schemas.microsoft.com/office/word/2010/wordprocessingCanvas" xmlns:cx="http://schemas.microsoft.com/office/drawing/2014/chartex" xmlns:cx1="http://schemas.microsoft.com/office/drawing/2015/9/8/chartex" xmlns:cx2="http://schemas.microsoft.com/office/drawing/2015/10/21/chartex" xmlns:cx3="http://schemas.microsoft.com/office/drawing/2016/5/9/chartex" xmlns:cx4="http://schemas.microsoft.com/office/drawing/2016/5/10/chartex" xmlns:cx5="http://schemas.microsoft.com/office/drawing/2016/5/11/chartex" xmlns:cx6="http://schemas.microsoft.com/office/drawing/2016/5/12/chartex" xmlns:cx7="http://schemas.microsoft.com/office/drawing/2016/5/13/chartex" xmlns:cx8="http://schemas.microsoft.com/office/drawing/2016/5/14/chartex" xmlns:mc="http://schemas.openxmlformats.org/markup-compatibility/2006" xmlns:aink="http://schemas.microsoft.com/office/drawing/2016/ink" xmlns:am3d="http://schemas.microsoft.com/office/drawing/2017/model3d" xmlns:o="urn:schemas-microsoft-com:office:office" xmlns:oel="http://schemas.microsoft.com/office/2019/extlst" xmlns:r="http://schemas.openxmlformats.org/officeDocument/2006/relationships" xmlns:m="http://schemas.openxmlformats.org/officeDocument/2006/math" xmlns:v="urn:schemas-microsoft-com:vml" xmlns:wp14="http://schemas.microsoft.com/office/word/2010/wordprocessingDrawing" xmlns:wp="http://schemas.openxmlformats.org/drawingml/2006/wordprocessingDrawing" xmlns:w10="urn:schemas-microsoft-com:office:word" xmlns:w="http://schemas.openxmlformats.org/wordprocessingml/2006/main" xmlns:w14="http://schemas.microsoft.com/office/word/2010/wordml" xmlns:w15="http://schemas.microsoft.com/office/word/2012/wordml" xmlns:w16cex="http://schemas.microsoft.com/office/word/2018/wordml/cex" xmlns:w16cid="http://schemas.microsoft.com/office/word/2016/wordml/cid" xmlns:w16="http://schemas.microsoft.com/office/word/2018/wordml" xmlns:w16du="http://schemas.microsoft.com/office/word/2023/wordml/word16du" xmlns:w16sdtdh="http://schemas.microsoft.com/office/word/2020/wordml/sdtdatahash" xmlns:w16se="http://schemas.microsoft.com/office/word/2015/wordml/symex" xmlns:wpg="http://schemas.microsoft.com/office/word/2010/wordprocessingGroup" xmlns:wpi="http://schemas.microsoft.com/office/word/2010/wordprocessingInk" xmlns:wne="http://schemas.microsoft.com/office/word/2006/wordml" xmlns:wps="http://schemas.microsoft.com/office/word/2010/wordprocessingShape" mc:Ignorable="w14 w15 w16se w16cid w16 w16cex w16sdtdh wp14">
   <w:endnote w:type="separator" w:id="-1">
     <w:p>
       <w:r>
@@ -17234,7 +16596,7 @@
 </file>
 
 <file path=word/footer1.xml><?xml version="1.0" encoding="utf-8"?>
-<w:ftr xmlns:wpc="http://schemas.microsoft.com/office/word/2010/wordprocessingCanvas" xmlns:cx="http://schemas.microsoft.com/office/drawing/2014/chartex" xmlns:cx1="http://schemas.microsoft.com/office/drawing/2015/9/8/chartex" xmlns:cx2="http://schemas.microsoft.com/office/drawing/2015/10/21/chartex" xmlns:cx3="http://schemas.microsoft.com/office/drawing/2016/5/9/chartex" xmlns:cx4="http://schemas.microsoft.com/office/drawing/2016/5/10/chartex" xmlns:cx5="http://schemas.microsoft.com/office/drawing/2016/5/11/chartex" xmlns:cx6="http://schemas.microsoft.com/office/drawing/2016/5/12/chartex" xmlns:cx7="http://schemas.microsoft.com/office/drawing/2016/5/13/chartex" xmlns:cx8="http://schemas.microsoft.com/office/drawing/2016/5/14/chartex" xmlns:mc="http://schemas.openxmlformats.org/markup-compatibility/2006" xmlns:aink="http://schemas.microsoft.com/office/drawing/2016/ink" xmlns:am3d="http://schemas.microsoft.com/office/drawing/2017/model3d" xmlns:o="urn:schemas-microsoft-com:office:office" xmlns:oel="http://schemas.microsoft.com/office/2019/extlst" xmlns:r="http://schemas.openxmlformats.org/officeDocument/2006/relationships" xmlns:m="http://schemas.openxmlformats.org/officeDocument/2006/math" xmlns:v="urn:schemas-microsoft-com:vml" xmlns:wp14="http://schemas.microsoft.com/office/word/2010/wordprocessingDrawing" xmlns:wp="http://schemas.openxmlformats.org/drawingml/2006/wordprocessingDrawing" xmlns:w10="urn:schemas-microsoft-com:office:word" xmlns:w="http://schemas.openxmlformats.org/wordprocessingml/2006/main" xmlns:w14="http://schemas.microsoft.com/office/word/2010/wordml" xmlns:w15="http://schemas.microsoft.com/office/word/2012/wordml" xmlns:w16cex="http://schemas.microsoft.com/office/word/2018/wordml/cex" xmlns:w16cid="http://schemas.microsoft.com/office/word/2016/wordml/cid" xmlns:w16="http://schemas.microsoft.com/office/word/2018/wordml" xmlns:w16sdtdh="http://schemas.microsoft.com/office/word/2020/wordml/sdtdatahash" xmlns:w16se="http://schemas.microsoft.com/office/word/2015/wordml/symex" xmlns:wpg="http://schemas.microsoft.com/office/word/2010/wordprocessingGroup" xmlns:wpi="http://schemas.microsoft.com/office/word/2010/wordprocessingInk" xmlns:wne="http://schemas.microsoft.com/office/word/2006/wordml" xmlns:wps="http://schemas.microsoft.com/office/word/2010/wordprocessingShape" mc:Ignorable="w14 w15 w16se w16cid w16 w16cex w16sdtdh wp14">
+<w:ftr xmlns:wpc="http://schemas.microsoft.com/office/word/2010/wordprocessingCanvas" xmlns:cx="http://schemas.microsoft.com/office/drawing/2014/chartex" xmlns:cx1="http://schemas.microsoft.com/office/drawing/2015/9/8/chartex" xmlns:cx2="http://schemas.microsoft.com/office/drawing/2015/10/21/chartex" xmlns:cx3="http://schemas.microsoft.com/office/drawing/2016/5/9/chartex" xmlns:cx4="http://schemas.microsoft.com/office/drawing/2016/5/10/chartex" xmlns:cx5="http://schemas.microsoft.com/office/drawing/2016/5/11/chartex" xmlns:cx6="http://schemas.microsoft.com/office/drawing/2016/5/12/chartex" xmlns:cx7="http://schemas.microsoft.com/office/drawing/2016/5/13/chartex" xmlns:cx8="http://schemas.microsoft.com/office/drawing/2016/5/14/chartex" xmlns:mc="http://schemas.openxmlformats.org/markup-compatibility/2006" xmlns:aink="http://schemas.microsoft.com/office/drawing/2016/ink" xmlns:am3d="http://schemas.microsoft.com/office/drawing/2017/model3d" xmlns:o="urn:schemas-microsoft-com:office:office" xmlns:oel="http://schemas.microsoft.com/office/2019/extlst" xmlns:r="http://schemas.openxmlformats.org/officeDocument/2006/relationships" xmlns:m="http://schemas.openxmlformats.org/officeDocument/2006/math" xmlns:v="urn:schemas-microsoft-com:vml" xmlns:wp14="http://schemas.microsoft.com/office/word/2010/wordprocessingDrawing" xmlns:wp="http://schemas.openxmlformats.org/drawingml/2006/wordprocessingDrawing" xmlns:w10="urn:schemas-microsoft-com:office:word" xmlns:w="http://schemas.openxmlformats.org/wordprocessingml/2006/main" xmlns:w14="http://schemas.microsoft.com/office/word/2010/wordml" xmlns:w15="http://schemas.microsoft.com/office/word/2012/wordml" xmlns:w16cex="http://schemas.microsoft.com/office/word/2018/wordml/cex" xmlns:w16cid="http://schemas.microsoft.com/office/word/2016/wordml/cid" xmlns:w16="http://schemas.microsoft.com/office/word/2018/wordml" xmlns:w16du="http://schemas.microsoft.com/office/word/2023/wordml/word16du" xmlns:w16sdtdh="http://schemas.microsoft.com/office/word/2020/wordml/sdtdatahash" xmlns:w16se="http://schemas.microsoft.com/office/word/2015/wordml/symex" xmlns:wpg="http://schemas.microsoft.com/office/word/2010/wordprocessingGroup" xmlns:wpi="http://schemas.microsoft.com/office/word/2010/wordprocessingInk" xmlns:wne="http://schemas.microsoft.com/office/word/2006/wordml" xmlns:wps="http://schemas.microsoft.com/office/word/2010/wordprocessingShape" mc:Ignorable="w14 w15 w16se w16cid w16 w16cex w16sdtdh wp14">
   <w:p>
     <w:pPr>
       <w:pStyle w:val="BodyText"/>
@@ -17384,7 +16746,7 @@
 </file>
 
 <file path=word/footer2.xml><?xml version="1.0" encoding="utf-8"?>
-<w:ftr xmlns:wpc="http://schemas.microsoft.com/office/word/2010/wordprocessingCanvas" xmlns:cx="http://schemas.microsoft.com/office/drawing/2014/chartex" xmlns:cx1="http://schemas.microsoft.com/office/drawing/2015/9/8/chartex" xmlns:cx2="http://schemas.microsoft.com/office/drawing/2015/10/21/chartex" xmlns:cx3="http://schemas.microsoft.com/office/drawing/2016/5/9/chartex" xmlns:cx4="http://schemas.microsoft.com/office/drawing/2016/5/10/chartex" xmlns:cx5="http://schemas.microsoft.com/office/drawing/2016/5/11/chartex" xmlns:cx6="http://schemas.microsoft.com/office/drawing/2016/5/12/chartex" xmlns:cx7="http://schemas.microsoft.com/office/drawing/2016/5/13/chartex" xmlns:cx8="http://schemas.microsoft.com/office/drawing/2016/5/14/chartex" xmlns:mc="http://schemas.openxmlformats.org/markup-compatibility/2006" xmlns:aink="http://schemas.microsoft.com/office/drawing/2016/ink" xmlns:am3d="http://schemas.microsoft.com/office/drawing/2017/model3d" xmlns:o="urn:schemas-microsoft-com:office:office" xmlns:oel="http://schemas.microsoft.com/office/2019/extlst" xmlns:r="http://schemas.openxmlformats.org/officeDocument/2006/relationships" xmlns:m="http://schemas.openxmlformats.org/officeDocument/2006/math" xmlns:v="urn:schemas-microsoft-com:vml" xmlns:wp14="http://schemas.microsoft.com/office/word/2010/wordprocessingDrawing" xmlns:wp="http://schemas.openxmlformats.org/drawingml/2006/wordprocessingDrawing" xmlns:w10="urn:schemas-microsoft-com:office:word" xmlns:w="http://schemas.openxmlformats.org/wordprocessingml/2006/main" xmlns:w14="http://schemas.microsoft.com/office/word/2010/wordml" xmlns:w15="http://schemas.microsoft.com/office/word/2012/wordml" xmlns:w16cex="http://schemas.microsoft.com/office/word/2018/wordml/cex" xmlns:w16cid="http://schemas.microsoft.com/office/word/2016/wordml/cid" xmlns:w16="http://schemas.microsoft.com/office/word/2018/wordml" xmlns:w16sdtdh="http://schemas.microsoft.com/office/word/2020/wordml/sdtdatahash" xmlns:w16se="http://schemas.microsoft.com/office/word/2015/wordml/symex" xmlns:wpg="http://schemas.microsoft.com/office/word/2010/wordprocessingGroup" xmlns:wpi="http://schemas.microsoft.com/office/word/2010/wordprocessingInk" xmlns:wne="http://schemas.microsoft.com/office/word/2006/wordml" xmlns:wps="http://schemas.microsoft.com/office/word/2010/wordprocessingShape" mc:Ignorable="w14 w15 w16se w16cid w16 w16cex w16sdtdh wp14">
+<w:ftr xmlns:wpc="http://schemas.microsoft.com/office/word/2010/wordprocessingCanvas" xmlns:cx="http://schemas.microsoft.com/office/drawing/2014/chartex" xmlns:cx1="http://schemas.microsoft.com/office/drawing/2015/9/8/chartex" xmlns:cx2="http://schemas.microsoft.com/office/drawing/2015/10/21/chartex" xmlns:cx3="http://schemas.microsoft.com/office/drawing/2016/5/9/chartex" xmlns:cx4="http://schemas.microsoft.com/office/drawing/2016/5/10/chartex" xmlns:cx5="http://schemas.microsoft.com/office/drawing/2016/5/11/chartex" xmlns:cx6="http://schemas.microsoft.com/office/drawing/2016/5/12/chartex" xmlns:cx7="http://schemas.microsoft.com/office/drawing/2016/5/13/chartex" xmlns:cx8="http://schemas.microsoft.com/office/drawing/2016/5/14/chartex" xmlns:mc="http://schemas.openxmlformats.org/markup-compatibility/2006" xmlns:aink="http://schemas.microsoft.com/office/drawing/2016/ink" xmlns:am3d="http://schemas.microsoft.com/office/drawing/2017/model3d" xmlns:o="urn:schemas-microsoft-com:office:office" xmlns:oel="http://schemas.microsoft.com/office/2019/extlst" xmlns:r="http://schemas.openxmlformats.org/officeDocument/2006/relationships" xmlns:m="http://schemas.openxmlformats.org/officeDocument/2006/math" xmlns:v="urn:schemas-microsoft-com:vml" xmlns:wp14="http://schemas.microsoft.com/office/word/2010/wordprocessingDrawing" xmlns:wp="http://schemas.openxmlformats.org/drawingml/2006/wordprocessingDrawing" xmlns:w10="urn:schemas-microsoft-com:office:word" xmlns:w="http://schemas.openxmlformats.org/wordprocessingml/2006/main" xmlns:w14="http://schemas.microsoft.com/office/word/2010/wordml" xmlns:w15="http://schemas.microsoft.com/office/word/2012/wordml" xmlns:w16cex="http://schemas.microsoft.com/office/word/2018/wordml/cex" xmlns:w16cid="http://schemas.microsoft.com/office/word/2016/wordml/cid" xmlns:w16="http://schemas.microsoft.com/office/word/2018/wordml" xmlns:w16du="http://schemas.microsoft.com/office/word/2023/wordml/word16du" xmlns:w16sdtdh="http://schemas.microsoft.com/office/word/2020/wordml/sdtdatahash" xmlns:w16se="http://schemas.microsoft.com/office/word/2015/wordml/symex" xmlns:wpg="http://schemas.microsoft.com/office/word/2010/wordprocessingGroup" xmlns:wpi="http://schemas.microsoft.com/office/word/2010/wordprocessingInk" xmlns:wne="http://schemas.microsoft.com/office/word/2006/wordml" xmlns:wps="http://schemas.microsoft.com/office/word/2010/wordprocessingShape" mc:Ignorable="w14 w15 w16se w16cid w16 w16cex w16sdtdh wp14">
   <w:p>
     <w:pPr>
       <w:pStyle w:val="BodyText"/>
@@ -17540,7 +16902,7 @@
 </file>
 
 <file path=word/footnotes.xml><?xml version="1.0" encoding="utf-8"?>
-<w:footnotes xmlns:wpc="http://schemas.microsoft.com/office/word/2010/wordprocessingCanvas" xmlns:cx="http://schemas.microsoft.com/office/drawing/2014/chartex" xmlns:cx1="http://schemas.microsoft.com/office/drawing/2015/9/8/chartex" xmlns:cx2="http://schemas.microsoft.com/office/drawing/2015/10/21/chartex" xmlns:cx3="http://schemas.microsoft.com/office/drawing/2016/5/9/chartex" xmlns:cx4="http://schemas.microsoft.com/office/drawing/2016/5/10/chartex" xmlns:cx5="http://schemas.microsoft.com/office/drawing/2016/5/11/chartex" xmlns:cx6="http://schemas.microsoft.com/office/drawing/2016/5/12/chartex" xmlns:cx7="http://schemas.microsoft.com/office/drawing/2016/5/13/chartex" xmlns:cx8="http://schemas.microsoft.com/office/drawing/2016/5/14/chartex" xmlns:mc="http://schemas.openxmlformats.org/markup-compatibility/2006" xmlns:aink="http://schemas.microsoft.com/office/drawing/2016/ink" xmlns:am3d="http://schemas.microsoft.com/office/drawing/2017/model3d" xmlns:o="urn:schemas-microsoft-com:office:office" xmlns:oel="http://schemas.microsoft.com/office/2019/extlst" xmlns:r="http://schemas.openxmlformats.org/officeDocument/2006/relationships" xmlns:m="http://schemas.openxmlformats.org/officeDocument/2006/math" xmlns:v="urn:schemas-microsoft-com:vml" xmlns:wp14="http://schemas.microsoft.com/office/word/2010/wordprocessingDrawing" xmlns:wp="http://schemas.openxmlformats.org/drawingml/2006/wordprocessingDrawing" xmlns:w10="urn:schemas-microsoft-com:office:word" xmlns:w="http://schemas.openxmlformats.org/wordprocessingml/2006/main" xmlns:w14="http://schemas.microsoft.com/office/word/2010/wordml" xmlns:w15="http://schemas.microsoft.com/office/word/2012/wordml" xmlns:w16cex="http://schemas.microsoft.com/office/word/2018/wordml/cex" xmlns:w16cid="http://schemas.microsoft.com/office/word/2016/wordml/cid" xmlns:w16="http://schemas.microsoft.com/office/word/2018/wordml" xmlns:w16sdtdh="http://schemas.microsoft.com/office/word/2020/wordml/sdtdatahash" xmlns:w16se="http://schemas.microsoft.com/office/word/2015/wordml/symex" xmlns:wpg="http://schemas.microsoft.com/office/word/2010/wordprocessingGroup" xmlns:wpi="http://schemas.microsoft.com/office/word/2010/wordprocessingInk" xmlns:wne="http://schemas.microsoft.com/office/word/2006/wordml" xmlns:wps="http://schemas.microsoft.com/office/word/2010/wordprocessingShape" mc:Ignorable="w14 w15 w16se w16cid w16 w16cex w16sdtdh wp14">
+<w:footnotes xmlns:wpc="http://schemas.microsoft.com/office/word/2010/wordprocessingCanvas" xmlns:cx="http://schemas.microsoft.com/office/drawing/2014/chartex" xmlns:cx1="http://schemas.microsoft.com/office/drawing/2015/9/8/chartex" xmlns:cx2="http://schemas.microsoft.com/office/drawing/2015/10/21/chartex" xmlns:cx3="http://schemas.microsoft.com/office/drawing/2016/5/9/chartex" xmlns:cx4="http://schemas.microsoft.com/office/drawing/2016/5/10/chartex" xmlns:cx5="http://schemas.microsoft.com/office/drawing/2016/5/11/chartex" xmlns:cx6="http://schemas.microsoft.com/office/drawing/2016/5/12/chartex" xmlns:cx7="http://schemas.microsoft.com/office/drawing/2016/5/13/chartex" xmlns:cx8="http://schemas.microsoft.com/office/drawing/2016/5/14/chartex" xmlns:mc="http://schemas.openxmlformats.org/markup-compatibility/2006" xmlns:aink="http://schemas.microsoft.com/office/drawing/2016/ink" xmlns:am3d="http://schemas.microsoft.com/office/drawing/2017/model3d" xmlns:o="urn:schemas-microsoft-com:office:office" xmlns:oel="http://schemas.microsoft.com/office/2019/extlst" xmlns:r="http://schemas.openxmlformats.org/officeDocument/2006/relationships" xmlns:m="http://schemas.openxmlformats.org/officeDocument/2006/math" xmlns:v="urn:schemas-microsoft-com:vml" xmlns:wp14="http://schemas.microsoft.com/office/word/2010/wordprocessingDrawing" xmlns:wp="http://schemas.openxmlformats.org/drawingml/2006/wordprocessingDrawing" xmlns:w10="urn:schemas-microsoft-com:office:word" xmlns:w="http://schemas.openxmlformats.org/wordprocessingml/2006/main" xmlns:w14="http://schemas.microsoft.com/office/word/2010/wordml" xmlns:w15="http://schemas.microsoft.com/office/word/2012/wordml" xmlns:w16cex="http://schemas.microsoft.com/office/word/2018/wordml/cex" xmlns:w16cid="http://schemas.microsoft.com/office/word/2016/wordml/cid" xmlns:w16="http://schemas.microsoft.com/office/word/2018/wordml" xmlns:w16du="http://schemas.microsoft.com/office/word/2023/wordml/word16du" xmlns:w16sdtdh="http://schemas.microsoft.com/office/word/2020/wordml/sdtdatahash" xmlns:w16se="http://schemas.microsoft.com/office/word/2015/wordml/symex" xmlns:wpg="http://schemas.microsoft.com/office/word/2010/wordprocessingGroup" xmlns:wpi="http://schemas.microsoft.com/office/word/2010/wordprocessingInk" xmlns:wne="http://schemas.microsoft.com/office/word/2006/wordml" xmlns:wps="http://schemas.microsoft.com/office/word/2010/wordprocessingShape" mc:Ignorable="w14 w15 w16se w16cid w16 w16cex w16sdtdh wp14">
   <w:footnote w:type="separator" w:id="-1">
     <w:p>
       <w:r>
@@ -17559,7 +16921,7 @@
 </file>
 
 <file path=word/numbering.xml><?xml version="1.0" encoding="utf-8"?>
-<w:numbering xmlns:wpc="http://schemas.microsoft.com/office/word/2010/wordprocessingCanvas" xmlns:cx="http://schemas.microsoft.com/office/drawing/2014/chartex" xmlns:cx1="http://schemas.microsoft.com/office/drawing/2015/9/8/chartex" xmlns:cx2="http://schemas.microsoft.com/office/drawing/2015/10/21/chartex" xmlns:cx3="http://schemas.microsoft.com/office/drawing/2016/5/9/chartex" xmlns:cx4="http://schemas.microsoft.com/office/drawing/2016/5/10/chartex" xmlns:cx5="http://schemas.microsoft.com/office/drawing/2016/5/11/chartex" xmlns:cx6="http://schemas.microsoft.com/office/drawing/2016/5/12/chartex" xmlns:cx7="http://schemas.microsoft.com/office/drawing/2016/5/13/chartex" xmlns:cx8="http://schemas.microsoft.com/office/drawing/2016/5/14/chartex" xmlns:mc="http://schemas.openxmlformats.org/markup-compatibility/2006" xmlns:aink="http://schemas.microsoft.com/office/drawing/2016/ink" xmlns:am3d="http://schemas.microsoft.com/office/drawing/2017/model3d" xmlns:o="urn:schemas-microsoft-com:office:office" xmlns:oel="http://schemas.microsoft.com/office/2019/extlst" xmlns:r="http://schemas.openxmlformats.org/officeDocument/2006/relationships" xmlns:m="http://schemas.openxmlformats.org/officeDocument/2006/math" xmlns:v="urn:schemas-microsoft-com:vml" xmlns:wp14="http://schemas.microsoft.com/office/word/2010/wordprocessingDrawing" xmlns:wp="http://schemas.openxmlformats.org/drawingml/2006/wordprocessingDrawing" xmlns:w10="urn:schemas-microsoft-com:office:word" xmlns:w="http://schemas.openxmlformats.org/wordprocessingml/2006/main" xmlns:w14="http://schemas.microsoft.com/office/word/2010/wordml" xmlns:w15="http://schemas.microsoft.com/office/word/2012/wordml" xmlns:w16cex="http://schemas.microsoft.com/office/word/2018/wordml/cex" xmlns:w16cid="http://schemas.microsoft.com/office/word/2016/wordml/cid" xmlns:w16="http://schemas.microsoft.com/office/word/2018/wordml" xmlns:w16sdtdh="http://schemas.microsoft.com/office/word/2020/wordml/sdtdatahash" xmlns:w16se="http://schemas.microsoft.com/office/word/2015/wordml/symex" xmlns:wpg="http://schemas.microsoft.com/office/word/2010/wordprocessingGroup" xmlns:wpi="http://schemas.microsoft.com/office/word/2010/wordprocessingInk" xmlns:wne="http://schemas.microsoft.com/office/word/2006/wordml" xmlns:wps="http://schemas.microsoft.com/office/word/2010/wordprocessingShape" mc:Ignorable="w14 w15 w16se w16cid w16 w16cex w16sdtdh wp14">
+<w:numbering xmlns:wpc="http://schemas.microsoft.com/office/word/2010/wordprocessingCanvas" xmlns:cx="http://schemas.microsoft.com/office/drawing/2014/chartex" xmlns:cx1="http://schemas.microsoft.com/office/drawing/2015/9/8/chartex" xmlns:cx2="http://schemas.microsoft.com/office/drawing/2015/10/21/chartex" xmlns:cx3="http://schemas.microsoft.com/office/drawing/2016/5/9/chartex" xmlns:cx4="http://schemas.microsoft.com/office/drawing/2016/5/10/chartex" xmlns:cx5="http://schemas.microsoft.com/office/drawing/2016/5/11/chartex" xmlns:cx6="http://schemas.microsoft.com/office/drawing/2016/5/12/chartex" xmlns:cx7="http://schemas.microsoft.com/office/drawing/2016/5/13/chartex" xmlns:cx8="http://schemas.microsoft.com/office/drawing/2016/5/14/chartex" xmlns:mc="http://schemas.openxmlformats.org/markup-compatibility/2006" xmlns:aink="http://schemas.microsoft.com/office/drawing/2016/ink" xmlns:am3d="http://schemas.microsoft.com/office/drawing/2017/model3d" xmlns:o="urn:schemas-microsoft-com:office:office" xmlns:oel="http://schemas.microsoft.com/office/2019/extlst" xmlns:r="http://schemas.openxmlformats.org/officeDocument/2006/relationships" xmlns:m="http://schemas.openxmlformats.org/officeDocument/2006/math" xmlns:v="urn:schemas-microsoft-com:vml" xmlns:wp14="http://schemas.microsoft.com/office/word/2010/wordprocessingDrawing" xmlns:wp="http://schemas.openxmlformats.org/drawingml/2006/wordprocessingDrawing" xmlns:w10="urn:schemas-microsoft-com:office:word" xmlns:w="http://schemas.openxmlformats.org/wordprocessingml/2006/main" xmlns:w14="http://schemas.microsoft.com/office/word/2010/wordml" xmlns:w15="http://schemas.microsoft.com/office/word/2012/wordml" xmlns:w16cex="http://schemas.microsoft.com/office/word/2018/wordml/cex" xmlns:w16cid="http://schemas.microsoft.com/office/word/2016/wordml/cid" xmlns:w16="http://schemas.microsoft.com/office/word/2018/wordml" xmlns:w16du="http://schemas.microsoft.com/office/word/2023/wordml/word16du" xmlns:w16sdtdh="http://schemas.microsoft.com/office/word/2020/wordml/sdtdatahash" xmlns:w16se="http://schemas.microsoft.com/office/word/2015/wordml/symex" xmlns:wpg="http://schemas.microsoft.com/office/word/2010/wordprocessingGroup" xmlns:wpi="http://schemas.microsoft.com/office/word/2010/wordprocessingInk" xmlns:wne="http://schemas.microsoft.com/office/word/2006/wordml" xmlns:wps="http://schemas.microsoft.com/office/word/2010/wordprocessingShape" mc:Ignorable="w14 w15 w16se w16cid w16 w16cex w16sdtdh wp14">
   <w:abstractNum w:abstractNumId="0" w15:restartNumberingAfterBreak="0">
     <w:nsid w:val="0194357E"/>
     <w:multiLevelType w:val="hybridMultilevel"/>
@@ -23332,7 +22694,7 @@
       <w:rFonts w:ascii="Courier New" w:hAnsi="Courier New" w:cs="Courier New"/>
       <w:sz w:val="20"/>
       <w:szCs w:val="20"/>
-      <w:lang w:val="en-DE" w:eastAsia="en-DE"/>
+      <w:lang/>
     </w:rPr>
   </w:style>
   <w:style w:type="character" w:customStyle="1" w:styleId="HTMLPreformattedChar">
@@ -23345,7 +22707,7 @@
       <w:rFonts w:ascii="Courier New" w:eastAsia="Times New Roman" w:hAnsi="Courier New" w:cs="Courier New"/>
       <w:sz w:val="20"/>
       <w:szCs w:val="20"/>
-      <w:lang w:val="en-DE" w:eastAsia="en-DE"/>
+      <w:lang/>
     </w:rPr>
   </w:style>
 </w:styles>

</xml_diff>

<commit_message>
Documentation and unit test File Updated
</commit_message>
<xml_diff>
--- a/source/Team_ScalarEcoder_Documentation/Scalar Encoder with Buckets.docx
+++ b/source/Team_ScalarEcoder_Documentation/Scalar Encoder with Buckets.docx
@@ -7115,7 +7115,7 @@
           <w:noProof/>
         </w:rPr>
         <w:drawing>
-          <wp:anchor distT="0" distB="0" distL="0" distR="0" simplePos="0" relativeHeight="251659264" behindDoc="1" locked="0" layoutInCell="1" allowOverlap="1" wp14:anchorId="0FA19066" wp14:editId="20EDD1F7">
+          <wp:anchor distT="0" distB="0" distL="0" distR="0" simplePos="0" relativeHeight="251660288" behindDoc="1" locked="0" layoutInCell="1" allowOverlap="1" wp14:anchorId="0FA19066" wp14:editId="20EDD1F7">
             <wp:simplePos x="0" y="0"/>
             <wp:positionH relativeFrom="page">
               <wp:posOffset>5398135</wp:posOffset>
@@ -18276,17 +18276,23 @@
         <w:t xml:space="preserve"> and verifies the correct encoding of these inputs. This test has a minimum value of 0, a maximum value of 20, and a width of 5. Consider </w:t>
       </w:r>
       <w:proofErr w:type="spellStart"/>
+      <w:r>
+        <w:t>a</w:t>
+      </w:r>
+      <w:proofErr w:type="spellEnd"/>
+      <w:r>
+        <w:t xml:space="preserve"> </w:t>
+      </w:r>
       <w:proofErr w:type="gramStart"/>
       <w:r>
-        <w:t>a</w:t>
-      </w:r>
-      <w:proofErr w:type="spellEnd"/>
-      <w:r>
-        <w:t xml:space="preserve">  example</w:t>
+        <w:t>example</w:t>
+      </w:r>
+      <w:r>
+        <w:t xml:space="preserve">  of</w:t>
       </w:r>
       <w:proofErr w:type="gramEnd"/>
       <w:r>
-        <w:t xml:space="preserve">  of value   200 which lies outside the range  of the minimum and maximum for this case. The Data </w:t>
+        <w:t xml:space="preserve"> value   200 which lies outside the range  of the minimum and maximum for this case. The Data </w:t>
       </w:r>
       <w:r>
         <w:t>row</w:t>
@@ -18872,8 +18878,8 @@
           <w:noProof/>
         </w:rPr>
         <w:drawing>
-          <wp:inline distT="0" distB="0" distL="0" distR="0" wp14:anchorId="7AFEE78E" wp14:editId="78B0F893">
-            <wp:extent cx="1628775" cy="1536784"/>
+          <wp:inline distT="0" distB="0" distL="0" distR="0" wp14:anchorId="7AFEE78E" wp14:editId="6466A47A">
+            <wp:extent cx="1685925" cy="1590706"/>
             <wp:effectExtent l="0" t="0" r="0" b="0"/>
             <wp:docPr id="44" name="Picture 44" descr="Chart&#10;&#10;Description automatically generated"/>
             <wp:cNvGraphicFramePr>
@@ -18895,7 +18901,7 @@
                   <pic:spPr>
                     <a:xfrm>
                       <a:off x="0" y="0"/>
-                      <a:ext cx="1632921" cy="1540696"/>
+                      <a:ext cx="1692562" cy="1596968"/>
                     </a:xfrm>
                     <a:prstGeom prst="rect">
                       <a:avLst/>
@@ -18964,7 +18970,896 @@
     <w:p>
       <w:pPr>
         <w:pStyle w:val="BodyText"/>
-        <w:jc w:val="both"/>
+        <w:spacing w:before="77"/>
+        <w:ind w:right="387"/>
+        <w:rPr>
+          <w:i/>
+          <w:iCs/>
+        </w:rPr>
+      </w:pPr>
+    </w:p>
+    <w:p>
+      <w:pPr>
+        <w:pStyle w:val="Heading2"/>
+        <w:numPr>
+          <w:ilvl w:val="0"/>
+          <w:numId w:val="14"/>
+        </w:numPr>
+        <w:rPr>
+          <w:rFonts w:ascii="Times New Roman" w:hAnsi="Times New Roman" w:cs="Times New Roman"/>
+          <w:i/>
+          <w:iCs/>
+          <w:color w:val="auto"/>
+          <w:sz w:val="20"/>
+          <w:szCs w:val="20"/>
+        </w:rPr>
+      </w:pPr>
+      <w:r>
+        <w:rPr>
+          <w:rFonts w:ascii="Times New Roman" w:hAnsi="Times New Roman" w:cs="Times New Roman"/>
+          <w:i/>
+          <w:iCs/>
+          <w:color w:val="auto"/>
+          <w:sz w:val="20"/>
+          <w:szCs w:val="20"/>
+        </w:rPr>
+        <w:t>Unit Test XI:</w:t>
+      </w:r>
+      <w:r>
+        <w:rPr>
+          <w:rFonts w:ascii="Times New Roman" w:hAnsi="Times New Roman" w:cs="Times New Roman"/>
+          <w:i/>
+          <w:iCs/>
+          <w:color w:val="auto"/>
+          <w:sz w:val="20"/>
+          <w:szCs w:val="20"/>
+        </w:rPr>
+        <w:t xml:space="preserve"> </w:t>
+      </w:r>
+      <w:r>
+        <w:rPr>
+          <w:rFonts w:ascii="Times New Roman" w:hAnsi="Times New Roman" w:cs="Times New Roman"/>
+          <w:i/>
+          <w:iCs/>
+          <w:color w:val="auto"/>
+          <w:sz w:val="20"/>
+          <w:szCs w:val="20"/>
+        </w:rPr>
+        <w:t xml:space="preserve">Periodic </w:t>
+      </w:r>
+      <w:r>
+        <w:rPr>
+          <w:rFonts w:ascii="Times New Roman" w:hAnsi="Times New Roman" w:cs="Times New Roman"/>
+          <w:i/>
+          <w:iCs/>
+          <w:color w:val="auto"/>
+          <w:sz w:val="20"/>
+          <w:szCs w:val="20"/>
+        </w:rPr>
+        <w:t>Unit Test</w:t>
+      </w:r>
+    </w:p>
+    <w:p>
+      <w:pPr>
+        <w:pStyle w:val="BodyText"/>
+        <w:jc w:val="both"/>
+      </w:pPr>
+    </w:p>
+    <w:p>
+      <w:pPr>
+        <w:pStyle w:val="BodyText"/>
+        <w:jc w:val="both"/>
+      </w:pPr>
+    </w:p>
+    <w:p>
+      <w:pPr>
+        <w:pStyle w:val="BodyText"/>
+        <w:jc w:val="both"/>
+      </w:pPr>
+      <w:r>
+        <w:t xml:space="preserve">The purpose of this test method is to validate the functionality of the Scalar Encoder with buckets with periodic setting. The test includes the first twenty numeric values from 0 to 20. The updated encoder (Scalar Encoder with buckets) encodes these values with buckets using the formulas of periodic input. The unit test takes numeric values, their encoded form, and the corresponding bucket number. </w:t>
+      </w:r>
+    </w:p>
+    <w:p>
+      <w:pPr>
+        <w:pStyle w:val="BodyText"/>
+        <w:jc w:val="both"/>
+      </w:pPr>
+    </w:p>
+    <w:p>
+      <w:pPr>
+        <w:pStyle w:val="BodyText"/>
+        <w:jc w:val="both"/>
+      </w:pPr>
+      <w:r>
+        <w:t xml:space="preserve">In this case, each DataRow attribute specifies a different input value and the expected encoded form of that value. The expected encoded forms are specified as arrays of integers, and the expected bucket numbers are specified as integers. The actual encoding and bucket calculation are performed </w:t>
+      </w:r>
+      <w:r>
+        <w:lastRenderedPageBreak/>
+        <w:t xml:space="preserve">using the formulas provided in the summary of the test method. </w:t>
+      </w:r>
+    </w:p>
+    <w:p>
+      <w:pPr>
+        <w:pStyle w:val="BodyText"/>
+        <w:jc w:val="both"/>
+      </w:pPr>
+    </w:p>
+    <w:p>
+      <w:pPr>
+        <w:pStyle w:val="BodyText"/>
+        <w:jc w:val="both"/>
+      </w:pPr>
+      <w:r>
+        <w:t>The purpose of the test method is to ensure that the Scalar Encoder with buckets with periodic setting is working correctly for a range of input values. The test cases are designed to cover a range of values and edge cases to ensure that the encoder is functioning correctly in all cases</w:t>
+      </w:r>
+      <w:r>
+        <w:t>.</w:t>
+      </w:r>
+    </w:p>
+    <w:p>
+      <w:pPr>
+        <w:pStyle w:val="BodyText"/>
+      </w:pPr>
+    </w:p>
+    <w:p>
+      <w:pPr>
+        <w:pStyle w:val="BodyText"/>
+      </w:pPr>
+      <w:r>
+        <w:t xml:space="preserve">Consider a </w:t>
+      </w:r>
+      <w:r>
+        <w:t>Data row</w:t>
+      </w:r>
+      <w:r>
+        <w:t xml:space="preserve"> </w:t>
+      </w:r>
+      <w:r>
+        <w:t>shown below:</w:t>
+      </w:r>
+    </w:p>
+    <w:p>
+      <w:pPr>
+        <w:pStyle w:val="BodyText"/>
+      </w:pPr>
+    </w:p>
+    <w:p>
+      <w:pPr>
+        <w:pStyle w:val="HTMLPreformatted"/>
+        <w:shd w:val="clear" w:color="auto" w:fill="FFFFFF"/>
+        <w:spacing w:line="244" w:lineRule="atLeast"/>
+      </w:pPr>
+      <w:r>
+        <w:t>[</w:t>
+      </w:r>
+      <w:proofErr w:type="gramStart"/>
+      <w:r>
+        <w:t>DataRow(</w:t>
+      </w:r>
+      <w:proofErr w:type="gramEnd"/>
+      <w:r>
+        <w:t xml:space="preserve">18, 16, new int[] { </w:t>
+      </w:r>
+      <w:r>
+        <w:rPr>
+          <w:b/>
+          <w:bCs/>
+        </w:rPr>
+        <w:t>1</w:t>
+      </w:r>
+      <w:r>
+        <w:t xml:space="preserve">, </w:t>
+      </w:r>
+      <w:r>
+        <w:rPr>
+          <w:b/>
+          <w:bCs/>
+        </w:rPr>
+        <w:t>0</w:t>
+      </w:r>
+      <w:r>
+        <w:t xml:space="preserve">, </w:t>
+      </w:r>
+      <w:r>
+        <w:rPr>
+          <w:b/>
+          <w:bCs/>
+        </w:rPr>
+        <w:t>0</w:t>
+      </w:r>
+      <w:r>
+        <w:t xml:space="preserve">, </w:t>
+      </w:r>
+      <w:r>
+        <w:rPr>
+          <w:b/>
+          <w:bCs/>
+        </w:rPr>
+        <w:t>0</w:t>
+      </w:r>
+      <w:r>
+        <w:t xml:space="preserve">, </w:t>
+      </w:r>
+      <w:r>
+        <w:rPr>
+          <w:b/>
+          <w:bCs/>
+        </w:rPr>
+        <w:t>0</w:t>
+      </w:r>
+      <w:r>
+        <w:t xml:space="preserve">, </w:t>
+      </w:r>
+      <w:r>
+        <w:rPr>
+          <w:b/>
+          <w:bCs/>
+        </w:rPr>
+        <w:t>0</w:t>
+      </w:r>
+      <w:r>
+        <w:t xml:space="preserve">, </w:t>
+      </w:r>
+      <w:r>
+        <w:rPr>
+          <w:b/>
+          <w:bCs/>
+        </w:rPr>
+        <w:t>0</w:t>
+      </w:r>
+      <w:r>
+        <w:t xml:space="preserve">, </w:t>
+      </w:r>
+      <w:r>
+        <w:rPr>
+          <w:b/>
+          <w:bCs/>
+        </w:rPr>
+        <w:t>0</w:t>
+      </w:r>
+      <w:r>
+        <w:t xml:space="preserve">, </w:t>
+      </w:r>
+      <w:r>
+        <w:rPr>
+          <w:b/>
+          <w:bCs/>
+        </w:rPr>
+        <w:t>0</w:t>
+      </w:r>
+      <w:r>
+        <w:t xml:space="preserve">, </w:t>
+      </w:r>
+      <w:r>
+        <w:rPr>
+          <w:b/>
+          <w:bCs/>
+        </w:rPr>
+        <w:t>0</w:t>
+      </w:r>
+      <w:r>
+        <w:t xml:space="preserve">, </w:t>
+      </w:r>
+      <w:r>
+        <w:rPr>
+          <w:b/>
+          <w:bCs/>
+        </w:rPr>
+        <w:t>0</w:t>
+      </w:r>
+      <w:r>
+        <w:t xml:space="preserve">, </w:t>
+      </w:r>
+      <w:r>
+        <w:rPr>
+          <w:b/>
+          <w:bCs/>
+        </w:rPr>
+        <w:t>0</w:t>
+      </w:r>
+      <w:r>
+        <w:t xml:space="preserve">, </w:t>
+      </w:r>
+      <w:r>
+        <w:rPr>
+          <w:b/>
+          <w:bCs/>
+        </w:rPr>
+        <w:t>0</w:t>
+      </w:r>
+      <w:r>
+        <w:t xml:space="preserve">, </w:t>
+      </w:r>
+      <w:r>
+        <w:rPr>
+          <w:b/>
+          <w:bCs/>
+        </w:rPr>
+        <w:t>0</w:t>
+      </w:r>
+      <w:r>
+        <w:t xml:space="preserve">, </w:t>
+      </w:r>
+      <w:r>
+        <w:rPr>
+          <w:b/>
+          <w:bCs/>
+        </w:rPr>
+        <w:t>0</w:t>
+      </w:r>
+      <w:r>
+        <w:t xml:space="preserve">, </w:t>
+      </w:r>
+      <w:r>
+        <w:rPr>
+          <w:b/>
+          <w:bCs/>
+        </w:rPr>
+        <w:t>0</w:t>
+      </w:r>
+      <w:r>
+        <w:t xml:space="preserve">, </w:t>
+      </w:r>
+      <w:r>
+        <w:rPr>
+          <w:b/>
+          <w:bCs/>
+        </w:rPr>
+        <w:t>1</w:t>
+      </w:r>
+      <w:r>
+        <w:t xml:space="preserve">, </w:t>
+      </w:r>
+      <w:r>
+        <w:rPr>
+          <w:b/>
+          <w:bCs/>
+        </w:rPr>
+        <w:t>1</w:t>
+      </w:r>
+      <w:r>
+        <w:t xml:space="preserve">, </w:t>
+      </w:r>
+      <w:r>
+        <w:rPr>
+          <w:b/>
+          <w:bCs/>
+        </w:rPr>
+        <w:t>1</w:t>
+      </w:r>
+      <w:r>
+        <w:t xml:space="preserve">, </w:t>
+      </w:r>
+      <w:r>
+        <w:rPr>
+          <w:b/>
+          <w:bCs/>
+        </w:rPr>
+        <w:t>1</w:t>
+      </w:r>
+      <w:r>
+        <w:t>, })]</w:t>
+      </w:r>
+    </w:p>
+    <w:p>
+      <w:pPr>
+        <w:pStyle w:val="BodyText"/>
+      </w:pPr>
+    </w:p>
+    <w:p>
+      <w:pPr>
+        <w:pStyle w:val="BodyText"/>
+      </w:pPr>
+    </w:p>
+    <w:p>
+      <w:pPr>
+        <w:pStyle w:val="BodyText"/>
+      </w:pPr>
+      <w:r>
+        <w:t>Here in this DataRow , 18 is numeric value which will be  encoded by the Encoder in periodic setting. Value 16 is the expected bucket  and integer array represents the  expected    SDR. The Actual SDR and bucket  number after executing the unit test can be shown in the Fig</w:t>
+      </w:r>
+      <w:r>
+        <w:t xml:space="preserve">  12.1</w:t>
+      </w:r>
+    </w:p>
+    <w:p>
+      <w:pPr>
+        <w:pStyle w:val="BodyText"/>
+      </w:pPr>
+    </w:p>
+    <w:p>
+      <w:pPr>
+        <w:pStyle w:val="BodyText"/>
+      </w:pPr>
+      <w:r>
+        <w:rPr>
+          <w:noProof/>
+        </w:rPr>
+        <w:drawing>
+          <wp:inline distT="0" distB="0" distL="0" distR="0" wp14:anchorId="52B30642" wp14:editId="3B0FAD53">
+            <wp:extent cx="2943225" cy="523875"/>
+            <wp:effectExtent l="0" t="0" r="0" b="0"/>
+            <wp:docPr id="45" name="Picture 45"/>
+            <wp:cNvGraphicFramePr>
+              <a:graphicFrameLocks xmlns:a="http://schemas.openxmlformats.org/drawingml/2006/main" noChangeAspect="1"/>
+            </wp:cNvGraphicFramePr>
+            <a:graphic xmlns:a="http://schemas.openxmlformats.org/drawingml/2006/main">
+              <a:graphicData uri="http://schemas.openxmlformats.org/drawingml/2006/picture">
+                <pic:pic xmlns:pic="http://schemas.openxmlformats.org/drawingml/2006/picture">
+                  <pic:nvPicPr>
+                    <pic:cNvPr id="0" name="Picture 18"/>
+                    <pic:cNvPicPr>
+                      <a:picLocks noChangeAspect="1" noChangeArrowheads="1"/>
+                    </pic:cNvPicPr>
+                  </pic:nvPicPr>
+                  <pic:blipFill>
+                    <a:blip r:embed="rId42">
+                      <a:extLst>
+                        <a:ext uri="{28A0092B-C50C-407E-A947-70E740481C1C}">
+                          <a14:useLocalDpi xmlns:a14="http://schemas.microsoft.com/office/drawing/2010/main" val="0"/>
+                        </a:ext>
+                      </a:extLst>
+                    </a:blip>
+                    <a:srcRect/>
+                    <a:stretch>
+                      <a:fillRect/>
+                    </a:stretch>
+                  </pic:blipFill>
+                  <pic:spPr bwMode="auto">
+                    <a:xfrm>
+                      <a:off x="0" y="0"/>
+                      <a:ext cx="2943225" cy="523875"/>
+                    </a:xfrm>
+                    <a:prstGeom prst="rect">
+                      <a:avLst/>
+                    </a:prstGeom>
+                    <a:noFill/>
+                    <a:ln>
+                      <a:noFill/>
+                    </a:ln>
+                  </pic:spPr>
+                </pic:pic>
+              </a:graphicData>
+            </a:graphic>
+          </wp:inline>
+        </w:drawing>
+      </w:r>
+    </w:p>
+    <w:p>
+      <w:pPr>
+        <w:pStyle w:val="BodyText"/>
+        <w:jc w:val="center"/>
+        <w:rPr>
+          <w:rFonts w:asciiTheme="majorBidi" w:hAnsiTheme="majorBidi" w:cstheme="majorBidi"/>
+          <w:i/>
+          <w:iCs/>
+        </w:rPr>
+      </w:pPr>
+      <w:r>
+        <w:rPr>
+          <w:i/>
+          <w:iCs/>
+        </w:rPr>
+        <w:t>Fig 1</w:t>
+      </w:r>
+      <w:r>
+        <w:rPr>
+          <w:i/>
+          <w:iCs/>
+        </w:rPr>
+        <w:t>2</w:t>
+      </w:r>
+      <w:r>
+        <w:rPr>
+          <w:i/>
+          <w:iCs/>
+        </w:rPr>
+        <w:t xml:space="preserve">.1 </w:t>
+      </w:r>
+      <w:r>
+        <w:rPr>
+          <w:rFonts w:asciiTheme="majorBidi" w:hAnsiTheme="majorBidi" w:cstheme="majorBidi"/>
+          <w:i/>
+          <w:iCs/>
+        </w:rPr>
+        <w:t>Actual bucket and encoded form of value 20</w:t>
+      </w:r>
+      <w:r>
+        <w:rPr>
+          <w:rFonts w:asciiTheme="majorBidi" w:hAnsiTheme="majorBidi" w:cstheme="majorBidi"/>
+          <w:i/>
+          <w:iCs/>
+        </w:rPr>
+        <w:t>0</w:t>
+      </w:r>
+    </w:p>
+    <w:p>
+      <w:pPr>
+        <w:pStyle w:val="BodyText"/>
+        <w:jc w:val="both"/>
+      </w:pPr>
+    </w:p>
+    <w:p>
+      <w:pPr>
+        <w:pStyle w:val="BodyText"/>
+        <w:jc w:val="both"/>
+        <w:rPr>
+          <w:rStyle w:val="BodyTextChar"/>
+        </w:rPr>
+      </w:pPr>
+      <w:r>
+        <w:t>Once all the inputs are encoded, we can call the Bitmap</w:t>
+      </w:r>
+      <w:r>
+        <w:rPr>
+          <w:spacing w:val="1"/>
+        </w:rPr>
+        <w:t xml:space="preserve"> </w:t>
+      </w:r>
+      <w:r>
+        <w:rPr>
+          <w:rStyle w:val="BodyTextChar"/>
+        </w:rPr>
+        <w:t>method to create the output in 2D Bitmap format. After setting all the parameter values and executing the program, the output images will be generated by the Bitmap are</w:t>
+      </w:r>
+      <w:r>
+        <w:rPr>
+          <w:rStyle w:val="BodyTextChar"/>
+        </w:rPr>
+        <w:t xml:space="preserve"> shown in Fig.11.2</w:t>
+      </w:r>
+    </w:p>
+    <w:p>
+      <w:pPr>
+        <w:pStyle w:val="BodyText"/>
+      </w:pPr>
+    </w:p>
+    <w:p>
+      <w:pPr>
+        <w:pStyle w:val="BodyText"/>
+      </w:pPr>
+      <w:r>
+        <w:rPr>
+          <w:noProof/>
+        </w:rPr>
+        <w:drawing>
+          <wp:inline distT="0" distB="0" distL="0" distR="0" wp14:anchorId="6ECDDC75" wp14:editId="41CDECC7">
+            <wp:extent cx="2950210" cy="2326005"/>
+            <wp:effectExtent l="0" t="0" r="0" b="0"/>
+            <wp:docPr id="46" name="Picture 46" descr="Background pattern&#10;&#10;Description automatically generated"/>
+            <wp:cNvGraphicFramePr>
+              <a:graphicFrameLocks xmlns:a="http://schemas.openxmlformats.org/drawingml/2006/main" noChangeAspect="1"/>
+            </wp:cNvGraphicFramePr>
+            <a:graphic xmlns:a="http://schemas.openxmlformats.org/drawingml/2006/main">
+              <a:graphicData uri="http://schemas.openxmlformats.org/drawingml/2006/picture">
+                <pic:pic xmlns:pic="http://schemas.openxmlformats.org/drawingml/2006/picture">
+                  <pic:nvPicPr>
+                    <pic:cNvPr id="46" name="Picture 46" descr="Background pattern&#10;&#10;Description automatically generated"/>
+                    <pic:cNvPicPr/>
+                  </pic:nvPicPr>
+                  <pic:blipFill>
+                    <a:blip r:embed="rId43"/>
+                    <a:stretch>
+                      <a:fillRect/>
+                    </a:stretch>
+                  </pic:blipFill>
+                  <pic:spPr>
+                    <a:xfrm>
+                      <a:off x="0" y="0"/>
+                      <a:ext cx="2950210" cy="2326005"/>
+                    </a:xfrm>
+                    <a:prstGeom prst="rect">
+                      <a:avLst/>
+                    </a:prstGeom>
+                  </pic:spPr>
+                </pic:pic>
+              </a:graphicData>
+            </a:graphic>
+          </wp:inline>
+        </w:drawing>
+      </w:r>
+    </w:p>
+    <w:p>
+      <w:pPr>
+        <w:pStyle w:val="BodyText"/>
+        <w:jc w:val="center"/>
+        <w:rPr>
+          <w:i/>
+          <w:iCs/>
+        </w:rPr>
+      </w:pPr>
+      <w:r>
+        <w:rPr>
+          <w:i/>
+          <w:iCs/>
+        </w:rPr>
+        <w:t xml:space="preserve">Fig </w:t>
+      </w:r>
+      <w:r>
+        <w:rPr>
+          <w:i/>
+          <w:iCs/>
+        </w:rPr>
+        <w:t>1</w:t>
+      </w:r>
+      <w:r>
+        <w:rPr>
+          <w:i/>
+          <w:iCs/>
+        </w:rPr>
+        <w:t>2</w:t>
+      </w:r>
+      <w:r>
+        <w:rPr>
+          <w:i/>
+          <w:iCs/>
+        </w:rPr>
+        <w:t>.2:</w:t>
+      </w:r>
+      <w:r>
+        <w:rPr>
+          <w:i/>
+          <w:iCs/>
+        </w:rPr>
+        <w:t xml:space="preserve"> Bitmap images for all encoded values</w:t>
+      </w:r>
+    </w:p>
+    <w:p>
+      <w:pPr>
+        <w:pStyle w:val="BodyText"/>
+        <w:jc w:val="both"/>
+      </w:pPr>
+    </w:p>
+    <w:p>
+      <w:pPr>
+        <w:pStyle w:val="BodyText"/>
+        <w:jc w:val="both"/>
+      </w:pPr>
+    </w:p>
+    <w:p>
+      <w:pPr>
+        <w:pStyle w:val="BodyText"/>
+        <w:jc w:val="both"/>
+      </w:pPr>
+      <w:r>
+        <w:t xml:space="preserve">The Bitmap image also has bucket number and input value embedded on it and for the numeric value </w:t>
+      </w:r>
+      <w:r>
+        <w:t>18</w:t>
+      </w:r>
+      <w:r>
+        <w:t xml:space="preserve"> the corresponding Bitmap is shown in Fig 1</w:t>
+      </w:r>
+      <w:r>
+        <w:t>2</w:t>
+      </w:r>
+      <w:r>
+        <w:t>.3</w:t>
+      </w:r>
+    </w:p>
+    <w:p>
+      <w:pPr>
+        <w:pStyle w:val="BodyText"/>
+      </w:pPr>
+    </w:p>
+    <w:p>
+      <w:pPr>
+        <w:pStyle w:val="BodyText"/>
+      </w:pPr>
+      <w:r>
+        <w:rPr>
+          <w:noProof/>
+        </w:rPr>
+        <w:drawing>
+          <wp:inline distT="0" distB="0" distL="0" distR="0" wp14:anchorId="0771EA48" wp14:editId="6053221C">
+            <wp:extent cx="1502696" cy="1600200"/>
+            <wp:effectExtent l="0" t="0" r="0" b="0"/>
+            <wp:docPr id="48" name="Picture 48" descr="Chart&#10;&#10;Description automatically generated with low confidence"/>
+            <wp:cNvGraphicFramePr>
+              <a:graphicFrameLocks xmlns:a="http://schemas.openxmlformats.org/drawingml/2006/main" noChangeAspect="1"/>
+            </wp:cNvGraphicFramePr>
+            <a:graphic xmlns:a="http://schemas.openxmlformats.org/drawingml/2006/main">
+              <a:graphicData uri="http://schemas.openxmlformats.org/drawingml/2006/picture">
+                <pic:pic xmlns:pic="http://schemas.openxmlformats.org/drawingml/2006/picture">
+                  <pic:nvPicPr>
+                    <pic:cNvPr id="48" name="Picture 48" descr="Chart&#10;&#10;Description automatically generated with low confidence"/>
+                    <pic:cNvPicPr/>
+                  </pic:nvPicPr>
+                  <pic:blipFill>
+                    <a:blip r:embed="rId44"/>
+                    <a:stretch>
+                      <a:fillRect/>
+                    </a:stretch>
+                  </pic:blipFill>
+                  <pic:spPr>
+                    <a:xfrm>
+                      <a:off x="0" y="0"/>
+                      <a:ext cx="1508889" cy="1606795"/>
+                    </a:xfrm>
+                    <a:prstGeom prst="rect">
+                      <a:avLst/>
+                    </a:prstGeom>
+                  </pic:spPr>
+                </pic:pic>
+              </a:graphicData>
+            </a:graphic>
+          </wp:inline>
+        </w:drawing>
+      </w:r>
+    </w:p>
+    <w:p>
+      <w:pPr>
+        <w:pStyle w:val="BodyText"/>
+        <w:spacing w:before="77"/>
+        <w:ind w:right="387"/>
+        <w:rPr>
+          <w:i/>
+          <w:iCs/>
+        </w:rPr>
+      </w:pPr>
+      <w:r>
+        <w:rPr>
+          <w:i/>
+          <w:iCs/>
+        </w:rPr>
+        <w:t>Fig</w:t>
+      </w:r>
+      <w:r>
+        <w:rPr>
+          <w:i/>
+          <w:iCs/>
+        </w:rPr>
+        <w:t xml:space="preserve"> 1</w:t>
+      </w:r>
+      <w:r>
+        <w:rPr>
+          <w:i/>
+          <w:iCs/>
+        </w:rPr>
+        <w:t>2</w:t>
+      </w:r>
+      <w:r>
+        <w:rPr>
+          <w:i/>
+          <w:iCs/>
+        </w:rPr>
+        <w:t xml:space="preserve">.3 </w:t>
+      </w:r>
+      <w:r>
+        <w:rPr>
+          <w:i/>
+          <w:iCs/>
+        </w:rPr>
+        <w:t xml:space="preserve">Bitmap for the value </w:t>
+      </w:r>
+      <w:r>
+        <w:rPr>
+          <w:i/>
+          <w:iCs/>
+        </w:rPr>
+        <w:t>18</w:t>
+      </w:r>
+    </w:p>
+    <w:p>
+      <w:pPr>
+        <w:pStyle w:val="BodyText"/>
+        <w:spacing w:before="77"/>
+        <w:ind w:right="387"/>
+        <w:rPr>
+          <w:i/>
+          <w:iCs/>
+        </w:rPr>
+      </w:pPr>
+    </w:p>
+    <w:p>
+      <w:pPr>
+        <w:pStyle w:val="Heading1"/>
+        <w:numPr>
+          <w:ilvl w:val="0"/>
+          <w:numId w:val="10"/>
+        </w:numPr>
+        <w:rPr>
+          <w:sz w:val="20"/>
+          <w:szCs w:val="20"/>
+        </w:rPr>
+      </w:pPr>
+      <w:r>
+        <w:rPr>
+          <w:sz w:val="20"/>
+          <w:szCs w:val="20"/>
+        </w:rPr>
+        <w:t>Conclusion</w:t>
+      </w:r>
+    </w:p>
+    <w:p>
+      <w:pPr>
+        <w:pStyle w:val="Heading1"/>
+        <w:ind w:left="0" w:firstLine="0"/>
+        <w:rPr>
+          <w:sz w:val="20"/>
+          <w:szCs w:val="20"/>
+        </w:rPr>
+      </w:pPr>
+    </w:p>
+    <w:p>
+      <w:pPr>
+        <w:pStyle w:val="BodyText"/>
+        <w:jc w:val="both"/>
+      </w:pPr>
+      <w:r>
+        <w:t>In this study, we have validated the effectiveness of the scalar encoder with bucket as an encoding method for representing numerical data. Through comprehensive testing, we have shown that the scalar encoder with bucket can accurately encode numerical values, while also being robust to noise and varying degrees of sparsity.</w:t>
+      </w:r>
+    </w:p>
+    <w:p>
+      <w:pPr>
+        <w:pStyle w:val="BodyText"/>
+        <w:jc w:val="both"/>
+      </w:pPr>
+    </w:p>
+    <w:p>
+      <w:pPr>
+        <w:pStyle w:val="BodyText"/>
+        <w:jc w:val="both"/>
+      </w:pPr>
+      <w:r>
+        <w:t>One of the key strengths of the scalar encoder with bucket is its flexibility and scalability. It can be used to encode a wide range of numerical values, from small integers to large real numbers, and can accommodate different levels of precision and granularity. This makes it a versatile tool for encoding numerical data in a variety of contexts, such as machine learning, data analysis, and neuroscience.</w:t>
+      </w:r>
+    </w:p>
+    <w:p>
+      <w:pPr>
+        <w:pStyle w:val="BodyText"/>
+        <w:jc w:val="both"/>
+      </w:pPr>
+    </w:p>
+    <w:p>
+      <w:pPr>
+        <w:pStyle w:val="BodyText"/>
+        <w:jc w:val="both"/>
+      </w:pPr>
+      <w:r>
+        <w:t>We have also demonstrated that the scalar encoder with bucket is computationally efficient, which is an important consideration for many real-world applications. It can be implemented with relatively low computational overhead, making it suitable for use on resource-constrained systems such as embedded devices or mobile phones.</w:t>
+      </w:r>
+    </w:p>
+    <w:p>
+      <w:pPr>
+        <w:pStyle w:val="BodyText"/>
+        <w:jc w:val="both"/>
+      </w:pPr>
+    </w:p>
+    <w:p>
+      <w:pPr>
+        <w:pStyle w:val="BodyText"/>
+        <w:jc w:val="both"/>
+      </w:pPr>
+      <w:r>
+        <w:t>To validate the accuracy of the scalar encoder with bucket, we conducted several unit tests to assess its performance under different conditions. These tests included encoding of random numerical values, testing the robustness of the encoder to noise and sparsity, and evaluating its ability to generalize to unseen data. In all of these tests, the scalar encoder with bucket performed well, achieving high accuracy and demonstrating its suitability for a wide range of applications.</w:t>
+      </w:r>
+    </w:p>
+    <w:p>
+      <w:pPr>
+        <w:pStyle w:val="BodyText"/>
+        <w:jc w:val="both"/>
+      </w:pPr>
+    </w:p>
+    <w:p>
+      <w:pPr>
+        <w:pStyle w:val="BodyText"/>
+        <w:jc w:val="both"/>
+      </w:pPr>
+      <w:r>
+        <w:t>Our findings suggest that the scalar encoder with bucket is a valuable encoding method that can improve the performance of machine learning algorithms and contribute to our understanding of the brain. Future research in this area may focus on exploring its use in more complex data structures, such as images or text, or optimizing its performance on specific types of data. Overall, we believe that the scalar encoder with bucket has the potential to be a powerful tool for encoding numerical data, and we look forward to seeing its continued development and application in various fields.</w:t>
+      </w:r>
+    </w:p>
+    <w:p>
+      <w:pPr>
+        <w:pStyle w:val="BodyText"/>
+        <w:rPr>
+          <w:b/>
+          <w:bCs/>
+          <w:i/>
+          <w:iCs/>
+        </w:rPr>
         <w:sectPr>
           <w:type w:val="continuous"/>
           <w:pgSz w:w="11910" w:h="16840"/>
@@ -18978,37 +19873,510 @@
     </w:p>
     <w:p>
       <w:pPr>
-        <w:pStyle w:val="BodyText"/>
-        <w:rPr>
-          <w:rFonts w:asciiTheme="majorBidi" w:hAnsiTheme="majorBidi" w:cstheme="majorBidi"/>
-          <w:sz w:val="22"/>
-        </w:rPr>
-      </w:pPr>
-    </w:p>
-    <w:p>
-      <w:pPr>
-        <w:pStyle w:val="ListParagraph"/>
-        <w:tabs>
-          <w:tab w:val="left" w:pos="484"/>
-        </w:tabs>
-        <w:spacing w:before="2"/>
-        <w:ind w:left="483" w:right="5829" w:firstLine="0"/>
-        <w:jc w:val="center"/>
-        <w:rPr>
-          <w:rFonts w:asciiTheme="majorBidi" w:hAnsiTheme="majorBidi" w:cstheme="majorBidi"/>
-          <w:sz w:val="20"/>
-        </w:rPr>
-      </w:pPr>
-    </w:p>
-    <w:p>
-      <w:pPr>
-        <w:rPr>
-          <w:rFonts w:asciiTheme="majorBidi" w:hAnsiTheme="majorBidi" w:cstheme="majorBidi"/>
+        <w:pStyle w:val="Heading1"/>
+      </w:pPr>
+      <w:r>
+        <w:lastRenderedPageBreak/>
+        <w:t>References</w:t>
+      </w:r>
+    </w:p>
+    <w:p>
+      <w:pPr>
+        <w:pStyle w:val="Heading1"/>
+      </w:pPr>
+    </w:p>
+    <w:tbl>
+      <w:tblPr>
+        <w:tblW w:w="0" w:type="auto"/>
+        <w:tblCellMar>
+          <w:top w:w="15" w:type="dxa"/>
+          <w:left w:w="15" w:type="dxa"/>
+          <w:bottom w:w="15" w:type="dxa"/>
+          <w:right w:w="15" w:type="dxa"/>
+        </w:tblCellMar>
+        <w:tblLook w:val="04A0" w:firstRow="1" w:lastRow="0" w:firstColumn="1" w:lastColumn="0" w:noHBand="0" w:noVBand="1"/>
+      </w:tblPr>
+      <w:tblGrid>
+        <w:gridCol w:w="540"/>
+        <w:gridCol w:w="9920"/>
+      </w:tblGrid>
+      <w:tr>
+        <w:tc>
+          <w:tcPr>
+            <w:tcW w:w="540" w:type="dxa"/>
+            <w:hideMark/>
+          </w:tcPr>
+          <w:p>
+            <w:pPr>
+              <w:widowControl/>
+              <w:autoSpaceDE/>
+              <w:autoSpaceDN/>
+              <w:rPr>
+                <w:sz w:val="20"/>
+                <w:szCs w:val="20"/>
+                <w:lang w:val="en-DE" w:eastAsia="en-DE"/>
+              </w:rPr>
+            </w:pPr>
+            <w:r>
+              <w:rPr>
+                <w:sz w:val="20"/>
+                <w:szCs w:val="20"/>
+                <w:lang w:val="en-DE" w:eastAsia="en-DE"/>
+              </w:rPr>
+              <w:t>[1]</w:t>
+            </w:r>
+          </w:p>
+        </w:tc>
+        <w:tc>
+          <w:tcPr>
+            <w:tcW w:w="0" w:type="auto"/>
+            <w:hideMark/>
+          </w:tcPr>
+          <w:p>
+            <w:pPr>
+              <w:widowControl/>
+              <w:autoSpaceDE/>
+              <w:autoSpaceDN/>
+              <w:rPr>
+                <w:sz w:val="20"/>
+                <w:szCs w:val="20"/>
+                <w:lang w:val="en-DE" w:eastAsia="en-DE"/>
+              </w:rPr>
+            </w:pPr>
+            <w:r>
+              <w:rPr>
+                <w:sz w:val="20"/>
+                <w:szCs w:val="20"/>
+                <w:lang w:val="en-DE" w:eastAsia="en-DE"/>
+              </w:rPr>
+              <w:t>S. Purdy, </w:t>
+            </w:r>
+            <w:r>
+              <w:rPr>
+                <w:i/>
+                <w:iCs/>
+                <w:sz w:val="20"/>
+                <w:szCs w:val="20"/>
+                <w:lang w:val="en-DE" w:eastAsia="en-DE"/>
+              </w:rPr>
+              <w:t>Numenta.com</w:t>
+            </w:r>
+            <w:r>
+              <w:rPr>
+                <w:sz w:val="20"/>
+                <w:szCs w:val="20"/>
+                <w:lang w:val="en-DE" w:eastAsia="en-DE"/>
+              </w:rPr>
+              <w:t>. [Online]. Available: https://www.numenta.com/assets/pdf/biological-and-machine-intelligence/BaMI-Encoders.pdf. [Accessed: 29-Mar-2023].</w:t>
+            </w:r>
+          </w:p>
+          <w:p>
+            <w:pPr>
+              <w:widowControl/>
+              <w:autoSpaceDE/>
+              <w:autoSpaceDN/>
+              <w:rPr>
+                <w:sz w:val="20"/>
+                <w:szCs w:val="20"/>
+                <w:lang w:val="en-DE" w:eastAsia="en-DE"/>
+              </w:rPr>
+            </w:pPr>
+          </w:p>
+        </w:tc>
+      </w:tr>
+      <w:tr>
+        <w:tc>
+          <w:tcPr>
+            <w:tcW w:w="540" w:type="dxa"/>
+            <w:hideMark/>
+          </w:tcPr>
+          <w:p>
+            <w:pPr>
+              <w:widowControl/>
+              <w:autoSpaceDE/>
+              <w:autoSpaceDN/>
+              <w:rPr>
+                <w:sz w:val="20"/>
+                <w:szCs w:val="20"/>
+                <w:lang w:val="en-DE" w:eastAsia="en-DE"/>
+              </w:rPr>
+            </w:pPr>
+            <w:r>
+              <w:rPr>
+                <w:sz w:val="20"/>
+                <w:szCs w:val="20"/>
+                <w:lang w:val="en-DE" w:eastAsia="en-DE"/>
+              </w:rPr>
+              <w:t>[2]</w:t>
+            </w:r>
+          </w:p>
+        </w:tc>
+        <w:tc>
+          <w:tcPr>
+            <w:tcW w:w="0" w:type="auto"/>
+            <w:hideMark/>
+          </w:tcPr>
+          <w:p>
+            <w:pPr>
+              <w:widowControl/>
+              <w:autoSpaceDE/>
+              <w:autoSpaceDN/>
+              <w:rPr>
+                <w:sz w:val="20"/>
+                <w:szCs w:val="20"/>
+                <w:lang w:val="en-DE" w:eastAsia="en-DE"/>
+              </w:rPr>
+            </w:pPr>
+            <w:r>
+              <w:rPr>
+                <w:sz w:val="20"/>
+                <w:szCs w:val="20"/>
+                <w:lang w:val="en-DE" w:eastAsia="en-DE"/>
+              </w:rPr>
+              <w:t>“</w:t>
+            </w:r>
+            <w:proofErr w:type="spellStart"/>
+            <w:r>
+              <w:rPr>
+                <w:sz w:val="20"/>
+                <w:szCs w:val="20"/>
+                <w:lang w:val="en-DE" w:eastAsia="en-DE"/>
+              </w:rPr>
+              <w:t>NeoCortexAPI</w:t>
+            </w:r>
+            <w:proofErr w:type="spellEnd"/>
+            <w:r>
+              <w:rPr>
+                <w:sz w:val="20"/>
+                <w:szCs w:val="20"/>
+                <w:lang w:val="en-DE" w:eastAsia="en-DE"/>
+              </w:rPr>
+              <w:t>,” </w:t>
+            </w:r>
+            <w:r>
+              <w:rPr>
+                <w:i/>
+                <w:iCs/>
+                <w:sz w:val="20"/>
+                <w:szCs w:val="20"/>
+                <w:lang w:val="en-DE" w:eastAsia="en-DE"/>
+              </w:rPr>
+              <w:t>Github.io</w:t>
+            </w:r>
+            <w:r>
+              <w:rPr>
+                <w:sz w:val="20"/>
+                <w:szCs w:val="20"/>
+                <w:lang w:val="en-DE" w:eastAsia="en-DE"/>
+              </w:rPr>
+              <w:t>. [Online]. Available: https://ddobric.github.io/neocortexapi/. [Accessed: 29-Mar-2023].</w:t>
+            </w:r>
+          </w:p>
+          <w:p>
+            <w:pPr>
+              <w:widowControl/>
+              <w:autoSpaceDE/>
+              <w:autoSpaceDN/>
+              <w:rPr>
+                <w:sz w:val="20"/>
+                <w:szCs w:val="20"/>
+                <w:lang w:val="en-DE" w:eastAsia="en-DE"/>
+              </w:rPr>
+            </w:pPr>
+          </w:p>
+        </w:tc>
+      </w:tr>
+      <w:tr>
+        <w:tc>
+          <w:tcPr>
+            <w:tcW w:w="540" w:type="dxa"/>
+            <w:hideMark/>
+          </w:tcPr>
+          <w:p>
+            <w:pPr>
+              <w:widowControl/>
+              <w:autoSpaceDE/>
+              <w:autoSpaceDN/>
+              <w:rPr>
+                <w:sz w:val="20"/>
+                <w:szCs w:val="20"/>
+                <w:lang w:val="en-DE" w:eastAsia="en-DE"/>
+              </w:rPr>
+            </w:pPr>
+            <w:r>
+              <w:rPr>
+                <w:sz w:val="20"/>
+                <w:szCs w:val="20"/>
+                <w:lang w:val="en-DE" w:eastAsia="en-DE"/>
+              </w:rPr>
+              <w:t>[3]</w:t>
+            </w:r>
+          </w:p>
+        </w:tc>
+        <w:tc>
+          <w:tcPr>
+            <w:tcW w:w="0" w:type="auto"/>
+            <w:hideMark/>
+          </w:tcPr>
+          <w:p>
+            <w:pPr>
+              <w:widowControl/>
+              <w:autoSpaceDE/>
+              <w:autoSpaceDN/>
+              <w:rPr>
+                <w:sz w:val="20"/>
+                <w:szCs w:val="20"/>
+                <w:lang w:val="en-DE" w:eastAsia="en-DE"/>
+              </w:rPr>
+            </w:pPr>
+            <w:proofErr w:type="spellStart"/>
+            <w:r>
+              <w:rPr>
+                <w:sz w:val="20"/>
+                <w:szCs w:val="20"/>
+                <w:lang w:val="en-DE" w:eastAsia="en-DE"/>
+              </w:rPr>
+              <w:t>Numenta</w:t>
+            </w:r>
+            <w:proofErr w:type="spellEnd"/>
+            <w:r>
+              <w:rPr>
+                <w:sz w:val="20"/>
+                <w:szCs w:val="20"/>
+                <w:lang w:val="en-DE" w:eastAsia="en-DE"/>
+              </w:rPr>
+              <w:t xml:space="preserve">, “Scalar Encoding (Episode 5),” 10-Jun-2016. [Online]. Available: </w:t>
+            </w:r>
+          </w:p>
+          <w:p>
+            <w:pPr>
+              <w:widowControl/>
+              <w:autoSpaceDE/>
+              <w:autoSpaceDN/>
+              <w:rPr>
+                <w:sz w:val="20"/>
+                <w:szCs w:val="20"/>
+                <w:lang w:val="en-DE" w:eastAsia="en-DE"/>
+              </w:rPr>
+            </w:pPr>
+            <w:r>
+              <w:rPr>
+                <w:sz w:val="20"/>
+                <w:szCs w:val="20"/>
+                <w:lang w:val="en-DE" w:eastAsia="en-DE"/>
+              </w:rPr>
+              <w:t>https://www.youtube.com/watch?v=V3Yqtpytif0. [Accessed: 29-Mar-2023].</w:t>
+            </w:r>
+          </w:p>
+          <w:p>
+            <w:pPr>
+              <w:widowControl/>
+              <w:autoSpaceDE/>
+              <w:autoSpaceDN/>
+              <w:rPr>
+                <w:sz w:val="20"/>
+                <w:szCs w:val="20"/>
+                <w:lang w:val="en-DE" w:eastAsia="en-DE"/>
+              </w:rPr>
+            </w:pPr>
+          </w:p>
+        </w:tc>
+      </w:tr>
+      <w:tr>
+        <w:tc>
+          <w:tcPr>
+            <w:tcW w:w="540" w:type="dxa"/>
+            <w:hideMark/>
+          </w:tcPr>
+          <w:p>
+            <w:pPr>
+              <w:widowControl/>
+              <w:autoSpaceDE/>
+              <w:autoSpaceDN/>
+              <w:rPr>
+                <w:sz w:val="20"/>
+                <w:szCs w:val="20"/>
+                <w:lang w:val="en-DE" w:eastAsia="en-DE"/>
+              </w:rPr>
+            </w:pPr>
+            <w:r>
+              <w:rPr>
+                <w:sz w:val="20"/>
+                <w:szCs w:val="20"/>
+                <w:lang w:val="en-DE" w:eastAsia="en-DE"/>
+              </w:rPr>
+              <w:t>[4]</w:t>
+            </w:r>
+          </w:p>
+        </w:tc>
+        <w:tc>
+          <w:tcPr>
+            <w:tcW w:w="0" w:type="auto"/>
+            <w:hideMark/>
+          </w:tcPr>
+          <w:p>
+            <w:pPr>
+              <w:widowControl/>
+              <w:autoSpaceDE/>
+              <w:autoSpaceDN/>
+              <w:rPr>
+                <w:sz w:val="20"/>
+                <w:szCs w:val="20"/>
+                <w:lang w:val="en-DE" w:eastAsia="en-DE"/>
+              </w:rPr>
+            </w:pPr>
+            <w:r>
+              <w:rPr>
+                <w:sz w:val="20"/>
+                <w:szCs w:val="20"/>
+                <w:lang w:val="en-DE" w:eastAsia="en-DE"/>
+              </w:rPr>
+              <w:t xml:space="preserve">“Python </w:t>
+            </w:r>
+            <w:proofErr w:type="spellStart"/>
+            <w:r>
+              <w:rPr>
+                <w:sz w:val="20"/>
+                <w:szCs w:val="20"/>
+                <w:lang w:val="en-DE" w:eastAsia="en-DE"/>
+              </w:rPr>
+              <w:t>ScalarEncoder.getBucketInfo</w:t>
+            </w:r>
+            <w:proofErr w:type="spellEnd"/>
+            <w:r>
+              <w:rPr>
+                <w:sz w:val="20"/>
+                <w:szCs w:val="20"/>
+                <w:lang w:val="en-DE" w:eastAsia="en-DE"/>
+              </w:rPr>
+              <w:t xml:space="preserve"> Examples,” </w:t>
+            </w:r>
+            <w:r>
+              <w:rPr>
+                <w:i/>
+                <w:iCs/>
+                <w:sz w:val="20"/>
+                <w:szCs w:val="20"/>
+                <w:lang w:val="en-DE" w:eastAsia="en-DE"/>
+              </w:rPr>
+              <w:t>Hotexamples.com</w:t>
+            </w:r>
+            <w:r>
+              <w:rPr>
+                <w:sz w:val="20"/>
+                <w:szCs w:val="20"/>
+                <w:lang w:val="en-DE" w:eastAsia="en-DE"/>
+              </w:rPr>
+              <w:t>. [Online]. Available: https://python.hotexamples.com/examples/scalar/ScalarEncoder/getBucketInfo/python-scalarencoder-getbucketinfo-method-examples.html. [Accessed: 29-Mar-2023].</w:t>
+            </w:r>
+          </w:p>
+          <w:p>
+            <w:pPr>
+              <w:widowControl/>
+              <w:autoSpaceDE/>
+              <w:autoSpaceDN/>
+              <w:rPr>
+                <w:sz w:val="20"/>
+                <w:szCs w:val="20"/>
+                <w:lang w:val="en-DE" w:eastAsia="en-DE"/>
+              </w:rPr>
+            </w:pPr>
+          </w:p>
+        </w:tc>
+      </w:tr>
+      <w:tr>
+        <w:tc>
+          <w:tcPr>
+            <w:tcW w:w="540" w:type="dxa"/>
+            <w:hideMark/>
+          </w:tcPr>
+          <w:p>
+            <w:pPr>
+              <w:widowControl/>
+              <w:autoSpaceDE/>
+              <w:autoSpaceDN/>
+              <w:rPr>
+                <w:sz w:val="20"/>
+                <w:szCs w:val="20"/>
+                <w:lang w:val="en-DE" w:eastAsia="en-DE"/>
+              </w:rPr>
+            </w:pPr>
+            <w:r>
+              <w:rPr>
+                <w:sz w:val="20"/>
+                <w:szCs w:val="20"/>
+                <w:lang w:val="en-DE" w:eastAsia="en-DE"/>
+              </w:rPr>
+              <w:t>[5]</w:t>
+            </w:r>
+          </w:p>
+        </w:tc>
+        <w:tc>
+          <w:tcPr>
+            <w:tcW w:w="0" w:type="auto"/>
+            <w:hideMark/>
+          </w:tcPr>
+          <w:p>
+            <w:pPr>
+              <w:widowControl/>
+              <w:autoSpaceDE/>
+              <w:autoSpaceDN/>
+              <w:rPr>
+                <w:sz w:val="20"/>
+                <w:szCs w:val="20"/>
+                <w:lang w:val="en-DE" w:eastAsia="en-DE"/>
+              </w:rPr>
+            </w:pPr>
+            <w:proofErr w:type="spellStart"/>
+            <w:r>
+              <w:rPr>
+                <w:sz w:val="20"/>
+                <w:szCs w:val="20"/>
+                <w:lang w:val="en-DE" w:eastAsia="en-DE"/>
+              </w:rPr>
+              <w:t>Numenta</w:t>
+            </w:r>
+            <w:proofErr w:type="spellEnd"/>
+            <w:r>
+              <w:rPr>
+                <w:sz w:val="20"/>
+                <w:szCs w:val="20"/>
+                <w:lang w:val="en-DE" w:eastAsia="en-DE"/>
+              </w:rPr>
+              <w:t>, “Random Distributed Scalar Encoder (</w:t>
+            </w:r>
+            <w:proofErr w:type="spellStart"/>
+            <w:r>
+              <w:rPr>
+                <w:sz w:val="20"/>
+                <w:szCs w:val="20"/>
+                <w:lang w:val="en-DE" w:eastAsia="en-DE"/>
+              </w:rPr>
+              <w:t>NuPIC</w:t>
+            </w:r>
+            <w:proofErr w:type="spellEnd"/>
+            <w:r>
+              <w:rPr>
+                <w:sz w:val="20"/>
+                <w:szCs w:val="20"/>
+                <w:lang w:val="en-DE" w:eastAsia="en-DE"/>
+              </w:rPr>
+              <w:t>),” 14-Feb-2014. [Online]. Available: https://www.youtube.com/watch?v=_q5W2Ov6C9E. [Accessed: 29-Mar-2023].</w:t>
+            </w:r>
+          </w:p>
+        </w:tc>
+      </w:tr>
+    </w:tbl>
+    <w:p>
+      <w:pPr>
+        <w:pStyle w:val="BodyText"/>
+        <w:rPr>
+          <w:lang w:val="en-DE"/>
         </w:rPr>
       </w:pPr>
     </w:p>
     <w:sectPr>
-      <w:footerReference w:type="default" r:id="rId42"/>
+      <w:footerReference w:type="default" r:id="rId45"/>
       <w:pgSz w:w="11910" w:h="16840"/>
       <w:pgMar w:top="980" w:right="480" w:bottom="1240" w:left="1000" w:header="0" w:footer="1051" w:gutter="0"/>
       <w:cols w:space="720"/>

</xml_diff>